<commit_message>
commiting the cover page of the assignment
</commit_message>
<xml_diff>
--- a/Fundamentals of Web Design and Development Assignment 1.docx
+++ b/Fundamentals of Web Design and Development Assignment 1.docx
@@ -2,6 +2,408 @@
 <file path=word/document.xml><?xml version="1.0" encoding="utf-8"?>
 <w:document xmlns:o="urn:schemas-microsoft-com:office:office" xmlns:r="http://schemas.openxmlformats.org/officeDocument/2006/relationships" xmlns:v="urn:schemas-microsoft-com:vml" xmlns:w="http://schemas.openxmlformats.org/wordprocessingml/2006/main" xmlns:w10="urn:schemas-microsoft-com:office:word" xmlns:wp="http://schemas.openxmlformats.org/drawingml/2006/wordprocessingDrawing" xmlns:wps="http://schemas.microsoft.com/office/word/2010/wordprocessingShape" xmlns:wpg="http://schemas.microsoft.com/office/word/2010/wordprocessingGroup" xmlns:mc="http://schemas.openxmlformats.org/markup-compatibility/2006" xmlns:wp14="http://schemas.microsoft.com/office/word/2010/wordprocessingDrawing" xmlns:w14="http://schemas.microsoft.com/office/word/2010/wordml" mc:Ignorable="w14 wp14">
   <w:body>
+    <w:p>
+      <w:pPr>
+        <w:pStyle w:val="Normal"/>
+        <w:jc w:val="center"/>
+        <w:rPr>
+          <w:caps w:val="false"/>
+          <w:smallCaps w:val="false"/>
+          <w:strike w:val="false"/>
+          <w:dstrike w:val="false"/>
+          <w:color w:val="000000"/>
+          <w:u w:val="none"/>
+          <w:effect w:val="none"/>
+        </w:rPr>
+      </w:pPr>
+      <w:bookmarkStart w:id="0" w:name="docs-internal-guid-bdb4f091-7fff-35c4-ef"/>
+      <w:bookmarkEnd w:id="0"/>
+      <w:r>
+        <w:rPr>
+          <w:caps w:val="false"/>
+          <w:smallCaps w:val="false"/>
+          <w:strike w:val="false"/>
+          <w:dstrike w:val="false"/>
+          <w:color w:val="000000"/>
+          <w:u w:val="none"/>
+          <w:effect w:val="none"/>
+        </w:rPr>
+        <w:drawing>
+          <wp:inline distT="0" distB="0" distL="0" distR="0">
+            <wp:extent cx="1762125" cy="2066925"/>
+            <wp:effectExtent l="0" t="0" r="0" b="0"/>
+            <wp:docPr id="1" name="Image1" descr=""/>
+            <wp:cNvGraphicFramePr>
+              <a:graphicFrameLocks xmlns:a="http://schemas.openxmlformats.org/drawingml/2006/main" noChangeAspect="1"/>
+            </wp:cNvGraphicFramePr>
+            <a:graphic xmlns:a="http://schemas.openxmlformats.org/drawingml/2006/main">
+              <a:graphicData uri="http://schemas.openxmlformats.org/drawingml/2006/picture">
+                <pic:pic xmlns:pic="http://schemas.openxmlformats.org/drawingml/2006/picture">
+                  <pic:nvPicPr>
+                    <pic:cNvPr id="1" name="Image1" descr=""/>
+                    <pic:cNvPicPr>
+                      <a:picLocks noChangeAspect="1" noChangeArrowheads="1"/>
+                    </pic:cNvPicPr>
+                  </pic:nvPicPr>
+                  <pic:blipFill>
+                    <a:blip r:link="rId2"/>
+                    <a:stretch>
+                      <a:fillRect/>
+                    </a:stretch>
+                  </pic:blipFill>
+                  <pic:spPr bwMode="auto">
+                    <a:xfrm>
+                      <a:off x="0" y="0"/>
+                      <a:ext cx="1762125" cy="2066925"/>
+                    </a:xfrm>
+                    <a:prstGeom prst="rect">
+                      <a:avLst/>
+                    </a:prstGeom>
+                  </pic:spPr>
+                </pic:pic>
+              </a:graphicData>
+            </a:graphic>
+          </wp:inline>
+        </w:drawing>
+      </w:r>
+    </w:p>
+    <w:p>
+      <w:pPr>
+        <w:pStyle w:val="Normal"/>
+        <w:rPr/>
+      </w:pPr>
+      <w:r>
+        <w:rPr/>
+      </w:r>
+    </w:p>
+    <w:p>
+      <w:pPr>
+        <w:pStyle w:val="Normal"/>
+        <w:rPr/>
+      </w:pPr>
+      <w:r>
+        <w:rPr/>
+      </w:r>
+    </w:p>
+    <w:p>
+      <w:pPr>
+        <w:pStyle w:val="Normal"/>
+        <w:rPr/>
+      </w:pPr>
+      <w:r>
+        <w:rPr/>
+      </w:r>
+    </w:p>
+    <w:p>
+      <w:pPr>
+        <w:pStyle w:val="TextBody"/>
+        <w:jc w:val="center"/>
+        <w:rPr>
+          <w:rFonts w:ascii="Times New Roman" w:hAnsi="Times New Roman"/>
+          <w:b w:val="false"/>
+          <w:i w:val="false"/>
+          <w:caps w:val="false"/>
+          <w:smallCaps w:val="false"/>
+          <w:strike w:val="false"/>
+          <w:dstrike w:val="false"/>
+          <w:color w:val="000000"/>
+          <w:sz w:val="32"/>
+          <w:u w:val="none"/>
+          <w:effect w:val="none"/>
+        </w:rPr>
+      </w:pPr>
+      <w:bookmarkStart w:id="1" w:name="docs-internal-guid-f9b8b490-7fff-e6cd-b6"/>
+      <w:bookmarkEnd w:id="1"/>
+      <w:r>
+        <w:rPr>
+          <w:rFonts w:ascii="Times New Roman" w:hAnsi="Times New Roman"/>
+          <w:b w:val="false"/>
+          <w:i w:val="false"/>
+          <w:caps w:val="false"/>
+          <w:smallCaps w:val="false"/>
+          <w:strike w:val="false"/>
+          <w:dstrike w:val="false"/>
+          <w:color w:val="000000"/>
+          <w:sz w:val="32"/>
+          <w:u w:val="none"/>
+          <w:effect w:val="none"/>
+        </w:rPr>
+        <w:t>ADDIS ABABA UNIVERSITY</w:t>
+      </w:r>
+    </w:p>
+    <w:p>
+      <w:pPr>
+        <w:pStyle w:val="TextBody"/>
+        <w:bidi w:val="0"/>
+        <w:spacing w:lineRule="auto" w:line="480" w:before="240" w:after="160"/>
+        <w:jc w:val="center"/>
+        <w:rPr>
+          <w:rFonts w:ascii="Times New Roman" w:hAnsi="Times New Roman"/>
+          <w:b w:val="false"/>
+          <w:i w:val="false"/>
+          <w:caps w:val="false"/>
+          <w:smallCaps w:val="false"/>
+          <w:strike w:val="false"/>
+          <w:dstrike w:val="false"/>
+          <w:color w:val="000000"/>
+          <w:sz w:val="32"/>
+          <w:u w:val="none"/>
+          <w:effect w:val="none"/>
+        </w:rPr>
+      </w:pPr>
+      <w:r>
+        <w:rPr>
+          <w:rFonts w:ascii="Times New Roman" w:hAnsi="Times New Roman"/>
+          <w:b w:val="false"/>
+          <w:i w:val="false"/>
+          <w:caps w:val="false"/>
+          <w:smallCaps w:val="false"/>
+          <w:strike w:val="false"/>
+          <w:dstrike w:val="false"/>
+          <w:color w:val="000000"/>
+          <w:sz w:val="32"/>
+          <w:u w:val="none"/>
+          <w:effect w:val="none"/>
+        </w:rPr>
+        <w:t>ADDIS ABABA INSTITUTE OF TECHNOLOGY</w:t>
+      </w:r>
+    </w:p>
+    <w:p>
+      <w:pPr>
+        <w:pStyle w:val="TextBody"/>
+        <w:bidi w:val="0"/>
+        <w:spacing w:lineRule="auto" w:line="480" w:before="240" w:after="160"/>
+        <w:jc w:val="center"/>
+        <w:rPr>
+          <w:rFonts w:ascii="Times New Roman" w:hAnsi="Times New Roman"/>
+          <w:b w:val="false"/>
+          <w:i w:val="false"/>
+          <w:caps w:val="false"/>
+          <w:smallCaps w:val="false"/>
+          <w:strike w:val="false"/>
+          <w:dstrike w:val="false"/>
+          <w:color w:val="000000"/>
+          <w:sz w:val="32"/>
+          <w:u w:val="none"/>
+          <w:effect w:val="none"/>
+        </w:rPr>
+      </w:pPr>
+      <w:r>
+        <w:rPr>
+          <w:rFonts w:ascii="Times New Roman" w:hAnsi="Times New Roman"/>
+          <w:b w:val="false"/>
+          <w:i w:val="false"/>
+          <w:caps w:val="false"/>
+          <w:smallCaps w:val="false"/>
+          <w:strike w:val="false"/>
+          <w:dstrike w:val="false"/>
+          <w:color w:val="000000"/>
+          <w:sz w:val="32"/>
+          <w:u w:val="none"/>
+          <w:effect w:val="none"/>
+        </w:rPr>
+        <w:t>CENTER OF INFORMATION TECHNOLOGY AND SCIENTIFIC COMPUTING</w:t>
+      </w:r>
+    </w:p>
+    <w:p>
+      <w:pPr>
+        <w:pStyle w:val="TextBody"/>
+        <w:bidi w:val="0"/>
+        <w:spacing w:lineRule="auto" w:line="480" w:before="240" w:after="160"/>
+        <w:jc w:val="center"/>
+        <w:rPr>
+          <w:rFonts w:ascii="Times New Roman" w:hAnsi="Times New Roman"/>
+          <w:b/>
+          <w:b/>
+          <w:bCs/>
+          <w:i w:val="false"/>
+          <w:caps w:val="false"/>
+          <w:smallCaps w:val="false"/>
+          <w:strike w:val="false"/>
+          <w:dstrike w:val="false"/>
+          <w:color w:val="000000"/>
+          <w:sz w:val="32"/>
+          <w:u w:val="none"/>
+          <w:effect w:val="none"/>
+        </w:rPr>
+      </w:pPr>
+      <w:r>
+        <w:rPr>
+          <w:rFonts w:ascii="Times New Roman" w:hAnsi="Times New Roman"/>
+          <w:b/>
+          <w:bCs/>
+          <w:i w:val="false"/>
+          <w:caps w:val="false"/>
+          <w:smallCaps w:val="false"/>
+          <w:strike w:val="false"/>
+          <w:dstrike w:val="false"/>
+          <w:color w:val="000000"/>
+          <w:sz w:val="32"/>
+          <w:u w:val="none"/>
+          <w:effect w:val="none"/>
+        </w:rPr>
+        <w:t>Fundamentals of web development Assignment 1</w:t>
+      </w:r>
+    </w:p>
+    <w:p>
+      <w:pPr>
+        <w:pStyle w:val="TextBody"/>
+        <w:bidi w:val="0"/>
+        <w:spacing w:lineRule="auto" w:line="480" w:before="240" w:after="160"/>
+        <w:jc w:val="center"/>
+        <w:rPr/>
+      </w:pPr>
+      <w:r>
+        <w:rPr/>
+      </w:r>
+    </w:p>
+    <w:p>
+      <w:pPr>
+        <w:pStyle w:val="TextBody"/>
+        <w:bidi w:val="0"/>
+        <w:spacing w:lineRule="auto" w:line="480" w:before="240" w:after="160"/>
+        <w:jc w:val="left"/>
+        <w:rPr>
+          <w:sz w:val="28"/>
+          <w:szCs w:val="28"/>
+        </w:rPr>
+      </w:pPr>
+      <w:r>
+        <w:rPr>
+          <w:sz w:val="28"/>
+          <w:szCs w:val="28"/>
+        </w:rPr>
+      </w:r>
+    </w:p>
+    <w:p>
+      <w:pPr>
+        <w:pStyle w:val="TextBody"/>
+        <w:bidi w:val="0"/>
+        <w:spacing w:lineRule="auto" w:line="480" w:before="240" w:after="160"/>
+        <w:jc w:val="left"/>
+        <w:rPr>
+          <w:sz w:val="28"/>
+          <w:szCs w:val="28"/>
+        </w:rPr>
+      </w:pPr>
+      <w:r>
+        <w:rPr>
+          <w:sz w:val="28"/>
+          <w:szCs w:val="28"/>
+        </w:rPr>
+      </w:r>
+    </w:p>
+    <w:p>
+      <w:pPr>
+        <w:pStyle w:val="TextBody"/>
+        <w:bidi w:val="0"/>
+        <w:spacing w:lineRule="auto" w:line="480" w:before="240" w:after="160"/>
+        <w:jc w:val="left"/>
+        <w:rPr>
+          <w:sz w:val="28"/>
+          <w:szCs w:val="28"/>
+        </w:rPr>
+      </w:pPr>
+      <w:r>
+        <w:rPr>
+          <w:sz w:val="28"/>
+          <w:szCs w:val="28"/>
+        </w:rPr>
+        <w:t xml:space="preserve">Natneam Mesele </w:t>
+      </w:r>
+    </w:p>
+    <w:p>
+      <w:pPr>
+        <w:pStyle w:val="TextBody"/>
+        <w:bidi w:val="0"/>
+        <w:spacing w:lineRule="auto" w:line="480" w:before="240" w:after="160"/>
+        <w:jc w:val="left"/>
+        <w:rPr>
+          <w:sz w:val="28"/>
+          <w:szCs w:val="28"/>
+        </w:rPr>
+      </w:pPr>
+      <w:r>
+        <w:rPr>
+          <w:sz w:val="28"/>
+          <w:szCs w:val="28"/>
+        </w:rPr>
+        <w:t>software Engineering section 2</w:t>
+      </w:r>
+    </w:p>
+    <w:p>
+      <w:pPr>
+        <w:pStyle w:val="TextBody"/>
+        <w:bidi w:val="0"/>
+        <w:spacing w:lineRule="auto" w:line="480" w:before="240" w:after="160"/>
+        <w:jc w:val="left"/>
+        <w:rPr>
+          <w:sz w:val="28"/>
+          <w:szCs w:val="28"/>
+        </w:rPr>
+      </w:pPr>
+      <w:r>
+        <w:rPr>
+          <w:sz w:val="28"/>
+          <w:szCs w:val="28"/>
+        </w:rPr>
+      </w:r>
+    </w:p>
+    <w:p>
+      <w:pPr>
+        <w:pStyle w:val="TextBody"/>
+        <w:bidi w:val="0"/>
+        <w:spacing w:lineRule="auto" w:line="480" w:before="240" w:after="160"/>
+        <w:jc w:val="right"/>
+        <w:rPr>
+          <w:sz w:val="28"/>
+          <w:szCs w:val="28"/>
+        </w:rPr>
+      </w:pPr>
+      <w:r>
+        <w:rPr>
+          <w:sz w:val="28"/>
+          <w:szCs w:val="28"/>
+        </w:rPr>
+        <w:t>Feb, 2020</w:t>
+      </w:r>
+    </w:p>
+    <w:p>
+      <w:pPr>
+        <w:pStyle w:val="Normal"/>
+        <w:rPr/>
+      </w:pPr>
+      <w:r>
+        <w:rPr/>
+      </w:r>
+    </w:p>
+    <w:p>
+      <w:pPr>
+        <w:pStyle w:val="Normal"/>
+        <w:rPr/>
+      </w:pPr>
+      <w:r>
+        <w:rPr/>
+      </w:r>
+    </w:p>
+    <w:p>
+      <w:pPr>
+        <w:pStyle w:val="Normal"/>
+        <w:rPr/>
+      </w:pPr>
+      <w:r>
+        <w:rPr/>
+      </w:r>
+    </w:p>
+    <w:p>
+      <w:pPr>
+        <w:pStyle w:val="Normal"/>
+        <w:rPr/>
+      </w:pPr>
+      <w:r>
+        <w:rPr/>
+      </w:r>
+    </w:p>
     <w:p>
       <w:pPr>
         <w:pStyle w:val="Normal"/>
@@ -18,6 +420,7 @@
       <w:pgNumType w:fmt="decimal"/>
       <w:formProt w:val="false"/>
       <w:textDirection w:val="lrTb"/>
+      <w:docGrid w:type="default" w:linePitch="100" w:charSpace="0"/>
     </w:sectPr>
   </w:body>
 </w:document>
@@ -30,15 +433,12 @@
       <w:rPr>
         <w:rFonts w:ascii="Liberation Serif" w:hAnsi="Liberation Serif" w:eastAsia="Noto Sans CJK SC" w:cs="Lohit Devanagari"/>
         <w:kern w:val="2"/>
-        <w:sz w:val="24"/>
         <w:szCs w:val="24"/>
         <w:lang w:val="en-US" w:eastAsia="zh-CN" w:bidi="hi-IN"/>
       </w:rPr>
     </w:rPrDefault>
     <w:pPrDefault>
-      <w:pPr>
-        <w:widowControl/>
-      </w:pPr>
+      <w:pPr/>
     </w:pPrDefault>
   </w:docDefaults>
   <w:style w:type="paragraph" w:styleId="Normal">
@@ -46,6 +446,8 @@
     <w:qFormat/>
     <w:pPr>
       <w:widowControl/>
+      <w:bidi w:val="0"/>
+      <w:jc w:val="left"/>
     </w:pPr>
     <w:rPr>
       <w:rFonts w:ascii="Liberation Serif" w:hAnsi="Liberation Serif" w:eastAsia="Noto Sans CJK SC" w:cs="Lohit Devanagari"/>

</xml_diff>

<commit_message>
question number 3 and 4 partially finished
</commit_message>
<xml_diff>
--- a/Fundamentals of Web Design and Development Assignment 1.docx
+++ b/Fundamentals of Web Design and Development Assignment 1.docx
@@ -9,19 +9,16 @@
           <w:color w:val="000000"/>
         </w:rPr>
       </w:pPr>
-      <w:bookmarkStart w:id="0" w:name="docs-internal-guid-bdb4f091-7fff-35c4-ef"/>
-      <w:bookmarkEnd w:id="0"/>
       <w:r>
         <w:rPr>
           <w:noProof/>
-          <w:color w:val="000000"/>
           <w:lang w:eastAsia="en-US" w:bidi="ar-SA"/>
         </w:rPr>
         <w:drawing>
           <wp:inline distT="0" distB="0" distL="0" distR="0">
-            <wp:extent cx="1762125" cy="2066925"/>
+            <wp:extent cx="2095500" cy="2381250"/>
             <wp:effectExtent l="0" t="0" r="0" b="0"/>
-            <wp:docPr id="1" name="Image1"/>
+            <wp:docPr id="2" name="Picture 2" descr="Image result for AAu logo"/>
             <wp:cNvGraphicFramePr>
               <a:graphicFrameLocks xmlns:a="http://schemas.openxmlformats.org/drawingml/2006/main" noChangeAspect="1"/>
             </wp:cNvGraphicFramePr>
@@ -29,13 +26,20 @@
               <a:graphicData uri="http://schemas.openxmlformats.org/drawingml/2006/picture">
                 <pic:pic xmlns:pic="http://schemas.openxmlformats.org/drawingml/2006/picture">
                   <pic:nvPicPr>
-                    <pic:cNvPr id="1" name="Image1"/>
+                    <pic:cNvPr id="0" name="Picture 1" descr="Image result for AAu logo"/>
                     <pic:cNvPicPr>
                       <a:picLocks noChangeAspect="1" noChangeArrowheads="1"/>
                     </pic:cNvPicPr>
                   </pic:nvPicPr>
                   <pic:blipFill>
-                    <a:blip r:link="rId5"/>
+                    <a:blip r:embed="rId5">
+                      <a:extLst>
+                        <a:ext uri="{28A0092B-C50C-407E-A947-70E740481C1C}">
+                          <a14:useLocalDpi xmlns:a14="http://schemas.microsoft.com/office/drawing/2010/main" val="0"/>
+                        </a:ext>
+                      </a:extLst>
+                    </a:blip>
+                    <a:srcRect/>
                     <a:stretch>
                       <a:fillRect/>
                     </a:stretch>
@@ -43,11 +47,15 @@
                   <pic:spPr bwMode="auto">
                     <a:xfrm>
                       <a:off x="0" y="0"/>
-                      <a:ext cx="1762125" cy="2066925"/>
+                      <a:ext cx="2095500" cy="2381250"/>
                     </a:xfrm>
                     <a:prstGeom prst="rect">
                       <a:avLst/>
                     </a:prstGeom>
+                    <a:noFill/>
+                    <a:ln>
+                      <a:noFill/>
+                    </a:ln>
                   </pic:spPr>
                 </pic:pic>
               </a:graphicData>
@@ -55,6 +63,8 @@
           </wp:inline>
         </w:drawing>
       </w:r>
+      <w:bookmarkStart w:id="0" w:name="_GoBack"/>
+      <w:bookmarkEnd w:id="0"/>
     </w:p>
     <w:p/>
     <w:p/>
@@ -322,13 +332,7 @@
         <w:jc w:val="both"/>
       </w:pPr>
       <w:r>
-        <w:t xml:space="preserve">Although ARPANET (Advanced Research Project Agency Network) noted as the first internet, there are some pioneer </w:t>
-      </w:r>
-      <w:r>
-        <w:t>events</w:t>
-      </w:r>
-      <w:r>
-        <w:t xml:space="preserve">. For instance, in 1965 two computers at MIT </w:t>
+        <w:t xml:space="preserve">Although ARPANET (Advanced Research Project Agency Network) noted as the first internet, there are some pioneer events. For instance, in 1965 two computers at MIT </w:t>
       </w:r>
       <w:proofErr w:type="spellStart"/>
       <w:r>
@@ -383,8 +387,8 @@
         <w:tblLook w:val="04A0" w:firstRow="1" w:lastRow="0" w:firstColumn="1" w:lastColumn="0" w:noHBand="0" w:noVBand="1"/>
       </w:tblPr>
       <w:tblGrid>
-        <w:gridCol w:w="4486"/>
-        <w:gridCol w:w="4648"/>
+        <w:gridCol w:w="3291"/>
+        <w:gridCol w:w="5843"/>
       </w:tblGrid>
       <w:tr>
         <w:tc>
@@ -465,13 +469,7 @@
               <w:jc w:val="both"/>
             </w:pPr>
             <w:r>
-              <w:t>The First ISP(Internet Service</w:t>
-            </w:r>
-            <w:r>
-              <w:t xml:space="preserve"> Provider</w:t>
-            </w:r>
-            <w:r>
-              <w:t>) is founded.</w:t>
+              <w:t>The First ISP(Internet Service Provider) is founded.</w:t>
             </w:r>
           </w:p>
         </w:tc>
@@ -623,13 +621,7 @@
               <w:jc w:val="both"/>
             </w:pPr>
             <w:r>
-              <w:t xml:space="preserve">The European </w:t>
-            </w:r>
-            <w:r>
-              <w:t>Organization for Nuclear Research</w:t>
-            </w:r>
-            <w:r>
-              <w:t xml:space="preserve"> introduced internet.</w:t>
+              <w:t>The European Organization for Nuclear Research introduced internet.</w:t>
             </w:r>
           </w:p>
         </w:tc>
@@ -1009,7 +1001,6 @@
               <w:jc w:val="both"/>
             </w:pPr>
             <w:r>
-              <w:lastRenderedPageBreak/>
               <w:t>2018</w:t>
             </w:r>
           </w:p>
@@ -1031,16 +1022,1621 @@
     </w:tbl>
     <w:p>
       <w:pPr>
-        <w:ind w:left="720"/>
         <w:jc w:val="both"/>
       </w:pPr>
     </w:p>
     <w:p>
       <w:pPr>
+        <w:pStyle w:val="ListParagraph"/>
+        <w:numPr>
+          <w:ilvl w:val="0"/>
+          <w:numId w:val="2"/>
+        </w:numPr>
         <w:jc w:val="both"/>
       </w:pPr>
-      <w:bookmarkStart w:id="2" w:name="_GoBack"/>
-      <w:bookmarkEnd w:id="2"/>
+      <w:r>
+        <w:t>View the 5 – 10 popular websites of your choice from web archive URL and put your observation and assessment</w:t>
+      </w:r>
+    </w:p>
+    <w:p>
+      <w:pPr>
+        <w:pStyle w:val="ListParagraph"/>
+        <w:numPr>
+          <w:ilvl w:val="0"/>
+          <w:numId w:val="2"/>
+        </w:numPr>
+        <w:jc w:val="both"/>
+      </w:pPr>
+      <w:r>
+        <w:lastRenderedPageBreak/>
+        <w:t>List 5 website each on the 12 categories you learned</w:t>
+      </w:r>
+      <w:r>
+        <w:t>.</w:t>
+      </w:r>
+    </w:p>
+    <w:p>
+      <w:pPr>
+        <w:pStyle w:val="ListParagraph"/>
+        <w:numPr>
+          <w:ilvl w:val="0"/>
+          <w:numId w:val="3"/>
+        </w:numPr>
+        <w:jc w:val="both"/>
+      </w:pPr>
+      <w:r>
+        <w:t>Portal</w:t>
+      </w:r>
+    </w:p>
+    <w:p>
+      <w:pPr>
+        <w:pStyle w:val="ListParagraph"/>
+        <w:numPr>
+          <w:ilvl w:val="1"/>
+          <w:numId w:val="3"/>
+        </w:numPr>
+      </w:pPr>
+      <w:r>
+        <w:t>Copper Point (https://www.copperpoint.com/)</w:t>
+      </w:r>
+    </w:p>
+    <w:p>
+      <w:pPr>
+        <w:pStyle w:val="ListParagraph"/>
+        <w:numPr>
+          <w:ilvl w:val="1"/>
+          <w:numId w:val="3"/>
+        </w:numPr>
+      </w:pPr>
+      <w:r>
+        <w:t>UAB medicine (http://www.uabmedicine.org/)</w:t>
+      </w:r>
+    </w:p>
+    <w:p>
+      <w:pPr>
+        <w:pStyle w:val="ListParagraph"/>
+        <w:numPr>
+          <w:ilvl w:val="1"/>
+          <w:numId w:val="3"/>
+        </w:numPr>
+      </w:pPr>
+      <w:r>
+        <w:t>London Borough of Camden, Local Government Portal (http://www.camden.gov.uk/)</w:t>
+      </w:r>
+    </w:p>
+    <w:p>
+      <w:pPr>
+        <w:pStyle w:val="ListParagraph"/>
+        <w:numPr>
+          <w:ilvl w:val="1"/>
+          <w:numId w:val="3"/>
+        </w:numPr>
+      </w:pPr>
+      <w:r>
+        <w:t>Stanford University AXESS, Student &amp; Faculty Portal (https://axess.sahr.stanford.edu/)</w:t>
+      </w:r>
+    </w:p>
+    <w:p>
+      <w:pPr>
+        <w:pStyle w:val="ListParagraph"/>
+        <w:numPr>
+          <w:ilvl w:val="1"/>
+          <w:numId w:val="3"/>
+        </w:numPr>
+      </w:pPr>
+      <w:proofErr w:type="spellStart"/>
+      <w:r>
+        <w:t>AAiT</w:t>
+      </w:r>
+      <w:proofErr w:type="spellEnd"/>
+      <w:r>
+        <w:t xml:space="preserve"> Students Portal (portal.aait.edu.et)</w:t>
+      </w:r>
+    </w:p>
+    <w:p>
+      <w:pPr>
+        <w:pStyle w:val="ListParagraph"/>
+        <w:numPr>
+          <w:ilvl w:val="0"/>
+          <w:numId w:val="3"/>
+        </w:numPr>
+      </w:pPr>
+      <w:r>
+        <w:t>News</w:t>
+      </w:r>
+    </w:p>
+    <w:p>
+      <w:pPr>
+        <w:pStyle w:val="ListParagraph"/>
+        <w:numPr>
+          <w:ilvl w:val="1"/>
+          <w:numId w:val="3"/>
+        </w:numPr>
+      </w:pPr>
+      <w:r>
+        <w:t>Yahoo! News (https://news.yahoo.com/)</w:t>
+      </w:r>
+    </w:p>
+    <w:p>
+      <w:pPr>
+        <w:pStyle w:val="ListParagraph"/>
+        <w:numPr>
+          <w:ilvl w:val="1"/>
+          <w:numId w:val="3"/>
+        </w:numPr>
+      </w:pPr>
+      <w:r>
+        <w:t>CNN (https://www.cnn.com/)</w:t>
+      </w:r>
+    </w:p>
+    <w:p>
+      <w:pPr>
+        <w:pStyle w:val="ListParagraph"/>
+        <w:numPr>
+          <w:ilvl w:val="1"/>
+          <w:numId w:val="3"/>
+        </w:numPr>
+      </w:pPr>
+      <w:r>
+        <w:t>New York Times (https://www.nytimes.com/)</w:t>
+      </w:r>
+    </w:p>
+    <w:p>
+      <w:pPr>
+        <w:pStyle w:val="ListParagraph"/>
+        <w:numPr>
+          <w:ilvl w:val="1"/>
+          <w:numId w:val="3"/>
+        </w:numPr>
+      </w:pPr>
+      <w:r>
+        <w:t>The Guardian (https://www.theguardian.com/)</w:t>
+      </w:r>
+    </w:p>
+    <w:p>
+      <w:pPr>
+        <w:pStyle w:val="ListParagraph"/>
+        <w:numPr>
+          <w:ilvl w:val="1"/>
+          <w:numId w:val="3"/>
+        </w:numPr>
+      </w:pPr>
+      <w:r>
+        <w:t>BBC News (</w:t>
+      </w:r>
+      <w:hyperlink r:id="rId6" w:history="1">
+        <w:r>
+          <w:rPr>
+            <w:rStyle w:val="Hyperlink"/>
+          </w:rPr>
+          <w:t>http://www.bbc.com/news</w:t>
+        </w:r>
+      </w:hyperlink>
+      <w:r>
+        <w:t>)</w:t>
+      </w:r>
+    </w:p>
+    <w:p>
+      <w:pPr>
+        <w:pStyle w:val="ListParagraph"/>
+        <w:numPr>
+          <w:ilvl w:val="0"/>
+          <w:numId w:val="6"/>
+        </w:numPr>
+      </w:pPr>
+      <w:r>
+        <w:t>Informational</w:t>
+      </w:r>
+    </w:p>
+    <w:p>
+      <w:pPr>
+        <w:pStyle w:val="ListParagraph"/>
+        <w:numPr>
+          <w:ilvl w:val="1"/>
+          <w:numId w:val="6"/>
+        </w:numPr>
+      </w:pPr>
+      <w:r>
+        <w:t>TED (https://www.ted.com/)</w:t>
+      </w:r>
+    </w:p>
+    <w:p>
+      <w:pPr>
+        <w:pStyle w:val="ListParagraph"/>
+        <w:numPr>
+          <w:ilvl w:val="1"/>
+          <w:numId w:val="6"/>
+        </w:numPr>
+      </w:pPr>
+      <w:r>
+        <w:t>Alexa (https://alexa.com/whatshot)</w:t>
+      </w:r>
+    </w:p>
+    <w:p>
+      <w:pPr>
+        <w:pStyle w:val="ListParagraph"/>
+        <w:numPr>
+          <w:ilvl w:val="1"/>
+          <w:numId w:val="6"/>
+        </w:numPr>
+      </w:pPr>
+      <w:r>
+        <w:t>Good Guide (http://www.goodguide.com/)</w:t>
+      </w:r>
+    </w:p>
+    <w:p>
+      <w:pPr>
+        <w:pStyle w:val="ListParagraph"/>
+        <w:numPr>
+          <w:ilvl w:val="1"/>
+          <w:numId w:val="6"/>
+        </w:numPr>
+      </w:pPr>
+      <w:proofErr w:type="spellStart"/>
+      <w:r>
+        <w:t>Greatist</w:t>
+      </w:r>
+      <w:proofErr w:type="spellEnd"/>
+      <w:r>
+        <w:t xml:space="preserve"> (http://greatist.com/)</w:t>
+      </w:r>
+    </w:p>
+    <w:p>
+      <w:pPr>
+        <w:pStyle w:val="ListParagraph"/>
+        <w:numPr>
+          <w:ilvl w:val="1"/>
+          <w:numId w:val="6"/>
+        </w:numPr>
+      </w:pPr>
+      <w:r>
+        <w:t xml:space="preserve">Now This News (http://www.nowthisnews.com/)  </w:t>
+      </w:r>
+    </w:p>
+    <w:p>
+      <w:pPr>
+        <w:pStyle w:val="ListParagraph"/>
+        <w:numPr>
+          <w:ilvl w:val="0"/>
+          <w:numId w:val="6"/>
+        </w:numPr>
+      </w:pPr>
+      <w:r>
+        <w:t>Business</w:t>
+      </w:r>
+      <w:r>
+        <w:t xml:space="preserve"> / Marketing</w:t>
+      </w:r>
+    </w:p>
+    <w:p>
+      <w:pPr>
+        <w:pStyle w:val="ListParagraph"/>
+        <w:numPr>
+          <w:ilvl w:val="1"/>
+          <w:numId w:val="6"/>
+        </w:numPr>
+      </w:pPr>
+      <w:r>
+        <w:t>AllBusiness.com</w:t>
+      </w:r>
+    </w:p>
+    <w:p>
+      <w:pPr>
+        <w:pStyle w:val="ListParagraph"/>
+        <w:numPr>
+          <w:ilvl w:val="1"/>
+          <w:numId w:val="6"/>
+        </w:numPr>
+      </w:pPr>
+      <w:r>
+        <w:t>Bloomberg Business (http://www.bloomberg.com/)</w:t>
+      </w:r>
+    </w:p>
+    <w:p>
+      <w:pPr>
+        <w:pStyle w:val="ListParagraph"/>
+        <w:numPr>
+          <w:ilvl w:val="1"/>
+          <w:numId w:val="6"/>
+        </w:numPr>
+      </w:pPr>
+      <w:r>
+        <w:t>Business Insider(http://www.businessinsider.com/)</w:t>
+      </w:r>
+    </w:p>
+    <w:p>
+      <w:pPr>
+        <w:pStyle w:val="ListParagraph"/>
+        <w:numPr>
+          <w:ilvl w:val="1"/>
+          <w:numId w:val="6"/>
+        </w:numPr>
+      </w:pPr>
+      <w:proofErr w:type="spellStart"/>
+      <w:r>
+        <w:t>Inc</w:t>
+      </w:r>
+      <w:proofErr w:type="spellEnd"/>
+      <w:r>
+        <w:t xml:space="preserve"> (</w:t>
+      </w:r>
+      <w:hyperlink r:id="rId7" w:history="1">
+        <w:r>
+          <w:rPr>
+            <w:rStyle w:val="Hyperlink"/>
+          </w:rPr>
+          <w:t>http://www.inc.com/</w:t>
+        </w:r>
+      </w:hyperlink>
+      <w:r>
+        <w:t>)</w:t>
+      </w:r>
+    </w:p>
+    <w:p>
+      <w:pPr>
+        <w:pStyle w:val="ListParagraph"/>
+        <w:numPr>
+          <w:ilvl w:val="1"/>
+          <w:numId w:val="6"/>
+        </w:numPr>
+      </w:pPr>
+      <w:r>
+        <w:t>Financial Times (</w:t>
+      </w:r>
+      <w:hyperlink r:id="rId8" w:history="1">
+        <w:r>
+          <w:rPr>
+            <w:rStyle w:val="Hyperlink"/>
+          </w:rPr>
+          <w:t>http://www.ft.com/</w:t>
+        </w:r>
+      </w:hyperlink>
+      <w:r>
+        <w:t>)</w:t>
+      </w:r>
+    </w:p>
+    <w:p>
+      <w:pPr>
+        <w:pStyle w:val="ListParagraph"/>
+        <w:numPr>
+          <w:ilvl w:val="0"/>
+          <w:numId w:val="7"/>
+        </w:numPr>
+      </w:pPr>
+      <w:r>
+        <w:t>Educational</w:t>
+      </w:r>
+    </w:p>
+    <w:p>
+      <w:pPr>
+        <w:pStyle w:val="ListParagraph"/>
+        <w:numPr>
+          <w:ilvl w:val="1"/>
+          <w:numId w:val="7"/>
+        </w:numPr>
+      </w:pPr>
+      <w:r>
+        <w:t>Coursera (https://www.coursera.org/)</w:t>
+      </w:r>
+    </w:p>
+    <w:p>
+      <w:pPr>
+        <w:pStyle w:val="ListParagraph"/>
+        <w:numPr>
+          <w:ilvl w:val="1"/>
+          <w:numId w:val="7"/>
+        </w:numPr>
+      </w:pPr>
+      <w:r>
+        <w:t>Khan Academy (https://www.khanacademy.org/)</w:t>
+      </w:r>
+    </w:p>
+    <w:p>
+      <w:pPr>
+        <w:pStyle w:val="ListParagraph"/>
+        <w:numPr>
+          <w:ilvl w:val="1"/>
+          <w:numId w:val="7"/>
+        </w:numPr>
+      </w:pPr>
+      <w:proofErr w:type="spellStart"/>
+      <w:r>
+        <w:t>Udemy</w:t>
+      </w:r>
+      <w:proofErr w:type="spellEnd"/>
+      <w:r>
+        <w:t xml:space="preserve"> (</w:t>
+      </w:r>
+      <w:proofErr w:type="gramStart"/>
+      <w:r>
+        <w:t>https://www.udemy.com/ )</w:t>
+      </w:r>
+      <w:proofErr w:type="gramEnd"/>
+    </w:p>
+    <w:p>
+      <w:pPr>
+        <w:pStyle w:val="ListParagraph"/>
+        <w:numPr>
+          <w:ilvl w:val="1"/>
+          <w:numId w:val="7"/>
+        </w:numPr>
+      </w:pPr>
+      <w:proofErr w:type="spellStart"/>
+      <w:r>
+        <w:t>edx</w:t>
+      </w:r>
+      <w:proofErr w:type="spellEnd"/>
+      <w:r>
+        <w:t xml:space="preserve"> (https://www.edx.org/)</w:t>
+      </w:r>
+    </w:p>
+    <w:p>
+      <w:pPr>
+        <w:pStyle w:val="ListParagraph"/>
+        <w:numPr>
+          <w:ilvl w:val="1"/>
+          <w:numId w:val="7"/>
+        </w:numPr>
+      </w:pPr>
+      <w:proofErr w:type="spellStart"/>
+      <w:r>
+        <w:t>Udacity</w:t>
+      </w:r>
+      <w:proofErr w:type="spellEnd"/>
+      <w:r>
+        <w:t xml:space="preserve"> (</w:t>
+      </w:r>
+      <w:hyperlink r:id="rId9" w:history="1">
+        <w:r>
+          <w:rPr>
+            <w:rStyle w:val="Hyperlink"/>
+          </w:rPr>
+          <w:t>http://www.udacity.com/</w:t>
+        </w:r>
+      </w:hyperlink>
+      <w:r>
+        <w:t>)</w:t>
+      </w:r>
+    </w:p>
+    <w:p>
+      <w:pPr>
+        <w:pStyle w:val="ListParagraph"/>
+        <w:numPr>
+          <w:ilvl w:val="0"/>
+          <w:numId w:val="7"/>
+        </w:numPr>
+      </w:pPr>
+      <w:r>
+        <w:t>Entertainment</w:t>
+      </w:r>
+    </w:p>
+    <w:p>
+      <w:pPr>
+        <w:pStyle w:val="ListParagraph"/>
+        <w:numPr>
+          <w:ilvl w:val="1"/>
+          <w:numId w:val="7"/>
+        </w:numPr>
+      </w:pPr>
+      <w:r>
+        <w:t>Netflix (http://www.netflix.com/)</w:t>
+      </w:r>
+    </w:p>
+    <w:p>
+      <w:pPr>
+        <w:pStyle w:val="ListParagraph"/>
+        <w:numPr>
+          <w:ilvl w:val="1"/>
+          <w:numId w:val="7"/>
+        </w:numPr>
+      </w:pPr>
+      <w:r>
+        <w:t>Pogo Games (http://www.pogo.com/)</w:t>
+      </w:r>
+    </w:p>
+    <w:p>
+      <w:pPr>
+        <w:pStyle w:val="ListParagraph"/>
+        <w:numPr>
+          <w:ilvl w:val="1"/>
+          <w:numId w:val="7"/>
+        </w:numPr>
+      </w:pPr>
+      <w:r>
+        <w:t>Rolling Stone(http://www.rollingstone.com/)</w:t>
+      </w:r>
+    </w:p>
+    <w:p>
+      <w:pPr>
+        <w:pStyle w:val="ListParagraph"/>
+        <w:numPr>
+          <w:ilvl w:val="1"/>
+          <w:numId w:val="7"/>
+        </w:numPr>
+      </w:pPr>
+      <w:r>
+        <w:t>ESPN (http://espn.com/)</w:t>
+      </w:r>
+    </w:p>
+    <w:p>
+      <w:pPr>
+        <w:pStyle w:val="ListParagraph"/>
+        <w:numPr>
+          <w:ilvl w:val="1"/>
+          <w:numId w:val="7"/>
+        </w:numPr>
+      </w:pPr>
+      <w:proofErr w:type="spellStart"/>
+      <w:r>
+        <w:t>Eonline</w:t>
+      </w:r>
+      <w:proofErr w:type="spellEnd"/>
+      <w:r>
+        <w:t xml:space="preserve">(http://www.eonline.com/) </w:t>
+      </w:r>
+    </w:p>
+    <w:p>
+      <w:pPr>
+        <w:pStyle w:val="ListParagraph"/>
+        <w:numPr>
+          <w:ilvl w:val="0"/>
+          <w:numId w:val="9"/>
+        </w:numPr>
+      </w:pPr>
+      <w:r>
+        <w:t>Advocacy</w:t>
+      </w:r>
+    </w:p>
+    <w:p>
+      <w:pPr>
+        <w:pStyle w:val="ListParagraph"/>
+        <w:numPr>
+          <w:ilvl w:val="1"/>
+          <w:numId w:val="9"/>
+        </w:numPr>
+      </w:pPr>
+      <w:r>
+        <w:t xml:space="preserve">Stand for </w:t>
+      </w:r>
+      <w:proofErr w:type="spellStart"/>
+      <w:r>
+        <w:t>childern</w:t>
+      </w:r>
+      <w:proofErr w:type="spellEnd"/>
+      <w:r>
+        <w:t xml:space="preserve"> (http://stand.org/)</w:t>
+      </w:r>
+    </w:p>
+    <w:p>
+      <w:pPr>
+        <w:pStyle w:val="ListParagraph"/>
+        <w:numPr>
+          <w:ilvl w:val="1"/>
+          <w:numId w:val="9"/>
+        </w:numPr>
+      </w:pPr>
+      <w:r>
+        <w:t xml:space="preserve">New England Women </w:t>
+      </w:r>
+      <w:proofErr w:type="gramStart"/>
+      <w:r>
+        <w:t>In</w:t>
+      </w:r>
+      <w:proofErr w:type="gramEnd"/>
+      <w:r>
+        <w:t xml:space="preserve"> Energy And The Environment(NEWIEE) (https://www.newiee.org/)</w:t>
+      </w:r>
+    </w:p>
+    <w:p>
+      <w:pPr>
+        <w:pStyle w:val="ListParagraph"/>
+        <w:numPr>
+          <w:ilvl w:val="1"/>
+          <w:numId w:val="9"/>
+        </w:numPr>
+      </w:pPr>
+      <w:r>
+        <w:t>Change.org (https://www.change.org/)</w:t>
+      </w:r>
+    </w:p>
+    <w:p>
+      <w:pPr>
+        <w:pStyle w:val="ListParagraph"/>
+        <w:numPr>
+          <w:ilvl w:val="1"/>
+          <w:numId w:val="9"/>
+        </w:numPr>
+      </w:pPr>
+      <w:r>
+        <w:t xml:space="preserve">Women </w:t>
+      </w:r>
+      <w:proofErr w:type="gramStart"/>
+      <w:r>
+        <w:t>In</w:t>
+      </w:r>
+      <w:proofErr w:type="gramEnd"/>
+      <w:r>
+        <w:t xml:space="preserve"> Toys (https://www.womenintoys.com/)</w:t>
+      </w:r>
+    </w:p>
+    <w:p>
+      <w:pPr>
+        <w:pStyle w:val="ListParagraph"/>
+        <w:numPr>
+          <w:ilvl w:val="1"/>
+          <w:numId w:val="9"/>
+        </w:numPr>
+      </w:pPr>
+      <w:r>
+        <w:t>Speak out (</w:t>
+      </w:r>
+      <w:hyperlink r:id="rId10" w:history="1">
+        <w:r>
+          <w:rPr>
+            <w:rStyle w:val="Hyperlink"/>
+          </w:rPr>
+          <w:t>https://www.speakoutnow.org/</w:t>
+        </w:r>
+      </w:hyperlink>
+      <w:r>
+        <w:t>)</w:t>
+      </w:r>
+    </w:p>
+    <w:p>
+      <w:pPr>
+        <w:pStyle w:val="ListParagraph"/>
+        <w:numPr>
+          <w:ilvl w:val="0"/>
+          <w:numId w:val="9"/>
+        </w:numPr>
+      </w:pPr>
+      <w:r>
+        <w:t>Blog</w:t>
+      </w:r>
+    </w:p>
+    <w:p>
+      <w:pPr>
+        <w:pStyle w:val="ListParagraph"/>
+        <w:numPr>
+          <w:ilvl w:val="1"/>
+          <w:numId w:val="9"/>
+        </w:numPr>
+      </w:pPr>
+      <w:r>
+        <w:t>Word Press (WordPress.org and WordPress.com)</w:t>
+      </w:r>
+    </w:p>
+    <w:p>
+      <w:pPr>
+        <w:pStyle w:val="ListParagraph"/>
+        <w:numPr>
+          <w:ilvl w:val="1"/>
+          <w:numId w:val="9"/>
+        </w:numPr>
+      </w:pPr>
+      <w:r>
+        <w:t xml:space="preserve">        </w:t>
+      </w:r>
+      <w:proofErr w:type="spellStart"/>
+      <w:r>
+        <w:t>Wix</w:t>
+      </w:r>
+      <w:proofErr w:type="spellEnd"/>
+      <w:r>
+        <w:t xml:space="preserve"> (Wix.com)</w:t>
+      </w:r>
+    </w:p>
+    <w:p>
+      <w:pPr>
+        <w:pStyle w:val="ListParagraph"/>
+        <w:numPr>
+          <w:ilvl w:val="1"/>
+          <w:numId w:val="9"/>
+        </w:numPr>
+      </w:pPr>
+      <w:r>
+        <w:t xml:space="preserve">        Gala (https://galadarling.com/blog)</w:t>
+      </w:r>
+    </w:p>
+    <w:p>
+      <w:pPr>
+        <w:pStyle w:val="ListParagraph"/>
+        <w:numPr>
+          <w:ilvl w:val="1"/>
+          <w:numId w:val="9"/>
+        </w:numPr>
+      </w:pPr>
+      <w:r>
+        <w:t xml:space="preserve">        Green Living Guy(https://greenlivingguy.com/blog/)</w:t>
+      </w:r>
+    </w:p>
+    <w:p>
+      <w:pPr>
+        <w:pStyle w:val="ListParagraph"/>
+        <w:numPr>
+          <w:ilvl w:val="1"/>
+          <w:numId w:val="9"/>
+        </w:numPr>
+      </w:pPr>
+      <w:r>
+        <w:t xml:space="preserve">        Humans of New </w:t>
+      </w:r>
+      <w:proofErr w:type="spellStart"/>
+      <w:r>
+        <w:t>york</w:t>
+      </w:r>
+      <w:proofErr w:type="spellEnd"/>
+      <w:r>
+        <w:t xml:space="preserve"> (https://www.humansofnewyork.com/)</w:t>
+      </w:r>
+    </w:p>
+    <w:p>
+      <w:pPr>
+        <w:pStyle w:val="ListParagraph"/>
+        <w:numPr>
+          <w:ilvl w:val="1"/>
+          <w:numId w:val="9"/>
+        </w:numPr>
+      </w:pPr>
+      <w:r>
+        <w:lastRenderedPageBreak/>
+        <w:t xml:space="preserve">        Write to Done (</w:t>
+      </w:r>
+      <w:hyperlink r:id="rId11" w:history="1">
+        <w:r>
+          <w:rPr>
+            <w:rStyle w:val="Hyperlink"/>
+          </w:rPr>
+          <w:t>https://writetodone.com/</w:t>
+        </w:r>
+      </w:hyperlink>
+      <w:r>
+        <w:t>)</w:t>
+      </w:r>
+    </w:p>
+    <w:p>
+      <w:pPr>
+        <w:pStyle w:val="ListParagraph"/>
+        <w:numPr>
+          <w:ilvl w:val="0"/>
+          <w:numId w:val="10"/>
+        </w:numPr>
+      </w:pPr>
+      <w:r>
+        <w:t>Wiki</w:t>
+      </w:r>
+    </w:p>
+    <w:p>
+      <w:pPr>
+        <w:pStyle w:val="ListParagraph"/>
+        <w:numPr>
+          <w:ilvl w:val="1"/>
+          <w:numId w:val="10"/>
+        </w:numPr>
+      </w:pPr>
+      <w:r>
+        <w:t>Wiki Travel (https://wikitravel.org/en/Main_Page)</w:t>
+      </w:r>
+    </w:p>
+    <w:p>
+      <w:pPr>
+        <w:pStyle w:val="ListParagraph"/>
+        <w:numPr>
+          <w:ilvl w:val="1"/>
+          <w:numId w:val="10"/>
+        </w:numPr>
+      </w:pPr>
+      <w:r>
+        <w:t>Wiki How(https://www.wikihow.com/Main-Page)</w:t>
+      </w:r>
+    </w:p>
+    <w:p>
+      <w:pPr>
+        <w:pStyle w:val="ListParagraph"/>
+        <w:numPr>
+          <w:ilvl w:val="1"/>
+          <w:numId w:val="10"/>
+        </w:numPr>
+      </w:pPr>
+      <w:r>
+        <w:t>Wiktionary (https://en.wiktionary.org/wiki/Wiktionary:Main_Page)</w:t>
+      </w:r>
+    </w:p>
+    <w:p>
+      <w:pPr>
+        <w:pStyle w:val="ListParagraph"/>
+        <w:numPr>
+          <w:ilvl w:val="1"/>
+          <w:numId w:val="10"/>
+        </w:numPr>
+      </w:pPr>
+      <w:proofErr w:type="spellStart"/>
+      <w:r>
+        <w:t>Gamepedia</w:t>
+      </w:r>
+      <w:proofErr w:type="spellEnd"/>
+      <w:r>
+        <w:t xml:space="preserve"> (https://www.gamepedia.com/)</w:t>
+      </w:r>
+    </w:p>
+    <w:p>
+      <w:pPr>
+        <w:pStyle w:val="ListParagraph"/>
+        <w:numPr>
+          <w:ilvl w:val="1"/>
+          <w:numId w:val="10"/>
+        </w:numPr>
+      </w:pPr>
+      <w:proofErr w:type="spellStart"/>
+      <w:r>
+        <w:t>Tv</w:t>
+      </w:r>
+      <w:proofErr w:type="spellEnd"/>
+      <w:r>
+        <w:t xml:space="preserve"> Tropes (</w:t>
+      </w:r>
+      <w:hyperlink r:id="rId12" w:history="1">
+        <w:r>
+          <w:rPr>
+            <w:rStyle w:val="Hyperlink"/>
+          </w:rPr>
+          <w:t>https://tvtropes.org/</w:t>
+        </w:r>
+      </w:hyperlink>
+      <w:r>
+        <w:t>)</w:t>
+      </w:r>
+    </w:p>
+    <w:p>
+      <w:pPr>
+        <w:pStyle w:val="ListParagraph"/>
+        <w:numPr>
+          <w:ilvl w:val="0"/>
+          <w:numId w:val="10"/>
+        </w:numPr>
+      </w:pPr>
+      <w:r>
+        <w:t>Social Network</w:t>
+      </w:r>
+    </w:p>
+    <w:p>
+      <w:pPr>
+        <w:pStyle w:val="ListParagraph"/>
+        <w:numPr>
+          <w:ilvl w:val="1"/>
+          <w:numId w:val="10"/>
+        </w:numPr>
+      </w:pPr>
+      <w:proofErr w:type="spellStart"/>
+      <w:r>
+        <w:t>Reddit</w:t>
+      </w:r>
+      <w:proofErr w:type="spellEnd"/>
+      <w:r>
+        <w:t xml:space="preserve"> (https://www.reddit.com/)</w:t>
+      </w:r>
+    </w:p>
+    <w:p>
+      <w:pPr>
+        <w:pStyle w:val="ListParagraph"/>
+        <w:numPr>
+          <w:ilvl w:val="1"/>
+          <w:numId w:val="10"/>
+        </w:numPr>
+      </w:pPr>
+      <w:proofErr w:type="spellStart"/>
+      <w:r>
+        <w:t>Ttumblr</w:t>
+      </w:r>
+      <w:proofErr w:type="spellEnd"/>
+      <w:r>
+        <w:t xml:space="preserve"> (http://tumblr.com/)</w:t>
+      </w:r>
+    </w:p>
+    <w:p>
+      <w:pPr>
+        <w:pStyle w:val="ListParagraph"/>
+        <w:numPr>
+          <w:ilvl w:val="1"/>
+          <w:numId w:val="10"/>
+        </w:numPr>
+      </w:pPr>
+      <w:r>
+        <w:t>Twitter (http://twitter.com/)</w:t>
+      </w:r>
+    </w:p>
+    <w:p>
+      <w:pPr>
+        <w:pStyle w:val="ListParagraph"/>
+        <w:numPr>
+          <w:ilvl w:val="1"/>
+          <w:numId w:val="10"/>
+        </w:numPr>
+      </w:pPr>
+      <w:r>
+        <w:t>Pinterest(http://pinterest.com/)</w:t>
+      </w:r>
+    </w:p>
+    <w:p>
+      <w:pPr>
+        <w:pStyle w:val="ListParagraph"/>
+        <w:numPr>
+          <w:ilvl w:val="1"/>
+          <w:numId w:val="10"/>
+        </w:numPr>
+      </w:pPr>
+      <w:proofErr w:type="spellStart"/>
+      <w:r>
+        <w:t>Linkedin</w:t>
+      </w:r>
+      <w:proofErr w:type="spellEnd"/>
+      <w:r>
+        <w:t xml:space="preserve"> (</w:t>
+      </w:r>
+      <w:hyperlink r:id="rId13" w:history="1">
+        <w:r>
+          <w:rPr>
+            <w:rStyle w:val="Hyperlink"/>
+          </w:rPr>
+          <w:t>http://www.linkedin.com/</w:t>
+        </w:r>
+      </w:hyperlink>
+      <w:r>
+        <w:t>)</w:t>
+      </w:r>
+    </w:p>
+    <w:p>
+      <w:pPr>
+        <w:pStyle w:val="ListParagraph"/>
+        <w:numPr>
+          <w:ilvl w:val="0"/>
+          <w:numId w:val="11"/>
+        </w:numPr>
+      </w:pPr>
+      <w:r>
+        <w:t xml:space="preserve">Content Aggregator </w:t>
+      </w:r>
+    </w:p>
+    <w:p>
+      <w:pPr>
+        <w:pStyle w:val="ListParagraph"/>
+        <w:numPr>
+          <w:ilvl w:val="1"/>
+          <w:numId w:val="11"/>
+        </w:numPr>
+      </w:pPr>
+      <w:r>
+        <w:t>All Top(https://alltop.com/)</w:t>
+      </w:r>
+    </w:p>
+    <w:p>
+      <w:pPr>
+        <w:pStyle w:val="ListParagraph"/>
+        <w:numPr>
+          <w:ilvl w:val="1"/>
+          <w:numId w:val="11"/>
+        </w:numPr>
+      </w:pPr>
+      <w:proofErr w:type="spellStart"/>
+      <w:r>
+        <w:t>Popurls</w:t>
+      </w:r>
+      <w:proofErr w:type="spellEnd"/>
+      <w:r>
+        <w:t xml:space="preserve"> (http://popurls.com/)</w:t>
+      </w:r>
+    </w:p>
+    <w:p>
+      <w:pPr>
+        <w:pStyle w:val="ListParagraph"/>
+        <w:numPr>
+          <w:ilvl w:val="1"/>
+          <w:numId w:val="11"/>
+        </w:numPr>
+      </w:pPr>
+      <w:r>
+        <w:t>The Web List (http://theweblist.net/)</w:t>
+      </w:r>
+    </w:p>
+    <w:p>
+      <w:pPr>
+        <w:pStyle w:val="ListParagraph"/>
+        <w:numPr>
+          <w:ilvl w:val="1"/>
+          <w:numId w:val="11"/>
+        </w:numPr>
+      </w:pPr>
+      <w:r>
+        <w:t>Tech Meme (https://www.techmeme.com/)</w:t>
+      </w:r>
+    </w:p>
+    <w:p>
+      <w:pPr>
+        <w:pStyle w:val="ListParagraph"/>
+        <w:numPr>
+          <w:ilvl w:val="1"/>
+          <w:numId w:val="11"/>
+        </w:numPr>
+      </w:pPr>
+      <w:proofErr w:type="spellStart"/>
+      <w:r>
+        <w:t>Feedly</w:t>
+      </w:r>
+      <w:proofErr w:type="spellEnd"/>
+      <w:r>
+        <w:t xml:space="preserve"> (</w:t>
+      </w:r>
+      <w:hyperlink r:id="rId14" w:history="1">
+        <w:r>
+          <w:rPr>
+            <w:rStyle w:val="Hyperlink"/>
+          </w:rPr>
+          <w:t>https://feedly.com/</w:t>
+        </w:r>
+      </w:hyperlink>
+      <w:r>
+        <w:t>)</w:t>
+      </w:r>
+    </w:p>
+    <w:p>
+      <w:pPr>
+        <w:pStyle w:val="ListParagraph"/>
+        <w:numPr>
+          <w:ilvl w:val="0"/>
+          <w:numId w:val="11"/>
+        </w:numPr>
+      </w:pPr>
+      <w:r>
+        <w:t>Personal</w:t>
+      </w:r>
+    </w:p>
+    <w:p>
+      <w:pPr>
+        <w:pStyle w:val="ListParagraph"/>
+        <w:numPr>
+          <w:ilvl w:val="1"/>
+          <w:numId w:val="11"/>
+        </w:numPr>
+      </w:pPr>
+      <w:r>
+        <w:t>Tony Robbins (https://www.tonyrobbins.com/)</w:t>
+      </w:r>
+    </w:p>
+    <w:p>
+      <w:pPr>
+        <w:pStyle w:val="ListParagraph"/>
+        <w:numPr>
+          <w:ilvl w:val="1"/>
+          <w:numId w:val="11"/>
+        </w:numPr>
+      </w:pPr>
+      <w:r>
+        <w:t>Krista Gray (http://www.kristagray.com/)</w:t>
+      </w:r>
+    </w:p>
+    <w:p>
+      <w:pPr>
+        <w:pStyle w:val="ListParagraph"/>
+        <w:numPr>
+          <w:ilvl w:val="1"/>
+          <w:numId w:val="11"/>
+        </w:numPr>
+      </w:pPr>
+      <w:r>
+        <w:t>Devon Stank (http://www.devonstank.com/)</w:t>
+      </w:r>
+    </w:p>
+    <w:p>
+      <w:pPr>
+        <w:pStyle w:val="ListParagraph"/>
+        <w:numPr>
+          <w:ilvl w:val="1"/>
+          <w:numId w:val="11"/>
+        </w:numPr>
+      </w:pPr>
+      <w:r>
+        <w:t>Nia Shanks (https://www.niashanks.com/)</w:t>
+      </w:r>
+    </w:p>
+    <w:p>
+      <w:pPr>
+        <w:pStyle w:val="ListParagraph"/>
+        <w:numPr>
+          <w:ilvl w:val="1"/>
+          <w:numId w:val="11"/>
+        </w:numPr>
+      </w:pPr>
+      <w:r>
+        <w:t>Brandon Johnson(</w:t>
+      </w:r>
+      <w:hyperlink r:id="rId15" w:history="1">
+        <w:r>
+          <w:rPr>
+            <w:rStyle w:val="Hyperlink"/>
+          </w:rPr>
+          <w:t>http://brandoncjohnson.com/</w:t>
+        </w:r>
+      </w:hyperlink>
+      <w:r>
+        <w:t>)</w:t>
+      </w:r>
+    </w:p>
+    <w:p>
+      <w:pPr>
+        <w:pStyle w:val="ListParagraph"/>
+        <w:numPr>
+          <w:ilvl w:val="0"/>
+          <w:numId w:val="2"/>
+        </w:numPr>
+      </w:pPr>
+      <w:r>
+        <w:t>What are the guidelines for evaluating the value of a Web site? Try to evaluate 2-5 websites based on the guideline and put your judgment</w:t>
+      </w:r>
+    </w:p>
+    <w:p>
+      <w:pPr>
+        <w:ind w:left="840"/>
+      </w:pPr>
+    </w:p>
+    <w:p>
+      <w:pPr>
+        <w:ind w:left="840"/>
+      </w:pPr>
+      <w:r>
+        <w:t>Websites can be generally evaluated in terms of its content, view and performance. Besides we can state some attributes to evaluate websites like Authority, Purpose, Coverage, Currency, Objectivity, Accuracy and Style.</w:t>
+      </w:r>
+    </w:p>
+    <w:p>
+      <w:pPr>
+        <w:pStyle w:val="ListParagraph"/>
+        <w:numPr>
+          <w:ilvl w:val="0"/>
+          <w:numId w:val="22"/>
+        </w:numPr>
+      </w:pPr>
+      <w:r>
+        <w:rPr>
+          <w:u w:val="single"/>
+        </w:rPr>
+        <w:t>Authority</w:t>
+      </w:r>
+      <w:r>
+        <w:t>:</w:t>
+      </w:r>
+      <w:r>
+        <w:rPr>
+          <w:u w:val="single"/>
+        </w:rPr>
+        <w:t xml:space="preserve"> </w:t>
+      </w:r>
+    </w:p>
+    <w:p>
+      <w:pPr>
+        <w:pStyle w:val="ListParagraph"/>
+        <w:numPr>
+          <w:ilvl w:val="1"/>
+          <w:numId w:val="1"/>
+        </w:numPr>
+      </w:pPr>
+      <w:r>
+        <w:t xml:space="preserve">by whom the website is owned? </w:t>
+      </w:r>
+    </w:p>
+    <w:p>
+      <w:pPr>
+        <w:pStyle w:val="ListParagraph"/>
+        <w:numPr>
+          <w:ilvl w:val="1"/>
+          <w:numId w:val="1"/>
+        </w:numPr>
+      </w:pPr>
+      <w:r>
+        <w:t>is the website have contact information?</w:t>
+      </w:r>
+    </w:p>
+    <w:p>
+      <w:pPr>
+        <w:pStyle w:val="ListParagraph"/>
+        <w:numPr>
+          <w:ilvl w:val="1"/>
+          <w:numId w:val="1"/>
+        </w:numPr>
+      </w:pPr>
+      <w:r>
+        <w:t>does website</w:t>
+      </w:r>
+      <w:r>
+        <w:t xml:space="preserve"> content writer</w:t>
+      </w:r>
+      <w:r>
+        <w:t xml:space="preserve"> have credential</w:t>
+      </w:r>
+      <w:r>
+        <w:t>s</w:t>
+      </w:r>
+      <w:r>
+        <w:t>?</w:t>
+      </w:r>
+    </w:p>
+    <w:p>
+      <w:pPr>
+        <w:pStyle w:val="ListParagraph"/>
+        <w:numPr>
+          <w:ilvl w:val="0"/>
+          <w:numId w:val="22"/>
+        </w:numPr>
+        <w:rPr>
+          <w:u w:val="single"/>
+        </w:rPr>
+      </w:pPr>
+      <w:r>
+        <w:t xml:space="preserve"> </w:t>
+      </w:r>
+      <w:r>
+        <w:rPr>
+          <w:u w:val="single"/>
+        </w:rPr>
+        <w:t>Purpose</w:t>
+      </w:r>
+      <w:r>
+        <w:t>:</w:t>
+      </w:r>
+    </w:p>
+    <w:p>
+      <w:pPr>
+        <w:pStyle w:val="ListParagraph"/>
+        <w:numPr>
+          <w:ilvl w:val="1"/>
+          <w:numId w:val="1"/>
+        </w:numPr>
+        <w:ind w:left="2040" w:firstLine="60"/>
+      </w:pPr>
+      <w:r>
+        <w:t>D</w:t>
+      </w:r>
+      <w:r>
+        <w:t xml:space="preserve">oes the site have a purpose? </w:t>
+      </w:r>
+    </w:p>
+    <w:p>
+      <w:pPr>
+        <w:pStyle w:val="ListParagraph"/>
+        <w:numPr>
+          <w:ilvl w:val="1"/>
+          <w:numId w:val="1"/>
+        </w:numPr>
+        <w:ind w:left="2040" w:firstLine="60"/>
+      </w:pPr>
+      <w:r>
+        <w:t>T</w:t>
+      </w:r>
+      <w:r>
+        <w:t>o whom the site is presented (</w:t>
+      </w:r>
+      <w:r>
+        <w:t>to kids, to Programmers or to D</w:t>
+      </w:r>
+      <w:r>
+        <w:t xml:space="preserve">octors)? </w:t>
+      </w:r>
+    </w:p>
+    <w:p>
+      <w:pPr>
+        <w:pStyle w:val="ListParagraph"/>
+        <w:numPr>
+          <w:ilvl w:val="1"/>
+          <w:numId w:val="1"/>
+        </w:numPr>
+        <w:ind w:left="2040" w:firstLine="60"/>
+      </w:pPr>
+      <w:r>
+        <w:t xml:space="preserve">The </w:t>
+      </w:r>
+      <w:r>
+        <w:t>link</w:t>
+      </w:r>
+      <w:r>
+        <w:t>s</w:t>
+      </w:r>
+      <w:r>
+        <w:t xml:space="preserve"> in the website</w:t>
+      </w:r>
+      <w:r>
+        <w:t xml:space="preserve"> are</w:t>
+      </w:r>
+      <w:r>
+        <w:t xml:space="preserve"> placed in purpose? </w:t>
+      </w:r>
+    </w:p>
+    <w:p>
+      <w:pPr>
+        <w:pStyle w:val="ListParagraph"/>
+        <w:numPr>
+          <w:ilvl w:val="1"/>
+          <w:numId w:val="1"/>
+        </w:numPr>
+        <w:ind w:left="2040" w:firstLine="60"/>
+      </w:pPr>
+      <w:r>
+        <w:t xml:space="preserve">Are </w:t>
+      </w:r>
+      <w:r>
+        <w:t>contents of site are organized?</w:t>
+      </w:r>
+    </w:p>
+    <w:p>
+      <w:pPr>
+        <w:pStyle w:val="ListParagraph"/>
+        <w:numPr>
+          <w:ilvl w:val="0"/>
+          <w:numId w:val="22"/>
+        </w:numPr>
+        <w:rPr>
+          <w:u w:val="single"/>
+        </w:rPr>
+      </w:pPr>
+      <w:r>
+        <w:rPr>
+          <w:u w:val="single"/>
+        </w:rPr>
+        <w:t>Coverage</w:t>
+      </w:r>
+      <w:r>
+        <w:t>:</w:t>
+      </w:r>
+      <w:r>
+        <w:rPr>
+          <w:u w:val="single"/>
+        </w:rPr>
+        <w:t xml:space="preserve"> </w:t>
+      </w:r>
+    </w:p>
+    <w:p>
+      <w:pPr>
+        <w:pStyle w:val="ListParagraph"/>
+        <w:numPr>
+          <w:ilvl w:val="1"/>
+          <w:numId w:val="1"/>
+        </w:numPr>
+      </w:pPr>
+      <w:r>
+        <w:t>What topics</w:t>
+      </w:r>
+      <w:r>
+        <w:t xml:space="preserve"> the site covered?</w:t>
+      </w:r>
+    </w:p>
+    <w:p>
+      <w:pPr>
+        <w:pStyle w:val="ListParagraph"/>
+        <w:numPr>
+          <w:ilvl w:val="1"/>
+          <w:numId w:val="1"/>
+        </w:numPr>
+      </w:pPr>
+      <w:r>
+        <w:t>Are the</w:t>
+      </w:r>
+      <w:r>
+        <w:t xml:space="preserve"> topics appropriate and explained in depth? </w:t>
+      </w:r>
+    </w:p>
+    <w:p>
+      <w:pPr>
+        <w:pStyle w:val="ListParagraph"/>
+        <w:numPr>
+          <w:ilvl w:val="0"/>
+          <w:numId w:val="22"/>
+        </w:numPr>
+        <w:rPr>
+          <w:u w:val="single"/>
+        </w:rPr>
+      </w:pPr>
+      <w:r>
+        <w:rPr>
+          <w:u w:val="single"/>
+        </w:rPr>
+        <w:t>Currency</w:t>
+      </w:r>
+      <w:r>
+        <w:t xml:space="preserve">: </w:t>
+      </w:r>
+    </w:p>
+    <w:p>
+      <w:pPr>
+        <w:pStyle w:val="ListParagraph"/>
+        <w:numPr>
+          <w:ilvl w:val="1"/>
+          <w:numId w:val="1"/>
+        </w:numPr>
+        <w:rPr>
+          <w:u w:val="single"/>
+        </w:rPr>
+      </w:pPr>
+      <w:r>
+        <w:t>is the site up to date?</w:t>
+      </w:r>
+    </w:p>
+    <w:p>
+      <w:pPr>
+        <w:pStyle w:val="ListParagraph"/>
+        <w:numPr>
+          <w:ilvl w:val="1"/>
+          <w:numId w:val="1"/>
+        </w:numPr>
+        <w:rPr>
+          <w:u w:val="single"/>
+        </w:rPr>
+      </w:pPr>
+      <w:r>
+        <w:t>Is the contents and outside links of the website up to date?</w:t>
+      </w:r>
+    </w:p>
+    <w:p>
+      <w:pPr>
+        <w:pStyle w:val="ListParagraph"/>
+        <w:numPr>
+          <w:ilvl w:val="0"/>
+          <w:numId w:val="22"/>
+        </w:numPr>
+        <w:rPr>
+          <w:u w:val="single"/>
+        </w:rPr>
+      </w:pPr>
+      <w:r>
+        <w:rPr>
+          <w:u w:val="single"/>
+        </w:rPr>
+        <w:t>Objectivity</w:t>
+      </w:r>
+      <w:r>
+        <w:t>:</w:t>
+      </w:r>
+    </w:p>
+    <w:p>
+      <w:pPr>
+        <w:pStyle w:val="ListParagraph"/>
+        <w:numPr>
+          <w:ilvl w:val="1"/>
+          <w:numId w:val="1"/>
+        </w:numPr>
+      </w:pPr>
+      <w:r>
+        <w:t xml:space="preserve">Is </w:t>
+      </w:r>
+      <w:r>
+        <w:t>the</w:t>
+      </w:r>
+      <w:r>
+        <w:t xml:space="preserve"> </w:t>
+      </w:r>
+      <w:r>
+        <w:t>site free from bias?</w:t>
+      </w:r>
+    </w:p>
+    <w:p>
+      <w:pPr>
+        <w:pStyle w:val="ListParagraph"/>
+        <w:numPr>
+          <w:ilvl w:val="1"/>
+          <w:numId w:val="1"/>
+        </w:numPr>
+      </w:pPr>
+      <w:r>
+        <w:t>Does the Web site promote</w:t>
+      </w:r>
+      <w:r>
+        <w:t xml:space="preserve"> a specific product, service, or point of view?</w:t>
+      </w:r>
+    </w:p>
+    <w:p>
+      <w:pPr>
+        <w:pStyle w:val="ListParagraph"/>
+        <w:numPr>
+          <w:ilvl w:val="0"/>
+          <w:numId w:val="22"/>
+        </w:numPr>
+      </w:pPr>
+      <w:r>
+        <w:rPr>
+          <w:u w:val="single"/>
+        </w:rPr>
+        <w:t>Accuracy</w:t>
+      </w:r>
+      <w:r>
+        <w:t>:</w:t>
+      </w:r>
+      <w:r>
+        <w:t xml:space="preserve"> </w:t>
+      </w:r>
+    </w:p>
+    <w:p>
+      <w:pPr>
+        <w:pStyle w:val="ListParagraph"/>
+        <w:numPr>
+          <w:ilvl w:val="1"/>
+          <w:numId w:val="1"/>
+        </w:numPr>
+      </w:pPr>
+      <w:r>
+        <w:t>Is the information’s of the site reliable and do they have references?</w:t>
+      </w:r>
+    </w:p>
+    <w:p>
+      <w:pPr>
+        <w:pStyle w:val="ListParagraph"/>
+        <w:numPr>
+          <w:ilvl w:val="1"/>
+          <w:numId w:val="1"/>
+        </w:numPr>
+      </w:pPr>
+      <w:r>
+        <w:t xml:space="preserve">If it has references, are they reliable? </w:t>
+      </w:r>
+    </w:p>
+    <w:p>
+      <w:pPr>
+        <w:pStyle w:val="ListParagraph"/>
+        <w:numPr>
+          <w:ilvl w:val="0"/>
+          <w:numId w:val="22"/>
+        </w:numPr>
+        <w:rPr>
+          <w:u w:val="single"/>
+        </w:rPr>
+      </w:pPr>
+      <w:r>
+        <w:rPr>
+          <w:u w:val="single"/>
+        </w:rPr>
+        <w:lastRenderedPageBreak/>
+        <w:t>Style</w:t>
+      </w:r>
+      <w:r>
+        <w:t>:</w:t>
+      </w:r>
+    </w:p>
+    <w:p>
+      <w:pPr>
+        <w:pStyle w:val="ListParagraph"/>
+        <w:numPr>
+          <w:ilvl w:val="1"/>
+          <w:numId w:val="1"/>
+        </w:numPr>
+        <w:rPr>
+          <w:u w:val="single"/>
+        </w:rPr>
+      </w:pPr>
+      <w:r>
+        <w:rPr>
+          <w:color w:val="000000"/>
+          <w:szCs w:val="24"/>
+        </w:rPr>
+        <w:t>Is the design graphically pleasing</w:t>
+      </w:r>
+      <w:r>
+        <w:rPr>
+          <w:color w:val="000000"/>
+          <w:sz w:val="27"/>
+          <w:szCs w:val="27"/>
+        </w:rPr>
+        <w:t>?</w:t>
+      </w:r>
+    </w:p>
+    <w:p>
+      <w:pPr>
+        <w:pStyle w:val="ListParagraph"/>
+        <w:numPr>
+          <w:ilvl w:val="1"/>
+          <w:numId w:val="1"/>
+        </w:numPr>
+        <w:rPr>
+          <w:u w:val="single"/>
+        </w:rPr>
+      </w:pPr>
+      <w:r>
+        <w:t>Are the contents’ grammar. Spelling and composition correct?</w:t>
+      </w:r>
     </w:p>
     <w:sectPr>
       <w:pgSz w:w="11906" w:h="16838"/>
@@ -1056,28 +2652,28 @@
 <file path=word/numbering.xml><?xml version="1.0" encoding="utf-8"?>
 <w:numbering xmlns:wpc="http://schemas.microsoft.com/office/word/2010/wordprocessingCanvas" xmlns:cx="http://schemas.microsoft.com/office/drawing/2014/chartex" xmlns:mc="http://schemas.openxmlformats.org/markup-compatibility/2006" xmlns:o="urn:schemas-microsoft-com:office:office" xmlns:r="http://schemas.openxmlformats.org/officeDocument/2006/relationships" xmlns:m="http://schemas.openxmlformats.org/officeDocument/2006/math" xmlns:v="urn:schemas-microsoft-com:vml" xmlns:wp14="http://schemas.microsoft.com/office/word/2010/wordprocessingDrawing" xmlns:wp="http://schemas.openxmlformats.org/drawingml/2006/wordprocessingDrawing" xmlns:w10="urn:schemas-microsoft-com:office:word" xmlns:w="http://schemas.openxmlformats.org/wordprocessingml/2006/main" xmlns:w14="http://schemas.microsoft.com/office/word/2010/wordml" xmlns:w15="http://schemas.microsoft.com/office/word/2012/wordml" xmlns:w16se="http://schemas.microsoft.com/office/word/2015/wordml/symex" xmlns:wpg="http://schemas.microsoft.com/office/word/2010/wordprocessingGroup" xmlns:wpi="http://schemas.microsoft.com/office/word/2010/wordprocessingInk" xmlns:wne="http://schemas.microsoft.com/office/word/2006/wordml" xmlns:wps="http://schemas.microsoft.com/office/word/2010/wordprocessingShape" mc:Ignorable="w14 w15 w16se wp14">
   <w:abstractNum w:abstractNumId="0" w15:restartNumberingAfterBreak="0">
-    <w:nsid w:val="3F9157FC"/>
+    <w:nsid w:val="031447A1"/>
     <w:multiLevelType w:val="hybridMultilevel"/>
-    <w:tmpl w:val="3F52AB2A"/>
-    <w:lvl w:ilvl="0" w:tplc="0409000F">
+    <w:tmpl w:val="7D409928"/>
+    <w:lvl w:ilvl="0" w:tplc="F4782298">
       <w:start w:val="1"/>
       <w:numFmt w:val="decimal"/>
       <w:lvlText w:val="%1."/>
       <w:lvlJc w:val="left"/>
       <w:pPr>
-        <w:ind w:left="720" w:hanging="360"/>
+        <w:ind w:left="1620" w:hanging="360"/>
       </w:pPr>
       <w:rPr>
         <w:rFonts w:hint="default"/>
       </w:rPr>
     </w:lvl>
-    <w:lvl w:ilvl="1" w:tplc="04090019">
+    <w:lvl w:ilvl="1" w:tplc="04090019" w:tentative="1">
       <w:start w:val="1"/>
       <w:numFmt w:val="lowerLetter"/>
       <w:lvlText w:val="%2."/>
       <w:lvlJc w:val="left"/>
       <w:pPr>
-        <w:ind w:left="1440" w:hanging="360"/>
+        <w:ind w:left="2340" w:hanging="360"/>
       </w:pPr>
     </w:lvl>
     <w:lvl w:ilvl="2" w:tplc="0409001B" w:tentative="1">
@@ -1086,7 +2682,7 @@
       <w:lvlText w:val="%3."/>
       <w:lvlJc w:val="right"/>
       <w:pPr>
-        <w:ind w:left="2160" w:hanging="180"/>
+        <w:ind w:left="3060" w:hanging="180"/>
       </w:pPr>
     </w:lvl>
     <w:lvl w:ilvl="3" w:tplc="0409000F" w:tentative="1">
@@ -1095,7 +2691,7 @@
       <w:lvlText w:val="%4."/>
       <w:lvlJc w:val="left"/>
       <w:pPr>
-        <w:ind w:left="2880" w:hanging="360"/>
+        <w:ind w:left="3780" w:hanging="360"/>
       </w:pPr>
     </w:lvl>
     <w:lvl w:ilvl="4" w:tplc="04090019" w:tentative="1">
@@ -1104,7 +2700,7 @@
       <w:lvlText w:val="%5."/>
       <w:lvlJc w:val="left"/>
       <w:pPr>
-        <w:ind w:left="3600" w:hanging="360"/>
+        <w:ind w:left="4500" w:hanging="360"/>
       </w:pPr>
     </w:lvl>
     <w:lvl w:ilvl="5" w:tplc="0409001B" w:tentative="1">
@@ -1113,7 +2709,7 @@
       <w:lvlText w:val="%6."/>
       <w:lvlJc w:val="right"/>
       <w:pPr>
-        <w:ind w:left="4320" w:hanging="180"/>
+        <w:ind w:left="5220" w:hanging="180"/>
       </w:pPr>
     </w:lvl>
     <w:lvl w:ilvl="6" w:tplc="0409000F" w:tentative="1">
@@ -1122,7 +2718,7 @@
       <w:lvlText w:val="%7."/>
       <w:lvlJc w:val="left"/>
       <w:pPr>
-        <w:ind w:left="5040" w:hanging="360"/>
+        <w:ind w:left="5940" w:hanging="360"/>
       </w:pPr>
     </w:lvl>
     <w:lvl w:ilvl="7" w:tplc="04090019" w:tentative="1">
@@ -1131,7 +2727,7 @@
       <w:lvlText w:val="%8."/>
       <w:lvlJc w:val="left"/>
       <w:pPr>
-        <w:ind w:left="5760" w:hanging="360"/>
+        <w:ind w:left="6660" w:hanging="360"/>
       </w:pPr>
     </w:lvl>
     <w:lvl w:ilvl="8" w:tplc="0409001B" w:tentative="1">
@@ -1140,11 +2736,1241 @@
       <w:lvlText w:val="%9."/>
       <w:lvlJc w:val="right"/>
       <w:pPr>
-        <w:ind w:left="6480" w:hanging="180"/>
+        <w:ind w:left="7380" w:hanging="180"/>
       </w:pPr>
     </w:lvl>
   </w:abstractNum>
   <w:abstractNum w:abstractNumId="1" w15:restartNumberingAfterBreak="0">
+    <w:nsid w:val="13295128"/>
+    <w:multiLevelType w:val="hybridMultilevel"/>
+    <w:tmpl w:val="70223A60"/>
+    <w:lvl w:ilvl="0" w:tplc="04090001">
+      <w:start w:val="1"/>
+      <w:numFmt w:val="bullet"/>
+      <w:lvlText w:val=""/>
+      <w:lvlJc w:val="left"/>
+      <w:pPr>
+        <w:ind w:left="1980" w:hanging="360"/>
+      </w:pPr>
+      <w:rPr>
+        <w:rFonts w:ascii="Symbol" w:hAnsi="Symbol" w:hint="default"/>
+      </w:rPr>
+    </w:lvl>
+    <w:lvl w:ilvl="1" w:tplc="04090003" w:tentative="1">
+      <w:start w:val="1"/>
+      <w:numFmt w:val="bullet"/>
+      <w:lvlText w:val="o"/>
+      <w:lvlJc w:val="left"/>
+      <w:pPr>
+        <w:ind w:left="2700" w:hanging="360"/>
+      </w:pPr>
+      <w:rPr>
+        <w:rFonts w:ascii="Courier New" w:hAnsi="Courier New" w:cs="Courier New" w:hint="default"/>
+      </w:rPr>
+    </w:lvl>
+    <w:lvl w:ilvl="2" w:tplc="04090005" w:tentative="1">
+      <w:start w:val="1"/>
+      <w:numFmt w:val="bullet"/>
+      <w:lvlText w:val=""/>
+      <w:lvlJc w:val="left"/>
+      <w:pPr>
+        <w:ind w:left="3420" w:hanging="360"/>
+      </w:pPr>
+      <w:rPr>
+        <w:rFonts w:ascii="Wingdings" w:hAnsi="Wingdings" w:hint="default"/>
+      </w:rPr>
+    </w:lvl>
+    <w:lvl w:ilvl="3" w:tplc="04090001" w:tentative="1">
+      <w:start w:val="1"/>
+      <w:numFmt w:val="bullet"/>
+      <w:lvlText w:val=""/>
+      <w:lvlJc w:val="left"/>
+      <w:pPr>
+        <w:ind w:left="4140" w:hanging="360"/>
+      </w:pPr>
+      <w:rPr>
+        <w:rFonts w:ascii="Symbol" w:hAnsi="Symbol" w:hint="default"/>
+      </w:rPr>
+    </w:lvl>
+    <w:lvl w:ilvl="4" w:tplc="04090003" w:tentative="1">
+      <w:start w:val="1"/>
+      <w:numFmt w:val="bullet"/>
+      <w:lvlText w:val="o"/>
+      <w:lvlJc w:val="left"/>
+      <w:pPr>
+        <w:ind w:left="4860" w:hanging="360"/>
+      </w:pPr>
+      <w:rPr>
+        <w:rFonts w:ascii="Courier New" w:hAnsi="Courier New" w:cs="Courier New" w:hint="default"/>
+      </w:rPr>
+    </w:lvl>
+    <w:lvl w:ilvl="5" w:tplc="04090005" w:tentative="1">
+      <w:start w:val="1"/>
+      <w:numFmt w:val="bullet"/>
+      <w:lvlText w:val=""/>
+      <w:lvlJc w:val="left"/>
+      <w:pPr>
+        <w:ind w:left="5580" w:hanging="360"/>
+      </w:pPr>
+      <w:rPr>
+        <w:rFonts w:ascii="Wingdings" w:hAnsi="Wingdings" w:hint="default"/>
+      </w:rPr>
+    </w:lvl>
+    <w:lvl w:ilvl="6" w:tplc="04090001" w:tentative="1">
+      <w:start w:val="1"/>
+      <w:numFmt w:val="bullet"/>
+      <w:lvlText w:val=""/>
+      <w:lvlJc w:val="left"/>
+      <w:pPr>
+        <w:ind w:left="6300" w:hanging="360"/>
+      </w:pPr>
+      <w:rPr>
+        <w:rFonts w:ascii="Symbol" w:hAnsi="Symbol" w:hint="default"/>
+      </w:rPr>
+    </w:lvl>
+    <w:lvl w:ilvl="7" w:tplc="04090003" w:tentative="1">
+      <w:start w:val="1"/>
+      <w:numFmt w:val="bullet"/>
+      <w:lvlText w:val="o"/>
+      <w:lvlJc w:val="left"/>
+      <w:pPr>
+        <w:ind w:left="7020" w:hanging="360"/>
+      </w:pPr>
+      <w:rPr>
+        <w:rFonts w:ascii="Courier New" w:hAnsi="Courier New" w:cs="Courier New" w:hint="default"/>
+      </w:rPr>
+    </w:lvl>
+    <w:lvl w:ilvl="8" w:tplc="04090005" w:tentative="1">
+      <w:start w:val="1"/>
+      <w:numFmt w:val="bullet"/>
+      <w:lvlText w:val=""/>
+      <w:lvlJc w:val="left"/>
+      <w:pPr>
+        <w:ind w:left="7740" w:hanging="360"/>
+      </w:pPr>
+      <w:rPr>
+        <w:rFonts w:ascii="Wingdings" w:hAnsi="Wingdings" w:hint="default"/>
+      </w:rPr>
+    </w:lvl>
+  </w:abstractNum>
+  <w:abstractNum w:abstractNumId="2" w15:restartNumberingAfterBreak="0">
+    <w:nsid w:val="294C0D86"/>
+    <w:multiLevelType w:val="hybridMultilevel"/>
+    <w:tmpl w:val="F6A2471A"/>
+    <w:lvl w:ilvl="0" w:tplc="04090001">
+      <w:start w:val="1"/>
+      <w:numFmt w:val="bullet"/>
+      <w:lvlText w:val=""/>
+      <w:lvlJc w:val="left"/>
+      <w:pPr>
+        <w:ind w:left="1980" w:hanging="360"/>
+      </w:pPr>
+      <w:rPr>
+        <w:rFonts w:ascii="Symbol" w:hAnsi="Symbol" w:hint="default"/>
+      </w:rPr>
+    </w:lvl>
+    <w:lvl w:ilvl="1" w:tplc="04090003" w:tentative="1">
+      <w:start w:val="1"/>
+      <w:numFmt w:val="bullet"/>
+      <w:lvlText w:val="o"/>
+      <w:lvlJc w:val="left"/>
+      <w:pPr>
+        <w:ind w:left="2700" w:hanging="360"/>
+      </w:pPr>
+      <w:rPr>
+        <w:rFonts w:ascii="Courier New" w:hAnsi="Courier New" w:cs="Courier New" w:hint="default"/>
+      </w:rPr>
+    </w:lvl>
+    <w:lvl w:ilvl="2" w:tplc="04090005" w:tentative="1">
+      <w:start w:val="1"/>
+      <w:numFmt w:val="bullet"/>
+      <w:lvlText w:val=""/>
+      <w:lvlJc w:val="left"/>
+      <w:pPr>
+        <w:ind w:left="3420" w:hanging="360"/>
+      </w:pPr>
+      <w:rPr>
+        <w:rFonts w:ascii="Wingdings" w:hAnsi="Wingdings" w:hint="default"/>
+      </w:rPr>
+    </w:lvl>
+    <w:lvl w:ilvl="3" w:tplc="04090001" w:tentative="1">
+      <w:start w:val="1"/>
+      <w:numFmt w:val="bullet"/>
+      <w:lvlText w:val=""/>
+      <w:lvlJc w:val="left"/>
+      <w:pPr>
+        <w:ind w:left="4140" w:hanging="360"/>
+      </w:pPr>
+      <w:rPr>
+        <w:rFonts w:ascii="Symbol" w:hAnsi="Symbol" w:hint="default"/>
+      </w:rPr>
+    </w:lvl>
+    <w:lvl w:ilvl="4" w:tplc="04090003" w:tentative="1">
+      <w:start w:val="1"/>
+      <w:numFmt w:val="bullet"/>
+      <w:lvlText w:val="o"/>
+      <w:lvlJc w:val="left"/>
+      <w:pPr>
+        <w:ind w:left="4860" w:hanging="360"/>
+      </w:pPr>
+      <w:rPr>
+        <w:rFonts w:ascii="Courier New" w:hAnsi="Courier New" w:cs="Courier New" w:hint="default"/>
+      </w:rPr>
+    </w:lvl>
+    <w:lvl w:ilvl="5" w:tplc="04090005" w:tentative="1">
+      <w:start w:val="1"/>
+      <w:numFmt w:val="bullet"/>
+      <w:lvlText w:val=""/>
+      <w:lvlJc w:val="left"/>
+      <w:pPr>
+        <w:ind w:left="5580" w:hanging="360"/>
+      </w:pPr>
+      <w:rPr>
+        <w:rFonts w:ascii="Wingdings" w:hAnsi="Wingdings" w:hint="default"/>
+      </w:rPr>
+    </w:lvl>
+    <w:lvl w:ilvl="6" w:tplc="04090001" w:tentative="1">
+      <w:start w:val="1"/>
+      <w:numFmt w:val="bullet"/>
+      <w:lvlText w:val=""/>
+      <w:lvlJc w:val="left"/>
+      <w:pPr>
+        <w:ind w:left="6300" w:hanging="360"/>
+      </w:pPr>
+      <w:rPr>
+        <w:rFonts w:ascii="Symbol" w:hAnsi="Symbol" w:hint="default"/>
+      </w:rPr>
+    </w:lvl>
+    <w:lvl w:ilvl="7" w:tplc="04090003" w:tentative="1">
+      <w:start w:val="1"/>
+      <w:numFmt w:val="bullet"/>
+      <w:lvlText w:val="o"/>
+      <w:lvlJc w:val="left"/>
+      <w:pPr>
+        <w:ind w:left="7020" w:hanging="360"/>
+      </w:pPr>
+      <w:rPr>
+        <w:rFonts w:ascii="Courier New" w:hAnsi="Courier New" w:cs="Courier New" w:hint="default"/>
+      </w:rPr>
+    </w:lvl>
+    <w:lvl w:ilvl="8" w:tplc="04090005" w:tentative="1">
+      <w:start w:val="1"/>
+      <w:numFmt w:val="bullet"/>
+      <w:lvlText w:val=""/>
+      <w:lvlJc w:val="left"/>
+      <w:pPr>
+        <w:ind w:left="7740" w:hanging="360"/>
+      </w:pPr>
+      <w:rPr>
+        <w:rFonts w:ascii="Wingdings" w:hAnsi="Wingdings" w:hint="default"/>
+      </w:rPr>
+    </w:lvl>
+  </w:abstractNum>
+  <w:abstractNum w:abstractNumId="3" w15:restartNumberingAfterBreak="0">
+    <w:nsid w:val="2F645DBD"/>
+    <w:multiLevelType w:val="hybridMultilevel"/>
+    <w:tmpl w:val="26DC44FC"/>
+    <w:lvl w:ilvl="0" w:tplc="04090001">
+      <w:start w:val="1"/>
+      <w:numFmt w:val="bullet"/>
+      <w:lvlText w:val=""/>
+      <w:lvlJc w:val="left"/>
+      <w:pPr>
+        <w:ind w:left="1560" w:hanging="360"/>
+      </w:pPr>
+      <w:rPr>
+        <w:rFonts w:ascii="Symbol" w:hAnsi="Symbol" w:hint="default"/>
+      </w:rPr>
+    </w:lvl>
+    <w:lvl w:ilvl="1" w:tplc="04090003">
+      <w:start w:val="1"/>
+      <w:numFmt w:val="bullet"/>
+      <w:lvlText w:val="o"/>
+      <w:lvlJc w:val="left"/>
+      <w:pPr>
+        <w:ind w:left="2280" w:hanging="360"/>
+      </w:pPr>
+      <w:rPr>
+        <w:rFonts w:ascii="Courier New" w:hAnsi="Courier New" w:cs="Courier New" w:hint="default"/>
+      </w:rPr>
+    </w:lvl>
+    <w:lvl w:ilvl="2" w:tplc="04090005" w:tentative="1">
+      <w:start w:val="1"/>
+      <w:numFmt w:val="bullet"/>
+      <w:lvlText w:val=""/>
+      <w:lvlJc w:val="left"/>
+      <w:pPr>
+        <w:ind w:left="3000" w:hanging="360"/>
+      </w:pPr>
+      <w:rPr>
+        <w:rFonts w:ascii="Wingdings" w:hAnsi="Wingdings" w:hint="default"/>
+      </w:rPr>
+    </w:lvl>
+    <w:lvl w:ilvl="3" w:tplc="04090001" w:tentative="1">
+      <w:start w:val="1"/>
+      <w:numFmt w:val="bullet"/>
+      <w:lvlText w:val=""/>
+      <w:lvlJc w:val="left"/>
+      <w:pPr>
+        <w:ind w:left="3720" w:hanging="360"/>
+      </w:pPr>
+      <w:rPr>
+        <w:rFonts w:ascii="Symbol" w:hAnsi="Symbol" w:hint="default"/>
+      </w:rPr>
+    </w:lvl>
+    <w:lvl w:ilvl="4" w:tplc="04090003" w:tentative="1">
+      <w:start w:val="1"/>
+      <w:numFmt w:val="bullet"/>
+      <w:lvlText w:val="o"/>
+      <w:lvlJc w:val="left"/>
+      <w:pPr>
+        <w:ind w:left="4440" w:hanging="360"/>
+      </w:pPr>
+      <w:rPr>
+        <w:rFonts w:ascii="Courier New" w:hAnsi="Courier New" w:cs="Courier New" w:hint="default"/>
+      </w:rPr>
+    </w:lvl>
+    <w:lvl w:ilvl="5" w:tplc="04090005" w:tentative="1">
+      <w:start w:val="1"/>
+      <w:numFmt w:val="bullet"/>
+      <w:lvlText w:val=""/>
+      <w:lvlJc w:val="left"/>
+      <w:pPr>
+        <w:ind w:left="5160" w:hanging="360"/>
+      </w:pPr>
+      <w:rPr>
+        <w:rFonts w:ascii="Wingdings" w:hAnsi="Wingdings" w:hint="default"/>
+      </w:rPr>
+    </w:lvl>
+    <w:lvl w:ilvl="6" w:tplc="04090001" w:tentative="1">
+      <w:start w:val="1"/>
+      <w:numFmt w:val="bullet"/>
+      <w:lvlText w:val=""/>
+      <w:lvlJc w:val="left"/>
+      <w:pPr>
+        <w:ind w:left="5880" w:hanging="360"/>
+      </w:pPr>
+      <w:rPr>
+        <w:rFonts w:ascii="Symbol" w:hAnsi="Symbol" w:hint="default"/>
+      </w:rPr>
+    </w:lvl>
+    <w:lvl w:ilvl="7" w:tplc="04090003" w:tentative="1">
+      <w:start w:val="1"/>
+      <w:numFmt w:val="bullet"/>
+      <w:lvlText w:val="o"/>
+      <w:lvlJc w:val="left"/>
+      <w:pPr>
+        <w:ind w:left="6600" w:hanging="360"/>
+      </w:pPr>
+      <w:rPr>
+        <w:rFonts w:ascii="Courier New" w:hAnsi="Courier New" w:cs="Courier New" w:hint="default"/>
+      </w:rPr>
+    </w:lvl>
+    <w:lvl w:ilvl="8" w:tplc="04090005" w:tentative="1">
+      <w:start w:val="1"/>
+      <w:numFmt w:val="bullet"/>
+      <w:lvlText w:val=""/>
+      <w:lvlJc w:val="left"/>
+      <w:pPr>
+        <w:ind w:left="7320" w:hanging="360"/>
+      </w:pPr>
+      <w:rPr>
+        <w:rFonts w:ascii="Wingdings" w:hAnsi="Wingdings" w:hint="default"/>
+      </w:rPr>
+    </w:lvl>
+  </w:abstractNum>
+  <w:abstractNum w:abstractNumId="4" w15:restartNumberingAfterBreak="0">
+    <w:nsid w:val="33ED37FA"/>
+    <w:multiLevelType w:val="hybridMultilevel"/>
+    <w:tmpl w:val="6254C95E"/>
+    <w:lvl w:ilvl="0" w:tplc="0409000F">
+      <w:start w:val="1"/>
+      <w:numFmt w:val="decimal"/>
+      <w:lvlText w:val="%1."/>
+      <w:lvlJc w:val="left"/>
+      <w:pPr>
+        <w:ind w:left="720" w:hanging="360"/>
+      </w:pPr>
+    </w:lvl>
+    <w:lvl w:ilvl="1" w:tplc="04090019" w:tentative="1">
+      <w:start w:val="1"/>
+      <w:numFmt w:val="lowerLetter"/>
+      <w:lvlText w:val="%2."/>
+      <w:lvlJc w:val="left"/>
+      <w:pPr>
+        <w:ind w:left="1440" w:hanging="360"/>
+      </w:pPr>
+    </w:lvl>
+    <w:lvl w:ilvl="2" w:tplc="0409001B" w:tentative="1">
+      <w:start w:val="1"/>
+      <w:numFmt w:val="lowerRoman"/>
+      <w:lvlText w:val="%3."/>
+      <w:lvlJc w:val="right"/>
+      <w:pPr>
+        <w:ind w:left="2160" w:hanging="180"/>
+      </w:pPr>
+    </w:lvl>
+    <w:lvl w:ilvl="3" w:tplc="0409000F" w:tentative="1">
+      <w:start w:val="1"/>
+      <w:numFmt w:val="decimal"/>
+      <w:lvlText w:val="%4."/>
+      <w:lvlJc w:val="left"/>
+      <w:pPr>
+        <w:ind w:left="2880" w:hanging="360"/>
+      </w:pPr>
+    </w:lvl>
+    <w:lvl w:ilvl="4" w:tplc="04090019" w:tentative="1">
+      <w:start w:val="1"/>
+      <w:numFmt w:val="lowerLetter"/>
+      <w:lvlText w:val="%5."/>
+      <w:lvlJc w:val="left"/>
+      <w:pPr>
+        <w:ind w:left="3600" w:hanging="360"/>
+      </w:pPr>
+    </w:lvl>
+    <w:lvl w:ilvl="5" w:tplc="0409001B" w:tentative="1">
+      <w:start w:val="1"/>
+      <w:numFmt w:val="lowerRoman"/>
+      <w:lvlText w:val="%6."/>
+      <w:lvlJc w:val="right"/>
+      <w:pPr>
+        <w:ind w:left="4320" w:hanging="180"/>
+      </w:pPr>
+    </w:lvl>
+    <w:lvl w:ilvl="6" w:tplc="0409000F" w:tentative="1">
+      <w:start w:val="1"/>
+      <w:numFmt w:val="decimal"/>
+      <w:lvlText w:val="%7."/>
+      <w:lvlJc w:val="left"/>
+      <w:pPr>
+        <w:ind w:left="5040" w:hanging="360"/>
+      </w:pPr>
+    </w:lvl>
+    <w:lvl w:ilvl="7" w:tplc="04090019" w:tentative="1">
+      <w:start w:val="1"/>
+      <w:numFmt w:val="lowerLetter"/>
+      <w:lvlText w:val="%8."/>
+      <w:lvlJc w:val="left"/>
+      <w:pPr>
+        <w:ind w:left="5760" w:hanging="360"/>
+      </w:pPr>
+    </w:lvl>
+    <w:lvl w:ilvl="8" w:tplc="0409001B" w:tentative="1">
+      <w:start w:val="1"/>
+      <w:numFmt w:val="lowerRoman"/>
+      <w:lvlText w:val="%9."/>
+      <w:lvlJc w:val="right"/>
+      <w:pPr>
+        <w:ind w:left="6480" w:hanging="180"/>
+      </w:pPr>
+    </w:lvl>
+  </w:abstractNum>
+  <w:abstractNum w:abstractNumId="5" w15:restartNumberingAfterBreak="0">
+    <w:nsid w:val="357339DF"/>
+    <w:multiLevelType w:val="hybridMultilevel"/>
+    <w:tmpl w:val="BB2C2E28"/>
+    <w:lvl w:ilvl="0" w:tplc="04090001">
+      <w:start w:val="1"/>
+      <w:numFmt w:val="bullet"/>
+      <w:lvlText w:val=""/>
+      <w:lvlJc w:val="left"/>
+      <w:pPr>
+        <w:ind w:left="1560" w:hanging="360"/>
+      </w:pPr>
+      <w:rPr>
+        <w:rFonts w:ascii="Symbol" w:hAnsi="Symbol" w:hint="default"/>
+      </w:rPr>
+    </w:lvl>
+    <w:lvl w:ilvl="1" w:tplc="04090003">
+      <w:start w:val="1"/>
+      <w:numFmt w:val="bullet"/>
+      <w:lvlText w:val="o"/>
+      <w:lvlJc w:val="left"/>
+      <w:pPr>
+        <w:ind w:left="2280" w:hanging="360"/>
+      </w:pPr>
+      <w:rPr>
+        <w:rFonts w:ascii="Courier New" w:hAnsi="Courier New" w:cs="Courier New" w:hint="default"/>
+      </w:rPr>
+    </w:lvl>
+    <w:lvl w:ilvl="2" w:tplc="04090005" w:tentative="1">
+      <w:start w:val="1"/>
+      <w:numFmt w:val="bullet"/>
+      <w:lvlText w:val=""/>
+      <w:lvlJc w:val="left"/>
+      <w:pPr>
+        <w:ind w:left="3000" w:hanging="360"/>
+      </w:pPr>
+      <w:rPr>
+        <w:rFonts w:ascii="Wingdings" w:hAnsi="Wingdings" w:hint="default"/>
+      </w:rPr>
+    </w:lvl>
+    <w:lvl w:ilvl="3" w:tplc="04090001" w:tentative="1">
+      <w:start w:val="1"/>
+      <w:numFmt w:val="bullet"/>
+      <w:lvlText w:val=""/>
+      <w:lvlJc w:val="left"/>
+      <w:pPr>
+        <w:ind w:left="3720" w:hanging="360"/>
+      </w:pPr>
+      <w:rPr>
+        <w:rFonts w:ascii="Symbol" w:hAnsi="Symbol" w:hint="default"/>
+      </w:rPr>
+    </w:lvl>
+    <w:lvl w:ilvl="4" w:tplc="04090003" w:tentative="1">
+      <w:start w:val="1"/>
+      <w:numFmt w:val="bullet"/>
+      <w:lvlText w:val="o"/>
+      <w:lvlJc w:val="left"/>
+      <w:pPr>
+        <w:ind w:left="4440" w:hanging="360"/>
+      </w:pPr>
+      <w:rPr>
+        <w:rFonts w:ascii="Courier New" w:hAnsi="Courier New" w:cs="Courier New" w:hint="default"/>
+      </w:rPr>
+    </w:lvl>
+    <w:lvl w:ilvl="5" w:tplc="04090005" w:tentative="1">
+      <w:start w:val="1"/>
+      <w:numFmt w:val="bullet"/>
+      <w:lvlText w:val=""/>
+      <w:lvlJc w:val="left"/>
+      <w:pPr>
+        <w:ind w:left="5160" w:hanging="360"/>
+      </w:pPr>
+      <w:rPr>
+        <w:rFonts w:ascii="Wingdings" w:hAnsi="Wingdings" w:hint="default"/>
+      </w:rPr>
+    </w:lvl>
+    <w:lvl w:ilvl="6" w:tplc="04090001" w:tentative="1">
+      <w:start w:val="1"/>
+      <w:numFmt w:val="bullet"/>
+      <w:lvlText w:val=""/>
+      <w:lvlJc w:val="left"/>
+      <w:pPr>
+        <w:ind w:left="5880" w:hanging="360"/>
+      </w:pPr>
+      <w:rPr>
+        <w:rFonts w:ascii="Symbol" w:hAnsi="Symbol" w:hint="default"/>
+      </w:rPr>
+    </w:lvl>
+    <w:lvl w:ilvl="7" w:tplc="04090003" w:tentative="1">
+      <w:start w:val="1"/>
+      <w:numFmt w:val="bullet"/>
+      <w:lvlText w:val="o"/>
+      <w:lvlJc w:val="left"/>
+      <w:pPr>
+        <w:ind w:left="6600" w:hanging="360"/>
+      </w:pPr>
+      <w:rPr>
+        <w:rFonts w:ascii="Courier New" w:hAnsi="Courier New" w:cs="Courier New" w:hint="default"/>
+      </w:rPr>
+    </w:lvl>
+    <w:lvl w:ilvl="8" w:tplc="04090005" w:tentative="1">
+      <w:start w:val="1"/>
+      <w:numFmt w:val="bullet"/>
+      <w:lvlText w:val=""/>
+      <w:lvlJc w:val="left"/>
+      <w:pPr>
+        <w:ind w:left="7320" w:hanging="360"/>
+      </w:pPr>
+      <w:rPr>
+        <w:rFonts w:ascii="Wingdings" w:hAnsi="Wingdings" w:hint="default"/>
+      </w:rPr>
+    </w:lvl>
+  </w:abstractNum>
+  <w:abstractNum w:abstractNumId="6" w15:restartNumberingAfterBreak="0">
+    <w:nsid w:val="3F794B48"/>
+    <w:multiLevelType w:val="hybridMultilevel"/>
+    <w:tmpl w:val="7FE616BE"/>
+    <w:lvl w:ilvl="0" w:tplc="C054F672">
+      <w:start w:val="1"/>
+      <w:numFmt w:val="lowerLetter"/>
+      <w:lvlText w:val="%1."/>
+      <w:lvlJc w:val="left"/>
+      <w:pPr>
+        <w:ind w:left="2460" w:hanging="360"/>
+      </w:pPr>
+      <w:rPr>
+        <w:rFonts w:hint="default"/>
+      </w:rPr>
+    </w:lvl>
+    <w:lvl w:ilvl="1" w:tplc="04090019" w:tentative="1">
+      <w:start w:val="1"/>
+      <w:numFmt w:val="lowerLetter"/>
+      <w:lvlText w:val="%2."/>
+      <w:lvlJc w:val="left"/>
+      <w:pPr>
+        <w:ind w:left="2280" w:hanging="360"/>
+      </w:pPr>
+    </w:lvl>
+    <w:lvl w:ilvl="2" w:tplc="0409001B">
+      <w:start w:val="1"/>
+      <w:numFmt w:val="lowerRoman"/>
+      <w:lvlText w:val="%3."/>
+      <w:lvlJc w:val="right"/>
+      <w:pPr>
+        <w:ind w:left="3000" w:hanging="180"/>
+      </w:pPr>
+    </w:lvl>
+    <w:lvl w:ilvl="3" w:tplc="0409000F" w:tentative="1">
+      <w:start w:val="1"/>
+      <w:numFmt w:val="decimal"/>
+      <w:lvlText w:val="%4."/>
+      <w:lvlJc w:val="left"/>
+      <w:pPr>
+        <w:ind w:left="3720" w:hanging="360"/>
+      </w:pPr>
+    </w:lvl>
+    <w:lvl w:ilvl="4" w:tplc="04090019" w:tentative="1">
+      <w:start w:val="1"/>
+      <w:numFmt w:val="lowerLetter"/>
+      <w:lvlText w:val="%5."/>
+      <w:lvlJc w:val="left"/>
+      <w:pPr>
+        <w:ind w:left="4440" w:hanging="360"/>
+      </w:pPr>
+    </w:lvl>
+    <w:lvl w:ilvl="5" w:tplc="0409001B" w:tentative="1">
+      <w:start w:val="1"/>
+      <w:numFmt w:val="lowerRoman"/>
+      <w:lvlText w:val="%6."/>
+      <w:lvlJc w:val="right"/>
+      <w:pPr>
+        <w:ind w:left="5160" w:hanging="180"/>
+      </w:pPr>
+    </w:lvl>
+    <w:lvl w:ilvl="6" w:tplc="0409000F" w:tentative="1">
+      <w:start w:val="1"/>
+      <w:numFmt w:val="decimal"/>
+      <w:lvlText w:val="%7."/>
+      <w:lvlJc w:val="left"/>
+      <w:pPr>
+        <w:ind w:left="5880" w:hanging="360"/>
+      </w:pPr>
+    </w:lvl>
+    <w:lvl w:ilvl="7" w:tplc="04090019" w:tentative="1">
+      <w:start w:val="1"/>
+      <w:numFmt w:val="lowerLetter"/>
+      <w:lvlText w:val="%8."/>
+      <w:lvlJc w:val="left"/>
+      <w:pPr>
+        <w:ind w:left="6600" w:hanging="360"/>
+      </w:pPr>
+    </w:lvl>
+    <w:lvl w:ilvl="8" w:tplc="0409001B" w:tentative="1">
+      <w:start w:val="1"/>
+      <w:numFmt w:val="lowerRoman"/>
+      <w:lvlText w:val="%9."/>
+      <w:lvlJc w:val="right"/>
+      <w:pPr>
+        <w:ind w:left="7320" w:hanging="180"/>
+      </w:pPr>
+    </w:lvl>
+  </w:abstractNum>
+  <w:abstractNum w:abstractNumId="7" w15:restartNumberingAfterBreak="0">
+    <w:nsid w:val="3F9157FC"/>
+    <w:multiLevelType w:val="hybridMultilevel"/>
+    <w:tmpl w:val="10DC401E"/>
+    <w:lvl w:ilvl="0" w:tplc="0409000F">
+      <w:start w:val="1"/>
+      <w:numFmt w:val="decimal"/>
+      <w:lvlText w:val="%1."/>
+      <w:lvlJc w:val="left"/>
+      <w:pPr>
+        <w:ind w:left="720" w:hanging="360"/>
+      </w:pPr>
+      <w:rPr>
+        <w:rFonts w:hint="default"/>
+      </w:rPr>
+    </w:lvl>
+    <w:lvl w:ilvl="1" w:tplc="04090019">
+      <w:start w:val="1"/>
+      <w:numFmt w:val="lowerLetter"/>
+      <w:lvlText w:val="%2."/>
+      <w:lvlJc w:val="left"/>
+      <w:pPr>
+        <w:ind w:left="1440" w:hanging="360"/>
+      </w:pPr>
+    </w:lvl>
+    <w:lvl w:ilvl="2" w:tplc="0409001B">
+      <w:start w:val="1"/>
+      <w:numFmt w:val="lowerRoman"/>
+      <w:lvlText w:val="%3."/>
+      <w:lvlJc w:val="right"/>
+      <w:pPr>
+        <w:ind w:left="2160" w:hanging="180"/>
+      </w:pPr>
+    </w:lvl>
+    <w:lvl w:ilvl="3" w:tplc="0409000F" w:tentative="1">
+      <w:start w:val="1"/>
+      <w:numFmt w:val="decimal"/>
+      <w:lvlText w:val="%4."/>
+      <w:lvlJc w:val="left"/>
+      <w:pPr>
+        <w:ind w:left="2880" w:hanging="360"/>
+      </w:pPr>
+    </w:lvl>
+    <w:lvl w:ilvl="4" w:tplc="04090019" w:tentative="1">
+      <w:start w:val="1"/>
+      <w:numFmt w:val="lowerLetter"/>
+      <w:lvlText w:val="%5."/>
+      <w:lvlJc w:val="left"/>
+      <w:pPr>
+        <w:ind w:left="3600" w:hanging="360"/>
+      </w:pPr>
+    </w:lvl>
+    <w:lvl w:ilvl="5" w:tplc="0409001B" w:tentative="1">
+      <w:start w:val="1"/>
+      <w:numFmt w:val="lowerRoman"/>
+      <w:lvlText w:val="%6."/>
+      <w:lvlJc w:val="right"/>
+      <w:pPr>
+        <w:ind w:left="4320" w:hanging="180"/>
+      </w:pPr>
+    </w:lvl>
+    <w:lvl w:ilvl="6" w:tplc="0409000F" w:tentative="1">
+      <w:start w:val="1"/>
+      <w:numFmt w:val="decimal"/>
+      <w:lvlText w:val="%7."/>
+      <w:lvlJc w:val="left"/>
+      <w:pPr>
+        <w:ind w:left="5040" w:hanging="360"/>
+      </w:pPr>
+    </w:lvl>
+    <w:lvl w:ilvl="7" w:tplc="04090019" w:tentative="1">
+      <w:start w:val="1"/>
+      <w:numFmt w:val="lowerLetter"/>
+      <w:lvlText w:val="%8."/>
+      <w:lvlJc w:val="left"/>
+      <w:pPr>
+        <w:ind w:left="5760" w:hanging="360"/>
+      </w:pPr>
+    </w:lvl>
+    <w:lvl w:ilvl="8" w:tplc="0409001B" w:tentative="1">
+      <w:start w:val="1"/>
+      <w:numFmt w:val="lowerRoman"/>
+      <w:lvlText w:val="%9."/>
+      <w:lvlJc w:val="right"/>
+      <w:pPr>
+        <w:ind w:left="6480" w:hanging="180"/>
+      </w:pPr>
+    </w:lvl>
+  </w:abstractNum>
+  <w:abstractNum w:abstractNumId="8" w15:restartNumberingAfterBreak="0">
+    <w:nsid w:val="401226B2"/>
+    <w:multiLevelType w:val="hybridMultilevel"/>
+    <w:tmpl w:val="2CC6FE76"/>
+    <w:lvl w:ilvl="0" w:tplc="04090001">
+      <w:start w:val="1"/>
+      <w:numFmt w:val="bullet"/>
+      <w:lvlText w:val=""/>
+      <w:lvlJc w:val="left"/>
+      <w:pPr>
+        <w:ind w:left="1560" w:hanging="360"/>
+      </w:pPr>
+      <w:rPr>
+        <w:rFonts w:ascii="Symbol" w:hAnsi="Symbol" w:hint="default"/>
+      </w:rPr>
+    </w:lvl>
+    <w:lvl w:ilvl="1" w:tplc="04090003">
+      <w:start w:val="1"/>
+      <w:numFmt w:val="bullet"/>
+      <w:lvlText w:val="o"/>
+      <w:lvlJc w:val="left"/>
+      <w:pPr>
+        <w:ind w:left="2280" w:hanging="360"/>
+      </w:pPr>
+      <w:rPr>
+        <w:rFonts w:ascii="Courier New" w:hAnsi="Courier New" w:cs="Courier New" w:hint="default"/>
+      </w:rPr>
+    </w:lvl>
+    <w:lvl w:ilvl="2" w:tplc="04090005" w:tentative="1">
+      <w:start w:val="1"/>
+      <w:numFmt w:val="bullet"/>
+      <w:lvlText w:val=""/>
+      <w:lvlJc w:val="left"/>
+      <w:pPr>
+        <w:ind w:left="3000" w:hanging="360"/>
+      </w:pPr>
+      <w:rPr>
+        <w:rFonts w:ascii="Wingdings" w:hAnsi="Wingdings" w:hint="default"/>
+      </w:rPr>
+    </w:lvl>
+    <w:lvl w:ilvl="3" w:tplc="04090001" w:tentative="1">
+      <w:start w:val="1"/>
+      <w:numFmt w:val="bullet"/>
+      <w:lvlText w:val=""/>
+      <w:lvlJc w:val="left"/>
+      <w:pPr>
+        <w:ind w:left="3720" w:hanging="360"/>
+      </w:pPr>
+      <w:rPr>
+        <w:rFonts w:ascii="Symbol" w:hAnsi="Symbol" w:hint="default"/>
+      </w:rPr>
+    </w:lvl>
+    <w:lvl w:ilvl="4" w:tplc="04090003" w:tentative="1">
+      <w:start w:val="1"/>
+      <w:numFmt w:val="bullet"/>
+      <w:lvlText w:val="o"/>
+      <w:lvlJc w:val="left"/>
+      <w:pPr>
+        <w:ind w:left="4440" w:hanging="360"/>
+      </w:pPr>
+      <w:rPr>
+        <w:rFonts w:ascii="Courier New" w:hAnsi="Courier New" w:cs="Courier New" w:hint="default"/>
+      </w:rPr>
+    </w:lvl>
+    <w:lvl w:ilvl="5" w:tplc="04090005" w:tentative="1">
+      <w:start w:val="1"/>
+      <w:numFmt w:val="bullet"/>
+      <w:lvlText w:val=""/>
+      <w:lvlJc w:val="left"/>
+      <w:pPr>
+        <w:ind w:left="5160" w:hanging="360"/>
+      </w:pPr>
+      <w:rPr>
+        <w:rFonts w:ascii="Wingdings" w:hAnsi="Wingdings" w:hint="default"/>
+      </w:rPr>
+    </w:lvl>
+    <w:lvl w:ilvl="6" w:tplc="04090001" w:tentative="1">
+      <w:start w:val="1"/>
+      <w:numFmt w:val="bullet"/>
+      <w:lvlText w:val=""/>
+      <w:lvlJc w:val="left"/>
+      <w:pPr>
+        <w:ind w:left="5880" w:hanging="360"/>
+      </w:pPr>
+      <w:rPr>
+        <w:rFonts w:ascii="Symbol" w:hAnsi="Symbol" w:hint="default"/>
+      </w:rPr>
+    </w:lvl>
+    <w:lvl w:ilvl="7" w:tplc="04090003" w:tentative="1">
+      <w:start w:val="1"/>
+      <w:numFmt w:val="bullet"/>
+      <w:lvlText w:val="o"/>
+      <w:lvlJc w:val="left"/>
+      <w:pPr>
+        <w:ind w:left="6600" w:hanging="360"/>
+      </w:pPr>
+      <w:rPr>
+        <w:rFonts w:ascii="Courier New" w:hAnsi="Courier New" w:cs="Courier New" w:hint="default"/>
+      </w:rPr>
+    </w:lvl>
+    <w:lvl w:ilvl="8" w:tplc="04090005" w:tentative="1">
+      <w:start w:val="1"/>
+      <w:numFmt w:val="bullet"/>
+      <w:lvlText w:val=""/>
+      <w:lvlJc w:val="left"/>
+      <w:pPr>
+        <w:ind w:left="7320" w:hanging="360"/>
+      </w:pPr>
+      <w:rPr>
+        <w:rFonts w:ascii="Wingdings" w:hAnsi="Wingdings" w:hint="default"/>
+      </w:rPr>
+    </w:lvl>
+  </w:abstractNum>
+  <w:abstractNum w:abstractNumId="9" w15:restartNumberingAfterBreak="0">
+    <w:nsid w:val="449B26AD"/>
+    <w:multiLevelType w:val="hybridMultilevel"/>
+    <w:tmpl w:val="0CEC0964"/>
+    <w:lvl w:ilvl="0" w:tplc="0409000F">
+      <w:start w:val="1"/>
+      <w:numFmt w:val="decimal"/>
+      <w:lvlText w:val="%1."/>
+      <w:lvlJc w:val="left"/>
+      <w:pPr>
+        <w:ind w:left="720" w:hanging="360"/>
+      </w:pPr>
+    </w:lvl>
+    <w:lvl w:ilvl="1" w:tplc="04090019" w:tentative="1">
+      <w:start w:val="1"/>
+      <w:numFmt w:val="lowerLetter"/>
+      <w:lvlText w:val="%2."/>
+      <w:lvlJc w:val="left"/>
+      <w:pPr>
+        <w:ind w:left="1440" w:hanging="360"/>
+      </w:pPr>
+    </w:lvl>
+    <w:lvl w:ilvl="2" w:tplc="0409001B" w:tentative="1">
+      <w:start w:val="1"/>
+      <w:numFmt w:val="lowerRoman"/>
+      <w:lvlText w:val="%3."/>
+      <w:lvlJc w:val="right"/>
+      <w:pPr>
+        <w:ind w:left="2160" w:hanging="180"/>
+      </w:pPr>
+    </w:lvl>
+    <w:lvl w:ilvl="3" w:tplc="0409000F" w:tentative="1">
+      <w:start w:val="1"/>
+      <w:numFmt w:val="decimal"/>
+      <w:lvlText w:val="%4."/>
+      <w:lvlJc w:val="left"/>
+      <w:pPr>
+        <w:ind w:left="2880" w:hanging="360"/>
+      </w:pPr>
+    </w:lvl>
+    <w:lvl w:ilvl="4" w:tplc="04090019" w:tentative="1">
+      <w:start w:val="1"/>
+      <w:numFmt w:val="lowerLetter"/>
+      <w:lvlText w:val="%5."/>
+      <w:lvlJc w:val="left"/>
+      <w:pPr>
+        <w:ind w:left="3600" w:hanging="360"/>
+      </w:pPr>
+    </w:lvl>
+    <w:lvl w:ilvl="5" w:tplc="0409001B" w:tentative="1">
+      <w:start w:val="1"/>
+      <w:numFmt w:val="lowerRoman"/>
+      <w:lvlText w:val="%6."/>
+      <w:lvlJc w:val="right"/>
+      <w:pPr>
+        <w:ind w:left="4320" w:hanging="180"/>
+      </w:pPr>
+    </w:lvl>
+    <w:lvl w:ilvl="6" w:tplc="0409000F" w:tentative="1">
+      <w:start w:val="1"/>
+      <w:numFmt w:val="decimal"/>
+      <w:lvlText w:val="%7."/>
+      <w:lvlJc w:val="left"/>
+      <w:pPr>
+        <w:ind w:left="5040" w:hanging="360"/>
+      </w:pPr>
+    </w:lvl>
+    <w:lvl w:ilvl="7" w:tplc="04090019" w:tentative="1">
+      <w:start w:val="1"/>
+      <w:numFmt w:val="lowerLetter"/>
+      <w:lvlText w:val="%8."/>
+      <w:lvlJc w:val="left"/>
+      <w:pPr>
+        <w:ind w:left="5760" w:hanging="360"/>
+      </w:pPr>
+    </w:lvl>
+    <w:lvl w:ilvl="8" w:tplc="0409001B" w:tentative="1">
+      <w:start w:val="1"/>
+      <w:numFmt w:val="lowerRoman"/>
+      <w:lvlText w:val="%9."/>
+      <w:lvlJc w:val="right"/>
+      <w:pPr>
+        <w:ind w:left="6480" w:hanging="180"/>
+      </w:pPr>
+    </w:lvl>
+  </w:abstractNum>
+  <w:abstractNum w:abstractNumId="10" w15:restartNumberingAfterBreak="0">
+    <w:nsid w:val="49E47192"/>
+    <w:multiLevelType w:val="hybridMultilevel"/>
+    <w:tmpl w:val="224AC9F4"/>
+    <w:lvl w:ilvl="0" w:tplc="04090001">
+      <w:start w:val="1"/>
+      <w:numFmt w:val="bullet"/>
+      <w:lvlText w:val=""/>
+      <w:lvlJc w:val="left"/>
+      <w:pPr>
+        <w:ind w:left="1560" w:hanging="360"/>
+      </w:pPr>
+      <w:rPr>
+        <w:rFonts w:ascii="Symbol" w:hAnsi="Symbol" w:hint="default"/>
+      </w:rPr>
+    </w:lvl>
+    <w:lvl w:ilvl="1" w:tplc="04090003">
+      <w:start w:val="1"/>
+      <w:numFmt w:val="bullet"/>
+      <w:lvlText w:val="o"/>
+      <w:lvlJc w:val="left"/>
+      <w:pPr>
+        <w:ind w:left="2280" w:hanging="360"/>
+      </w:pPr>
+      <w:rPr>
+        <w:rFonts w:ascii="Courier New" w:hAnsi="Courier New" w:cs="Courier New" w:hint="default"/>
+      </w:rPr>
+    </w:lvl>
+    <w:lvl w:ilvl="2" w:tplc="04090005" w:tentative="1">
+      <w:start w:val="1"/>
+      <w:numFmt w:val="bullet"/>
+      <w:lvlText w:val=""/>
+      <w:lvlJc w:val="left"/>
+      <w:pPr>
+        <w:ind w:left="3000" w:hanging="360"/>
+      </w:pPr>
+      <w:rPr>
+        <w:rFonts w:ascii="Wingdings" w:hAnsi="Wingdings" w:hint="default"/>
+      </w:rPr>
+    </w:lvl>
+    <w:lvl w:ilvl="3" w:tplc="04090001" w:tentative="1">
+      <w:start w:val="1"/>
+      <w:numFmt w:val="bullet"/>
+      <w:lvlText w:val=""/>
+      <w:lvlJc w:val="left"/>
+      <w:pPr>
+        <w:ind w:left="3720" w:hanging="360"/>
+      </w:pPr>
+      <w:rPr>
+        <w:rFonts w:ascii="Symbol" w:hAnsi="Symbol" w:hint="default"/>
+      </w:rPr>
+    </w:lvl>
+    <w:lvl w:ilvl="4" w:tplc="04090003" w:tentative="1">
+      <w:start w:val="1"/>
+      <w:numFmt w:val="bullet"/>
+      <w:lvlText w:val="o"/>
+      <w:lvlJc w:val="left"/>
+      <w:pPr>
+        <w:ind w:left="4440" w:hanging="360"/>
+      </w:pPr>
+      <w:rPr>
+        <w:rFonts w:ascii="Courier New" w:hAnsi="Courier New" w:cs="Courier New" w:hint="default"/>
+      </w:rPr>
+    </w:lvl>
+    <w:lvl w:ilvl="5" w:tplc="04090005" w:tentative="1">
+      <w:start w:val="1"/>
+      <w:numFmt w:val="bullet"/>
+      <w:lvlText w:val=""/>
+      <w:lvlJc w:val="left"/>
+      <w:pPr>
+        <w:ind w:left="5160" w:hanging="360"/>
+      </w:pPr>
+      <w:rPr>
+        <w:rFonts w:ascii="Wingdings" w:hAnsi="Wingdings" w:hint="default"/>
+      </w:rPr>
+    </w:lvl>
+    <w:lvl w:ilvl="6" w:tplc="04090001" w:tentative="1">
+      <w:start w:val="1"/>
+      <w:numFmt w:val="bullet"/>
+      <w:lvlText w:val=""/>
+      <w:lvlJc w:val="left"/>
+      <w:pPr>
+        <w:ind w:left="5880" w:hanging="360"/>
+      </w:pPr>
+      <w:rPr>
+        <w:rFonts w:ascii="Symbol" w:hAnsi="Symbol" w:hint="default"/>
+      </w:rPr>
+    </w:lvl>
+    <w:lvl w:ilvl="7" w:tplc="04090003" w:tentative="1">
+      <w:start w:val="1"/>
+      <w:numFmt w:val="bullet"/>
+      <w:lvlText w:val="o"/>
+      <w:lvlJc w:val="left"/>
+      <w:pPr>
+        <w:ind w:left="6600" w:hanging="360"/>
+      </w:pPr>
+      <w:rPr>
+        <w:rFonts w:ascii="Courier New" w:hAnsi="Courier New" w:cs="Courier New" w:hint="default"/>
+      </w:rPr>
+    </w:lvl>
+    <w:lvl w:ilvl="8" w:tplc="04090005" w:tentative="1">
+      <w:start w:val="1"/>
+      <w:numFmt w:val="bullet"/>
+      <w:lvlText w:val=""/>
+      <w:lvlJc w:val="left"/>
+      <w:pPr>
+        <w:ind w:left="7320" w:hanging="360"/>
+      </w:pPr>
+      <w:rPr>
+        <w:rFonts w:ascii="Wingdings" w:hAnsi="Wingdings" w:hint="default"/>
+      </w:rPr>
+    </w:lvl>
+  </w:abstractNum>
+  <w:abstractNum w:abstractNumId="11" w15:restartNumberingAfterBreak="0">
+    <w:nsid w:val="49F56E58"/>
+    <w:multiLevelType w:val="hybridMultilevel"/>
+    <w:tmpl w:val="67F23178"/>
+    <w:lvl w:ilvl="0" w:tplc="04090001">
+      <w:start w:val="1"/>
+      <w:numFmt w:val="bullet"/>
+      <w:lvlText w:val=""/>
+      <w:lvlJc w:val="left"/>
+      <w:pPr>
+        <w:ind w:left="1560" w:hanging="360"/>
+      </w:pPr>
+      <w:rPr>
+        <w:rFonts w:ascii="Symbol" w:hAnsi="Symbol" w:hint="default"/>
+      </w:rPr>
+    </w:lvl>
+    <w:lvl w:ilvl="1" w:tplc="04090003">
+      <w:start w:val="1"/>
+      <w:numFmt w:val="bullet"/>
+      <w:lvlText w:val="o"/>
+      <w:lvlJc w:val="left"/>
+      <w:pPr>
+        <w:ind w:left="2280" w:hanging="360"/>
+      </w:pPr>
+      <w:rPr>
+        <w:rFonts w:ascii="Courier New" w:hAnsi="Courier New" w:cs="Courier New" w:hint="default"/>
+      </w:rPr>
+    </w:lvl>
+    <w:lvl w:ilvl="2" w:tplc="04090005">
+      <w:start w:val="1"/>
+      <w:numFmt w:val="bullet"/>
+      <w:lvlText w:val=""/>
+      <w:lvlJc w:val="left"/>
+      <w:pPr>
+        <w:ind w:left="3000" w:hanging="360"/>
+      </w:pPr>
+      <w:rPr>
+        <w:rFonts w:ascii="Wingdings" w:hAnsi="Wingdings" w:hint="default"/>
+      </w:rPr>
+    </w:lvl>
+    <w:lvl w:ilvl="3" w:tplc="04090001" w:tentative="1">
+      <w:start w:val="1"/>
+      <w:numFmt w:val="bullet"/>
+      <w:lvlText w:val=""/>
+      <w:lvlJc w:val="left"/>
+      <w:pPr>
+        <w:ind w:left="3720" w:hanging="360"/>
+      </w:pPr>
+      <w:rPr>
+        <w:rFonts w:ascii="Symbol" w:hAnsi="Symbol" w:hint="default"/>
+      </w:rPr>
+    </w:lvl>
+    <w:lvl w:ilvl="4" w:tplc="04090003" w:tentative="1">
+      <w:start w:val="1"/>
+      <w:numFmt w:val="bullet"/>
+      <w:lvlText w:val="o"/>
+      <w:lvlJc w:val="left"/>
+      <w:pPr>
+        <w:ind w:left="4440" w:hanging="360"/>
+      </w:pPr>
+      <w:rPr>
+        <w:rFonts w:ascii="Courier New" w:hAnsi="Courier New" w:cs="Courier New" w:hint="default"/>
+      </w:rPr>
+    </w:lvl>
+    <w:lvl w:ilvl="5" w:tplc="04090005" w:tentative="1">
+      <w:start w:val="1"/>
+      <w:numFmt w:val="bullet"/>
+      <w:lvlText w:val=""/>
+      <w:lvlJc w:val="left"/>
+      <w:pPr>
+        <w:ind w:left="5160" w:hanging="360"/>
+      </w:pPr>
+      <w:rPr>
+        <w:rFonts w:ascii="Wingdings" w:hAnsi="Wingdings" w:hint="default"/>
+      </w:rPr>
+    </w:lvl>
+    <w:lvl w:ilvl="6" w:tplc="04090001" w:tentative="1">
+      <w:start w:val="1"/>
+      <w:numFmt w:val="bullet"/>
+      <w:lvlText w:val=""/>
+      <w:lvlJc w:val="left"/>
+      <w:pPr>
+        <w:ind w:left="5880" w:hanging="360"/>
+      </w:pPr>
+      <w:rPr>
+        <w:rFonts w:ascii="Symbol" w:hAnsi="Symbol" w:hint="default"/>
+      </w:rPr>
+    </w:lvl>
+    <w:lvl w:ilvl="7" w:tplc="04090003" w:tentative="1">
+      <w:start w:val="1"/>
+      <w:numFmt w:val="bullet"/>
+      <w:lvlText w:val="o"/>
+      <w:lvlJc w:val="left"/>
+      <w:pPr>
+        <w:ind w:left="6600" w:hanging="360"/>
+      </w:pPr>
+      <w:rPr>
+        <w:rFonts w:ascii="Courier New" w:hAnsi="Courier New" w:cs="Courier New" w:hint="default"/>
+      </w:rPr>
+    </w:lvl>
+    <w:lvl w:ilvl="8" w:tplc="04090005" w:tentative="1">
+      <w:start w:val="1"/>
+      <w:numFmt w:val="bullet"/>
+      <w:lvlText w:val=""/>
+      <w:lvlJc w:val="left"/>
+      <w:pPr>
+        <w:ind w:left="7320" w:hanging="360"/>
+      </w:pPr>
+      <w:rPr>
+        <w:rFonts w:ascii="Wingdings" w:hAnsi="Wingdings" w:hint="default"/>
+      </w:rPr>
+    </w:lvl>
+  </w:abstractNum>
+  <w:abstractNum w:abstractNumId="12" w15:restartNumberingAfterBreak="0">
+    <w:nsid w:val="4A795777"/>
+    <w:multiLevelType w:val="hybridMultilevel"/>
+    <w:tmpl w:val="35568B0C"/>
+    <w:lvl w:ilvl="0" w:tplc="C054F672">
+      <w:start w:val="1"/>
+      <w:numFmt w:val="lowerLetter"/>
+      <w:lvlText w:val="%1."/>
+      <w:lvlJc w:val="left"/>
+      <w:pPr>
+        <w:ind w:left="1620" w:hanging="360"/>
+      </w:pPr>
+      <w:rPr>
+        <w:rFonts w:hint="default"/>
+      </w:rPr>
+    </w:lvl>
+    <w:lvl w:ilvl="1" w:tplc="04090019">
+      <w:start w:val="1"/>
+      <w:numFmt w:val="lowerLetter"/>
+      <w:lvlText w:val="%2."/>
+      <w:lvlJc w:val="left"/>
+      <w:pPr>
+        <w:ind w:left="2340" w:hanging="360"/>
+      </w:pPr>
+    </w:lvl>
+    <w:lvl w:ilvl="2" w:tplc="0409001B" w:tentative="1">
+      <w:start w:val="1"/>
+      <w:numFmt w:val="lowerRoman"/>
+      <w:lvlText w:val="%3."/>
+      <w:lvlJc w:val="right"/>
+      <w:pPr>
+        <w:ind w:left="3060" w:hanging="180"/>
+      </w:pPr>
+    </w:lvl>
+    <w:lvl w:ilvl="3" w:tplc="0409000F" w:tentative="1">
+      <w:start w:val="1"/>
+      <w:numFmt w:val="decimal"/>
+      <w:lvlText w:val="%4."/>
+      <w:lvlJc w:val="left"/>
+      <w:pPr>
+        <w:ind w:left="3780" w:hanging="360"/>
+      </w:pPr>
+    </w:lvl>
+    <w:lvl w:ilvl="4" w:tplc="04090019" w:tentative="1">
+      <w:start w:val="1"/>
+      <w:numFmt w:val="lowerLetter"/>
+      <w:lvlText w:val="%5."/>
+      <w:lvlJc w:val="left"/>
+      <w:pPr>
+        <w:ind w:left="4500" w:hanging="360"/>
+      </w:pPr>
+    </w:lvl>
+    <w:lvl w:ilvl="5" w:tplc="0409001B" w:tentative="1">
+      <w:start w:val="1"/>
+      <w:numFmt w:val="lowerRoman"/>
+      <w:lvlText w:val="%6."/>
+      <w:lvlJc w:val="right"/>
+      <w:pPr>
+        <w:ind w:left="5220" w:hanging="180"/>
+      </w:pPr>
+    </w:lvl>
+    <w:lvl w:ilvl="6" w:tplc="0409000F" w:tentative="1">
+      <w:start w:val="1"/>
+      <w:numFmt w:val="decimal"/>
+      <w:lvlText w:val="%7."/>
+      <w:lvlJc w:val="left"/>
+      <w:pPr>
+        <w:ind w:left="5940" w:hanging="360"/>
+      </w:pPr>
+    </w:lvl>
+    <w:lvl w:ilvl="7" w:tplc="04090019" w:tentative="1">
+      <w:start w:val="1"/>
+      <w:numFmt w:val="lowerLetter"/>
+      <w:lvlText w:val="%8."/>
+      <w:lvlJc w:val="left"/>
+      <w:pPr>
+        <w:ind w:left="6660" w:hanging="360"/>
+      </w:pPr>
+    </w:lvl>
+    <w:lvl w:ilvl="8" w:tplc="0409001B" w:tentative="1">
+      <w:start w:val="1"/>
+      <w:numFmt w:val="lowerRoman"/>
+      <w:lvlText w:val="%9."/>
+      <w:lvlJc w:val="right"/>
+      <w:pPr>
+        <w:ind w:left="7380" w:hanging="180"/>
+      </w:pPr>
+    </w:lvl>
+  </w:abstractNum>
+  <w:abstractNum w:abstractNumId="13" w15:restartNumberingAfterBreak="0">
     <w:nsid w:val="4B0B236A"/>
     <w:multiLevelType w:val="multilevel"/>
     <w:tmpl w:val="81A29226"/>
@@ -1166,13 +3992,13 @@
       <w:lvlText w:val="-"/>
       <w:lvlJc w:val="left"/>
       <w:pPr>
-        <w:ind w:left="720" w:hanging="360"/>
+        <w:ind w:left="2520" w:hanging="360"/>
       </w:pPr>
       <w:rPr>
         <w:rFonts w:ascii="Liberation Serif" w:eastAsia="Noto Sans CJK SC" w:hAnsi="Liberation Serif" w:cs="Lohit Devanagari" w:hint="default"/>
       </w:rPr>
     </w:lvl>
-    <w:lvl w:ilvl="2" w:tentative="1">
+    <w:lvl w:ilvl="2">
       <w:start w:val="1"/>
       <w:numFmt w:val="decimal"/>
       <w:lvlText w:val="%3."/>
@@ -1184,7 +4010,7 @@
         <w:ind w:left="2160" w:hanging="360"/>
       </w:pPr>
     </w:lvl>
-    <w:lvl w:ilvl="3" w:tentative="1">
+    <w:lvl w:ilvl="3">
       <w:start w:val="1"/>
       <w:numFmt w:val="decimal"/>
       <w:lvlText w:val="%4."/>
@@ -1257,11 +4083,849 @@
       </w:pPr>
     </w:lvl>
   </w:abstractNum>
+  <w:abstractNum w:abstractNumId="14" w15:restartNumberingAfterBreak="0">
+    <w:nsid w:val="4C5F2607"/>
+    <w:multiLevelType w:val="hybridMultilevel"/>
+    <w:tmpl w:val="0EFAD9E0"/>
+    <w:lvl w:ilvl="0" w:tplc="04090001">
+      <w:start w:val="1"/>
+      <w:numFmt w:val="bullet"/>
+      <w:lvlText w:val=""/>
+      <w:lvlJc w:val="left"/>
+      <w:pPr>
+        <w:ind w:left="720" w:hanging="360"/>
+      </w:pPr>
+      <w:rPr>
+        <w:rFonts w:ascii="Symbol" w:hAnsi="Symbol" w:hint="default"/>
+      </w:rPr>
+    </w:lvl>
+    <w:lvl w:ilvl="1" w:tplc="04090003" w:tentative="1">
+      <w:start w:val="1"/>
+      <w:numFmt w:val="bullet"/>
+      <w:lvlText w:val="o"/>
+      <w:lvlJc w:val="left"/>
+      <w:pPr>
+        <w:ind w:left="1440" w:hanging="360"/>
+      </w:pPr>
+      <w:rPr>
+        <w:rFonts w:ascii="Courier New" w:hAnsi="Courier New" w:cs="Courier New" w:hint="default"/>
+      </w:rPr>
+    </w:lvl>
+    <w:lvl w:ilvl="2" w:tplc="04090005" w:tentative="1">
+      <w:start w:val="1"/>
+      <w:numFmt w:val="bullet"/>
+      <w:lvlText w:val=""/>
+      <w:lvlJc w:val="left"/>
+      <w:pPr>
+        <w:ind w:left="2160" w:hanging="360"/>
+      </w:pPr>
+      <w:rPr>
+        <w:rFonts w:ascii="Wingdings" w:hAnsi="Wingdings" w:hint="default"/>
+      </w:rPr>
+    </w:lvl>
+    <w:lvl w:ilvl="3" w:tplc="04090001" w:tentative="1">
+      <w:start w:val="1"/>
+      <w:numFmt w:val="bullet"/>
+      <w:lvlText w:val=""/>
+      <w:lvlJc w:val="left"/>
+      <w:pPr>
+        <w:ind w:left="2880" w:hanging="360"/>
+      </w:pPr>
+      <w:rPr>
+        <w:rFonts w:ascii="Symbol" w:hAnsi="Symbol" w:hint="default"/>
+      </w:rPr>
+    </w:lvl>
+    <w:lvl w:ilvl="4" w:tplc="04090003" w:tentative="1">
+      <w:start w:val="1"/>
+      <w:numFmt w:val="bullet"/>
+      <w:lvlText w:val="o"/>
+      <w:lvlJc w:val="left"/>
+      <w:pPr>
+        <w:ind w:left="3600" w:hanging="360"/>
+      </w:pPr>
+      <w:rPr>
+        <w:rFonts w:ascii="Courier New" w:hAnsi="Courier New" w:cs="Courier New" w:hint="default"/>
+      </w:rPr>
+    </w:lvl>
+    <w:lvl w:ilvl="5" w:tplc="04090005" w:tentative="1">
+      <w:start w:val="1"/>
+      <w:numFmt w:val="bullet"/>
+      <w:lvlText w:val=""/>
+      <w:lvlJc w:val="left"/>
+      <w:pPr>
+        <w:ind w:left="4320" w:hanging="360"/>
+      </w:pPr>
+      <w:rPr>
+        <w:rFonts w:ascii="Wingdings" w:hAnsi="Wingdings" w:hint="default"/>
+      </w:rPr>
+    </w:lvl>
+    <w:lvl w:ilvl="6" w:tplc="04090001" w:tentative="1">
+      <w:start w:val="1"/>
+      <w:numFmt w:val="bullet"/>
+      <w:lvlText w:val=""/>
+      <w:lvlJc w:val="left"/>
+      <w:pPr>
+        <w:ind w:left="5040" w:hanging="360"/>
+      </w:pPr>
+      <w:rPr>
+        <w:rFonts w:ascii="Symbol" w:hAnsi="Symbol" w:hint="default"/>
+      </w:rPr>
+    </w:lvl>
+    <w:lvl w:ilvl="7" w:tplc="04090003" w:tentative="1">
+      <w:start w:val="1"/>
+      <w:numFmt w:val="bullet"/>
+      <w:lvlText w:val="o"/>
+      <w:lvlJc w:val="left"/>
+      <w:pPr>
+        <w:ind w:left="5760" w:hanging="360"/>
+      </w:pPr>
+      <w:rPr>
+        <w:rFonts w:ascii="Courier New" w:hAnsi="Courier New" w:cs="Courier New" w:hint="default"/>
+      </w:rPr>
+    </w:lvl>
+    <w:lvl w:ilvl="8" w:tplc="04090005" w:tentative="1">
+      <w:start w:val="1"/>
+      <w:numFmt w:val="bullet"/>
+      <w:lvlText w:val=""/>
+      <w:lvlJc w:val="left"/>
+      <w:pPr>
+        <w:ind w:left="6480" w:hanging="360"/>
+      </w:pPr>
+      <w:rPr>
+        <w:rFonts w:ascii="Wingdings" w:hAnsi="Wingdings" w:hint="default"/>
+      </w:rPr>
+    </w:lvl>
+  </w:abstractNum>
+  <w:abstractNum w:abstractNumId="15" w15:restartNumberingAfterBreak="0">
+    <w:nsid w:val="5BFA5AAC"/>
+    <w:multiLevelType w:val="hybridMultilevel"/>
+    <w:tmpl w:val="9FDE7E66"/>
+    <w:lvl w:ilvl="0" w:tplc="0409000F">
+      <w:start w:val="1"/>
+      <w:numFmt w:val="decimal"/>
+      <w:lvlText w:val="%1."/>
+      <w:lvlJc w:val="left"/>
+      <w:pPr>
+        <w:ind w:left="1140" w:hanging="360"/>
+      </w:pPr>
+    </w:lvl>
+    <w:lvl w:ilvl="1" w:tplc="04090019" w:tentative="1">
+      <w:start w:val="1"/>
+      <w:numFmt w:val="lowerLetter"/>
+      <w:lvlText w:val="%2."/>
+      <w:lvlJc w:val="left"/>
+      <w:pPr>
+        <w:ind w:left="1860" w:hanging="360"/>
+      </w:pPr>
+    </w:lvl>
+    <w:lvl w:ilvl="2" w:tplc="0409001B" w:tentative="1">
+      <w:start w:val="1"/>
+      <w:numFmt w:val="lowerRoman"/>
+      <w:lvlText w:val="%3."/>
+      <w:lvlJc w:val="right"/>
+      <w:pPr>
+        <w:ind w:left="2580" w:hanging="180"/>
+      </w:pPr>
+    </w:lvl>
+    <w:lvl w:ilvl="3" w:tplc="0409000F" w:tentative="1">
+      <w:start w:val="1"/>
+      <w:numFmt w:val="decimal"/>
+      <w:lvlText w:val="%4."/>
+      <w:lvlJc w:val="left"/>
+      <w:pPr>
+        <w:ind w:left="3300" w:hanging="360"/>
+      </w:pPr>
+    </w:lvl>
+    <w:lvl w:ilvl="4" w:tplc="04090019" w:tentative="1">
+      <w:start w:val="1"/>
+      <w:numFmt w:val="lowerLetter"/>
+      <w:lvlText w:val="%5."/>
+      <w:lvlJc w:val="left"/>
+      <w:pPr>
+        <w:ind w:left="4020" w:hanging="360"/>
+      </w:pPr>
+    </w:lvl>
+    <w:lvl w:ilvl="5" w:tplc="0409001B" w:tentative="1">
+      <w:start w:val="1"/>
+      <w:numFmt w:val="lowerRoman"/>
+      <w:lvlText w:val="%6."/>
+      <w:lvlJc w:val="right"/>
+      <w:pPr>
+        <w:ind w:left="4740" w:hanging="180"/>
+      </w:pPr>
+    </w:lvl>
+    <w:lvl w:ilvl="6" w:tplc="0409000F" w:tentative="1">
+      <w:start w:val="1"/>
+      <w:numFmt w:val="decimal"/>
+      <w:lvlText w:val="%7."/>
+      <w:lvlJc w:val="left"/>
+      <w:pPr>
+        <w:ind w:left="5460" w:hanging="360"/>
+      </w:pPr>
+    </w:lvl>
+    <w:lvl w:ilvl="7" w:tplc="04090019" w:tentative="1">
+      <w:start w:val="1"/>
+      <w:numFmt w:val="lowerLetter"/>
+      <w:lvlText w:val="%8."/>
+      <w:lvlJc w:val="left"/>
+      <w:pPr>
+        <w:ind w:left="6180" w:hanging="360"/>
+      </w:pPr>
+    </w:lvl>
+    <w:lvl w:ilvl="8" w:tplc="0409001B" w:tentative="1">
+      <w:start w:val="1"/>
+      <w:numFmt w:val="lowerRoman"/>
+      <w:lvlText w:val="%9."/>
+      <w:lvlJc w:val="right"/>
+      <w:pPr>
+        <w:ind w:left="6900" w:hanging="180"/>
+      </w:pPr>
+    </w:lvl>
+  </w:abstractNum>
+  <w:abstractNum w:abstractNumId="16" w15:restartNumberingAfterBreak="0">
+    <w:nsid w:val="61AD0100"/>
+    <w:multiLevelType w:val="hybridMultilevel"/>
+    <w:tmpl w:val="26C835A8"/>
+    <w:lvl w:ilvl="0" w:tplc="04090001">
+      <w:start w:val="1"/>
+      <w:numFmt w:val="bullet"/>
+      <w:lvlText w:val=""/>
+      <w:lvlJc w:val="left"/>
+      <w:pPr>
+        <w:ind w:left="1560" w:hanging="360"/>
+      </w:pPr>
+      <w:rPr>
+        <w:rFonts w:ascii="Symbol" w:hAnsi="Symbol" w:hint="default"/>
+      </w:rPr>
+    </w:lvl>
+    <w:lvl w:ilvl="1" w:tplc="04090003">
+      <w:start w:val="1"/>
+      <w:numFmt w:val="bullet"/>
+      <w:lvlText w:val="o"/>
+      <w:lvlJc w:val="left"/>
+      <w:pPr>
+        <w:ind w:left="2280" w:hanging="360"/>
+      </w:pPr>
+      <w:rPr>
+        <w:rFonts w:ascii="Courier New" w:hAnsi="Courier New" w:cs="Courier New" w:hint="default"/>
+      </w:rPr>
+    </w:lvl>
+    <w:lvl w:ilvl="2" w:tplc="04090005" w:tentative="1">
+      <w:start w:val="1"/>
+      <w:numFmt w:val="bullet"/>
+      <w:lvlText w:val=""/>
+      <w:lvlJc w:val="left"/>
+      <w:pPr>
+        <w:ind w:left="3000" w:hanging="360"/>
+      </w:pPr>
+      <w:rPr>
+        <w:rFonts w:ascii="Wingdings" w:hAnsi="Wingdings" w:hint="default"/>
+      </w:rPr>
+    </w:lvl>
+    <w:lvl w:ilvl="3" w:tplc="04090001" w:tentative="1">
+      <w:start w:val="1"/>
+      <w:numFmt w:val="bullet"/>
+      <w:lvlText w:val=""/>
+      <w:lvlJc w:val="left"/>
+      <w:pPr>
+        <w:ind w:left="3720" w:hanging="360"/>
+      </w:pPr>
+      <w:rPr>
+        <w:rFonts w:ascii="Symbol" w:hAnsi="Symbol" w:hint="default"/>
+      </w:rPr>
+    </w:lvl>
+    <w:lvl w:ilvl="4" w:tplc="04090003" w:tentative="1">
+      <w:start w:val="1"/>
+      <w:numFmt w:val="bullet"/>
+      <w:lvlText w:val="o"/>
+      <w:lvlJc w:val="left"/>
+      <w:pPr>
+        <w:ind w:left="4440" w:hanging="360"/>
+      </w:pPr>
+      <w:rPr>
+        <w:rFonts w:ascii="Courier New" w:hAnsi="Courier New" w:cs="Courier New" w:hint="default"/>
+      </w:rPr>
+    </w:lvl>
+    <w:lvl w:ilvl="5" w:tplc="04090005" w:tentative="1">
+      <w:start w:val="1"/>
+      <w:numFmt w:val="bullet"/>
+      <w:lvlText w:val=""/>
+      <w:lvlJc w:val="left"/>
+      <w:pPr>
+        <w:ind w:left="5160" w:hanging="360"/>
+      </w:pPr>
+      <w:rPr>
+        <w:rFonts w:ascii="Wingdings" w:hAnsi="Wingdings" w:hint="default"/>
+      </w:rPr>
+    </w:lvl>
+    <w:lvl w:ilvl="6" w:tplc="04090001" w:tentative="1">
+      <w:start w:val="1"/>
+      <w:numFmt w:val="bullet"/>
+      <w:lvlText w:val=""/>
+      <w:lvlJc w:val="left"/>
+      <w:pPr>
+        <w:ind w:left="5880" w:hanging="360"/>
+      </w:pPr>
+      <w:rPr>
+        <w:rFonts w:ascii="Symbol" w:hAnsi="Symbol" w:hint="default"/>
+      </w:rPr>
+    </w:lvl>
+    <w:lvl w:ilvl="7" w:tplc="04090003" w:tentative="1">
+      <w:start w:val="1"/>
+      <w:numFmt w:val="bullet"/>
+      <w:lvlText w:val="o"/>
+      <w:lvlJc w:val="left"/>
+      <w:pPr>
+        <w:ind w:left="6600" w:hanging="360"/>
+      </w:pPr>
+      <w:rPr>
+        <w:rFonts w:ascii="Courier New" w:hAnsi="Courier New" w:cs="Courier New" w:hint="default"/>
+      </w:rPr>
+    </w:lvl>
+    <w:lvl w:ilvl="8" w:tplc="04090005" w:tentative="1">
+      <w:start w:val="1"/>
+      <w:numFmt w:val="bullet"/>
+      <w:lvlText w:val=""/>
+      <w:lvlJc w:val="left"/>
+      <w:pPr>
+        <w:ind w:left="7320" w:hanging="360"/>
+      </w:pPr>
+      <w:rPr>
+        <w:rFonts w:ascii="Wingdings" w:hAnsi="Wingdings" w:hint="default"/>
+      </w:rPr>
+    </w:lvl>
+  </w:abstractNum>
+  <w:abstractNum w:abstractNumId="17" w15:restartNumberingAfterBreak="0">
+    <w:nsid w:val="63696C1F"/>
+    <w:multiLevelType w:val="hybridMultilevel"/>
+    <w:tmpl w:val="624A17C2"/>
+    <w:lvl w:ilvl="0" w:tplc="04090019">
+      <w:start w:val="1"/>
+      <w:numFmt w:val="lowerLetter"/>
+      <w:lvlText w:val="%1."/>
+      <w:lvlJc w:val="left"/>
+      <w:pPr>
+        <w:ind w:left="1980" w:hanging="360"/>
+      </w:pPr>
+    </w:lvl>
+    <w:lvl w:ilvl="1" w:tplc="04090019">
+      <w:start w:val="1"/>
+      <w:numFmt w:val="lowerLetter"/>
+      <w:lvlText w:val="%2."/>
+      <w:lvlJc w:val="left"/>
+      <w:pPr>
+        <w:ind w:left="2700" w:hanging="360"/>
+      </w:pPr>
+    </w:lvl>
+    <w:lvl w:ilvl="2" w:tplc="0409001B">
+      <w:start w:val="1"/>
+      <w:numFmt w:val="lowerRoman"/>
+      <w:lvlText w:val="%3."/>
+      <w:lvlJc w:val="right"/>
+      <w:pPr>
+        <w:ind w:left="3420" w:hanging="180"/>
+      </w:pPr>
+    </w:lvl>
+    <w:lvl w:ilvl="3" w:tplc="0409000F" w:tentative="1">
+      <w:start w:val="1"/>
+      <w:numFmt w:val="decimal"/>
+      <w:lvlText w:val="%4."/>
+      <w:lvlJc w:val="left"/>
+      <w:pPr>
+        <w:ind w:left="4140" w:hanging="360"/>
+      </w:pPr>
+    </w:lvl>
+    <w:lvl w:ilvl="4" w:tplc="04090019" w:tentative="1">
+      <w:start w:val="1"/>
+      <w:numFmt w:val="lowerLetter"/>
+      <w:lvlText w:val="%5."/>
+      <w:lvlJc w:val="left"/>
+      <w:pPr>
+        <w:ind w:left="4860" w:hanging="360"/>
+      </w:pPr>
+    </w:lvl>
+    <w:lvl w:ilvl="5" w:tplc="0409001B" w:tentative="1">
+      <w:start w:val="1"/>
+      <w:numFmt w:val="lowerRoman"/>
+      <w:lvlText w:val="%6."/>
+      <w:lvlJc w:val="right"/>
+      <w:pPr>
+        <w:ind w:left="5580" w:hanging="180"/>
+      </w:pPr>
+    </w:lvl>
+    <w:lvl w:ilvl="6" w:tplc="0409000F" w:tentative="1">
+      <w:start w:val="1"/>
+      <w:numFmt w:val="decimal"/>
+      <w:lvlText w:val="%7."/>
+      <w:lvlJc w:val="left"/>
+      <w:pPr>
+        <w:ind w:left="6300" w:hanging="360"/>
+      </w:pPr>
+    </w:lvl>
+    <w:lvl w:ilvl="7" w:tplc="04090019" w:tentative="1">
+      <w:start w:val="1"/>
+      <w:numFmt w:val="lowerLetter"/>
+      <w:lvlText w:val="%8."/>
+      <w:lvlJc w:val="left"/>
+      <w:pPr>
+        <w:ind w:left="7020" w:hanging="360"/>
+      </w:pPr>
+    </w:lvl>
+    <w:lvl w:ilvl="8" w:tplc="0409001B" w:tentative="1">
+      <w:start w:val="1"/>
+      <w:numFmt w:val="lowerRoman"/>
+      <w:lvlText w:val="%9."/>
+      <w:lvlJc w:val="right"/>
+      <w:pPr>
+        <w:ind w:left="7740" w:hanging="180"/>
+      </w:pPr>
+    </w:lvl>
+  </w:abstractNum>
+  <w:abstractNum w:abstractNumId="18" w15:restartNumberingAfterBreak="0">
+    <w:nsid w:val="6E87052D"/>
+    <w:multiLevelType w:val="hybridMultilevel"/>
+    <w:tmpl w:val="6B44805E"/>
+    <w:lvl w:ilvl="0" w:tplc="C054F672">
+      <w:start w:val="1"/>
+      <w:numFmt w:val="lowerLetter"/>
+      <w:lvlText w:val="%1."/>
+      <w:lvlJc w:val="left"/>
+      <w:pPr>
+        <w:ind w:left="2880" w:hanging="360"/>
+      </w:pPr>
+      <w:rPr>
+        <w:rFonts w:hint="default"/>
+      </w:rPr>
+    </w:lvl>
+    <w:lvl w:ilvl="1" w:tplc="04090019" w:tentative="1">
+      <w:start w:val="1"/>
+      <w:numFmt w:val="lowerLetter"/>
+      <w:lvlText w:val="%2."/>
+      <w:lvlJc w:val="left"/>
+      <w:pPr>
+        <w:ind w:left="2700" w:hanging="360"/>
+      </w:pPr>
+    </w:lvl>
+    <w:lvl w:ilvl="2" w:tplc="0409001B" w:tentative="1">
+      <w:start w:val="1"/>
+      <w:numFmt w:val="lowerRoman"/>
+      <w:lvlText w:val="%3."/>
+      <w:lvlJc w:val="right"/>
+      <w:pPr>
+        <w:ind w:left="3420" w:hanging="180"/>
+      </w:pPr>
+    </w:lvl>
+    <w:lvl w:ilvl="3" w:tplc="0409000F">
+      <w:start w:val="1"/>
+      <w:numFmt w:val="decimal"/>
+      <w:lvlText w:val="%4."/>
+      <w:lvlJc w:val="left"/>
+      <w:pPr>
+        <w:ind w:left="4140" w:hanging="360"/>
+      </w:pPr>
+    </w:lvl>
+    <w:lvl w:ilvl="4" w:tplc="04090019" w:tentative="1">
+      <w:start w:val="1"/>
+      <w:numFmt w:val="lowerLetter"/>
+      <w:lvlText w:val="%5."/>
+      <w:lvlJc w:val="left"/>
+      <w:pPr>
+        <w:ind w:left="4860" w:hanging="360"/>
+      </w:pPr>
+    </w:lvl>
+    <w:lvl w:ilvl="5" w:tplc="0409001B" w:tentative="1">
+      <w:start w:val="1"/>
+      <w:numFmt w:val="lowerRoman"/>
+      <w:lvlText w:val="%6."/>
+      <w:lvlJc w:val="right"/>
+      <w:pPr>
+        <w:ind w:left="5580" w:hanging="180"/>
+      </w:pPr>
+    </w:lvl>
+    <w:lvl w:ilvl="6" w:tplc="0409000F" w:tentative="1">
+      <w:start w:val="1"/>
+      <w:numFmt w:val="decimal"/>
+      <w:lvlText w:val="%7."/>
+      <w:lvlJc w:val="left"/>
+      <w:pPr>
+        <w:ind w:left="6300" w:hanging="360"/>
+      </w:pPr>
+    </w:lvl>
+    <w:lvl w:ilvl="7" w:tplc="04090019" w:tentative="1">
+      <w:start w:val="1"/>
+      <w:numFmt w:val="lowerLetter"/>
+      <w:lvlText w:val="%8."/>
+      <w:lvlJc w:val="left"/>
+      <w:pPr>
+        <w:ind w:left="7020" w:hanging="360"/>
+      </w:pPr>
+    </w:lvl>
+    <w:lvl w:ilvl="8" w:tplc="0409001B" w:tentative="1">
+      <w:start w:val="1"/>
+      <w:numFmt w:val="lowerRoman"/>
+      <w:lvlText w:val="%9."/>
+      <w:lvlJc w:val="right"/>
+      <w:pPr>
+        <w:ind w:left="7740" w:hanging="180"/>
+      </w:pPr>
+    </w:lvl>
+  </w:abstractNum>
+  <w:abstractNum w:abstractNumId="19" w15:restartNumberingAfterBreak="0">
+    <w:nsid w:val="708919B5"/>
+    <w:multiLevelType w:val="hybridMultilevel"/>
+    <w:tmpl w:val="DD06C2DC"/>
+    <w:lvl w:ilvl="0" w:tplc="04090001">
+      <w:start w:val="1"/>
+      <w:numFmt w:val="bullet"/>
+      <w:lvlText w:val=""/>
+      <w:lvlJc w:val="left"/>
+      <w:pPr>
+        <w:ind w:left="1560" w:hanging="360"/>
+      </w:pPr>
+      <w:rPr>
+        <w:rFonts w:ascii="Symbol" w:hAnsi="Symbol" w:hint="default"/>
+      </w:rPr>
+    </w:lvl>
+    <w:lvl w:ilvl="1" w:tplc="04090003" w:tentative="1">
+      <w:start w:val="1"/>
+      <w:numFmt w:val="bullet"/>
+      <w:lvlText w:val="o"/>
+      <w:lvlJc w:val="left"/>
+      <w:pPr>
+        <w:ind w:left="2280" w:hanging="360"/>
+      </w:pPr>
+      <w:rPr>
+        <w:rFonts w:ascii="Courier New" w:hAnsi="Courier New" w:cs="Courier New" w:hint="default"/>
+      </w:rPr>
+    </w:lvl>
+    <w:lvl w:ilvl="2" w:tplc="04090005" w:tentative="1">
+      <w:start w:val="1"/>
+      <w:numFmt w:val="bullet"/>
+      <w:lvlText w:val=""/>
+      <w:lvlJc w:val="left"/>
+      <w:pPr>
+        <w:ind w:left="3000" w:hanging="360"/>
+      </w:pPr>
+      <w:rPr>
+        <w:rFonts w:ascii="Wingdings" w:hAnsi="Wingdings" w:hint="default"/>
+      </w:rPr>
+    </w:lvl>
+    <w:lvl w:ilvl="3" w:tplc="04090001" w:tentative="1">
+      <w:start w:val="1"/>
+      <w:numFmt w:val="bullet"/>
+      <w:lvlText w:val=""/>
+      <w:lvlJc w:val="left"/>
+      <w:pPr>
+        <w:ind w:left="3720" w:hanging="360"/>
+      </w:pPr>
+      <w:rPr>
+        <w:rFonts w:ascii="Symbol" w:hAnsi="Symbol" w:hint="default"/>
+      </w:rPr>
+    </w:lvl>
+    <w:lvl w:ilvl="4" w:tplc="04090003" w:tentative="1">
+      <w:start w:val="1"/>
+      <w:numFmt w:val="bullet"/>
+      <w:lvlText w:val="o"/>
+      <w:lvlJc w:val="left"/>
+      <w:pPr>
+        <w:ind w:left="4440" w:hanging="360"/>
+      </w:pPr>
+      <w:rPr>
+        <w:rFonts w:ascii="Courier New" w:hAnsi="Courier New" w:cs="Courier New" w:hint="default"/>
+      </w:rPr>
+    </w:lvl>
+    <w:lvl w:ilvl="5" w:tplc="04090005" w:tentative="1">
+      <w:start w:val="1"/>
+      <w:numFmt w:val="bullet"/>
+      <w:lvlText w:val=""/>
+      <w:lvlJc w:val="left"/>
+      <w:pPr>
+        <w:ind w:left="5160" w:hanging="360"/>
+      </w:pPr>
+      <w:rPr>
+        <w:rFonts w:ascii="Wingdings" w:hAnsi="Wingdings" w:hint="default"/>
+      </w:rPr>
+    </w:lvl>
+    <w:lvl w:ilvl="6" w:tplc="04090001" w:tentative="1">
+      <w:start w:val="1"/>
+      <w:numFmt w:val="bullet"/>
+      <w:lvlText w:val=""/>
+      <w:lvlJc w:val="left"/>
+      <w:pPr>
+        <w:ind w:left="5880" w:hanging="360"/>
+      </w:pPr>
+      <w:rPr>
+        <w:rFonts w:ascii="Symbol" w:hAnsi="Symbol" w:hint="default"/>
+      </w:rPr>
+    </w:lvl>
+    <w:lvl w:ilvl="7" w:tplc="04090003" w:tentative="1">
+      <w:start w:val="1"/>
+      <w:numFmt w:val="bullet"/>
+      <w:lvlText w:val="o"/>
+      <w:lvlJc w:val="left"/>
+      <w:pPr>
+        <w:ind w:left="6600" w:hanging="360"/>
+      </w:pPr>
+      <w:rPr>
+        <w:rFonts w:ascii="Courier New" w:hAnsi="Courier New" w:cs="Courier New" w:hint="default"/>
+      </w:rPr>
+    </w:lvl>
+    <w:lvl w:ilvl="8" w:tplc="04090005" w:tentative="1">
+      <w:start w:val="1"/>
+      <w:numFmt w:val="bullet"/>
+      <w:lvlText w:val=""/>
+      <w:lvlJc w:val="left"/>
+      <w:pPr>
+        <w:ind w:left="7320" w:hanging="360"/>
+      </w:pPr>
+      <w:rPr>
+        <w:rFonts w:ascii="Wingdings" w:hAnsi="Wingdings" w:hint="default"/>
+      </w:rPr>
+    </w:lvl>
+  </w:abstractNum>
+  <w:abstractNum w:abstractNumId="20" w15:restartNumberingAfterBreak="0">
+    <w:nsid w:val="77BE14C1"/>
+    <w:multiLevelType w:val="hybridMultilevel"/>
+    <w:tmpl w:val="B7BAF4F6"/>
+    <w:lvl w:ilvl="0" w:tplc="C054F672">
+      <w:start w:val="1"/>
+      <w:numFmt w:val="lowerLetter"/>
+      <w:lvlText w:val="%1."/>
+      <w:lvlJc w:val="left"/>
+      <w:pPr>
+        <w:ind w:left="3240" w:hanging="360"/>
+      </w:pPr>
+      <w:rPr>
+        <w:rFonts w:hint="default"/>
+      </w:rPr>
+    </w:lvl>
+    <w:lvl w:ilvl="1" w:tplc="04090019" w:tentative="1">
+      <w:start w:val="1"/>
+      <w:numFmt w:val="lowerLetter"/>
+      <w:lvlText w:val="%2."/>
+      <w:lvlJc w:val="left"/>
+      <w:pPr>
+        <w:ind w:left="3060" w:hanging="360"/>
+      </w:pPr>
+    </w:lvl>
+    <w:lvl w:ilvl="2" w:tplc="0409001B" w:tentative="1">
+      <w:start w:val="1"/>
+      <w:numFmt w:val="lowerRoman"/>
+      <w:lvlText w:val="%3."/>
+      <w:lvlJc w:val="right"/>
+      <w:pPr>
+        <w:ind w:left="3780" w:hanging="180"/>
+      </w:pPr>
+    </w:lvl>
+    <w:lvl w:ilvl="3" w:tplc="0409000F">
+      <w:start w:val="1"/>
+      <w:numFmt w:val="decimal"/>
+      <w:lvlText w:val="%4."/>
+      <w:lvlJc w:val="left"/>
+      <w:pPr>
+        <w:ind w:left="4500" w:hanging="360"/>
+      </w:pPr>
+    </w:lvl>
+    <w:lvl w:ilvl="4" w:tplc="04090019" w:tentative="1">
+      <w:start w:val="1"/>
+      <w:numFmt w:val="lowerLetter"/>
+      <w:lvlText w:val="%5."/>
+      <w:lvlJc w:val="left"/>
+      <w:pPr>
+        <w:ind w:left="5220" w:hanging="360"/>
+      </w:pPr>
+    </w:lvl>
+    <w:lvl w:ilvl="5" w:tplc="0409001B" w:tentative="1">
+      <w:start w:val="1"/>
+      <w:numFmt w:val="lowerRoman"/>
+      <w:lvlText w:val="%6."/>
+      <w:lvlJc w:val="right"/>
+      <w:pPr>
+        <w:ind w:left="5940" w:hanging="180"/>
+      </w:pPr>
+    </w:lvl>
+    <w:lvl w:ilvl="6" w:tplc="0409000F" w:tentative="1">
+      <w:start w:val="1"/>
+      <w:numFmt w:val="decimal"/>
+      <w:lvlText w:val="%7."/>
+      <w:lvlJc w:val="left"/>
+      <w:pPr>
+        <w:ind w:left="6660" w:hanging="360"/>
+      </w:pPr>
+    </w:lvl>
+    <w:lvl w:ilvl="7" w:tplc="04090019" w:tentative="1">
+      <w:start w:val="1"/>
+      <w:numFmt w:val="lowerLetter"/>
+      <w:lvlText w:val="%8."/>
+      <w:lvlJc w:val="left"/>
+      <w:pPr>
+        <w:ind w:left="7380" w:hanging="360"/>
+      </w:pPr>
+    </w:lvl>
+    <w:lvl w:ilvl="8" w:tplc="0409001B" w:tentative="1">
+      <w:start w:val="1"/>
+      <w:numFmt w:val="lowerRoman"/>
+      <w:lvlText w:val="%9."/>
+      <w:lvlJc w:val="right"/>
+      <w:pPr>
+        <w:ind w:left="8100" w:hanging="180"/>
+      </w:pPr>
+    </w:lvl>
+  </w:abstractNum>
+  <w:abstractNum w:abstractNumId="21" w15:restartNumberingAfterBreak="0">
+    <w:nsid w:val="7849481D"/>
+    <w:multiLevelType w:val="hybridMultilevel"/>
+    <w:tmpl w:val="6A2CA8A4"/>
+    <w:lvl w:ilvl="0" w:tplc="C054F672">
+      <w:start w:val="1"/>
+      <w:numFmt w:val="lowerLetter"/>
+      <w:lvlText w:val="%1."/>
+      <w:lvlJc w:val="left"/>
+      <w:pPr>
+        <w:ind w:left="2460" w:hanging="360"/>
+      </w:pPr>
+      <w:rPr>
+        <w:rFonts w:hint="default"/>
+      </w:rPr>
+    </w:lvl>
+    <w:lvl w:ilvl="1" w:tplc="04090019" w:tentative="1">
+      <w:start w:val="1"/>
+      <w:numFmt w:val="lowerLetter"/>
+      <w:lvlText w:val="%2."/>
+      <w:lvlJc w:val="left"/>
+      <w:pPr>
+        <w:ind w:left="2280" w:hanging="360"/>
+      </w:pPr>
+    </w:lvl>
+    <w:lvl w:ilvl="2" w:tplc="0409001B">
+      <w:start w:val="1"/>
+      <w:numFmt w:val="lowerRoman"/>
+      <w:lvlText w:val="%3."/>
+      <w:lvlJc w:val="right"/>
+      <w:pPr>
+        <w:ind w:left="3000" w:hanging="180"/>
+      </w:pPr>
+    </w:lvl>
+    <w:lvl w:ilvl="3" w:tplc="0409000F" w:tentative="1">
+      <w:start w:val="1"/>
+      <w:numFmt w:val="decimal"/>
+      <w:lvlText w:val="%4."/>
+      <w:lvlJc w:val="left"/>
+      <w:pPr>
+        <w:ind w:left="3720" w:hanging="360"/>
+      </w:pPr>
+    </w:lvl>
+    <w:lvl w:ilvl="4" w:tplc="04090019" w:tentative="1">
+      <w:start w:val="1"/>
+      <w:numFmt w:val="lowerLetter"/>
+      <w:lvlText w:val="%5."/>
+      <w:lvlJc w:val="left"/>
+      <w:pPr>
+        <w:ind w:left="4440" w:hanging="360"/>
+      </w:pPr>
+    </w:lvl>
+    <w:lvl w:ilvl="5" w:tplc="0409001B" w:tentative="1">
+      <w:start w:val="1"/>
+      <w:numFmt w:val="lowerRoman"/>
+      <w:lvlText w:val="%6."/>
+      <w:lvlJc w:val="right"/>
+      <w:pPr>
+        <w:ind w:left="5160" w:hanging="180"/>
+      </w:pPr>
+    </w:lvl>
+    <w:lvl w:ilvl="6" w:tplc="0409000F" w:tentative="1">
+      <w:start w:val="1"/>
+      <w:numFmt w:val="decimal"/>
+      <w:lvlText w:val="%7."/>
+      <w:lvlJc w:val="left"/>
+      <w:pPr>
+        <w:ind w:left="5880" w:hanging="360"/>
+      </w:pPr>
+    </w:lvl>
+    <w:lvl w:ilvl="7" w:tplc="04090019" w:tentative="1">
+      <w:start w:val="1"/>
+      <w:numFmt w:val="lowerLetter"/>
+      <w:lvlText w:val="%8."/>
+      <w:lvlJc w:val="left"/>
+      <w:pPr>
+        <w:ind w:left="6600" w:hanging="360"/>
+      </w:pPr>
+    </w:lvl>
+    <w:lvl w:ilvl="8" w:tplc="0409001B" w:tentative="1">
+      <w:start w:val="1"/>
+      <w:numFmt w:val="lowerRoman"/>
+      <w:lvlText w:val="%9."/>
+      <w:lvlJc w:val="right"/>
+      <w:pPr>
+        <w:ind w:left="7320" w:hanging="180"/>
+      </w:pPr>
+    </w:lvl>
+  </w:abstractNum>
   <w:num w:numId="1">
+    <w:abstractNumId w:val="13"/>
+  </w:num>
+  <w:num w:numId="2">
+    <w:abstractNumId w:val="7"/>
+  </w:num>
+  <w:num w:numId="3">
+    <w:abstractNumId w:val="16"/>
+  </w:num>
+  <w:num w:numId="4">
+    <w:abstractNumId w:val="14"/>
+  </w:num>
+  <w:num w:numId="5">
+    <w:abstractNumId w:val="2"/>
+  </w:num>
+  <w:num w:numId="6">
+    <w:abstractNumId w:val="3"/>
+  </w:num>
+  <w:num w:numId="7">
+    <w:abstractNumId w:val="8"/>
+  </w:num>
+  <w:num w:numId="8">
     <w:abstractNumId w:val="1"/>
   </w:num>
-  <w:num w:numId="2">
+  <w:num w:numId="9">
+    <w:abstractNumId w:val="11"/>
+  </w:num>
+  <w:num w:numId="10">
+    <w:abstractNumId w:val="10"/>
+  </w:num>
+  <w:num w:numId="11">
+    <w:abstractNumId w:val="5"/>
+  </w:num>
+  <w:num w:numId="12">
+    <w:abstractNumId w:val="4"/>
+  </w:num>
+  <w:num w:numId="13">
+    <w:abstractNumId w:val="15"/>
+  </w:num>
+  <w:num w:numId="14">
+    <w:abstractNumId w:val="9"/>
+  </w:num>
+  <w:num w:numId="15">
     <w:abstractNumId w:val="0"/>
+  </w:num>
+  <w:num w:numId="16">
+    <w:abstractNumId w:val="12"/>
+  </w:num>
+  <w:num w:numId="17">
+    <w:abstractNumId w:val="20"/>
+  </w:num>
+  <w:num w:numId="18">
+    <w:abstractNumId w:val="19"/>
+  </w:num>
+  <w:num w:numId="19">
+    <w:abstractNumId w:val="6"/>
+  </w:num>
+  <w:num w:numId="20">
+    <w:abstractNumId w:val="18"/>
+  </w:num>
+  <w:num w:numId="21">
+    <w:abstractNumId w:val="21"/>
+  </w:num>
+  <w:num w:numId="22">
+    <w:abstractNumId w:val="17"/>
   </w:num>
 </w:numbering>
 </file>
@@ -1780,6 +5444,17 @@
       </w:tblBorders>
     </w:tblPr>
   </w:style>
+  <w:style w:type="character" w:styleId="Hyperlink">
+    <w:name w:val="Hyperlink"/>
+    <w:basedOn w:val="DefaultParagraphFont"/>
+    <w:uiPriority w:val="99"/>
+    <w:unhideWhenUsed/>
+    <w:rsid w:val="00D648AE"/>
+    <w:rPr>
+      <w:color w:val="0563C1" w:themeColor="hyperlink"/>
+      <w:u w:val="single"/>
+    </w:rPr>
+  </w:style>
 </w:styles>
 </file>
 

</xml_diff>

<commit_message>
question number 2 finished
</commit_message>
<xml_diff>
--- a/Fundamentals of Web Design and Development Assignment 1.docx
+++ b/Fundamentals of Web Design and Development Assignment 1.docx
@@ -283,15 +283,7 @@
           <w:sz w:val="26"/>
           <w:szCs w:val="26"/>
         </w:rPr>
-        <w:t xml:space="preserve">ID </w:t>
-      </w:r>
-      <w:r>
-        <w:rPr>
-          <w:rFonts w:ascii="Times New Roman" w:eastAsia="Yu Gothic UI Semibold" w:hAnsi="Times New Roman" w:cs="Times New Roman"/>
-          <w:sz w:val="26"/>
-          <w:szCs w:val="26"/>
-        </w:rPr>
-        <w:t>N</w:t>
+        <w:t>ID N</w:t>
       </w:r>
       <w:r>
         <w:rPr>
@@ -389,7 +381,7 @@
     <w:sdt>
       <w:sdtPr>
         <w:rPr>
-          <w:rFonts w:ascii="Liberation Serif" w:eastAsia="Noto Sans CJK SC" w:hAnsi="Liberation Serif" w:cs="Lohit Devanagari"/>
+          <w:rFonts w:ascii="Times New Roman" w:eastAsia="Noto Sans CJK SC" w:hAnsi="Times New Roman" w:cs="Times New Roman"/>
           <w:color w:val="auto"/>
           <w:kern w:val="2"/>
           <w:sz w:val="24"/>
@@ -410,16 +402,20 @@
         </w:rPr>
       </w:sdtEndPr>
       <w:sdtContent>
+        <w:bookmarkStart w:id="1" w:name="_GoBack" w:displacedByCustomXml="prev"/>
+        <w:bookmarkEnd w:id="1" w:displacedByCustomXml="prev"/>
         <w:p>
           <w:pPr>
             <w:pStyle w:val="TOCHeading"/>
             <w:jc w:val="center"/>
             <w:rPr>
+              <w:rFonts w:ascii="Times New Roman" w:hAnsi="Times New Roman" w:cs="Times New Roman"/>
               <w:color w:val="auto"/>
             </w:rPr>
           </w:pPr>
           <w:r>
             <w:rPr>
+              <w:rFonts w:ascii="Times New Roman" w:hAnsi="Times New Roman" w:cs="Times New Roman"/>
               <w:color w:val="auto"/>
             </w:rPr>
             <w:t>Contents</w:t>
@@ -442,15 +438,24 @@
             </w:rPr>
           </w:pPr>
           <w:r>
+            <w:rPr>
+              <w:rFonts w:ascii="Times New Roman" w:hAnsi="Times New Roman" w:cs="Times New Roman"/>
+            </w:rPr>
             <w:fldChar w:fldCharType="begin"/>
           </w:r>
           <w:r>
+            <w:rPr>
+              <w:rFonts w:ascii="Times New Roman" w:hAnsi="Times New Roman" w:cs="Times New Roman"/>
+            </w:rPr>
             <w:instrText xml:space="preserve"> TOC \o "1-3" \h \z \u </w:instrText>
           </w:r>
           <w:r>
+            <w:rPr>
+              <w:rFonts w:ascii="Times New Roman" w:hAnsi="Times New Roman" w:cs="Times New Roman"/>
+            </w:rPr>
             <w:fldChar w:fldCharType="separate"/>
           </w:r>
-          <w:hyperlink w:anchor="_Toc33994029" w:history="1">
+          <w:hyperlink w:anchor="_Toc34178520" w:history="1">
             <w:r>
               <w:rPr>
                 <w:rStyle w:val="Hyperlink"/>
@@ -497,7 +502,7 @@
                 <w:noProof/>
                 <w:webHidden/>
               </w:rPr>
-              <w:instrText xml:space="preserve"> PAGEREF _Toc33994029 \h </w:instrText>
+              <w:instrText xml:space="preserve"> PAGEREF _Toc34178520 \h </w:instrText>
             </w:r>
             <w:r>
               <w:rPr>
@@ -544,7 +549,7 @@
               <w:lang w:eastAsia="en-US" w:bidi="ar-SA"/>
             </w:rPr>
           </w:pPr>
-          <w:hyperlink w:anchor="_Toc33994030" w:history="1">
+          <w:hyperlink w:anchor="_Toc34178521" w:history="1">
             <w:r>
               <w:rPr>
                 <w:rStyle w:val="Hyperlink"/>
@@ -599,7 +604,7 @@
                 <w:noProof/>
                 <w:webHidden/>
               </w:rPr>
-              <w:instrText xml:space="preserve"> PAGEREF _Toc33994030 \h </w:instrText>
+              <w:instrText xml:space="preserve"> PAGEREF _Toc34178521 \h </w:instrText>
             </w:r>
             <w:r>
               <w:rPr>
@@ -619,7 +624,7 @@
                 <w:noProof/>
                 <w:webHidden/>
               </w:rPr>
-              <w:t>2</w:t>
+              <w:t>1</w:t>
             </w:r>
             <w:r>
               <w:rPr>
@@ -646,7 +651,7 @@
               <w:lang w:eastAsia="en-US" w:bidi="ar-SA"/>
             </w:rPr>
           </w:pPr>
-          <w:hyperlink w:anchor="_Toc33994031" w:history="1">
+          <w:hyperlink w:anchor="_Toc34178522" w:history="1">
             <w:r>
               <w:rPr>
                 <w:rStyle w:val="Hyperlink"/>
@@ -672,7 +677,7 @@
                 <w:rFonts w:ascii="Times New Roman" w:eastAsia="Yu Gothic UI Semibold" w:hAnsi="Times New Roman" w:cs="Times New Roman"/>
                 <w:noProof/>
               </w:rPr>
-              <w:t>Reddit</w:t>
+              <w:t>Reddit – social media to share idea</w:t>
             </w:r>
             <w:r>
               <w:rPr>
@@ -693,7 +698,7 @@
                 <w:noProof/>
                 <w:webHidden/>
               </w:rPr>
-              <w:instrText xml:space="preserve"> PAGEREF _Toc33994031 \h </w:instrText>
+              <w:instrText xml:space="preserve"> PAGEREF _Toc34178522 \h </w:instrText>
             </w:r>
             <w:r>
               <w:rPr>
@@ -713,7 +718,7 @@
                 <w:noProof/>
                 <w:webHidden/>
               </w:rPr>
-              <w:t>2</w:t>
+              <w:t>1</w:t>
             </w:r>
             <w:r>
               <w:rPr>
@@ -740,7 +745,7 @@
               <w:lang w:eastAsia="en-US" w:bidi="ar-SA"/>
             </w:rPr>
           </w:pPr>
-          <w:hyperlink w:anchor="_Toc33994032" w:history="1">
+          <w:hyperlink w:anchor="_Toc34178523" w:history="1">
             <w:r>
               <w:rPr>
                 <w:rStyle w:val="Hyperlink"/>
@@ -766,7 +771,7 @@
                 <w:rFonts w:ascii="Times New Roman" w:eastAsia="Yu Gothic UI Semibold" w:hAnsi="Times New Roman" w:cs="Times New Roman"/>
                 <w:noProof/>
               </w:rPr>
-              <w:t>CNN</w:t>
+              <w:t>CNN – news website</w:t>
             </w:r>
             <w:r>
               <w:rPr>
@@ -787,7 +792,7 @@
                 <w:noProof/>
                 <w:webHidden/>
               </w:rPr>
-              <w:instrText xml:space="preserve"> PAGEREF _Toc33994032 \h </w:instrText>
+              <w:instrText xml:space="preserve"> PAGEREF _Toc34178523 \h </w:instrText>
             </w:r>
             <w:r>
               <w:rPr>
@@ -834,7 +839,7 @@
               <w:lang w:eastAsia="en-US" w:bidi="ar-SA"/>
             </w:rPr>
           </w:pPr>
-          <w:hyperlink w:anchor="_Toc33994033" w:history="1">
+          <w:hyperlink w:anchor="_Toc34178524" w:history="1">
             <w:r>
               <w:rPr>
                 <w:rStyle w:val="Hyperlink"/>
@@ -860,7 +865,7 @@
                 <w:rFonts w:ascii="Times New Roman" w:eastAsia="Yu Gothic UI Semibold" w:hAnsi="Times New Roman" w:cs="Times New Roman"/>
                 <w:noProof/>
               </w:rPr>
-              <w:t>Code Wars</w:t>
+              <w:t>Code Wars – a website to exercise competitive programming.</w:t>
             </w:r>
             <w:r>
               <w:rPr>
@@ -881,7 +886,7 @@
                 <w:noProof/>
                 <w:webHidden/>
               </w:rPr>
-              <w:instrText xml:space="preserve"> PAGEREF _Toc33994033 \h </w:instrText>
+              <w:instrText xml:space="preserve"> PAGEREF _Toc34178524 \h </w:instrText>
             </w:r>
             <w:r>
               <w:rPr>
@@ -928,7 +933,7 @@
               <w:lang w:eastAsia="en-US" w:bidi="ar-SA"/>
             </w:rPr>
           </w:pPr>
-          <w:hyperlink w:anchor="_Toc33994034" w:history="1">
+          <w:hyperlink w:anchor="_Toc34178525" w:history="1">
             <w:r>
               <w:rPr>
                 <w:rStyle w:val="Hyperlink"/>
@@ -954,7 +959,7 @@
                 <w:rFonts w:ascii="Times New Roman" w:eastAsia="Yu Gothic UI Semibold" w:hAnsi="Times New Roman" w:cs="Times New Roman"/>
                 <w:noProof/>
               </w:rPr>
-              <w:t>Google</w:t>
+              <w:t>Google – search engine</w:t>
             </w:r>
             <w:r>
               <w:rPr>
@@ -975,7 +980,7 @@
                 <w:noProof/>
                 <w:webHidden/>
               </w:rPr>
-              <w:instrText xml:space="preserve"> PAGEREF _Toc33994034 \h </w:instrText>
+              <w:instrText xml:space="preserve"> PAGEREF _Toc34178525 \h </w:instrText>
             </w:r>
             <w:r>
               <w:rPr>
@@ -1022,7 +1027,7 @@
               <w:lang w:eastAsia="en-US" w:bidi="ar-SA"/>
             </w:rPr>
           </w:pPr>
-          <w:hyperlink w:anchor="_Toc33994035" w:history="1">
+          <w:hyperlink w:anchor="_Toc34178526" w:history="1">
             <w:r>
               <w:rPr>
                 <w:rStyle w:val="Hyperlink"/>
@@ -1048,7 +1053,7 @@
                 <w:rFonts w:ascii="Times New Roman" w:eastAsia="Yu Gothic UI Semibold" w:hAnsi="Times New Roman" w:cs="Times New Roman"/>
                 <w:noProof/>
               </w:rPr>
-              <w:t>Duck Duck Go</w:t>
+              <w:t>Duck Duck Go – search engine</w:t>
             </w:r>
             <w:r>
               <w:rPr>
@@ -1069,7 +1074,7 @@
                 <w:noProof/>
                 <w:webHidden/>
               </w:rPr>
-              <w:instrText xml:space="preserve"> PAGEREF _Toc33994035 \h </w:instrText>
+              <w:instrText xml:space="preserve"> PAGEREF _Toc34178526 \h </w:instrText>
             </w:r>
             <w:r>
               <w:rPr>
@@ -1116,7 +1121,7 @@
               <w:lang w:eastAsia="en-US" w:bidi="ar-SA"/>
             </w:rPr>
           </w:pPr>
-          <w:hyperlink w:anchor="_Toc33994036" w:history="1">
+          <w:hyperlink w:anchor="_Toc34178527" w:history="1">
             <w:r>
               <w:rPr>
                 <w:rStyle w:val="Hyperlink"/>
@@ -1163,7 +1168,7 @@
                 <w:noProof/>
                 <w:webHidden/>
               </w:rPr>
-              <w:instrText xml:space="preserve"> PAGEREF _Toc33994036 \h </w:instrText>
+              <w:instrText xml:space="preserve"> PAGEREF _Toc34178527 \h </w:instrText>
             </w:r>
             <w:r>
               <w:rPr>
@@ -1183,7 +1188,7 @@
                 <w:noProof/>
                 <w:webHidden/>
               </w:rPr>
-              <w:t>2</w:t>
+              <w:t>3</w:t>
             </w:r>
             <w:r>
               <w:rPr>
@@ -1210,7 +1215,7 @@
               <w:lang w:eastAsia="en-US" w:bidi="ar-SA"/>
             </w:rPr>
           </w:pPr>
-          <w:hyperlink w:anchor="_Toc33994037" w:history="1">
+          <w:hyperlink w:anchor="_Toc34178528" w:history="1">
             <w:r>
               <w:rPr>
                 <w:rStyle w:val="Hyperlink"/>
@@ -1257,7 +1262,7 @@
                 <w:noProof/>
                 <w:webHidden/>
               </w:rPr>
-              <w:instrText xml:space="preserve"> PAGEREF _Toc33994037 \h </w:instrText>
+              <w:instrText xml:space="preserve"> PAGEREF _Toc34178528 \h </w:instrText>
             </w:r>
             <w:r>
               <w:rPr>
@@ -1277,7 +1282,7 @@
                 <w:noProof/>
                 <w:webHidden/>
               </w:rPr>
-              <w:t>2</w:t>
+              <w:t>3</w:t>
             </w:r>
             <w:r>
               <w:rPr>
@@ -1304,7 +1309,7 @@
               <w:lang w:eastAsia="en-US" w:bidi="ar-SA"/>
             </w:rPr>
           </w:pPr>
-          <w:hyperlink w:anchor="_Toc33994038" w:history="1">
+          <w:hyperlink w:anchor="_Toc34178529" w:history="1">
             <w:r>
               <w:rPr>
                 <w:rStyle w:val="Hyperlink"/>
@@ -1351,7 +1356,7 @@
                 <w:noProof/>
                 <w:webHidden/>
               </w:rPr>
-              <w:instrText xml:space="preserve"> PAGEREF _Toc33994038 \h </w:instrText>
+              <w:instrText xml:space="preserve"> PAGEREF _Toc34178529 \h </w:instrText>
             </w:r>
             <w:r>
               <w:rPr>
@@ -1371,7 +1376,7 @@
                 <w:noProof/>
                 <w:webHidden/>
               </w:rPr>
-              <w:t>2</w:t>
+              <w:t>3</w:t>
             </w:r>
             <w:r>
               <w:rPr>
@@ -1398,7 +1403,7 @@
               <w:lang w:eastAsia="en-US" w:bidi="ar-SA"/>
             </w:rPr>
           </w:pPr>
-          <w:hyperlink w:anchor="_Toc33994039" w:history="1">
+          <w:hyperlink w:anchor="_Toc34178530" w:history="1">
             <w:r>
               <w:rPr>
                 <w:rStyle w:val="Hyperlink"/>
@@ -1445,7 +1450,7 @@
                 <w:noProof/>
                 <w:webHidden/>
               </w:rPr>
-              <w:instrText xml:space="preserve"> PAGEREF _Toc33994039 \h </w:instrText>
+              <w:instrText xml:space="preserve"> PAGEREF _Toc34178530 \h </w:instrText>
             </w:r>
             <w:r>
               <w:rPr>
@@ -1465,7 +1470,7 @@
                 <w:noProof/>
                 <w:webHidden/>
               </w:rPr>
-              <w:t>2</w:t>
+              <w:t>3</w:t>
             </w:r>
             <w:r>
               <w:rPr>
@@ -1492,7 +1497,7 @@
               <w:lang w:eastAsia="en-US" w:bidi="ar-SA"/>
             </w:rPr>
           </w:pPr>
-          <w:hyperlink w:anchor="_Toc33994040" w:history="1">
+          <w:hyperlink w:anchor="_Toc34178531" w:history="1">
             <w:r>
               <w:rPr>
                 <w:rStyle w:val="Hyperlink"/>
@@ -1539,7 +1544,7 @@
                 <w:noProof/>
                 <w:webHidden/>
               </w:rPr>
-              <w:instrText xml:space="preserve"> PAGEREF _Toc33994040 \h </w:instrText>
+              <w:instrText xml:space="preserve"> PAGEREF _Toc34178531 \h </w:instrText>
             </w:r>
             <w:r>
               <w:rPr>
@@ -1559,7 +1564,7 @@
                 <w:noProof/>
                 <w:webHidden/>
               </w:rPr>
-              <w:t>2</w:t>
+              <w:t>3</w:t>
             </w:r>
             <w:r>
               <w:rPr>
@@ -1586,7 +1591,7 @@
               <w:lang w:eastAsia="en-US" w:bidi="ar-SA"/>
             </w:rPr>
           </w:pPr>
-          <w:hyperlink w:anchor="_Toc33994041" w:history="1">
+          <w:hyperlink w:anchor="_Toc34178532" w:history="1">
             <w:r>
               <w:rPr>
                 <w:rStyle w:val="Hyperlink"/>
@@ -1633,7 +1638,7 @@
                 <w:noProof/>
                 <w:webHidden/>
               </w:rPr>
-              <w:instrText xml:space="preserve"> PAGEREF _Toc33994041 \h </w:instrText>
+              <w:instrText xml:space="preserve"> PAGEREF _Toc34178532 \h </w:instrText>
             </w:r>
             <w:r>
               <w:rPr>
@@ -1680,7 +1685,7 @@
               <w:lang w:eastAsia="en-US" w:bidi="ar-SA"/>
             </w:rPr>
           </w:pPr>
-          <w:hyperlink w:anchor="_Toc33994042" w:history="1">
+          <w:hyperlink w:anchor="_Toc34178533" w:history="1">
             <w:r>
               <w:rPr>
                 <w:rStyle w:val="Hyperlink"/>
@@ -1727,7 +1732,7 @@
                 <w:noProof/>
                 <w:webHidden/>
               </w:rPr>
-              <w:instrText xml:space="preserve"> PAGEREF _Toc33994042 \h </w:instrText>
+              <w:instrText xml:space="preserve"> PAGEREF _Toc34178533 \h </w:instrText>
             </w:r>
             <w:r>
               <w:rPr>
@@ -1747,7 +1752,7 @@
                 <w:noProof/>
                 <w:webHidden/>
               </w:rPr>
-              <w:t>3</w:t>
+              <w:t>4</w:t>
             </w:r>
             <w:r>
               <w:rPr>
@@ -1774,7 +1779,7 @@
               <w:lang w:eastAsia="en-US" w:bidi="ar-SA"/>
             </w:rPr>
           </w:pPr>
-          <w:hyperlink w:anchor="_Toc33994043" w:history="1">
+          <w:hyperlink w:anchor="_Toc34178534" w:history="1">
             <w:r>
               <w:rPr>
                 <w:rStyle w:val="Hyperlink"/>
@@ -1821,7 +1826,7 @@
                 <w:noProof/>
                 <w:webHidden/>
               </w:rPr>
-              <w:instrText xml:space="preserve"> PAGEREF _Toc33994043 \h </w:instrText>
+              <w:instrText xml:space="preserve"> PAGEREF _Toc34178534 \h </w:instrText>
             </w:r>
             <w:r>
               <w:rPr>
@@ -1841,7 +1846,7 @@
                 <w:noProof/>
                 <w:webHidden/>
               </w:rPr>
-              <w:t>3</w:t>
+              <w:t>4</w:t>
             </w:r>
             <w:r>
               <w:rPr>
@@ -1868,7 +1873,7 @@
               <w:lang w:eastAsia="en-US" w:bidi="ar-SA"/>
             </w:rPr>
           </w:pPr>
-          <w:hyperlink w:anchor="_Toc33994044" w:history="1">
+          <w:hyperlink w:anchor="_Toc34178535" w:history="1">
             <w:r>
               <w:rPr>
                 <w:rStyle w:val="Hyperlink"/>
@@ -1915,7 +1920,7 @@
                 <w:noProof/>
                 <w:webHidden/>
               </w:rPr>
-              <w:instrText xml:space="preserve"> PAGEREF _Toc33994044 \h </w:instrText>
+              <w:instrText xml:space="preserve"> PAGEREF _Toc34178535 \h </w:instrText>
             </w:r>
             <w:r>
               <w:rPr>
@@ -1935,7 +1940,7 @@
                 <w:noProof/>
                 <w:webHidden/>
               </w:rPr>
-              <w:t>3</w:t>
+              <w:t>4</w:t>
             </w:r>
             <w:r>
               <w:rPr>
@@ -1962,7 +1967,7 @@
               <w:lang w:eastAsia="en-US" w:bidi="ar-SA"/>
             </w:rPr>
           </w:pPr>
-          <w:hyperlink w:anchor="_Toc33994045" w:history="1">
+          <w:hyperlink w:anchor="_Toc34178536" w:history="1">
             <w:r>
               <w:rPr>
                 <w:rStyle w:val="Hyperlink"/>
@@ -2009,7 +2014,7 @@
                 <w:noProof/>
                 <w:webHidden/>
               </w:rPr>
-              <w:instrText xml:space="preserve"> PAGEREF _Toc33994045 \h </w:instrText>
+              <w:instrText xml:space="preserve"> PAGEREF _Toc34178536 \h </w:instrText>
             </w:r>
             <w:r>
               <w:rPr>
@@ -2029,7 +2034,7 @@
                 <w:noProof/>
                 <w:webHidden/>
               </w:rPr>
-              <w:t>3</w:t>
+              <w:t>4</w:t>
             </w:r>
             <w:r>
               <w:rPr>
@@ -2056,7 +2061,7 @@
               <w:lang w:eastAsia="en-US" w:bidi="ar-SA"/>
             </w:rPr>
           </w:pPr>
-          <w:hyperlink w:anchor="_Toc33994046" w:history="1">
+          <w:hyperlink w:anchor="_Toc34178537" w:history="1">
             <w:r>
               <w:rPr>
                 <w:rStyle w:val="Hyperlink"/>
@@ -2103,7 +2108,7 @@
                 <w:noProof/>
                 <w:webHidden/>
               </w:rPr>
-              <w:instrText xml:space="preserve"> PAGEREF _Toc33994046 \h </w:instrText>
+              <w:instrText xml:space="preserve"> PAGEREF _Toc34178537 \h </w:instrText>
             </w:r>
             <w:r>
               <w:rPr>
@@ -2123,7 +2128,7 @@
                 <w:noProof/>
                 <w:webHidden/>
               </w:rPr>
-              <w:t>4</w:t>
+              <w:t>5</w:t>
             </w:r>
             <w:r>
               <w:rPr>
@@ -2150,7 +2155,7 @@
               <w:lang w:eastAsia="en-US" w:bidi="ar-SA"/>
             </w:rPr>
           </w:pPr>
-          <w:hyperlink w:anchor="_Toc33994047" w:history="1">
+          <w:hyperlink w:anchor="_Toc34178538" w:history="1">
             <w:r>
               <w:rPr>
                 <w:rStyle w:val="Hyperlink"/>
@@ -2197,7 +2202,7 @@
                 <w:noProof/>
                 <w:webHidden/>
               </w:rPr>
-              <w:instrText xml:space="preserve"> PAGEREF _Toc33994047 \h </w:instrText>
+              <w:instrText xml:space="preserve"> PAGEREF _Toc34178538 \h </w:instrText>
             </w:r>
             <w:r>
               <w:rPr>
@@ -2217,7 +2222,7 @@
                 <w:noProof/>
                 <w:webHidden/>
               </w:rPr>
-              <w:t>4</w:t>
+              <w:t>5</w:t>
             </w:r>
             <w:r>
               <w:rPr>
@@ -2244,7 +2249,7 @@
               <w:lang w:eastAsia="en-US" w:bidi="ar-SA"/>
             </w:rPr>
           </w:pPr>
-          <w:hyperlink w:anchor="_Toc33994048" w:history="1">
+          <w:hyperlink w:anchor="_Toc34178539" w:history="1">
             <w:r>
               <w:rPr>
                 <w:rStyle w:val="Hyperlink"/>
@@ -2291,7 +2296,7 @@
                 <w:noProof/>
                 <w:webHidden/>
               </w:rPr>
-              <w:instrText xml:space="preserve"> PAGEREF _Toc33994048 \h </w:instrText>
+              <w:instrText xml:space="preserve"> PAGEREF _Toc34178539 \h </w:instrText>
             </w:r>
             <w:r>
               <w:rPr>
@@ -2311,7 +2316,7 @@
                 <w:noProof/>
                 <w:webHidden/>
               </w:rPr>
-              <w:t>4</w:t>
+              <w:t>5</w:t>
             </w:r>
             <w:r>
               <w:rPr>
@@ -2338,7 +2343,7 @@
               <w:lang w:eastAsia="en-US" w:bidi="ar-SA"/>
             </w:rPr>
           </w:pPr>
-          <w:hyperlink w:anchor="_Toc33994049" w:history="1">
+          <w:hyperlink w:anchor="_Toc34178540" w:history="1">
             <w:r>
               <w:rPr>
                 <w:rStyle w:val="Hyperlink"/>
@@ -2385,7 +2390,7 @@
                 <w:noProof/>
                 <w:webHidden/>
               </w:rPr>
-              <w:instrText xml:space="preserve"> PAGEREF _Toc33994049 \h </w:instrText>
+              <w:instrText xml:space="preserve"> PAGEREF _Toc34178540 \h </w:instrText>
             </w:r>
             <w:r>
               <w:rPr>
@@ -2405,7 +2410,7 @@
                 <w:noProof/>
                 <w:webHidden/>
               </w:rPr>
-              <w:t>4</w:t>
+              <w:t>5</w:t>
             </w:r>
             <w:r>
               <w:rPr>
@@ -2431,10 +2436,11 @@
               <w:lang w:eastAsia="en-US" w:bidi="ar-SA"/>
             </w:rPr>
           </w:pPr>
-          <w:hyperlink w:anchor="_Toc33994050" w:history="1">
+          <w:hyperlink w:anchor="_Toc34178541" w:history="1">
             <w:r>
               <w:rPr>
                 <w:rStyle w:val="Hyperlink"/>
+                <w:rFonts w:ascii="Times New Roman" w:hAnsi="Times New Roman" w:cs="Times New Roman"/>
                 <w:noProof/>
               </w:rPr>
               <w:t>CNN</w:t>
@@ -2458,7 +2464,7 @@
                 <w:noProof/>
                 <w:webHidden/>
               </w:rPr>
-              <w:instrText xml:space="preserve"> PAGEREF _Toc33994050 \h </w:instrText>
+              <w:instrText xml:space="preserve"> PAGEREF _Toc34178541 \h </w:instrText>
             </w:r>
             <w:r>
               <w:rPr>
@@ -2478,7 +2484,7 @@
                 <w:noProof/>
                 <w:webHidden/>
               </w:rPr>
-              <w:t>5</w:t>
+              <w:t>6</w:t>
             </w:r>
             <w:r>
               <w:rPr>
@@ -2504,10 +2510,11 @@
               <w:lang w:eastAsia="en-US" w:bidi="ar-SA"/>
             </w:rPr>
           </w:pPr>
-          <w:hyperlink w:anchor="_Toc33994051" w:history="1">
+          <w:hyperlink w:anchor="_Toc34178542" w:history="1">
             <w:r>
               <w:rPr>
                 <w:rStyle w:val="Hyperlink"/>
+                <w:rFonts w:ascii="Times New Roman" w:hAnsi="Times New Roman" w:cs="Times New Roman"/>
                 <w:noProof/>
               </w:rPr>
               <w:t>AAU</w:t>
@@ -2531,7 +2538,7 @@
                 <w:noProof/>
                 <w:webHidden/>
               </w:rPr>
-              <w:instrText xml:space="preserve"> PAGEREF _Toc33994051 \h </w:instrText>
+              <w:instrText xml:space="preserve"> PAGEREF _Toc34178542 \h </w:instrText>
             </w:r>
             <w:r>
               <w:rPr>
@@ -2551,7 +2558,7 @@
                 <w:noProof/>
                 <w:webHidden/>
               </w:rPr>
-              <w:t>5</w:t>
+              <w:t>6</w:t>
             </w:r>
             <w:r>
               <w:rPr>
@@ -2577,7 +2584,7 @@
               <w:lang w:eastAsia="en-US" w:bidi="ar-SA"/>
             </w:rPr>
           </w:pPr>
-          <w:hyperlink w:anchor="_Toc33994052" w:history="1">
+          <w:hyperlink w:anchor="_Toc34178543" w:history="1">
             <w:r>
               <w:rPr>
                 <w:rStyle w:val="Hyperlink"/>
@@ -2605,7 +2612,7 @@
                 <w:noProof/>
                 <w:webHidden/>
               </w:rPr>
-              <w:instrText xml:space="preserve"> PAGEREF _Toc33994052 \h </w:instrText>
+              <w:instrText xml:space="preserve"> PAGEREF _Toc34178543 \h </w:instrText>
             </w:r>
             <w:r>
               <w:rPr>
@@ -2625,7 +2632,7 @@
                 <w:noProof/>
                 <w:webHidden/>
               </w:rPr>
-              <w:t>7</w:t>
+              <w:t>8</w:t>
             </w:r>
             <w:r>
               <w:rPr>
@@ -2637,8 +2644,14 @@
           </w:hyperlink>
         </w:p>
         <w:p>
+          <w:pPr>
+            <w:rPr>
+              <w:rFonts w:ascii="Times New Roman" w:hAnsi="Times New Roman" w:cs="Times New Roman"/>
+            </w:rPr>
+          </w:pPr>
           <w:r>
             <w:rPr>
+              <w:rFonts w:ascii="Times New Roman" w:hAnsi="Times New Roman" w:cs="Times New Roman"/>
               <w:b/>
               <w:bCs/>
               <w:noProof/>
@@ -2723,7 +2736,7 @@
           <w:color w:val="auto"/>
         </w:rPr>
       </w:pPr>
-      <w:bookmarkStart w:id="1" w:name="_Toc33994029"/>
+      <w:bookmarkStart w:id="2" w:name="_Toc34178520"/>
       <w:r>
         <w:rPr>
           <w:rFonts w:ascii="Times New Roman" w:hAnsi="Times New Roman" w:cs="Times New Roman"/>
@@ -2732,7 +2745,7 @@
         <w:lastRenderedPageBreak/>
         <w:t>History of the internet (The evolution)</w:t>
       </w:r>
-      <w:bookmarkEnd w:id="1"/>
+      <w:bookmarkEnd w:id="2"/>
     </w:p>
     <w:p>
       <w:pPr>
@@ -3713,7 +3726,7 @@
           <w:u w:val="none"/>
         </w:rPr>
       </w:pPr>
-      <w:bookmarkStart w:id="2" w:name="_Toc33994030"/>
+      <w:bookmarkStart w:id="3" w:name="_Toc34178521"/>
       <w:r>
         <w:rPr>
           <w:rFonts w:ascii="Times New Roman" w:hAnsi="Times New Roman" w:cs="Times New Roman"/>
@@ -3731,7 +3744,7 @@
           </w:rPr>
           <w:t>web Archive</w:t>
         </w:r>
-        <w:bookmarkEnd w:id="2"/>
+        <w:bookmarkEnd w:id="3"/>
       </w:hyperlink>
     </w:p>
     <w:p>
@@ -3751,7 +3764,7 @@
         </w:rPr>
       </w:pPr>
       <w:hyperlink r:id="rId11" w:history="1">
-        <w:bookmarkStart w:id="3" w:name="_Toc33994031"/>
+        <w:bookmarkStart w:id="4" w:name="_Toc34178522"/>
         <w:r>
           <w:rPr>
             <w:rStyle w:val="Hyperlink"/>
@@ -3763,13 +3776,231 @@
           </w:rPr>
           <w:t>Reddit</w:t>
         </w:r>
-        <w:bookmarkEnd w:id="3"/>
       </w:hyperlink>
+      <w:r>
+        <w:rPr>
+          <w:rStyle w:val="Hyperlink"/>
+          <w:rFonts w:ascii="Times New Roman" w:eastAsia="Yu Gothic UI Semibold" w:hAnsi="Times New Roman" w:cs="Times New Roman"/>
+          <w:color w:val="000000" w:themeColor="text1"/>
+          <w:sz w:val="28"/>
+          <w:szCs w:val="28"/>
+          <w:u w:val="none"/>
+        </w:rPr>
+        <w:t xml:space="preserve"> – social media to share idea</w:t>
+      </w:r>
+      <w:bookmarkEnd w:id="4"/>
+      <w:r>
+        <w:rPr>
+          <w:rStyle w:val="Hyperlink"/>
+          <w:rFonts w:ascii="Times New Roman" w:eastAsia="Yu Gothic UI Semibold" w:hAnsi="Times New Roman" w:cs="Times New Roman"/>
+          <w:color w:val="000000" w:themeColor="text1"/>
+          <w:sz w:val="28"/>
+          <w:szCs w:val="28"/>
+          <w:u w:val="none"/>
+        </w:rPr>
+        <w:t xml:space="preserve"> </w:t>
+      </w:r>
     </w:p>
     <w:p>
       <w:pPr>
         <w:ind w:left="990"/>
-      </w:pPr>
+        <w:rPr>
+          <w:rFonts w:ascii="Times New Roman" w:hAnsi="Times New Roman" w:cs="Times New Roman"/>
+        </w:rPr>
+      </w:pPr>
+      <w:r>
+        <w:rPr>
+          <w:rFonts w:ascii="Times New Roman" w:hAnsi="Times New Roman" w:cs="Times New Roman"/>
+        </w:rPr>
+        <w:t>In 2005, when</w:t>
+      </w:r>
+      <w:r>
+        <w:rPr>
+          <w:rFonts w:ascii="Times New Roman" w:hAnsi="Times New Roman" w:cs="Times New Roman"/>
+        </w:rPr>
+        <w:t xml:space="preserve"> the</w:t>
+      </w:r>
+      <w:r>
+        <w:rPr>
+          <w:rFonts w:ascii="Times New Roman" w:hAnsi="Times New Roman" w:cs="Times New Roman"/>
+        </w:rPr>
+        <w:t xml:space="preserve"> website (</w:t>
+      </w:r>
+      <w:hyperlink r:id="rId12" w:history="1">
+        <w:r>
+          <w:rPr>
+            <w:rStyle w:val="Hyperlink"/>
+            <w:rFonts w:ascii="Times New Roman" w:hAnsi="Times New Roman" w:cs="Times New Roman"/>
+            <w:color w:val="auto"/>
+            <w:u w:val="none"/>
+          </w:rPr>
+          <w:t>www.reddit.com</w:t>
+        </w:r>
+      </w:hyperlink>
+      <w:r>
+        <w:rPr>
+          <w:rFonts w:ascii="Times New Roman" w:hAnsi="Times New Roman" w:cs="Times New Roman"/>
+        </w:rPr>
+        <w:t>) launched it</w:t>
+      </w:r>
+      <w:r>
+        <w:rPr>
+          <w:rFonts w:ascii="Times New Roman" w:hAnsi="Times New Roman" w:cs="Times New Roman"/>
+        </w:rPr>
+        <w:t xml:space="preserve"> looks like it is built</w:t>
+      </w:r>
+      <w:r>
+        <w:rPr>
+          <w:rFonts w:ascii="Times New Roman" w:hAnsi="Times New Roman" w:cs="Times New Roman"/>
+        </w:rPr>
+        <w:t xml:space="preserve"> only using html. It only has hot, new, browse, status tabs</w:t>
+      </w:r>
+      <w:r>
+        <w:rPr>
+          <w:rFonts w:ascii="Times New Roman" w:hAnsi="Times New Roman" w:cs="Times New Roman"/>
+        </w:rPr>
+        <w:t xml:space="preserve"> and it have small login box aside</w:t>
+      </w:r>
+      <w:r>
+        <w:rPr>
+          <w:rFonts w:ascii="Times New Roman" w:hAnsi="Times New Roman" w:cs="Times New Roman"/>
+        </w:rPr>
+        <w:t xml:space="preserve">. In 2008 </w:t>
+      </w:r>
+      <w:r>
+        <w:rPr>
+          <w:rFonts w:ascii="Times New Roman" w:hAnsi="Times New Roman" w:cs="Times New Roman"/>
+        </w:rPr>
+        <w:lastRenderedPageBreak/>
+        <w:t xml:space="preserve">the name of the tabs changed to what’s hot, new, controversial and top tabs. </w:t>
+      </w:r>
+      <w:r>
+        <w:rPr>
+          <w:rFonts w:ascii="Times New Roman" w:hAnsi="Times New Roman" w:cs="Times New Roman"/>
+        </w:rPr>
+        <w:t>Additionally,</w:t>
+      </w:r>
+      <w:r>
+        <w:rPr>
+          <w:rFonts w:ascii="Times New Roman" w:hAnsi="Times New Roman" w:cs="Times New Roman"/>
+        </w:rPr>
+        <w:t xml:space="preserve"> it </w:t>
+      </w:r>
+      <w:r>
+        <w:rPr>
+          <w:rFonts w:ascii="Times New Roman" w:hAnsi="Times New Roman" w:cs="Times New Roman"/>
+        </w:rPr>
+        <w:t>adds</w:t>
+      </w:r>
+      <w:r>
+        <w:rPr>
+          <w:rFonts w:ascii="Times New Roman" w:hAnsi="Times New Roman" w:cs="Times New Roman"/>
+        </w:rPr>
+        <w:t xml:space="preserve"> new feature called “customize your Reddit”</w:t>
+      </w:r>
+      <w:r>
+        <w:rPr>
+          <w:rFonts w:ascii="Times New Roman" w:hAnsi="Times New Roman" w:cs="Times New Roman"/>
+        </w:rPr>
+        <w:t xml:space="preserve"> </w:t>
+      </w:r>
+      <w:r>
+        <w:rPr>
+          <w:rFonts w:ascii="Times New Roman" w:hAnsi="Times New Roman" w:cs="Times New Roman"/>
+        </w:rPr>
+        <w:t>to select what to see in your reddit page</w:t>
+      </w:r>
+      <w:r>
+        <w:rPr>
+          <w:rFonts w:ascii="Times New Roman" w:hAnsi="Times New Roman" w:cs="Times New Roman"/>
+        </w:rPr>
+        <w:t xml:space="preserve">s and the web color partially changed to orange – the color that the website </w:t>
+      </w:r>
+      <w:r>
+        <w:rPr>
+          <w:rFonts w:ascii="Times New Roman" w:hAnsi="Times New Roman" w:cs="Times New Roman"/>
+        </w:rPr>
+        <w:t>has</w:t>
+      </w:r>
+      <w:r>
+        <w:rPr>
+          <w:rFonts w:ascii="Times New Roman" w:hAnsi="Times New Roman" w:cs="Times New Roman"/>
+        </w:rPr>
+        <w:t xml:space="preserve"> right now. In 2010 </w:t>
+      </w:r>
+      <w:r>
+        <w:rPr>
+          <w:rFonts w:ascii="Times New Roman" w:hAnsi="Times New Roman" w:cs="Times New Roman"/>
+        </w:rPr>
+        <w:t xml:space="preserve">it adds images in the </w:t>
+      </w:r>
+      <w:r>
+        <w:rPr>
+          <w:rFonts w:ascii="Times New Roman" w:hAnsi="Times New Roman" w:cs="Times New Roman"/>
+        </w:rPr>
+        <w:t xml:space="preserve">posts; </w:t>
+      </w:r>
+      <w:r>
+        <w:rPr>
+          <w:rFonts w:ascii="Times New Roman" w:hAnsi="Times New Roman" w:cs="Times New Roman"/>
+        </w:rPr>
+        <w:t>start showing the up votes</w:t>
+      </w:r>
+      <w:r>
+        <w:rPr>
+          <w:rFonts w:ascii="Times New Roman" w:hAnsi="Times New Roman" w:cs="Times New Roman"/>
+        </w:rPr>
+        <w:t xml:space="preserve"> and the tabs increased by adding gilded and wiki tabs. Now, in 2020 it </w:t>
+      </w:r>
+      <w:r>
+        <w:rPr>
+          <w:rFonts w:ascii="Times New Roman" w:hAnsi="Times New Roman" w:cs="Times New Roman"/>
+        </w:rPr>
+        <w:t>adds</w:t>
+      </w:r>
+      <w:r>
+        <w:rPr>
+          <w:rFonts w:ascii="Times New Roman" w:hAnsi="Times New Roman" w:cs="Times New Roman"/>
+        </w:rPr>
+        <w:t xml:space="preserve"> a new feature “Reddit premier”</w:t>
+      </w:r>
+      <w:r>
+        <w:rPr>
+          <w:rFonts w:ascii="Times New Roman" w:hAnsi="Times New Roman" w:cs="Times New Roman"/>
+        </w:rPr>
+        <w:t>.</w:t>
+      </w:r>
+    </w:p>
+    <w:p>
+      <w:pPr>
+        <w:ind w:left="990"/>
+        <w:rPr>
+          <w:rFonts w:ascii="Times New Roman" w:hAnsi="Times New Roman" w:cs="Times New Roman"/>
+        </w:rPr>
+      </w:pPr>
+      <w:r>
+        <w:rPr>
+          <w:rFonts w:ascii="Times New Roman" w:hAnsi="Times New Roman" w:cs="Times New Roman"/>
+        </w:rPr>
+        <w:t xml:space="preserve">Generally, </w:t>
+      </w:r>
+      <w:hyperlink r:id="rId13" w:history="1">
+        <w:r>
+          <w:rPr>
+            <w:rStyle w:val="Hyperlink"/>
+            <w:rFonts w:ascii="Times New Roman" w:hAnsi="Times New Roman" w:cs="Times New Roman"/>
+            <w:color w:val="auto"/>
+            <w:u w:val="none"/>
+          </w:rPr>
+          <w:t>the website</w:t>
+        </w:r>
+      </w:hyperlink>
+      <w:r>
+        <w:rPr>
+          <w:rFonts w:ascii="Times New Roman" w:hAnsi="Times New Roman" w:cs="Times New Roman"/>
+        </w:rPr>
+        <w:t xml:space="preserve"> has constantly adding more features and the web design is getting more and more fancy.</w:t>
+      </w:r>
     </w:p>
     <w:p>
       <w:pPr>
@@ -3787,21 +4018,175 @@
           <w:u w:val="none"/>
         </w:rPr>
       </w:pPr>
-      <w:hyperlink r:id="rId12" w:history="1">
-        <w:bookmarkStart w:id="4" w:name="_Toc33994032"/>
+      <w:r>
+        <w:rPr>
+          <w:rFonts w:ascii="Times New Roman" w:eastAsia="Yu Gothic UI Semibold" w:hAnsi="Times New Roman" w:cs="Times New Roman"/>
+          <w:sz w:val="28"/>
+          <w:szCs w:val="28"/>
+        </w:rPr>
+        <w:fldChar w:fldCharType="begin"/>
+      </w:r>
+      <w:r>
+        <w:rPr>
+          <w:rFonts w:ascii="Times New Roman" w:eastAsia="Yu Gothic UI Semibold" w:hAnsi="Times New Roman" w:cs="Times New Roman"/>
+          <w:sz w:val="28"/>
+          <w:szCs w:val="28"/>
+        </w:rPr>
+        <w:instrText xml:space="preserve"> HYPERLINK "https://cnnespanol.cnn.com/" </w:instrText>
+      </w:r>
+      <w:r>
+        <w:rPr>
+          <w:rFonts w:ascii="Times New Roman" w:eastAsia="Yu Gothic UI Semibold" w:hAnsi="Times New Roman" w:cs="Times New Roman"/>
+          <w:sz w:val="28"/>
+          <w:szCs w:val="28"/>
+        </w:rPr>
+      </w:r>
+      <w:r>
+        <w:rPr>
+          <w:rFonts w:ascii="Times New Roman" w:eastAsia="Yu Gothic UI Semibold" w:hAnsi="Times New Roman" w:cs="Times New Roman"/>
+          <w:sz w:val="28"/>
+          <w:szCs w:val="28"/>
+        </w:rPr>
+        <w:fldChar w:fldCharType="separate"/>
+      </w:r>
+      <w:bookmarkStart w:id="5" w:name="_Toc34178523"/>
+      <w:r>
+        <w:rPr>
+          <w:rStyle w:val="Hyperlink"/>
+          <w:rFonts w:ascii="Times New Roman" w:eastAsia="Yu Gothic UI Semibold" w:hAnsi="Times New Roman" w:cs="Times New Roman"/>
+          <w:color w:val="auto"/>
+          <w:sz w:val="28"/>
+          <w:szCs w:val="28"/>
+          <w:u w:val="none"/>
+        </w:rPr>
+        <w:t>CNN</w:t>
+      </w:r>
+      <w:r>
+        <w:rPr>
+          <w:rStyle w:val="Hyperlink"/>
+          <w:rFonts w:ascii="Times New Roman" w:eastAsia="Yu Gothic UI Semibold" w:hAnsi="Times New Roman" w:cs="Times New Roman"/>
+          <w:color w:val="auto"/>
+          <w:sz w:val="28"/>
+          <w:szCs w:val="28"/>
+          <w:u w:val="none"/>
+        </w:rPr>
+        <w:t xml:space="preserve"> – news website</w:t>
+      </w:r>
+      <w:bookmarkEnd w:id="5"/>
+    </w:p>
+    <w:p>
+      <w:pPr>
+        <w:ind w:left="990"/>
+      </w:pPr>
+      <w:r>
+        <w:rPr>
+          <w:rFonts w:ascii="Times New Roman" w:eastAsia="Yu Gothic UI Semibold" w:hAnsi="Times New Roman" w:cs="Times New Roman"/>
+          <w:color w:val="2E74B5" w:themeColor="accent1" w:themeShade="BF"/>
+          <w:sz w:val="28"/>
+          <w:szCs w:val="28"/>
+        </w:rPr>
+        <w:fldChar w:fldCharType="end"/>
+      </w:r>
+      <w:r>
+        <w:t xml:space="preserve">When </w:t>
+      </w:r>
+      <w:hyperlink r:id="rId14" w:history="1">
         <w:r>
           <w:rPr>
             <w:rStyle w:val="Hyperlink"/>
-            <w:rFonts w:ascii="Times New Roman" w:eastAsia="Yu Gothic UI Semibold" w:hAnsi="Times New Roman" w:cs="Times New Roman"/>
-            <w:color w:val="000000" w:themeColor="text1"/>
-            <w:sz w:val="28"/>
-            <w:szCs w:val="28"/>
+            <w:color w:val="auto"/>
             <w:u w:val="none"/>
           </w:rPr>
           <w:t>CNN</w:t>
         </w:r>
-        <w:bookmarkEnd w:id="4"/>
       </w:hyperlink>
+      <w:r>
+        <w:t xml:space="preserve"> first launched in 2011</w:t>
+      </w:r>
+      <w:r>
+        <w:t xml:space="preserve">, it has 14 tabs. The layout to display the news was like lists, it had </w:t>
+      </w:r>
+      <w:r>
+        <w:t>a</w:t>
+      </w:r>
+      <w:r>
+        <w:t xml:space="preserve">side bar which have “latest news”, “best pictures”, “more seen”, “recommended videos”, “survey of the day” and many </w:t>
+      </w:r>
+      <w:r>
+        <w:t xml:space="preserve">more </w:t>
+      </w:r>
+      <w:r>
+        <w:t>list</w:t>
+      </w:r>
+      <w:r>
+        <w:t>s</w:t>
+      </w:r>
+      <w:r>
+        <w:t>.</w:t>
+      </w:r>
+    </w:p>
+    <w:p>
+      <w:pPr>
+        <w:ind w:left="990"/>
+      </w:pPr>
+      <w:r>
+        <w:t>In 2015, the website looks more pleasing, the layout to display the news changed to table structure, all the aside sub lists removed except the “most seen” list</w:t>
+      </w:r>
+      <w:r>
+        <w:t xml:space="preserve"> and it has small number of functionalities in the footer.</w:t>
+      </w:r>
+    </w:p>
+    <w:p>
+      <w:pPr>
+        <w:ind w:left="990"/>
+      </w:pPr>
+      <w:r>
+        <w:t>In 2020, the website adds more tabs, the footer functionality increased in number, the website looks more pleasing.</w:t>
+      </w:r>
+    </w:p>
+    <w:p>
+      <w:pPr>
+        <w:ind w:left="990"/>
+      </w:pPr>
+      <w:r>
+        <w:t xml:space="preserve">Generally, </w:t>
+      </w:r>
+      <w:r>
+        <w:t>as the time proceeds they try to remove some functionalities which are not used by the users</w:t>
+      </w:r>
+      <w:r>
+        <w:t xml:space="preserve"> like </w:t>
+      </w:r>
+      <w:r>
+        <w:t>“</w:t>
+      </w:r>
+      <w:r>
+        <w:t>recommended videos</w:t>
+      </w:r>
+      <w:r>
+        <w:t>”</w:t>
+      </w:r>
+      <w:r>
+        <w:t xml:space="preserve"> and </w:t>
+      </w:r>
+      <w:r>
+        <w:t>“</w:t>
+      </w:r>
+      <w:r>
+        <w:t xml:space="preserve">best </w:t>
+      </w:r>
+      <w:r>
+        <w:t>p</w:t>
+      </w:r>
+      <w:r>
+        <w:t>ictures</w:t>
+      </w:r>
+      <w:r>
+        <w:t>”</w:t>
+      </w:r>
+      <w:r>
+        <w:t>.</w:t>
+      </w:r>
     </w:p>
     <w:p>
       <w:pPr>
@@ -3813,14 +4198,14 @@
         <w:rPr>
           <w:rStyle w:val="Hyperlink"/>
           <w:rFonts w:ascii="Times New Roman" w:eastAsia="Yu Gothic UI Semibold" w:hAnsi="Times New Roman" w:cs="Times New Roman"/>
-          <w:color w:val="auto"/>
+          <w:color w:val="000000" w:themeColor="text1"/>
           <w:sz w:val="28"/>
           <w:szCs w:val="28"/>
           <w:u w:val="none"/>
         </w:rPr>
       </w:pPr>
-      <w:hyperlink r:id="rId13" w:history="1">
-        <w:bookmarkStart w:id="5" w:name="_Toc33994033"/>
+      <w:hyperlink r:id="rId15" w:history="1">
+        <w:bookmarkStart w:id="6" w:name="_Toc34178524"/>
         <w:r>
           <w:rPr>
             <w:rStyle w:val="Hyperlink"/>
@@ -3832,27 +4217,106 @@
           </w:rPr>
           <w:t>Code Wars</w:t>
         </w:r>
-        <w:bookmarkEnd w:id="5"/>
       </w:hyperlink>
-    </w:p>
-    <w:p>
-      <w:pPr>
-        <w:pStyle w:val="Heading2"/>
-        <w:numPr>
-          <w:ilvl w:val="1"/>
-          <w:numId w:val="1"/>
-        </w:numPr>
+      <w:r>
         <w:rPr>
           <w:rStyle w:val="Hyperlink"/>
           <w:rFonts w:ascii="Times New Roman" w:eastAsia="Yu Gothic UI Semibold" w:hAnsi="Times New Roman" w:cs="Times New Roman"/>
-          <w:color w:val="auto"/>
+          <w:color w:val="000000" w:themeColor="text1"/>
           <w:sz w:val="28"/>
           <w:szCs w:val="28"/>
           <w:u w:val="none"/>
         </w:rPr>
-      </w:pPr>
-      <w:hyperlink r:id="rId14" w:history="1">
-        <w:bookmarkStart w:id="6" w:name="_Toc33994034"/>
+        <w:t xml:space="preserve"> – </w:t>
+      </w:r>
+      <w:r>
+        <w:rPr>
+          <w:rStyle w:val="Hyperlink"/>
+          <w:rFonts w:ascii="Times New Roman" w:eastAsia="Yu Gothic UI Semibold" w:hAnsi="Times New Roman" w:cs="Times New Roman"/>
+          <w:color w:val="000000" w:themeColor="text1"/>
+          <w:sz w:val="28"/>
+          <w:szCs w:val="28"/>
+          <w:u w:val="none"/>
+        </w:rPr>
+        <w:t>a website to exercise competitive programming.</w:t>
+      </w:r>
+      <w:bookmarkEnd w:id="6"/>
+      <w:r>
+        <w:rPr>
+          <w:rStyle w:val="Hyperlink"/>
+          <w:rFonts w:ascii="Times New Roman" w:eastAsia="Yu Gothic UI Semibold" w:hAnsi="Times New Roman" w:cs="Times New Roman"/>
+          <w:color w:val="000000" w:themeColor="text1"/>
+          <w:sz w:val="28"/>
+          <w:szCs w:val="28"/>
+          <w:u w:val="none"/>
+        </w:rPr>
+        <w:t xml:space="preserve"> </w:t>
+      </w:r>
+    </w:p>
+    <w:p>
+      <w:pPr>
+        <w:ind w:left="990"/>
+      </w:pPr>
+      <w:r>
+        <w:t>In 2012, when the website launched, it is like list of groups of texts and it only has 6 footer tabs.</w:t>
+      </w:r>
+    </w:p>
+    <w:p>
+      <w:pPr>
+        <w:ind w:left="990"/>
+      </w:pPr>
+      <w:r>
+        <w:t xml:space="preserve">In 2016, the website becomes more graphically pleasing and includes more </w:t>
+      </w:r>
+      <w:r>
+        <w:t>pictures and icons to the page.</w:t>
+      </w:r>
+    </w:p>
+    <w:p>
+      <w:pPr>
+        <w:ind w:left="990"/>
+      </w:pPr>
+      <w:r>
+        <w:t>In 2020, it gets more pleasing.</w:t>
+      </w:r>
+    </w:p>
+    <w:p>
+      <w:pPr>
+        <w:ind w:left="990"/>
+      </w:pPr>
+      <w:r>
+        <w:t>Generally, the website is gradually changing to web application rather than simple website.</w:t>
+      </w:r>
+    </w:p>
+    <w:p>
+      <w:pPr>
+        <w:ind w:left="990"/>
+      </w:pPr>
+      <w:r>
+        <w:t>Note: I did not create an account to see the internal feature (the feature after login), I only observer the login page</w:t>
+      </w:r>
+      <w:r>
+        <w:t>.</w:t>
+      </w:r>
+    </w:p>
+    <w:p>
+      <w:pPr>
+        <w:pStyle w:val="Heading2"/>
+        <w:numPr>
+          <w:ilvl w:val="1"/>
+          <w:numId w:val="1"/>
+        </w:numPr>
+        <w:rPr>
+          <w:rStyle w:val="Hyperlink"/>
+          <w:rFonts w:ascii="Times New Roman" w:eastAsia="Yu Gothic UI Semibold" w:hAnsi="Times New Roman" w:cs="Times New Roman"/>
+          <w:color w:val="000000" w:themeColor="text1"/>
+          <w:sz w:val="28"/>
+          <w:szCs w:val="28"/>
+          <w:u w:val="none"/>
+        </w:rPr>
+      </w:pPr>
+      <w:hyperlink r:id="rId16" w:history="1">
+        <w:bookmarkStart w:id="7" w:name="_Toc34178525"/>
         <w:r>
           <w:rPr>
             <w:rStyle w:val="Hyperlink"/>
@@ -3864,27 +4328,135 @@
           </w:rPr>
           <w:t>Google</w:t>
         </w:r>
-        <w:bookmarkEnd w:id="6"/>
       </w:hyperlink>
-    </w:p>
-    <w:p>
-      <w:pPr>
-        <w:pStyle w:val="Heading2"/>
-        <w:numPr>
-          <w:ilvl w:val="1"/>
-          <w:numId w:val="1"/>
-        </w:numPr>
+      <w:r>
         <w:rPr>
           <w:rStyle w:val="Hyperlink"/>
           <w:rFonts w:ascii="Times New Roman" w:eastAsia="Yu Gothic UI Semibold" w:hAnsi="Times New Roman" w:cs="Times New Roman"/>
-          <w:color w:val="auto"/>
+          <w:color w:val="000000" w:themeColor="text1"/>
           <w:sz w:val="28"/>
           <w:szCs w:val="28"/>
           <w:u w:val="none"/>
         </w:rPr>
-      </w:pPr>
-      <w:hyperlink r:id="rId15" w:history="1">
-        <w:bookmarkStart w:id="7" w:name="_Toc33994035"/>
+        <w:t xml:space="preserve"> – search engine</w:t>
+      </w:r>
+      <w:bookmarkEnd w:id="7"/>
+    </w:p>
+    <w:p>
+      <w:pPr>
+        <w:ind w:left="990"/>
+      </w:pPr>
+      <w:r>
+        <w:t xml:space="preserve">In 1998, the website was ugly. It seems it is built only using html. It had two special searches - “Stanford search” and “Linux search”. It had a link redirecting </w:t>
+      </w:r>
+      <w:r>
+        <w:t xml:space="preserve">to </w:t>
+      </w:r>
+      <w:r>
+        <w:t>about google</w:t>
+      </w:r>
+      <w:r>
+        <w:t xml:space="preserve"> page.</w:t>
+      </w:r>
+      <w:r>
+        <w:t xml:space="preserve"> It also </w:t>
+      </w:r>
+      <w:r>
+        <w:t>had</w:t>
+      </w:r>
+      <w:r>
+        <w:t xml:space="preserve"> a subscription form to enter an email address.</w:t>
+      </w:r>
+    </w:p>
+    <w:p>
+      <w:pPr>
+        <w:ind w:left="990"/>
+      </w:pPr>
+      <w:r>
+        <w:t>In 2003, it had 5 tabs namely “</w:t>
+      </w:r>
+      <w:r>
+        <w:t>W</w:t>
+      </w:r>
+      <w:r>
+        <w:t>eb”, “Images”, “Groups”, “Directory”</w:t>
+      </w:r>
+      <w:r>
+        <w:t xml:space="preserve"> and</w:t>
+      </w:r>
+      <w:r>
+        <w:t xml:space="preserve"> “News”. It had a search bar</w:t>
+      </w:r>
+      <w:r>
+        <w:t xml:space="preserve"> with two searching tools “google search” and “I’m feeling lucky”</w:t>
+      </w:r>
+      <w:r>
+        <w:t>. It also had advanced search</w:t>
+      </w:r>
+      <w:r>
+        <w:t>.</w:t>
+      </w:r>
+    </w:p>
+    <w:p>
+      <w:pPr>
+        <w:ind w:left="990"/>
+      </w:pPr>
+      <w:r>
+        <w:t xml:space="preserve">In 2014, it </w:t>
+      </w:r>
+      <w:r>
+        <w:t>removed</w:t>
+      </w:r>
+      <w:r>
+        <w:t xml:space="preserve"> the tabs from the searching page.</w:t>
+      </w:r>
+      <w:r>
+        <w:t xml:space="preserve"> It added 5 footer links. It added a link to google translate.</w:t>
+      </w:r>
+    </w:p>
+    <w:p>
+      <w:pPr>
+        <w:ind w:left="990"/>
+      </w:pPr>
+      <w:r>
+        <w:t xml:space="preserve">In 2020, the website is more pleasing than the looks it </w:t>
+      </w:r>
+      <w:r>
+        <w:t>has</w:t>
+      </w:r>
+      <w:r>
+        <w:t xml:space="preserve"> before. It added voice search. </w:t>
+      </w:r>
+    </w:p>
+    <w:p>
+      <w:pPr>
+        <w:ind w:left="990"/>
+      </w:pPr>
+      <w:r>
+        <w:t xml:space="preserve">Generally, </w:t>
+      </w:r>
+      <w:r>
+        <w:t>from web history of Google I observe if the functionality is satisfactory, the look of the website doesn’t matter that much.</w:t>
+      </w:r>
+    </w:p>
+    <w:p>
+      <w:pPr>
+        <w:pStyle w:val="Heading2"/>
+        <w:numPr>
+          <w:ilvl w:val="1"/>
+          <w:numId w:val="1"/>
+        </w:numPr>
+        <w:rPr>
+          <w:rStyle w:val="Hyperlink"/>
+          <w:rFonts w:ascii="Times New Roman" w:eastAsia="Yu Gothic UI Semibold" w:hAnsi="Times New Roman" w:cs="Times New Roman"/>
+          <w:color w:val="000000" w:themeColor="text1"/>
+          <w:sz w:val="28"/>
+          <w:szCs w:val="28"/>
+          <w:u w:val="none"/>
+        </w:rPr>
+      </w:pPr>
+      <w:hyperlink r:id="rId17" w:history="1">
+        <w:bookmarkStart w:id="8" w:name="_Toc34178526"/>
         <w:r>
           <w:rPr>
             <w:rStyle w:val="Hyperlink"/>
@@ -3896,8 +4468,96 @@
           </w:rPr>
           <w:t>Duck Duck Go</w:t>
         </w:r>
-        <w:bookmarkEnd w:id="7"/>
       </w:hyperlink>
+      <w:r>
+        <w:rPr>
+          <w:rStyle w:val="Hyperlink"/>
+          <w:rFonts w:ascii="Times New Roman" w:eastAsia="Yu Gothic UI Semibold" w:hAnsi="Times New Roman" w:cs="Times New Roman"/>
+          <w:color w:val="000000" w:themeColor="text1"/>
+          <w:sz w:val="28"/>
+          <w:szCs w:val="28"/>
+          <w:u w:val="none"/>
+        </w:rPr>
+        <w:t xml:space="preserve"> – search engine</w:t>
+      </w:r>
+      <w:bookmarkEnd w:id="8"/>
+    </w:p>
+    <w:p>
+      <w:pPr>
+        <w:ind w:left="990"/>
+      </w:pPr>
+      <w:r>
+        <w:t xml:space="preserve">In 2008, when the website launched, it only had image with text “Duck Duck Go” it </w:t>
+      </w:r>
+      <w:r>
+        <w:t>had</w:t>
+      </w:r>
+      <w:r>
+        <w:t xml:space="preserve"> a search bar and “search” button. On the footer it </w:t>
+      </w:r>
+      <w:r>
+        <w:t>had</w:t>
+      </w:r>
+      <w:r>
+        <w:t xml:space="preserve"> a link </w:t>
+      </w:r>
+      <w:r>
+        <w:t xml:space="preserve">- </w:t>
+      </w:r>
+      <w:r>
+        <w:t>“About Duck Duck Go”.</w:t>
+      </w:r>
+    </w:p>
+    <w:p>
+      <w:pPr>
+        <w:ind w:left="990"/>
+      </w:pPr>
+      <w:r>
+        <w:t>In 2012, the image changed. It added a drop down menu right after search bar to choose what category to search whether it is YouTube, amazon, Yahoo images or Bing images.</w:t>
+      </w:r>
+      <w:r>
+        <w:t xml:space="preserve"> They also added more links on the footer.</w:t>
+      </w:r>
+    </w:p>
+    <w:p>
+      <w:pPr>
+        <w:ind w:left="990"/>
+      </w:pPr>
+      <w:r>
+        <w:t>In 2016, they removed the footer and the drop down menu. They added slide view of text with link.</w:t>
+      </w:r>
+    </w:p>
+    <w:p>
+      <w:pPr>
+        <w:ind w:left="990"/>
+      </w:pPr>
+      <w:r>
+        <w:t>In 2020</w:t>
+      </w:r>
+      <w:r>
+        <w:t xml:space="preserve">, They completely changed the look. They make it long page which can be scrolled. They added menu button. They changed the background </w:t>
+      </w:r>
+      <w:r>
+        <w:t xml:space="preserve">color </w:t>
+      </w:r>
+      <w:r>
+        <w:t>to black.</w:t>
+      </w:r>
+    </w:p>
+    <w:p>
+      <w:pPr>
+        <w:ind w:left="990"/>
+      </w:pPr>
+      <w:r>
+        <w:lastRenderedPageBreak/>
+        <w:t xml:space="preserve">Generally, </w:t>
+      </w:r>
+      <w:r>
+        <w:t xml:space="preserve">firstly they tried to copy Google’s theme then </w:t>
+      </w:r>
+      <w:r>
+        <w:t>they moved to their own themes and added more features.</w:t>
+      </w:r>
     </w:p>
     <w:p>
       <w:pPr>
@@ -3911,7 +4571,7 @@
           <w:color w:val="auto"/>
         </w:rPr>
       </w:pPr>
-      <w:bookmarkStart w:id="8" w:name="_Toc33994036"/>
+      <w:bookmarkStart w:id="9" w:name="_Toc34178527"/>
       <w:r>
         <w:rPr>
           <w:rFonts w:ascii="Times New Roman" w:hAnsi="Times New Roman" w:cs="Times New Roman"/>
@@ -3933,7 +4593,7 @@
         </w:rPr>
         <w:t xml:space="preserve"> of websites</w:t>
       </w:r>
-      <w:bookmarkEnd w:id="8"/>
+      <w:bookmarkEnd w:id="9"/>
     </w:p>
     <w:p>
       <w:pPr>
@@ -3947,7 +4607,7 @@
           <w:color w:val="auto"/>
         </w:rPr>
       </w:pPr>
-      <w:bookmarkStart w:id="9" w:name="_Toc33994037"/>
+      <w:bookmarkStart w:id="10" w:name="_Toc34178528"/>
       <w:r>
         <w:rPr>
           <w:rFonts w:ascii="Times New Roman" w:hAnsi="Times New Roman" w:cs="Times New Roman"/>
@@ -3955,7 +4615,7 @@
         </w:rPr>
         <w:t>Portal</w:t>
       </w:r>
-      <w:bookmarkEnd w:id="9"/>
+      <w:bookmarkEnd w:id="10"/>
     </w:p>
     <w:p>
       <w:pPr>
@@ -3974,7 +4634,7 @@
         </w:rPr>
         <w:t>Copper Point (</w:t>
       </w:r>
-      <w:hyperlink r:id="rId16" w:history="1">
+      <w:hyperlink r:id="rId18" w:history="1">
         <w:r>
           <w:rPr>
             <w:rStyle w:val="Hyperlink"/>
@@ -4015,7 +4675,7 @@
         </w:rPr>
         <w:t>UAB medicine (</w:t>
       </w:r>
-      <w:hyperlink r:id="rId17" w:history="1">
+      <w:hyperlink r:id="rId19" w:history="1">
         <w:r>
           <w:rPr>
             <w:rStyle w:val="Hyperlink"/>
@@ -4074,7 +4734,7 @@
         </w:rPr>
         <w:t>Grants.gov (</w:t>
       </w:r>
-      <w:hyperlink r:id="rId18" w:history="1">
+      <w:hyperlink r:id="rId20" w:history="1">
         <w:r>
           <w:rPr>
             <w:rStyle w:val="Hyperlink"/>
@@ -4115,7 +4775,7 @@
         </w:rPr>
         <w:t>(</w:t>
       </w:r>
-      <w:hyperlink r:id="rId19" w:history="1">
+      <w:hyperlink r:id="rId21" w:history="1">
         <w:r>
           <w:rPr>
             <w:rStyle w:val="Hyperlink"/>
@@ -4156,7 +4816,7 @@
         </w:rPr>
         <w:t>AAiT Students Portal (</w:t>
       </w:r>
-      <w:hyperlink r:id="rId20" w:history="1">
+      <w:hyperlink r:id="rId22" w:history="1">
         <w:r>
           <w:rPr>
             <w:rStyle w:val="Hyperlink"/>
@@ -4192,7 +4852,7 @@
           <w:color w:val="auto"/>
         </w:rPr>
       </w:pPr>
-      <w:bookmarkStart w:id="10" w:name="_Toc33994038"/>
+      <w:bookmarkStart w:id="11" w:name="_Toc34178529"/>
       <w:r>
         <w:rPr>
           <w:rFonts w:ascii="Times New Roman" w:hAnsi="Times New Roman" w:cs="Times New Roman"/>
@@ -4200,7 +4860,7 @@
         </w:rPr>
         <w:t>News</w:t>
       </w:r>
-      <w:bookmarkEnd w:id="10"/>
+      <w:bookmarkEnd w:id="11"/>
     </w:p>
     <w:p>
       <w:pPr>
@@ -4219,7 +4879,7 @@
         </w:rPr>
         <w:t>Yahoo! News (</w:t>
       </w:r>
-      <w:hyperlink r:id="rId21" w:history="1">
+      <w:hyperlink r:id="rId23" w:history="1">
         <w:r>
           <w:rPr>
             <w:rStyle w:val="Hyperlink"/>
@@ -4260,7 +4920,7 @@
         </w:rPr>
         <w:t>CNN (</w:t>
       </w:r>
-      <w:hyperlink r:id="rId22" w:history="1">
+      <w:hyperlink r:id="rId24" w:history="1">
         <w:r>
           <w:rPr>
             <w:rStyle w:val="Hyperlink"/>
@@ -4325,7 +4985,7 @@
         </w:rPr>
         <w:t>New York Times (</w:t>
       </w:r>
-      <w:hyperlink r:id="rId23" w:history="1">
+      <w:hyperlink r:id="rId25" w:history="1">
         <w:r>
           <w:rPr>
             <w:rStyle w:val="Hyperlink"/>
@@ -4366,7 +5026,7 @@
         </w:rPr>
         <w:t>The Guardian (</w:t>
       </w:r>
-      <w:hyperlink r:id="rId24" w:history="1">
+      <w:hyperlink r:id="rId26" w:history="1">
         <w:r>
           <w:rPr>
             <w:rStyle w:val="Hyperlink"/>
@@ -4407,7 +5067,7 @@
         </w:rPr>
         <w:t>BBC News (</w:t>
       </w:r>
-      <w:hyperlink r:id="rId25" w:history="1">
+      <w:hyperlink r:id="rId27" w:history="1">
         <w:r>
           <w:rPr>
             <w:rStyle w:val="Hyperlink"/>
@@ -4443,7 +5103,7 @@
           <w:color w:val="auto"/>
         </w:rPr>
       </w:pPr>
-      <w:bookmarkStart w:id="11" w:name="_Toc33994039"/>
+      <w:bookmarkStart w:id="12" w:name="_Toc34178530"/>
       <w:r>
         <w:rPr>
           <w:rFonts w:ascii="Times New Roman" w:hAnsi="Times New Roman" w:cs="Times New Roman"/>
@@ -4451,7 +5111,7 @@
         </w:rPr>
         <w:t>Informational</w:t>
       </w:r>
-      <w:bookmarkEnd w:id="11"/>
+      <w:bookmarkEnd w:id="12"/>
     </w:p>
     <w:p>
       <w:pPr>
@@ -4470,7 +5130,7 @@
         </w:rPr>
         <w:t>TED (</w:t>
       </w:r>
-      <w:hyperlink r:id="rId26" w:history="1">
+      <w:hyperlink r:id="rId28" w:history="1">
         <w:r>
           <w:rPr>
             <w:rStyle w:val="Hyperlink"/>
@@ -4523,7 +5183,7 @@
         </w:rPr>
         <w:t>Alexa (</w:t>
       </w:r>
-      <w:hyperlink r:id="rId27" w:history="1">
+      <w:hyperlink r:id="rId29" w:history="1">
         <w:r>
           <w:rPr>
             <w:rStyle w:val="Hyperlink"/>
@@ -4550,13 +5210,7 @@
         <w:rPr>
           <w:rFonts w:ascii="Times New Roman" w:eastAsia="Yu Gothic UI Semibold" w:hAnsi="Times New Roman" w:cs="Times New Roman"/>
         </w:rPr>
-        <w:t>–</w:t>
-      </w:r>
-      <w:r>
-        <w:rPr>
-          <w:rFonts w:ascii="Times New Roman" w:eastAsia="Yu Gothic UI Semibold" w:hAnsi="Times New Roman" w:cs="Times New Roman"/>
-        </w:rPr>
-        <w:t xml:space="preserve"> website to help you find better marketing results</w:t>
+        <w:t>– website to help you find better marketing results</w:t>
       </w:r>
     </w:p>
     <w:p>
@@ -4576,7 +5230,7 @@
         </w:rPr>
         <w:t>Good Guide (</w:t>
       </w:r>
-      <w:hyperlink r:id="rId28" w:history="1">
+      <w:hyperlink r:id="rId30" w:history="1">
         <w:r>
           <w:rPr>
             <w:rStyle w:val="Hyperlink"/>
@@ -4597,13 +5251,7 @@
         <w:rPr>
           <w:rFonts w:ascii="Times New Roman" w:eastAsia="Yu Gothic UI Semibold" w:hAnsi="Times New Roman" w:cs="Times New Roman"/>
         </w:rPr>
-        <w:t xml:space="preserve"> </w:t>
-      </w:r>
-      <w:r>
-        <w:rPr>
-          <w:rFonts w:ascii="Times New Roman" w:eastAsia="Yu Gothic UI Semibold" w:hAnsi="Times New Roman" w:cs="Times New Roman"/>
-        </w:rPr>
-        <w:t>– show rating of personal care, household and baby products.</w:t>
+        <w:t xml:space="preserve"> – show rating of personal care, household and baby products.</w:t>
       </w:r>
     </w:p>
     <w:p>
@@ -4623,7 +5271,7 @@
         </w:rPr>
         <w:t>Greatist (</w:t>
       </w:r>
-      <w:hyperlink r:id="rId29" w:history="1">
+      <w:hyperlink r:id="rId31" w:history="1">
         <w:r>
           <w:rPr>
             <w:rStyle w:val="Hyperlink"/>
@@ -4664,7 +5312,7 @@
         </w:rPr>
         <w:t>Now This News (</w:t>
       </w:r>
-      <w:hyperlink r:id="rId30" w:history="1">
+      <w:hyperlink r:id="rId32" w:history="1">
         <w:r>
           <w:rPr>
             <w:rStyle w:val="Hyperlink"/>
@@ -4712,7 +5360,7 @@
           <w:color w:val="auto"/>
         </w:rPr>
       </w:pPr>
-      <w:bookmarkStart w:id="12" w:name="_Toc33994040"/>
+      <w:bookmarkStart w:id="13" w:name="_Toc34178531"/>
       <w:r>
         <w:rPr>
           <w:rFonts w:ascii="Times New Roman" w:hAnsi="Times New Roman" w:cs="Times New Roman"/>
@@ -4720,7 +5368,7 @@
         </w:rPr>
         <w:t>Business / Marketing</w:t>
       </w:r>
-      <w:bookmarkEnd w:id="12"/>
+      <w:bookmarkEnd w:id="13"/>
     </w:p>
     <w:p>
       <w:pPr>
@@ -4733,7 +5381,7 @@
           <w:rFonts w:ascii="Times New Roman" w:eastAsia="Yu Gothic UI Semibold" w:hAnsi="Times New Roman" w:cs="Times New Roman"/>
         </w:rPr>
       </w:pPr>
-      <w:hyperlink r:id="rId31" w:history="1">
+      <w:hyperlink r:id="rId33" w:history="1">
         <w:r>
           <w:rPr>
             <w:rStyle w:val="Hyperlink"/>
@@ -4771,7 +5419,7 @@
         </w:rPr>
         <w:t>Bloomberg Business (</w:t>
       </w:r>
-      <w:hyperlink r:id="rId32" w:history="1">
+      <w:hyperlink r:id="rId34" w:history="1">
         <w:r>
           <w:rPr>
             <w:rStyle w:val="Hyperlink"/>
@@ -4812,7 +5460,7 @@
         </w:rPr>
         <w:t>Business Insider(</w:t>
       </w:r>
-      <w:hyperlink r:id="rId33" w:history="1">
+      <w:hyperlink r:id="rId35" w:history="1">
         <w:r>
           <w:rPr>
             <w:rStyle w:val="Hyperlink"/>
@@ -4859,7 +5507,7 @@
         </w:rPr>
         <w:t>Inc (</w:t>
       </w:r>
-      <w:hyperlink r:id="rId34" w:history="1">
+      <w:hyperlink r:id="rId36" w:history="1">
         <w:r>
           <w:rPr>
             <w:rStyle w:val="Hyperlink"/>
@@ -4900,7 +5548,7 @@
         </w:rPr>
         <w:t>Financial Times (</w:t>
       </w:r>
-      <w:hyperlink r:id="rId35" w:history="1">
+      <w:hyperlink r:id="rId37" w:history="1">
         <w:r>
           <w:rPr>
             <w:rStyle w:val="Hyperlink"/>
@@ -4954,16 +5602,15 @@
           <w:color w:val="auto"/>
         </w:rPr>
       </w:pPr>
-      <w:bookmarkStart w:id="13" w:name="_Toc33994041"/>
+      <w:bookmarkStart w:id="14" w:name="_Toc34178532"/>
       <w:r>
         <w:rPr>
           <w:rFonts w:ascii="Times New Roman" w:hAnsi="Times New Roman" w:cs="Times New Roman"/>
           <w:color w:val="auto"/>
         </w:rPr>
-        <w:lastRenderedPageBreak/>
         <w:t>Educational</w:t>
       </w:r>
-      <w:bookmarkEnd w:id="13"/>
+      <w:bookmarkEnd w:id="14"/>
     </w:p>
     <w:p>
       <w:pPr>
@@ -4982,7 +5629,7 @@
         </w:rPr>
         <w:t>Coursera (</w:t>
       </w:r>
-      <w:hyperlink r:id="rId36" w:history="1">
+      <w:hyperlink r:id="rId38" w:history="1">
         <w:r>
           <w:rPr>
             <w:rStyle w:val="Hyperlink"/>
@@ -5021,9 +5668,10 @@
         <w:rPr>
           <w:rFonts w:ascii="Times New Roman" w:eastAsia="Yu Gothic UI Semibold" w:hAnsi="Times New Roman" w:cs="Times New Roman"/>
         </w:rPr>
+        <w:lastRenderedPageBreak/>
         <w:t>Khan Academy (</w:t>
       </w:r>
-      <w:hyperlink r:id="rId37" w:history="1">
+      <w:hyperlink r:id="rId39" w:history="1">
         <w:r>
           <w:rPr>
             <w:rStyle w:val="Hyperlink"/>
@@ -5064,7 +5712,7 @@
         </w:rPr>
         <w:t>Udemy (</w:t>
       </w:r>
-      <w:hyperlink r:id="rId38" w:history="1">
+      <w:hyperlink r:id="rId40" w:history="1">
         <w:r>
           <w:rPr>
             <w:rStyle w:val="Hyperlink"/>
@@ -5105,7 +5753,7 @@
         </w:rPr>
         <w:t>edx (</w:t>
       </w:r>
-      <w:hyperlink r:id="rId39" w:history="1">
+      <w:hyperlink r:id="rId41" w:history="1">
         <w:r>
           <w:rPr>
             <w:rStyle w:val="Hyperlink"/>
@@ -5146,7 +5794,7 @@
         </w:rPr>
         <w:t>Udacity (</w:t>
       </w:r>
-      <w:hyperlink r:id="rId40" w:history="1">
+      <w:hyperlink r:id="rId42" w:history="1">
         <w:r>
           <w:rPr>
             <w:rStyle w:val="Hyperlink"/>
@@ -5182,7 +5830,7 @@
           <w:color w:val="auto"/>
         </w:rPr>
       </w:pPr>
-      <w:bookmarkStart w:id="14" w:name="_Toc33994042"/>
+      <w:bookmarkStart w:id="15" w:name="_Toc34178533"/>
       <w:r>
         <w:rPr>
           <w:rFonts w:ascii="Times New Roman" w:hAnsi="Times New Roman" w:cs="Times New Roman"/>
@@ -5190,7 +5838,7 @@
         </w:rPr>
         <w:t>Entertainment</w:t>
       </w:r>
-      <w:bookmarkEnd w:id="14"/>
+      <w:bookmarkEnd w:id="15"/>
     </w:p>
     <w:p>
       <w:pPr>
@@ -5209,7 +5857,7 @@
         </w:rPr>
         <w:t>Netflix (</w:t>
       </w:r>
-      <w:hyperlink r:id="rId41" w:history="1">
+      <w:hyperlink r:id="rId43" w:history="1">
         <w:r>
           <w:rPr>
             <w:rStyle w:val="Hyperlink"/>
@@ -5230,13 +5878,7 @@
         <w:rPr>
           <w:rFonts w:ascii="Times New Roman" w:eastAsia="Yu Gothic UI Semibold" w:hAnsi="Times New Roman" w:cs="Times New Roman"/>
         </w:rPr>
-        <w:t xml:space="preserve"> – website of </w:t>
-      </w:r>
-      <w:r>
-        <w:rPr>
-          <w:rFonts w:ascii="Times New Roman" w:eastAsia="Yu Gothic UI Semibold" w:hAnsi="Times New Roman" w:cs="Times New Roman"/>
-        </w:rPr>
-        <w:t>American media-services provider and production company</w:t>
+        <w:t xml:space="preserve"> – website of American media-services provider and production company</w:t>
       </w:r>
     </w:p>
     <w:p>
@@ -5256,7 +5898,7 @@
         </w:rPr>
         <w:t>Pogo Games (</w:t>
       </w:r>
-      <w:hyperlink r:id="rId42" w:history="1">
+      <w:hyperlink r:id="rId44" w:history="1">
         <w:r>
           <w:rPr>
             <w:rStyle w:val="Hyperlink"/>
@@ -5297,7 +5939,7 @@
         </w:rPr>
         <w:t>Rolling Stone(</w:t>
       </w:r>
-      <w:hyperlink r:id="rId43" w:history="1">
+      <w:hyperlink r:id="rId45" w:history="1">
         <w:r>
           <w:rPr>
             <w:rStyle w:val="Hyperlink"/>
@@ -5338,7 +5980,7 @@
         </w:rPr>
         <w:t>ESPN (</w:t>
       </w:r>
-      <w:hyperlink r:id="rId44" w:history="1">
+      <w:hyperlink r:id="rId46" w:history="1">
         <w:r>
           <w:rPr>
             <w:rStyle w:val="Hyperlink"/>
@@ -5403,7 +6045,7 @@
         </w:rPr>
         <w:t>Eonline(</w:t>
       </w:r>
-      <w:hyperlink r:id="rId45" w:history="1">
+      <w:hyperlink r:id="rId47" w:history="1">
         <w:r>
           <w:rPr>
             <w:rStyle w:val="Hyperlink"/>
@@ -5451,7 +6093,7 @@
           <w:color w:val="auto"/>
         </w:rPr>
       </w:pPr>
-      <w:bookmarkStart w:id="15" w:name="_Toc33994043"/>
+      <w:bookmarkStart w:id="16" w:name="_Toc34178534"/>
       <w:r>
         <w:rPr>
           <w:rFonts w:ascii="Times New Roman" w:hAnsi="Times New Roman" w:cs="Times New Roman"/>
@@ -5459,7 +6101,7 @@
         </w:rPr>
         <w:t>Advocacy</w:t>
       </w:r>
-      <w:bookmarkEnd w:id="15"/>
+      <w:bookmarkEnd w:id="16"/>
     </w:p>
     <w:p>
       <w:pPr>
@@ -5478,7 +6120,7 @@
         </w:rPr>
         <w:t>Stand for childern (</w:t>
       </w:r>
-      <w:hyperlink r:id="rId46" w:history="1">
+      <w:hyperlink r:id="rId48" w:history="1">
         <w:r>
           <w:rPr>
             <w:rStyle w:val="Hyperlink"/>
@@ -5499,13 +6141,7 @@
         <w:rPr>
           <w:rFonts w:ascii="Times New Roman" w:eastAsia="Yu Gothic UI Semibold" w:hAnsi="Times New Roman" w:cs="Times New Roman"/>
         </w:rPr>
-        <w:t xml:space="preserve"> – website of non-profit organization </w:t>
-      </w:r>
-      <w:r>
-        <w:rPr>
-          <w:rFonts w:ascii="Times New Roman" w:eastAsia="Yu Gothic UI Semibold" w:hAnsi="Times New Roman" w:cs="Times New Roman"/>
-        </w:rPr>
-        <w:t>focused on ensuring all students receive a high quality, relevant education</w:t>
+        <w:t xml:space="preserve"> – website of non-profit organization focused on ensuring all students receive a high quality, relevant education</w:t>
       </w:r>
     </w:p>
     <w:p>
@@ -5525,7 +6161,7 @@
         </w:rPr>
         <w:t>New England Women In Energy And The Environment(NEWIEE) (</w:t>
       </w:r>
-      <w:hyperlink r:id="rId47" w:history="1">
+      <w:hyperlink r:id="rId49" w:history="1">
         <w:r>
           <w:rPr>
             <w:rStyle w:val="Hyperlink"/>
@@ -5566,7 +6202,7 @@
         </w:rPr>
         <w:t>Change.org (</w:t>
       </w:r>
-      <w:hyperlink r:id="rId48" w:history="1">
+      <w:hyperlink r:id="rId50" w:history="1">
         <w:r>
           <w:rPr>
             <w:rStyle w:val="Hyperlink"/>
@@ -5607,7 +6243,7 @@
         </w:rPr>
         <w:t>Women In Toys (</w:t>
       </w:r>
-      <w:hyperlink r:id="rId49" w:history="1">
+      <w:hyperlink r:id="rId51" w:history="1">
         <w:r>
           <w:rPr>
             <w:rStyle w:val="Hyperlink"/>
@@ -5628,13 +6264,7 @@
         <w:rPr>
           <w:rFonts w:ascii="Times New Roman" w:eastAsia="Yu Gothic UI Semibold" w:hAnsi="Times New Roman" w:cs="Times New Roman"/>
         </w:rPr>
-        <w:t xml:space="preserve"> - website prompts </w:t>
-      </w:r>
-      <w:r>
-        <w:rPr>
-          <w:rFonts w:ascii="Times New Roman" w:eastAsia="Yu Gothic UI Semibold" w:hAnsi="Times New Roman" w:cs="Times New Roman"/>
-        </w:rPr>
-        <w:t>the advancement of women through leadership, networking and educational opportunities.</w:t>
+        <w:t xml:space="preserve"> - website prompts the advancement of women through leadership, networking and educational opportunities.</w:t>
       </w:r>
     </w:p>
     <w:p>
@@ -5654,7 +6284,7 @@
         </w:rPr>
         <w:t>Speak out (</w:t>
       </w:r>
-      <w:hyperlink r:id="rId50" w:history="1">
+      <w:hyperlink r:id="rId52" w:history="1">
         <w:r>
           <w:rPr>
             <w:rStyle w:val="Hyperlink"/>
@@ -5675,13 +6305,7 @@
         <w:rPr>
           <w:rFonts w:ascii="Times New Roman" w:eastAsia="Yu Gothic UI Semibold" w:hAnsi="Times New Roman" w:cs="Times New Roman"/>
         </w:rPr>
-        <w:t xml:space="preserve"> – website of American </w:t>
-      </w:r>
-      <w:r>
-        <w:rPr>
-          <w:rFonts w:ascii="Times New Roman" w:eastAsia="Yu Gothic UI Semibold" w:hAnsi="Times New Roman" w:cs="Times New Roman"/>
-        </w:rPr>
-        <w:t>non-profit organization that educates, inspires and empowers young people to become activists for social justice.</w:t>
+        <w:t xml:space="preserve"> – website of American non-profit organization that educates, inspires and empowers young people to become activists for social justice.</w:t>
       </w:r>
     </w:p>
     <w:p>
@@ -5696,7 +6320,7 @@
           <w:color w:val="auto"/>
         </w:rPr>
       </w:pPr>
-      <w:bookmarkStart w:id="16" w:name="_Toc33994044"/>
+      <w:bookmarkStart w:id="17" w:name="_Toc34178535"/>
       <w:r>
         <w:rPr>
           <w:rFonts w:ascii="Times New Roman" w:hAnsi="Times New Roman" w:cs="Times New Roman"/>
@@ -5704,7 +6328,7 @@
         </w:rPr>
         <w:t>Blog</w:t>
       </w:r>
-      <w:bookmarkEnd w:id="16"/>
+      <w:bookmarkEnd w:id="17"/>
     </w:p>
     <w:p>
       <w:pPr>
@@ -5723,7 +6347,7 @@
         </w:rPr>
         <w:t>Word Press (</w:t>
       </w:r>
-      <w:hyperlink r:id="rId51" w:history="1">
+      <w:hyperlink r:id="rId53" w:history="1">
         <w:r>
           <w:rPr>
             <w:rStyle w:val="Hyperlink"/>
@@ -5740,7 +6364,7 @@
         </w:rPr>
         <w:t xml:space="preserve"> and </w:t>
       </w:r>
-      <w:hyperlink r:id="rId52" w:history="1">
+      <w:hyperlink r:id="rId54" w:history="1">
         <w:r>
           <w:rPr>
             <w:rStyle w:val="Hyperlink"/>
@@ -5799,7 +6423,7 @@
         </w:rPr>
         <w:t>Wix (</w:t>
       </w:r>
-      <w:hyperlink r:id="rId53" w:history="1">
+      <w:hyperlink r:id="rId55" w:history="1">
         <w:r>
           <w:rPr>
             <w:rStyle w:val="Hyperlink"/>
@@ -5840,7 +6464,7 @@
         </w:rPr>
         <w:t>Gala (</w:t>
       </w:r>
-      <w:hyperlink r:id="rId54" w:history="1">
+      <w:hyperlink r:id="rId56" w:history="1">
         <w:r>
           <w:rPr>
             <w:rStyle w:val="Hyperlink"/>
@@ -5881,7 +6505,7 @@
         </w:rPr>
         <w:t>Green Living Guy(</w:t>
       </w:r>
-      <w:hyperlink r:id="rId55" w:history="1">
+      <w:hyperlink r:id="rId57" w:history="1">
         <w:r>
           <w:rPr>
             <w:rStyle w:val="Hyperlink"/>
@@ -5922,7 +6546,7 @@
         </w:rPr>
         <w:t>Humans of New york (</w:t>
       </w:r>
-      <w:hyperlink r:id="rId56" w:history="1">
+      <w:hyperlink r:id="rId58" w:history="1">
         <w:r>
           <w:rPr>
             <w:rStyle w:val="Hyperlink"/>
@@ -5943,13 +6567,7 @@
         <w:rPr>
           <w:rFonts w:ascii="Times New Roman" w:eastAsia="Yu Gothic UI Semibold" w:hAnsi="Times New Roman" w:cs="Times New Roman"/>
         </w:rPr>
-        <w:t xml:space="preserve"> - </w:t>
-      </w:r>
-      <w:r>
-        <w:rPr>
-          <w:rFonts w:ascii="Times New Roman" w:eastAsia="Yu Gothic UI Semibold" w:hAnsi="Times New Roman" w:cs="Times New Roman"/>
-        </w:rPr>
-        <w:t>a photoblog and book of street portraits and interviews collected on the streets of New York City</w:t>
+        <w:t xml:space="preserve"> - a photoblog and book of street portraits and interviews collected on the streets of New York City</w:t>
       </w:r>
     </w:p>
     <w:p>
@@ -5969,7 +6587,7 @@
         </w:rPr>
         <w:t>Write to Done (</w:t>
       </w:r>
-      <w:hyperlink r:id="rId57" w:history="1">
+      <w:hyperlink r:id="rId59" w:history="1">
         <w:r>
           <w:rPr>
             <w:rStyle w:val="Hyperlink"/>
@@ -6005,7 +6623,7 @@
           <w:color w:val="auto"/>
         </w:rPr>
       </w:pPr>
-      <w:bookmarkStart w:id="17" w:name="_Toc33994045"/>
+      <w:bookmarkStart w:id="18" w:name="_Toc34178536"/>
       <w:r>
         <w:rPr>
           <w:rFonts w:ascii="Times New Roman" w:hAnsi="Times New Roman" w:cs="Times New Roman"/>
@@ -6013,7 +6631,7 @@
         </w:rPr>
         <w:t>Wiki</w:t>
       </w:r>
-      <w:bookmarkEnd w:id="17"/>
+      <w:bookmarkEnd w:id="18"/>
     </w:p>
     <w:p>
       <w:pPr>
@@ -6032,7 +6650,7 @@
         </w:rPr>
         <w:t>Wiki Travel (</w:t>
       </w:r>
-      <w:hyperlink r:id="rId58" w:history="1">
+      <w:hyperlink r:id="rId60" w:history="1">
         <w:r>
           <w:rPr>
             <w:rStyle w:val="Hyperlink"/>
@@ -6053,19 +6671,7 @@
         <w:rPr>
           <w:rFonts w:ascii="Times New Roman" w:eastAsia="Yu Gothic UI Semibold" w:hAnsi="Times New Roman" w:cs="Times New Roman"/>
         </w:rPr>
-        <w:t xml:space="preserve"> - </w:t>
-      </w:r>
-      <w:r>
-        <w:rPr>
-          <w:rFonts w:ascii="Times New Roman" w:eastAsia="Yu Gothic UI Semibold" w:hAnsi="Times New Roman" w:cs="Times New Roman"/>
-        </w:rPr>
-        <w:t>web-b</w:t>
-      </w:r>
-      <w:r>
-        <w:rPr>
-          <w:rFonts w:ascii="Times New Roman" w:eastAsia="Yu Gothic UI Semibold" w:hAnsi="Times New Roman" w:cs="Times New Roman"/>
-        </w:rPr>
-        <w:t>ased collaborative travel guide.</w:t>
+        <w:t xml:space="preserve"> - web-based collaborative travel guide.</w:t>
       </w:r>
     </w:p>
     <w:p>
@@ -6085,7 +6691,7 @@
         </w:rPr>
         <w:t>Wiki How(</w:t>
       </w:r>
-      <w:hyperlink r:id="rId59" w:history="1">
+      <w:hyperlink r:id="rId61" w:history="1">
         <w:r>
           <w:rPr>
             <w:rStyle w:val="Hyperlink"/>
@@ -6106,19 +6712,7 @@
         <w:rPr>
           <w:rFonts w:ascii="Times New Roman" w:eastAsia="Yu Gothic UI Semibold" w:hAnsi="Times New Roman" w:cs="Times New Roman"/>
         </w:rPr>
-        <w:t xml:space="preserve"> - </w:t>
-      </w:r>
-      <w:r>
-        <w:rPr>
-          <w:rFonts w:ascii="Times New Roman" w:eastAsia="Yu Gothic UI Semibold" w:hAnsi="Times New Roman" w:cs="Times New Roman"/>
-        </w:rPr>
-        <w:t>an online wiki-style community consisting of an extensive database of how-to guides</w:t>
-      </w:r>
-      <w:r>
-        <w:rPr>
-          <w:rFonts w:ascii="Times New Roman" w:eastAsia="Yu Gothic UI Semibold" w:hAnsi="Times New Roman" w:cs="Times New Roman"/>
-        </w:rPr>
-        <w:t>.</w:t>
+        <w:t xml:space="preserve"> - an online wiki-style community consisting of an extensive database of how-to guides.</w:t>
       </w:r>
     </w:p>
     <w:p>
@@ -6138,7 +6732,7 @@
         </w:rPr>
         <w:t>Wiktionary (</w:t>
       </w:r>
-      <w:hyperlink r:id="rId60" w:history="1">
+      <w:hyperlink r:id="rId62" w:history="1">
         <w:r>
           <w:rPr>
             <w:rStyle w:val="Hyperlink"/>
@@ -6159,13 +6753,7 @@
         <w:rPr>
           <w:rFonts w:ascii="Times New Roman" w:eastAsia="Yu Gothic UI Semibold" w:hAnsi="Times New Roman" w:cs="Times New Roman"/>
         </w:rPr>
-        <w:t xml:space="preserve"> - </w:t>
-      </w:r>
-      <w:r>
-        <w:rPr>
-          <w:rFonts w:ascii="Times New Roman" w:eastAsia="Yu Gothic UI Semibold" w:hAnsi="Times New Roman" w:cs="Times New Roman"/>
-        </w:rPr>
-        <w:t xml:space="preserve">multilingual, web-based </w:t>
+        <w:t xml:space="preserve"> - multilingual, web-based </w:t>
       </w:r>
       <w:r>
         <w:rPr>
@@ -6189,10 +6777,9 @@
         <w:rPr>
           <w:rFonts w:ascii="Times New Roman" w:eastAsia="Yu Gothic UI Semibold" w:hAnsi="Times New Roman" w:cs="Times New Roman"/>
         </w:rPr>
-        <w:lastRenderedPageBreak/>
         <w:t>Wikipedia (</w:t>
       </w:r>
-      <w:hyperlink r:id="rId61" w:history="1">
+      <w:hyperlink r:id="rId63" w:history="1">
         <w:r>
           <w:rPr>
             <w:rStyle w:val="Hyperlink"/>
@@ -6239,7 +6826,7 @@
         </w:rPr>
         <w:t>Tv Tropes (</w:t>
       </w:r>
-      <w:hyperlink r:id="rId62" w:history="1">
+      <w:hyperlink r:id="rId64" w:history="1">
         <w:r>
           <w:rPr>
             <w:rStyle w:val="Hyperlink"/>
@@ -6260,13 +6847,7 @@
         <w:rPr>
           <w:rFonts w:ascii="Times New Roman" w:eastAsia="Yu Gothic UI Semibold" w:hAnsi="Times New Roman" w:cs="Times New Roman"/>
         </w:rPr>
-        <w:t xml:space="preserve"> - </w:t>
-      </w:r>
-      <w:r>
-        <w:rPr>
-          <w:rFonts w:ascii="Times New Roman" w:eastAsia="Yu Gothic UI Semibold" w:hAnsi="Times New Roman" w:cs="Times New Roman"/>
-        </w:rPr>
-        <w:t>a wiki that collects and documents descriptions and examples of various plot convention</w:t>
+        <w:t xml:space="preserve"> - a wiki that collects and documents descriptions and examples of various plot convention</w:t>
       </w:r>
     </w:p>
     <w:p>
@@ -6281,15 +6862,16 @@
           <w:color w:val="auto"/>
         </w:rPr>
       </w:pPr>
-      <w:bookmarkStart w:id="18" w:name="_Toc33994046"/>
+      <w:bookmarkStart w:id="19" w:name="_Toc34178537"/>
       <w:r>
         <w:rPr>
           <w:rFonts w:ascii="Times New Roman" w:hAnsi="Times New Roman" w:cs="Times New Roman"/>
           <w:color w:val="auto"/>
         </w:rPr>
+        <w:lastRenderedPageBreak/>
         <w:t>Social Network</w:t>
       </w:r>
-      <w:bookmarkEnd w:id="18"/>
+      <w:bookmarkEnd w:id="19"/>
     </w:p>
     <w:p>
       <w:pPr>
@@ -6308,7 +6890,7 @@
         </w:rPr>
         <w:t>Reddit (</w:t>
       </w:r>
-      <w:hyperlink r:id="rId63" w:history="1">
+      <w:hyperlink r:id="rId65" w:history="1">
         <w:r>
           <w:rPr>
             <w:rStyle w:val="Hyperlink"/>
@@ -6329,13 +6911,7 @@
         <w:rPr>
           <w:rFonts w:ascii="Times New Roman" w:eastAsia="Yu Gothic UI Semibold" w:hAnsi="Times New Roman" w:cs="Times New Roman"/>
         </w:rPr>
-        <w:t xml:space="preserve"> - </w:t>
-      </w:r>
-      <w:r>
-        <w:rPr>
-          <w:rFonts w:ascii="Times New Roman" w:eastAsia="Yu Gothic UI Semibold" w:hAnsi="Times New Roman" w:cs="Times New Roman"/>
-        </w:rPr>
-        <w:t>social news aggregation, web content rating, and discussion website</w:t>
+        <w:t xml:space="preserve"> - social news aggregation, web content rating, and discussion website</w:t>
       </w:r>
     </w:p>
     <w:p>
@@ -6355,7 +6931,7 @@
         </w:rPr>
         <w:t>Ttumblr (</w:t>
       </w:r>
-      <w:hyperlink r:id="rId64" w:history="1">
+      <w:hyperlink r:id="rId66" w:history="1">
         <w:r>
           <w:rPr>
             <w:rStyle w:val="Hyperlink"/>
@@ -6376,13 +6952,7 @@
         <w:rPr>
           <w:rFonts w:ascii="Times New Roman" w:eastAsia="Yu Gothic UI Semibold" w:hAnsi="Times New Roman" w:cs="Times New Roman"/>
         </w:rPr>
-        <w:t xml:space="preserve"> - </w:t>
-      </w:r>
-      <w:r>
-        <w:rPr>
-          <w:rFonts w:ascii="Times New Roman" w:eastAsia="Yu Gothic UI Semibold" w:hAnsi="Times New Roman" w:cs="Times New Roman"/>
-        </w:rPr>
-        <w:t>microblogging and social networking website</w:t>
+        <w:t xml:space="preserve"> - microblogging and social networking website</w:t>
       </w:r>
     </w:p>
     <w:p>
@@ -6402,7 +6972,7 @@
         </w:rPr>
         <w:t>Twitter (</w:t>
       </w:r>
-      <w:hyperlink r:id="rId65" w:history="1">
+      <w:hyperlink r:id="rId67" w:history="1">
         <w:r>
           <w:rPr>
             <w:rStyle w:val="Hyperlink"/>
@@ -6423,13 +6993,7 @@
         <w:rPr>
           <w:rFonts w:ascii="Times New Roman" w:eastAsia="Yu Gothic UI Semibold" w:hAnsi="Times New Roman" w:cs="Times New Roman"/>
         </w:rPr>
-        <w:t xml:space="preserve"> - </w:t>
-      </w:r>
-      <w:r>
-        <w:rPr>
-          <w:rFonts w:ascii="Times New Roman" w:eastAsia="Yu Gothic UI Semibold" w:hAnsi="Times New Roman" w:cs="Times New Roman"/>
-        </w:rPr>
-        <w:t>microblogging and social networking website</w:t>
+        <w:t xml:space="preserve"> - microblogging and social networking website</w:t>
       </w:r>
     </w:p>
     <w:p>
@@ -6449,7 +7013,7 @@
         </w:rPr>
         <w:t>Pinterest(</w:t>
       </w:r>
-      <w:hyperlink r:id="rId66" w:history="1">
+      <w:hyperlink r:id="rId68" w:history="1">
         <w:r>
           <w:rPr>
             <w:rStyle w:val="Hyperlink"/>
@@ -6470,19 +7034,7 @@
         <w:rPr>
           <w:rFonts w:ascii="Times New Roman" w:eastAsia="Yu Gothic UI Semibold" w:hAnsi="Times New Roman" w:cs="Times New Roman"/>
         </w:rPr>
-        <w:t xml:space="preserve"> – website which save</w:t>
-      </w:r>
-      <w:r>
-        <w:rPr>
-          <w:rFonts w:ascii="Times New Roman" w:eastAsia="Yu Gothic UI Semibold" w:hAnsi="Times New Roman" w:cs="Times New Roman"/>
-        </w:rPr>
-        <w:t xml:space="preserve"> and discovery of information on the World Wide Web using images</w:t>
-      </w:r>
-      <w:r>
-        <w:rPr>
-          <w:rFonts w:ascii="Times New Roman" w:eastAsia="Yu Gothic UI Semibold" w:hAnsi="Times New Roman" w:cs="Times New Roman"/>
-        </w:rPr>
-        <w:t xml:space="preserve"> and small videos.</w:t>
+        <w:t xml:space="preserve"> – website which save and discovery of information on the World Wide Web using images and small videos.</w:t>
       </w:r>
     </w:p>
     <w:p>
@@ -6502,7 +7054,7 @@
         </w:rPr>
         <w:t>Linkedin (</w:t>
       </w:r>
-      <w:hyperlink r:id="rId67" w:history="1">
+      <w:hyperlink r:id="rId69" w:history="1">
         <w:r>
           <w:rPr>
             <w:rStyle w:val="Hyperlink"/>
@@ -6523,19 +7075,7 @@
         <w:rPr>
           <w:rFonts w:ascii="Times New Roman" w:eastAsia="Yu Gothic UI Semibold" w:hAnsi="Times New Roman" w:cs="Times New Roman"/>
         </w:rPr>
-        <w:t xml:space="preserve"> - </w:t>
-      </w:r>
-      <w:r>
-        <w:rPr>
-          <w:rFonts w:ascii="Times New Roman" w:eastAsia="Yu Gothic UI Semibold" w:hAnsi="Times New Roman" w:cs="Times New Roman"/>
-        </w:rPr>
-        <w:t>American business and employment-oriented service</w:t>
-      </w:r>
-      <w:r>
-        <w:rPr>
-          <w:rFonts w:ascii="Times New Roman" w:eastAsia="Yu Gothic UI Semibold" w:hAnsi="Times New Roman" w:cs="Times New Roman"/>
-        </w:rPr>
-        <w:t xml:space="preserve"> website </w:t>
+        <w:t xml:space="preserve"> - American business and employment-oriented service website </w:t>
       </w:r>
     </w:p>
     <w:p>
@@ -6550,7 +7090,7 @@
           <w:color w:val="auto"/>
         </w:rPr>
       </w:pPr>
-      <w:bookmarkStart w:id="19" w:name="_Toc33994047"/>
+      <w:bookmarkStart w:id="20" w:name="_Toc34178538"/>
       <w:r>
         <w:rPr>
           <w:rFonts w:ascii="Times New Roman" w:hAnsi="Times New Roman" w:cs="Times New Roman"/>
@@ -6558,7 +7098,7 @@
         </w:rPr>
         <w:t>Content Aggregator</w:t>
       </w:r>
-      <w:bookmarkEnd w:id="19"/>
+      <w:bookmarkEnd w:id="20"/>
       <w:r>
         <w:rPr>
           <w:rFonts w:ascii="Times New Roman" w:hAnsi="Times New Roman" w:cs="Times New Roman"/>
@@ -6584,7 +7124,7 @@
         </w:rPr>
         <w:t>All Top(</w:t>
       </w:r>
-      <w:hyperlink r:id="rId68" w:history="1">
+      <w:hyperlink r:id="rId70" w:history="1">
         <w:r>
           <w:rPr>
             <w:rStyle w:val="Hyperlink"/>
@@ -6605,13 +7145,7 @@
         <w:rPr>
           <w:rFonts w:ascii="Times New Roman" w:eastAsia="Yu Gothic UI Semibold" w:hAnsi="Times New Roman" w:cs="Times New Roman"/>
         </w:rPr>
-        <w:t xml:space="preserve"> – website which </w:t>
-      </w:r>
-      <w:r>
-        <w:rPr>
-          <w:rFonts w:ascii="Times New Roman" w:eastAsia="Yu Gothic UI Semibold" w:hAnsi="Times New Roman" w:cs="Times New Roman"/>
-        </w:rPr>
-        <w:t>aggregates all of the top news and information in real time</w:t>
+        <w:t xml:space="preserve"> – website which aggregates all of the top news and information in real time</w:t>
       </w:r>
     </w:p>
     <w:p>
@@ -6631,7 +7165,7 @@
         </w:rPr>
         <w:t>Popurls (</w:t>
       </w:r>
-      <w:hyperlink r:id="rId69" w:history="1">
+      <w:hyperlink r:id="rId71" w:history="1">
         <w:r>
           <w:rPr>
             <w:rStyle w:val="Hyperlink"/>
@@ -6672,7 +7206,7 @@
         </w:rPr>
         <w:t>The Web List (</w:t>
       </w:r>
-      <w:hyperlink r:id="rId70" w:history="1">
+      <w:hyperlink r:id="rId72" w:history="1">
         <w:r>
           <w:rPr>
             <w:rStyle w:val="Hyperlink"/>
@@ -6719,7 +7253,7 @@
         </w:rPr>
         <w:t>Tech Meme (</w:t>
       </w:r>
-      <w:hyperlink r:id="rId71" w:history="1">
+      <w:hyperlink r:id="rId73" w:history="1">
         <w:r>
           <w:rPr>
             <w:rStyle w:val="Hyperlink"/>
@@ -6760,7 +7294,7 @@
         </w:rPr>
         <w:t>Feedly (</w:t>
       </w:r>
-      <w:hyperlink r:id="rId72" w:history="1">
+      <w:hyperlink r:id="rId74" w:history="1">
         <w:r>
           <w:rPr>
             <w:rStyle w:val="Hyperlink"/>
@@ -6781,13 +7315,7 @@
         <w:rPr>
           <w:rFonts w:ascii="Times New Roman" w:eastAsia="Yu Gothic UI Semibold" w:hAnsi="Times New Roman" w:cs="Times New Roman"/>
         </w:rPr>
-        <w:t xml:space="preserve"> - </w:t>
-      </w:r>
-      <w:r>
-        <w:rPr>
-          <w:rFonts w:ascii="Times New Roman" w:eastAsia="Yu Gothic UI Semibold" w:hAnsi="Times New Roman" w:cs="Times New Roman"/>
-        </w:rPr>
-        <w:t>compiles news feeds from a variety of online sources</w:t>
+        <w:t xml:space="preserve"> - compiles news feeds from a variety of online sources</w:t>
       </w:r>
     </w:p>
     <w:p>
@@ -6802,7 +7330,7 @@
           <w:color w:val="auto"/>
         </w:rPr>
       </w:pPr>
-      <w:bookmarkStart w:id="20" w:name="_Toc33994048"/>
+      <w:bookmarkStart w:id="21" w:name="_Toc34178539"/>
       <w:r>
         <w:rPr>
           <w:rFonts w:ascii="Times New Roman" w:hAnsi="Times New Roman" w:cs="Times New Roman"/>
@@ -6810,7 +7338,7 @@
         </w:rPr>
         <w:t>Personal</w:t>
       </w:r>
-      <w:bookmarkEnd w:id="20"/>
+      <w:bookmarkEnd w:id="21"/>
     </w:p>
     <w:p>
       <w:pPr>
@@ -6829,7 +7357,7 @@
         </w:rPr>
         <w:t>Tony Robbins (</w:t>
       </w:r>
-      <w:hyperlink r:id="rId73" w:history="1">
+      <w:hyperlink r:id="rId75" w:history="1">
         <w:r>
           <w:rPr>
             <w:rStyle w:val="Hyperlink"/>
@@ -6850,19 +7378,7 @@
         <w:rPr>
           <w:rFonts w:ascii="Times New Roman" w:eastAsia="Yu Gothic UI Semibold" w:hAnsi="Times New Roman" w:cs="Times New Roman"/>
         </w:rPr>
-        <w:t xml:space="preserve"> – personal website of the </w:t>
-      </w:r>
-      <w:r>
-        <w:rPr>
-          <w:rFonts w:ascii="Times New Roman" w:eastAsia="Yu Gothic UI Semibold" w:hAnsi="Times New Roman" w:cs="Times New Roman"/>
-        </w:rPr>
-        <w:t>author, life coach, and philanthropist</w:t>
-      </w:r>
-      <w:r>
-        <w:rPr>
-          <w:rFonts w:ascii="Times New Roman" w:eastAsia="Yu Gothic UI Semibold" w:hAnsi="Times New Roman" w:cs="Times New Roman"/>
-        </w:rPr>
-        <w:t xml:space="preserve"> Tony Robbins.</w:t>
+        <w:t xml:space="preserve"> – personal website of the author, life coach, and philanthropist Tony Robbins.</w:t>
       </w:r>
     </w:p>
     <w:p>
@@ -6877,15 +7393,16 @@
         </w:rPr>
       </w:pPr>
       <w:r>
-        <w:t>E</w:t>
-      </w:r>
-      <w:r>
-        <w:t>josue (</w:t>
-      </w:r>
-      <w:hyperlink r:id="rId74" w:history="1">
+        <w:rPr>
+          <w:rFonts w:ascii="Times New Roman" w:hAnsi="Times New Roman" w:cs="Times New Roman"/>
+        </w:rPr>
+        <w:t>Ejosue (</w:t>
+      </w:r>
+      <w:hyperlink r:id="rId76" w:history="1">
         <w:r>
           <w:rPr>
             <w:rStyle w:val="Hyperlink"/>
+            <w:rFonts w:ascii="Times New Roman" w:hAnsi="Times New Roman" w:cs="Times New Roman"/>
             <w:color w:val="auto"/>
             <w:u w:val="none"/>
           </w:rPr>
@@ -6893,25 +7410,16 @@
         </w:r>
       </w:hyperlink>
       <w:r>
+        <w:rPr>
+          <w:rFonts w:ascii="Times New Roman" w:hAnsi="Times New Roman" w:cs="Times New Roman"/>
+        </w:rPr>
         <w:t>)</w:t>
       </w:r>
       <w:r>
         <w:rPr>
           <w:rFonts w:ascii="Times New Roman" w:eastAsia="Yu Gothic UI Semibold" w:hAnsi="Times New Roman" w:cs="Times New Roman"/>
         </w:rPr>
-        <w:t xml:space="preserve"> – Personal website of E</w:t>
-      </w:r>
-      <w:r>
-        <w:rPr>
-          <w:rFonts w:ascii="Times New Roman" w:eastAsia="Yu Gothic UI Semibold" w:hAnsi="Times New Roman" w:cs="Times New Roman"/>
-        </w:rPr>
-        <w:t>josue</w:t>
-      </w:r>
-      <w:r>
-        <w:rPr>
-          <w:rFonts w:ascii="Times New Roman" w:eastAsia="Yu Gothic UI Semibold" w:hAnsi="Times New Roman" w:cs="Times New Roman"/>
-        </w:rPr>
-        <w:t xml:space="preserve"> from Russia Mosco</w:t>
+        <w:t xml:space="preserve"> – Personal website of Ejosue from Russia Mosco</w:t>
       </w:r>
     </w:p>
     <w:p>
@@ -6931,7 +7439,7 @@
         </w:rPr>
         <w:t>Devon Stank (</w:t>
       </w:r>
-      <w:hyperlink r:id="rId75" w:history="1">
+      <w:hyperlink r:id="rId77" w:history="1">
         <w:r>
           <w:rPr>
             <w:rStyle w:val="Hyperlink"/>
@@ -6970,19 +7478,7 @@
         <w:rPr>
           <w:rFonts w:ascii="Times New Roman" w:eastAsia="Yu Gothic UI Semibold" w:hAnsi="Times New Roman" w:cs="Times New Roman"/>
         </w:rPr>
-        <w:t xml:space="preserve">personal website of </w:t>
-      </w:r>
-      <w:r>
-        <w:rPr>
-          <w:rFonts w:ascii="Times New Roman" w:eastAsia="Yu Gothic UI Semibold" w:hAnsi="Times New Roman" w:cs="Times New Roman"/>
-        </w:rPr>
-        <w:t>Devon Stank</w:t>
-      </w:r>
-      <w:r>
-        <w:rPr>
-          <w:rFonts w:ascii="Times New Roman" w:eastAsia="Yu Gothic UI Semibold" w:hAnsi="Times New Roman" w:cs="Times New Roman"/>
-        </w:rPr>
-        <w:t xml:space="preserve"> – website developer</w:t>
+        <w:t>personal website of Devon Stank – website developer</w:t>
       </w:r>
     </w:p>
     <w:p>
@@ -7002,7 +7498,7 @@
         </w:rPr>
         <w:t>Nia Shanks (</w:t>
       </w:r>
-      <w:hyperlink r:id="rId76" w:history="1">
+      <w:hyperlink r:id="rId78" w:history="1">
         <w:r>
           <w:rPr>
             <w:rStyle w:val="Hyperlink"/>
@@ -7043,7 +7539,7 @@
         </w:rPr>
         <w:t>Brandon Johnson(</w:t>
       </w:r>
-      <w:hyperlink r:id="rId77" w:history="1">
+      <w:hyperlink r:id="rId79" w:history="1">
         <w:r>
           <w:rPr>
             <w:rStyle w:val="Hyperlink"/>
@@ -7064,37 +7560,7 @@
         <w:rPr>
           <w:rFonts w:ascii="Times New Roman" w:eastAsia="Yu Gothic UI Semibold" w:hAnsi="Times New Roman" w:cs="Times New Roman"/>
         </w:rPr>
-        <w:t xml:space="preserve"> – personal website of </w:t>
-      </w:r>
-      <w:r>
-        <w:rPr>
-          <w:rFonts w:ascii="Times New Roman" w:eastAsia="Yu Gothic UI Semibold" w:hAnsi="Times New Roman" w:cs="Times New Roman"/>
-        </w:rPr>
-        <w:t>Brandon C. Johnson</w:t>
-      </w:r>
-      <w:r>
-        <w:rPr>
-          <w:rFonts w:ascii="Times New Roman" w:eastAsia="Yu Gothic UI Semibold" w:hAnsi="Times New Roman" w:cs="Times New Roman"/>
-        </w:rPr>
-        <w:t xml:space="preserve">, </w:t>
-      </w:r>
-      <w:r>
-        <w:rPr>
-          <w:rFonts w:ascii="Times New Roman" w:eastAsia="Yu Gothic UI Semibold" w:hAnsi="Times New Roman" w:cs="Times New Roman"/>
-        </w:rPr>
-        <w:t>Associate Professor</w:t>
-      </w:r>
-      <w:r>
-        <w:rPr>
-          <w:rFonts w:ascii="Times New Roman" w:eastAsia="Yu Gothic UI Semibold" w:hAnsi="Times New Roman" w:cs="Times New Roman"/>
-        </w:rPr>
-        <w:t xml:space="preserve"> at </w:t>
-      </w:r>
-      <w:r>
-        <w:rPr>
-          <w:rFonts w:ascii="Times New Roman" w:eastAsia="Yu Gothic UI Semibold" w:hAnsi="Times New Roman" w:cs="Times New Roman"/>
-        </w:rPr>
-        <w:t>Purdue University</w:t>
+        <w:t xml:space="preserve"> – personal website of Brandon C. Johnson, Associate Professor at Purdue University</w:t>
       </w:r>
     </w:p>
     <w:p>
@@ -7111,7 +7577,7 @@
           <w:u w:val="none"/>
         </w:rPr>
       </w:pPr>
-      <w:bookmarkStart w:id="21" w:name="_Toc33994049"/>
+      <w:bookmarkStart w:id="22" w:name="_Toc34178540"/>
       <w:r>
         <w:rPr>
           <w:rFonts w:ascii="Times New Roman" w:eastAsia="Yu Gothic UI Semibold" w:hAnsi="Times New Roman" w:cs="Times New Roman"/>
@@ -7146,689 +7612,6 @@
           <w:color w:val="auto"/>
         </w:rPr>
         <w:t xml:space="preserve"> and my evaluation of </w:t>
-      </w:r>
-      <w:hyperlink r:id="rId78" w:history="1">
-        <w:r>
-          <w:rPr>
-            <w:rStyle w:val="Hyperlink"/>
-            <w:rFonts w:ascii="Times New Roman" w:eastAsia="Yu Gothic UI Semibold" w:hAnsi="Times New Roman" w:cs="Times New Roman"/>
-            <w:color w:val="auto"/>
-            <w:u w:val="none"/>
-          </w:rPr>
-          <w:t>CNN</w:t>
-        </w:r>
-      </w:hyperlink>
-      <w:r>
-        <w:rPr>
-          <w:rFonts w:ascii="Times New Roman" w:eastAsia="Yu Gothic UI Semibold" w:hAnsi="Times New Roman" w:cs="Times New Roman"/>
-          <w:color w:val="auto"/>
-        </w:rPr>
-        <w:t xml:space="preserve"> and </w:t>
-      </w:r>
-      <w:hyperlink r:id="rId79" w:history="1">
-        <w:r>
-          <w:rPr>
-            <w:rStyle w:val="Hyperlink"/>
-            <w:rFonts w:ascii="Times New Roman" w:eastAsia="Yu Gothic UI Semibold" w:hAnsi="Times New Roman" w:cs="Times New Roman"/>
-            <w:color w:val="auto"/>
-            <w:u w:val="none"/>
-          </w:rPr>
-          <w:t>AAU</w:t>
-        </w:r>
-        <w:bookmarkEnd w:id="21"/>
-      </w:hyperlink>
-    </w:p>
-    <w:p/>
-    <w:p>
-      <w:pPr>
-        <w:ind w:left="840"/>
-        <w:rPr>
-          <w:rFonts w:ascii="Times New Roman" w:eastAsia="Yu Gothic UI Semibold" w:hAnsi="Times New Roman" w:cs="Times New Roman"/>
-        </w:rPr>
-      </w:pPr>
-      <w:r>
-        <w:rPr>
-          <w:rFonts w:ascii="Times New Roman" w:eastAsia="Yu Gothic UI Semibold" w:hAnsi="Times New Roman" w:cs="Times New Roman"/>
-        </w:rPr>
-        <w:t>Websites can be generally evaluated in terms of its content, view and performance. Besides we can state some attributes to evaluate websites like Authority, Purpose, Coverage, Currency, Objectivity, Accuracy and Style.</w:t>
-      </w:r>
-    </w:p>
-    <w:p>
-      <w:pPr>
-        <w:pStyle w:val="ListParagraph"/>
-        <w:numPr>
-          <w:ilvl w:val="0"/>
-          <w:numId w:val="22"/>
-        </w:numPr>
-        <w:rPr>
-          <w:rFonts w:ascii="Times New Roman" w:eastAsia="Yu Gothic UI Semibold" w:hAnsi="Times New Roman" w:cs="Times New Roman"/>
-        </w:rPr>
-      </w:pPr>
-      <w:r>
-        <w:rPr>
-          <w:rFonts w:ascii="Times New Roman" w:eastAsia="Yu Gothic UI Semibold" w:hAnsi="Times New Roman" w:cs="Times New Roman"/>
-          <w:u w:val="single"/>
-        </w:rPr>
-        <w:t>Authority</w:t>
-      </w:r>
-      <w:r>
-        <w:rPr>
-          <w:rFonts w:ascii="Times New Roman" w:eastAsia="Yu Gothic UI Semibold" w:hAnsi="Times New Roman" w:cs="Times New Roman"/>
-        </w:rPr>
-        <w:t>:</w:t>
-      </w:r>
-      <w:r>
-        <w:rPr>
-          <w:rFonts w:ascii="Times New Roman" w:eastAsia="Yu Gothic UI Semibold" w:hAnsi="Times New Roman" w:cs="Times New Roman"/>
-          <w:u w:val="single"/>
-        </w:rPr>
-        <w:t xml:space="preserve"> </w:t>
-      </w:r>
-    </w:p>
-    <w:p>
-      <w:pPr>
-        <w:pStyle w:val="ListParagraph"/>
-        <w:numPr>
-          <w:ilvl w:val="1"/>
-          <w:numId w:val="1"/>
-        </w:numPr>
-        <w:rPr>
-          <w:rFonts w:ascii="Times New Roman" w:eastAsia="Yu Gothic UI Semibold" w:hAnsi="Times New Roman" w:cs="Times New Roman"/>
-        </w:rPr>
-      </w:pPr>
-      <w:r>
-        <w:rPr>
-          <w:rFonts w:ascii="Times New Roman" w:eastAsia="Yu Gothic UI Semibold" w:hAnsi="Times New Roman" w:cs="Times New Roman"/>
-        </w:rPr>
-        <w:t xml:space="preserve">by whom the website is owned? </w:t>
-      </w:r>
-    </w:p>
-    <w:p>
-      <w:pPr>
-        <w:pStyle w:val="ListParagraph"/>
-        <w:numPr>
-          <w:ilvl w:val="1"/>
-          <w:numId w:val="1"/>
-        </w:numPr>
-        <w:rPr>
-          <w:rFonts w:ascii="Times New Roman" w:eastAsia="Yu Gothic UI Semibold" w:hAnsi="Times New Roman" w:cs="Times New Roman"/>
-        </w:rPr>
-      </w:pPr>
-      <w:r>
-        <w:rPr>
-          <w:rFonts w:ascii="Times New Roman" w:eastAsia="Yu Gothic UI Semibold" w:hAnsi="Times New Roman" w:cs="Times New Roman"/>
-        </w:rPr>
-        <w:t>is the website have contact information?</w:t>
-      </w:r>
-    </w:p>
-    <w:p>
-      <w:pPr>
-        <w:pStyle w:val="ListParagraph"/>
-        <w:numPr>
-          <w:ilvl w:val="1"/>
-          <w:numId w:val="1"/>
-        </w:numPr>
-        <w:rPr>
-          <w:rFonts w:ascii="Times New Roman" w:eastAsia="Yu Gothic UI Semibold" w:hAnsi="Times New Roman" w:cs="Times New Roman"/>
-        </w:rPr>
-      </w:pPr>
-      <w:r>
-        <w:rPr>
-          <w:rFonts w:ascii="Times New Roman" w:eastAsia="Yu Gothic UI Semibold" w:hAnsi="Times New Roman" w:cs="Times New Roman"/>
-        </w:rPr>
-        <w:t>does website</w:t>
-      </w:r>
-      <w:r>
-        <w:rPr>
-          <w:rFonts w:ascii="Times New Roman" w:eastAsia="Yu Gothic UI Semibold" w:hAnsi="Times New Roman" w:cs="Times New Roman"/>
-        </w:rPr>
-        <w:t xml:space="preserve"> content writer</w:t>
-      </w:r>
-      <w:r>
-        <w:rPr>
-          <w:rFonts w:ascii="Times New Roman" w:eastAsia="Yu Gothic UI Semibold" w:hAnsi="Times New Roman" w:cs="Times New Roman"/>
-        </w:rPr>
-        <w:t xml:space="preserve"> have credential</w:t>
-      </w:r>
-      <w:r>
-        <w:rPr>
-          <w:rFonts w:ascii="Times New Roman" w:eastAsia="Yu Gothic UI Semibold" w:hAnsi="Times New Roman" w:cs="Times New Roman"/>
-        </w:rPr>
-        <w:t>s</w:t>
-      </w:r>
-      <w:r>
-        <w:rPr>
-          <w:rFonts w:ascii="Times New Roman" w:eastAsia="Yu Gothic UI Semibold" w:hAnsi="Times New Roman" w:cs="Times New Roman"/>
-        </w:rPr>
-        <w:t>?</w:t>
-      </w:r>
-    </w:p>
-    <w:p>
-      <w:pPr>
-        <w:pStyle w:val="ListParagraph"/>
-        <w:numPr>
-          <w:ilvl w:val="0"/>
-          <w:numId w:val="22"/>
-        </w:numPr>
-        <w:rPr>
-          <w:rFonts w:ascii="Times New Roman" w:eastAsia="Yu Gothic UI Semibold" w:hAnsi="Times New Roman" w:cs="Times New Roman"/>
-          <w:u w:val="single"/>
-        </w:rPr>
-      </w:pPr>
-      <w:r>
-        <w:rPr>
-          <w:rFonts w:ascii="Times New Roman" w:eastAsia="Yu Gothic UI Semibold" w:hAnsi="Times New Roman" w:cs="Times New Roman"/>
-        </w:rPr>
-        <w:t xml:space="preserve"> </w:t>
-      </w:r>
-      <w:r>
-        <w:rPr>
-          <w:rFonts w:ascii="Times New Roman" w:eastAsia="Yu Gothic UI Semibold" w:hAnsi="Times New Roman" w:cs="Times New Roman"/>
-          <w:u w:val="single"/>
-        </w:rPr>
-        <w:t>Purpose</w:t>
-      </w:r>
-      <w:r>
-        <w:rPr>
-          <w:rFonts w:ascii="Times New Roman" w:eastAsia="Yu Gothic UI Semibold" w:hAnsi="Times New Roman" w:cs="Times New Roman"/>
-        </w:rPr>
-        <w:t>:</w:t>
-      </w:r>
-    </w:p>
-    <w:p>
-      <w:pPr>
-        <w:pStyle w:val="ListParagraph"/>
-        <w:numPr>
-          <w:ilvl w:val="1"/>
-          <w:numId w:val="1"/>
-        </w:numPr>
-        <w:ind w:left="2040" w:firstLine="60"/>
-        <w:rPr>
-          <w:rFonts w:ascii="Times New Roman" w:eastAsia="Yu Gothic UI Semibold" w:hAnsi="Times New Roman" w:cs="Times New Roman"/>
-        </w:rPr>
-      </w:pPr>
-      <w:r>
-        <w:rPr>
-          <w:rFonts w:ascii="Times New Roman" w:eastAsia="Yu Gothic UI Semibold" w:hAnsi="Times New Roman" w:cs="Times New Roman"/>
-        </w:rPr>
-        <w:t>D</w:t>
-      </w:r>
-      <w:r>
-        <w:rPr>
-          <w:rFonts w:ascii="Times New Roman" w:eastAsia="Yu Gothic UI Semibold" w:hAnsi="Times New Roman" w:cs="Times New Roman"/>
-        </w:rPr>
-        <w:t xml:space="preserve">oes the site have a purpose? </w:t>
-      </w:r>
-    </w:p>
-    <w:p>
-      <w:pPr>
-        <w:pStyle w:val="ListParagraph"/>
-        <w:numPr>
-          <w:ilvl w:val="1"/>
-          <w:numId w:val="1"/>
-        </w:numPr>
-        <w:ind w:left="2040" w:firstLine="60"/>
-        <w:rPr>
-          <w:rFonts w:ascii="Times New Roman" w:eastAsia="Yu Gothic UI Semibold" w:hAnsi="Times New Roman" w:cs="Times New Roman"/>
-        </w:rPr>
-      </w:pPr>
-      <w:r>
-        <w:rPr>
-          <w:rFonts w:ascii="Times New Roman" w:eastAsia="Yu Gothic UI Semibold" w:hAnsi="Times New Roman" w:cs="Times New Roman"/>
-        </w:rPr>
-        <w:t>T</w:t>
-      </w:r>
-      <w:r>
-        <w:rPr>
-          <w:rFonts w:ascii="Times New Roman" w:eastAsia="Yu Gothic UI Semibold" w:hAnsi="Times New Roman" w:cs="Times New Roman"/>
-        </w:rPr>
-        <w:t>o whom the site is presented (</w:t>
-      </w:r>
-      <w:r>
-        <w:rPr>
-          <w:rFonts w:ascii="Times New Roman" w:eastAsia="Yu Gothic UI Semibold" w:hAnsi="Times New Roman" w:cs="Times New Roman"/>
-        </w:rPr>
-        <w:t>to kids, to Programmers or to D</w:t>
-      </w:r>
-      <w:r>
-        <w:rPr>
-          <w:rFonts w:ascii="Times New Roman" w:eastAsia="Yu Gothic UI Semibold" w:hAnsi="Times New Roman" w:cs="Times New Roman"/>
-        </w:rPr>
-        <w:t xml:space="preserve">octors)? </w:t>
-      </w:r>
-    </w:p>
-    <w:p>
-      <w:pPr>
-        <w:pStyle w:val="ListParagraph"/>
-        <w:numPr>
-          <w:ilvl w:val="1"/>
-          <w:numId w:val="1"/>
-        </w:numPr>
-        <w:ind w:left="2040" w:firstLine="60"/>
-        <w:rPr>
-          <w:rFonts w:ascii="Times New Roman" w:eastAsia="Yu Gothic UI Semibold" w:hAnsi="Times New Roman" w:cs="Times New Roman"/>
-        </w:rPr>
-      </w:pPr>
-      <w:r>
-        <w:rPr>
-          <w:rFonts w:ascii="Times New Roman" w:eastAsia="Yu Gothic UI Semibold" w:hAnsi="Times New Roman" w:cs="Times New Roman"/>
-        </w:rPr>
-        <w:t xml:space="preserve">The </w:t>
-      </w:r>
-      <w:r>
-        <w:rPr>
-          <w:rFonts w:ascii="Times New Roman" w:eastAsia="Yu Gothic UI Semibold" w:hAnsi="Times New Roman" w:cs="Times New Roman"/>
-        </w:rPr>
-        <w:t>link</w:t>
-      </w:r>
-      <w:r>
-        <w:rPr>
-          <w:rFonts w:ascii="Times New Roman" w:eastAsia="Yu Gothic UI Semibold" w:hAnsi="Times New Roman" w:cs="Times New Roman"/>
-        </w:rPr>
-        <w:t>s</w:t>
-      </w:r>
-      <w:r>
-        <w:rPr>
-          <w:rFonts w:ascii="Times New Roman" w:eastAsia="Yu Gothic UI Semibold" w:hAnsi="Times New Roman" w:cs="Times New Roman"/>
-        </w:rPr>
-        <w:t xml:space="preserve"> in the website</w:t>
-      </w:r>
-      <w:r>
-        <w:rPr>
-          <w:rFonts w:ascii="Times New Roman" w:eastAsia="Yu Gothic UI Semibold" w:hAnsi="Times New Roman" w:cs="Times New Roman"/>
-        </w:rPr>
-        <w:t xml:space="preserve"> are</w:t>
-      </w:r>
-      <w:r>
-        <w:rPr>
-          <w:rFonts w:ascii="Times New Roman" w:eastAsia="Yu Gothic UI Semibold" w:hAnsi="Times New Roman" w:cs="Times New Roman"/>
-        </w:rPr>
-        <w:t xml:space="preserve"> placed in purpose? </w:t>
-      </w:r>
-    </w:p>
-    <w:p>
-      <w:pPr>
-        <w:pStyle w:val="ListParagraph"/>
-        <w:numPr>
-          <w:ilvl w:val="1"/>
-          <w:numId w:val="1"/>
-        </w:numPr>
-        <w:ind w:left="2040" w:firstLine="60"/>
-        <w:rPr>
-          <w:rFonts w:ascii="Times New Roman" w:eastAsia="Yu Gothic UI Semibold" w:hAnsi="Times New Roman" w:cs="Times New Roman"/>
-        </w:rPr>
-      </w:pPr>
-      <w:r>
-        <w:rPr>
-          <w:rFonts w:ascii="Times New Roman" w:eastAsia="Yu Gothic UI Semibold" w:hAnsi="Times New Roman" w:cs="Times New Roman"/>
-        </w:rPr>
-        <w:t xml:space="preserve">Are </w:t>
-      </w:r>
-      <w:r>
-        <w:rPr>
-          <w:rFonts w:ascii="Times New Roman" w:eastAsia="Yu Gothic UI Semibold" w:hAnsi="Times New Roman" w:cs="Times New Roman"/>
-        </w:rPr>
-        <w:t>contents of site are organized?</w:t>
-      </w:r>
-    </w:p>
-    <w:p>
-      <w:pPr>
-        <w:pStyle w:val="ListParagraph"/>
-        <w:numPr>
-          <w:ilvl w:val="0"/>
-          <w:numId w:val="22"/>
-        </w:numPr>
-        <w:rPr>
-          <w:rFonts w:ascii="Times New Roman" w:eastAsia="Yu Gothic UI Semibold" w:hAnsi="Times New Roman" w:cs="Times New Roman"/>
-          <w:u w:val="single"/>
-        </w:rPr>
-      </w:pPr>
-      <w:r>
-        <w:rPr>
-          <w:rFonts w:ascii="Times New Roman" w:eastAsia="Yu Gothic UI Semibold" w:hAnsi="Times New Roman" w:cs="Times New Roman"/>
-          <w:u w:val="single"/>
-        </w:rPr>
-        <w:t>Coverage</w:t>
-      </w:r>
-      <w:r>
-        <w:rPr>
-          <w:rFonts w:ascii="Times New Roman" w:eastAsia="Yu Gothic UI Semibold" w:hAnsi="Times New Roman" w:cs="Times New Roman"/>
-        </w:rPr>
-        <w:t>:</w:t>
-      </w:r>
-      <w:r>
-        <w:rPr>
-          <w:rFonts w:ascii="Times New Roman" w:eastAsia="Yu Gothic UI Semibold" w:hAnsi="Times New Roman" w:cs="Times New Roman"/>
-          <w:u w:val="single"/>
-        </w:rPr>
-        <w:t xml:space="preserve"> </w:t>
-      </w:r>
-    </w:p>
-    <w:p>
-      <w:pPr>
-        <w:pStyle w:val="ListParagraph"/>
-        <w:numPr>
-          <w:ilvl w:val="1"/>
-          <w:numId w:val="1"/>
-        </w:numPr>
-        <w:rPr>
-          <w:rFonts w:ascii="Times New Roman" w:eastAsia="Yu Gothic UI Semibold" w:hAnsi="Times New Roman" w:cs="Times New Roman"/>
-        </w:rPr>
-      </w:pPr>
-      <w:r>
-        <w:rPr>
-          <w:rFonts w:ascii="Times New Roman" w:eastAsia="Yu Gothic UI Semibold" w:hAnsi="Times New Roman" w:cs="Times New Roman"/>
-        </w:rPr>
-        <w:t>What topics</w:t>
-      </w:r>
-      <w:r>
-        <w:rPr>
-          <w:rFonts w:ascii="Times New Roman" w:eastAsia="Yu Gothic UI Semibold" w:hAnsi="Times New Roman" w:cs="Times New Roman"/>
-        </w:rPr>
-        <w:t xml:space="preserve"> the site covered?</w:t>
-      </w:r>
-    </w:p>
-    <w:p>
-      <w:pPr>
-        <w:pStyle w:val="ListParagraph"/>
-        <w:numPr>
-          <w:ilvl w:val="1"/>
-          <w:numId w:val="1"/>
-        </w:numPr>
-        <w:rPr>
-          <w:rFonts w:ascii="Times New Roman" w:eastAsia="Yu Gothic UI Semibold" w:hAnsi="Times New Roman" w:cs="Times New Roman"/>
-        </w:rPr>
-      </w:pPr>
-      <w:r>
-        <w:rPr>
-          <w:rFonts w:ascii="Times New Roman" w:eastAsia="Yu Gothic UI Semibold" w:hAnsi="Times New Roman" w:cs="Times New Roman"/>
-        </w:rPr>
-        <w:t xml:space="preserve">Are the topics appropriate and explained in depth? </w:t>
-      </w:r>
-    </w:p>
-    <w:p>
-      <w:pPr>
-        <w:pStyle w:val="ListParagraph"/>
-        <w:numPr>
-          <w:ilvl w:val="0"/>
-          <w:numId w:val="22"/>
-        </w:numPr>
-        <w:rPr>
-          <w:rFonts w:ascii="Times New Roman" w:eastAsia="Yu Gothic UI Semibold" w:hAnsi="Times New Roman" w:cs="Times New Roman"/>
-          <w:u w:val="single"/>
-        </w:rPr>
-      </w:pPr>
-      <w:r>
-        <w:rPr>
-          <w:rFonts w:ascii="Times New Roman" w:eastAsia="Yu Gothic UI Semibold" w:hAnsi="Times New Roman" w:cs="Times New Roman"/>
-          <w:u w:val="single"/>
-        </w:rPr>
-        <w:lastRenderedPageBreak/>
-        <w:t>Currency</w:t>
-      </w:r>
-      <w:r>
-        <w:rPr>
-          <w:rFonts w:ascii="Times New Roman" w:eastAsia="Yu Gothic UI Semibold" w:hAnsi="Times New Roman" w:cs="Times New Roman"/>
-        </w:rPr>
-        <w:t xml:space="preserve">: </w:t>
-      </w:r>
-    </w:p>
-    <w:p>
-      <w:pPr>
-        <w:pStyle w:val="ListParagraph"/>
-        <w:numPr>
-          <w:ilvl w:val="1"/>
-          <w:numId w:val="1"/>
-        </w:numPr>
-        <w:rPr>
-          <w:rFonts w:ascii="Times New Roman" w:eastAsia="Yu Gothic UI Semibold" w:hAnsi="Times New Roman" w:cs="Times New Roman"/>
-          <w:u w:val="single"/>
-        </w:rPr>
-      </w:pPr>
-      <w:r>
-        <w:rPr>
-          <w:rFonts w:ascii="Times New Roman" w:eastAsia="Yu Gothic UI Semibold" w:hAnsi="Times New Roman" w:cs="Times New Roman"/>
-        </w:rPr>
-        <w:t>is the site up to date?</w:t>
-      </w:r>
-    </w:p>
-    <w:p>
-      <w:pPr>
-        <w:pStyle w:val="ListParagraph"/>
-        <w:numPr>
-          <w:ilvl w:val="1"/>
-          <w:numId w:val="1"/>
-        </w:numPr>
-        <w:rPr>
-          <w:rFonts w:ascii="Times New Roman" w:eastAsia="Yu Gothic UI Semibold" w:hAnsi="Times New Roman" w:cs="Times New Roman"/>
-          <w:u w:val="single"/>
-        </w:rPr>
-      </w:pPr>
-      <w:r>
-        <w:rPr>
-          <w:rFonts w:ascii="Times New Roman" w:eastAsia="Yu Gothic UI Semibold" w:hAnsi="Times New Roman" w:cs="Times New Roman"/>
-        </w:rPr>
-        <w:t>Is the contents and outside links of the website up to date?</w:t>
-      </w:r>
-    </w:p>
-    <w:p>
-      <w:pPr>
-        <w:pStyle w:val="ListParagraph"/>
-        <w:numPr>
-          <w:ilvl w:val="0"/>
-          <w:numId w:val="22"/>
-        </w:numPr>
-        <w:rPr>
-          <w:rFonts w:ascii="Times New Roman" w:eastAsia="Yu Gothic UI Semibold" w:hAnsi="Times New Roman" w:cs="Times New Roman"/>
-          <w:u w:val="single"/>
-        </w:rPr>
-      </w:pPr>
-      <w:r>
-        <w:rPr>
-          <w:rFonts w:ascii="Times New Roman" w:eastAsia="Yu Gothic UI Semibold" w:hAnsi="Times New Roman" w:cs="Times New Roman"/>
-          <w:u w:val="single"/>
-        </w:rPr>
-        <w:t>Objectivity</w:t>
-      </w:r>
-      <w:r>
-        <w:rPr>
-          <w:rFonts w:ascii="Times New Roman" w:eastAsia="Yu Gothic UI Semibold" w:hAnsi="Times New Roman" w:cs="Times New Roman"/>
-        </w:rPr>
-        <w:t>:</w:t>
-      </w:r>
-    </w:p>
-    <w:p>
-      <w:pPr>
-        <w:pStyle w:val="ListParagraph"/>
-        <w:numPr>
-          <w:ilvl w:val="1"/>
-          <w:numId w:val="1"/>
-        </w:numPr>
-        <w:rPr>
-          <w:rFonts w:ascii="Times New Roman" w:eastAsia="Yu Gothic UI Semibold" w:hAnsi="Times New Roman" w:cs="Times New Roman"/>
-        </w:rPr>
-      </w:pPr>
-      <w:r>
-        <w:rPr>
-          <w:rFonts w:ascii="Times New Roman" w:eastAsia="Yu Gothic UI Semibold" w:hAnsi="Times New Roman" w:cs="Times New Roman"/>
-        </w:rPr>
-        <w:t>Is the site free from bias?</w:t>
-      </w:r>
-    </w:p>
-    <w:p>
-      <w:pPr>
-        <w:pStyle w:val="ListParagraph"/>
-        <w:numPr>
-          <w:ilvl w:val="1"/>
-          <w:numId w:val="1"/>
-        </w:numPr>
-        <w:rPr>
-          <w:rFonts w:ascii="Times New Roman" w:eastAsia="Yu Gothic UI Semibold" w:hAnsi="Times New Roman" w:cs="Times New Roman"/>
-        </w:rPr>
-      </w:pPr>
-      <w:r>
-        <w:rPr>
-          <w:rFonts w:ascii="Times New Roman" w:eastAsia="Yu Gothic UI Semibold" w:hAnsi="Times New Roman" w:cs="Times New Roman"/>
-        </w:rPr>
-        <w:t>Does the Web site promote a specific product, service, or point of view?</w:t>
-      </w:r>
-    </w:p>
-    <w:p>
-      <w:pPr>
-        <w:pStyle w:val="ListParagraph"/>
-        <w:numPr>
-          <w:ilvl w:val="0"/>
-          <w:numId w:val="22"/>
-        </w:numPr>
-        <w:rPr>
-          <w:rFonts w:ascii="Times New Roman" w:eastAsia="Yu Gothic UI Semibold" w:hAnsi="Times New Roman" w:cs="Times New Roman"/>
-        </w:rPr>
-      </w:pPr>
-      <w:r>
-        <w:rPr>
-          <w:rFonts w:ascii="Times New Roman" w:eastAsia="Yu Gothic UI Semibold" w:hAnsi="Times New Roman" w:cs="Times New Roman"/>
-          <w:u w:val="single"/>
-        </w:rPr>
-        <w:t>Accuracy</w:t>
-      </w:r>
-      <w:r>
-        <w:rPr>
-          <w:rFonts w:ascii="Times New Roman" w:eastAsia="Yu Gothic UI Semibold" w:hAnsi="Times New Roman" w:cs="Times New Roman"/>
-        </w:rPr>
-        <w:t xml:space="preserve">: </w:t>
-      </w:r>
-    </w:p>
-    <w:p>
-      <w:pPr>
-        <w:pStyle w:val="ListParagraph"/>
-        <w:numPr>
-          <w:ilvl w:val="1"/>
-          <w:numId w:val="1"/>
-        </w:numPr>
-        <w:rPr>
-          <w:rFonts w:ascii="Times New Roman" w:eastAsia="Yu Gothic UI Semibold" w:hAnsi="Times New Roman" w:cs="Times New Roman"/>
-        </w:rPr>
-      </w:pPr>
-      <w:r>
-        <w:rPr>
-          <w:rFonts w:ascii="Times New Roman" w:eastAsia="Yu Gothic UI Semibold" w:hAnsi="Times New Roman" w:cs="Times New Roman"/>
-        </w:rPr>
-        <w:t>Is the information’s of the site reliable and do they have references?</w:t>
-      </w:r>
-    </w:p>
-    <w:p>
-      <w:pPr>
-        <w:pStyle w:val="ListParagraph"/>
-        <w:numPr>
-          <w:ilvl w:val="1"/>
-          <w:numId w:val="1"/>
-        </w:numPr>
-        <w:rPr>
-          <w:rFonts w:ascii="Times New Roman" w:eastAsia="Yu Gothic UI Semibold" w:hAnsi="Times New Roman" w:cs="Times New Roman"/>
-        </w:rPr>
-      </w:pPr>
-      <w:r>
-        <w:rPr>
-          <w:rFonts w:ascii="Times New Roman" w:eastAsia="Yu Gothic UI Semibold" w:hAnsi="Times New Roman" w:cs="Times New Roman"/>
-        </w:rPr>
-        <w:t xml:space="preserve">If it has references, are they reliable? </w:t>
-      </w:r>
-    </w:p>
-    <w:p>
-      <w:pPr>
-        <w:pStyle w:val="ListParagraph"/>
-        <w:numPr>
-          <w:ilvl w:val="0"/>
-          <w:numId w:val="22"/>
-        </w:numPr>
-        <w:rPr>
-          <w:rFonts w:ascii="Times New Roman" w:eastAsia="Yu Gothic UI Semibold" w:hAnsi="Times New Roman" w:cs="Times New Roman"/>
-          <w:u w:val="single"/>
-        </w:rPr>
-      </w:pPr>
-      <w:r>
-        <w:rPr>
-          <w:rFonts w:ascii="Times New Roman" w:eastAsia="Yu Gothic UI Semibold" w:hAnsi="Times New Roman" w:cs="Times New Roman"/>
-          <w:u w:val="single"/>
-        </w:rPr>
-        <w:t>Style</w:t>
-      </w:r>
-      <w:r>
-        <w:rPr>
-          <w:rFonts w:ascii="Times New Roman" w:eastAsia="Yu Gothic UI Semibold" w:hAnsi="Times New Roman" w:cs="Times New Roman"/>
-        </w:rPr>
-        <w:t>:</w:t>
-      </w:r>
-    </w:p>
-    <w:p>
-      <w:pPr>
-        <w:pStyle w:val="ListParagraph"/>
-        <w:numPr>
-          <w:ilvl w:val="1"/>
-          <w:numId w:val="1"/>
-        </w:numPr>
-        <w:rPr>
-          <w:rFonts w:ascii="Times New Roman" w:eastAsia="Yu Gothic UI Semibold" w:hAnsi="Times New Roman" w:cs="Times New Roman"/>
-          <w:u w:val="single"/>
-        </w:rPr>
-      </w:pPr>
-      <w:r>
-        <w:rPr>
-          <w:rFonts w:ascii="Times New Roman" w:eastAsia="Yu Gothic UI Semibold" w:hAnsi="Times New Roman" w:cs="Times New Roman"/>
-          <w:color w:val="000000"/>
-          <w:szCs w:val="24"/>
-        </w:rPr>
-        <w:t>Is the design graphically pleasing</w:t>
-      </w:r>
-      <w:r>
-        <w:rPr>
-          <w:rFonts w:ascii="Times New Roman" w:eastAsia="Yu Gothic UI Semibold" w:hAnsi="Times New Roman" w:cs="Times New Roman"/>
-          <w:color w:val="000000"/>
-          <w:sz w:val="27"/>
-          <w:szCs w:val="27"/>
-        </w:rPr>
-        <w:t>?</w:t>
-      </w:r>
-    </w:p>
-    <w:p>
-      <w:pPr>
-        <w:pStyle w:val="ListParagraph"/>
-        <w:numPr>
-          <w:ilvl w:val="1"/>
-          <w:numId w:val="1"/>
-        </w:numPr>
-        <w:rPr>
-          <w:rFonts w:ascii="Times New Roman" w:eastAsia="Yu Gothic UI Semibold" w:hAnsi="Times New Roman" w:cs="Times New Roman"/>
-          <w:u w:val="single"/>
-        </w:rPr>
-      </w:pPr>
-      <w:r>
-        <w:rPr>
-          <w:rFonts w:ascii="Times New Roman" w:eastAsia="Yu Gothic UI Semibold" w:hAnsi="Times New Roman" w:cs="Times New Roman"/>
-        </w:rPr>
-        <w:t>Are the contents’ grammar. Spelling and composition correct?</w:t>
-      </w:r>
-    </w:p>
-    <w:p>
-      <w:pPr>
-        <w:ind w:left="420"/>
-        <w:rPr>
-          <w:rFonts w:ascii="Times New Roman" w:eastAsia="Yu Gothic UI Semibold" w:hAnsi="Times New Roman" w:cs="Times New Roman"/>
-        </w:rPr>
-      </w:pPr>
-    </w:p>
-    <w:p>
-      <w:pPr>
-        <w:ind w:left="420"/>
-        <w:rPr>
-          <w:rFonts w:ascii="Times New Roman" w:eastAsia="Yu Gothic UI Semibold" w:hAnsi="Times New Roman" w:cs="Times New Roman"/>
-        </w:rPr>
-      </w:pPr>
-      <w:r>
-        <w:rPr>
-          <w:rFonts w:ascii="Times New Roman" w:eastAsia="Yu Gothic UI Semibold" w:hAnsi="Times New Roman" w:cs="Times New Roman"/>
-        </w:rPr>
-        <w:t>My evaluation of websites(</w:t>
       </w:r>
       <w:hyperlink r:id="rId80" w:history="1">
         <w:r>
@@ -7844,6 +7627,7 @@
       <w:r>
         <w:rPr>
           <w:rFonts w:ascii="Times New Roman" w:eastAsia="Yu Gothic UI Semibold" w:hAnsi="Times New Roman" w:cs="Times New Roman"/>
+          <w:color w:val="auto"/>
         </w:rPr>
         <w:t xml:space="preserve"> and </w:t>
       </w:r>
@@ -7857,6 +7641,694 @@
           </w:rPr>
           <w:t>AAU</w:t>
         </w:r>
+        <w:bookmarkEnd w:id="22"/>
+      </w:hyperlink>
+    </w:p>
+    <w:p>
+      <w:pPr>
+        <w:rPr>
+          <w:rFonts w:ascii="Times New Roman" w:hAnsi="Times New Roman" w:cs="Times New Roman"/>
+        </w:rPr>
+      </w:pPr>
+    </w:p>
+    <w:p>
+      <w:pPr>
+        <w:ind w:left="840"/>
+        <w:rPr>
+          <w:rFonts w:ascii="Times New Roman" w:eastAsia="Yu Gothic UI Semibold" w:hAnsi="Times New Roman" w:cs="Times New Roman"/>
+        </w:rPr>
+      </w:pPr>
+      <w:r>
+        <w:rPr>
+          <w:rFonts w:ascii="Times New Roman" w:eastAsia="Yu Gothic UI Semibold" w:hAnsi="Times New Roman" w:cs="Times New Roman"/>
+        </w:rPr>
+        <w:t>Websites can be generally evaluated in terms of its content, view and performance. Besides we can state some attributes to evaluate websites like Authority, Purpose, Coverage, Currency, Objectivity, Accuracy and Style.</w:t>
+      </w:r>
+    </w:p>
+    <w:p>
+      <w:pPr>
+        <w:pStyle w:val="ListParagraph"/>
+        <w:numPr>
+          <w:ilvl w:val="0"/>
+          <w:numId w:val="22"/>
+        </w:numPr>
+        <w:rPr>
+          <w:rFonts w:ascii="Times New Roman" w:eastAsia="Yu Gothic UI Semibold" w:hAnsi="Times New Roman" w:cs="Times New Roman"/>
+        </w:rPr>
+      </w:pPr>
+      <w:r>
+        <w:rPr>
+          <w:rFonts w:ascii="Times New Roman" w:eastAsia="Yu Gothic UI Semibold" w:hAnsi="Times New Roman" w:cs="Times New Roman"/>
+          <w:u w:val="single"/>
+        </w:rPr>
+        <w:t>Authority</w:t>
+      </w:r>
+      <w:r>
+        <w:rPr>
+          <w:rFonts w:ascii="Times New Roman" w:eastAsia="Yu Gothic UI Semibold" w:hAnsi="Times New Roman" w:cs="Times New Roman"/>
+        </w:rPr>
+        <w:t>:</w:t>
+      </w:r>
+      <w:r>
+        <w:rPr>
+          <w:rFonts w:ascii="Times New Roman" w:eastAsia="Yu Gothic UI Semibold" w:hAnsi="Times New Roman" w:cs="Times New Roman"/>
+          <w:u w:val="single"/>
+        </w:rPr>
+        <w:t xml:space="preserve"> </w:t>
+      </w:r>
+    </w:p>
+    <w:p>
+      <w:pPr>
+        <w:pStyle w:val="ListParagraph"/>
+        <w:numPr>
+          <w:ilvl w:val="1"/>
+          <w:numId w:val="1"/>
+        </w:numPr>
+        <w:rPr>
+          <w:rFonts w:ascii="Times New Roman" w:eastAsia="Yu Gothic UI Semibold" w:hAnsi="Times New Roman" w:cs="Times New Roman"/>
+        </w:rPr>
+      </w:pPr>
+      <w:r>
+        <w:rPr>
+          <w:rFonts w:ascii="Times New Roman" w:eastAsia="Yu Gothic UI Semibold" w:hAnsi="Times New Roman" w:cs="Times New Roman"/>
+        </w:rPr>
+        <w:t xml:space="preserve">by whom the website is owned? </w:t>
+      </w:r>
+    </w:p>
+    <w:p>
+      <w:pPr>
+        <w:pStyle w:val="ListParagraph"/>
+        <w:numPr>
+          <w:ilvl w:val="1"/>
+          <w:numId w:val="1"/>
+        </w:numPr>
+        <w:rPr>
+          <w:rFonts w:ascii="Times New Roman" w:eastAsia="Yu Gothic UI Semibold" w:hAnsi="Times New Roman" w:cs="Times New Roman"/>
+        </w:rPr>
+      </w:pPr>
+      <w:r>
+        <w:rPr>
+          <w:rFonts w:ascii="Times New Roman" w:eastAsia="Yu Gothic UI Semibold" w:hAnsi="Times New Roman" w:cs="Times New Roman"/>
+        </w:rPr>
+        <w:t>is the website have contact information?</w:t>
+      </w:r>
+    </w:p>
+    <w:p>
+      <w:pPr>
+        <w:pStyle w:val="ListParagraph"/>
+        <w:numPr>
+          <w:ilvl w:val="1"/>
+          <w:numId w:val="1"/>
+        </w:numPr>
+        <w:rPr>
+          <w:rFonts w:ascii="Times New Roman" w:eastAsia="Yu Gothic UI Semibold" w:hAnsi="Times New Roman" w:cs="Times New Roman"/>
+        </w:rPr>
+      </w:pPr>
+      <w:r>
+        <w:rPr>
+          <w:rFonts w:ascii="Times New Roman" w:eastAsia="Yu Gothic UI Semibold" w:hAnsi="Times New Roman" w:cs="Times New Roman"/>
+        </w:rPr>
+        <w:t>does website</w:t>
+      </w:r>
+      <w:r>
+        <w:rPr>
+          <w:rFonts w:ascii="Times New Roman" w:eastAsia="Yu Gothic UI Semibold" w:hAnsi="Times New Roman" w:cs="Times New Roman"/>
+        </w:rPr>
+        <w:t xml:space="preserve"> content writer</w:t>
+      </w:r>
+      <w:r>
+        <w:rPr>
+          <w:rFonts w:ascii="Times New Roman" w:eastAsia="Yu Gothic UI Semibold" w:hAnsi="Times New Roman" w:cs="Times New Roman"/>
+        </w:rPr>
+        <w:t xml:space="preserve"> have credential</w:t>
+      </w:r>
+      <w:r>
+        <w:rPr>
+          <w:rFonts w:ascii="Times New Roman" w:eastAsia="Yu Gothic UI Semibold" w:hAnsi="Times New Roman" w:cs="Times New Roman"/>
+        </w:rPr>
+        <w:t>s</w:t>
+      </w:r>
+      <w:r>
+        <w:rPr>
+          <w:rFonts w:ascii="Times New Roman" w:eastAsia="Yu Gothic UI Semibold" w:hAnsi="Times New Roman" w:cs="Times New Roman"/>
+        </w:rPr>
+        <w:t>?</w:t>
+      </w:r>
+    </w:p>
+    <w:p>
+      <w:pPr>
+        <w:pStyle w:val="ListParagraph"/>
+        <w:numPr>
+          <w:ilvl w:val="0"/>
+          <w:numId w:val="22"/>
+        </w:numPr>
+        <w:rPr>
+          <w:rFonts w:ascii="Times New Roman" w:eastAsia="Yu Gothic UI Semibold" w:hAnsi="Times New Roman" w:cs="Times New Roman"/>
+          <w:u w:val="single"/>
+        </w:rPr>
+      </w:pPr>
+      <w:r>
+        <w:rPr>
+          <w:rFonts w:ascii="Times New Roman" w:eastAsia="Yu Gothic UI Semibold" w:hAnsi="Times New Roman" w:cs="Times New Roman"/>
+        </w:rPr>
+        <w:t xml:space="preserve"> </w:t>
+      </w:r>
+      <w:r>
+        <w:rPr>
+          <w:rFonts w:ascii="Times New Roman" w:eastAsia="Yu Gothic UI Semibold" w:hAnsi="Times New Roman" w:cs="Times New Roman"/>
+          <w:u w:val="single"/>
+        </w:rPr>
+        <w:t>Purpose</w:t>
+      </w:r>
+      <w:r>
+        <w:rPr>
+          <w:rFonts w:ascii="Times New Roman" w:eastAsia="Yu Gothic UI Semibold" w:hAnsi="Times New Roman" w:cs="Times New Roman"/>
+        </w:rPr>
+        <w:t>:</w:t>
+      </w:r>
+    </w:p>
+    <w:p>
+      <w:pPr>
+        <w:pStyle w:val="ListParagraph"/>
+        <w:numPr>
+          <w:ilvl w:val="1"/>
+          <w:numId w:val="1"/>
+        </w:numPr>
+        <w:ind w:left="2040" w:firstLine="60"/>
+        <w:rPr>
+          <w:rFonts w:ascii="Times New Roman" w:eastAsia="Yu Gothic UI Semibold" w:hAnsi="Times New Roman" w:cs="Times New Roman"/>
+        </w:rPr>
+      </w:pPr>
+      <w:r>
+        <w:rPr>
+          <w:rFonts w:ascii="Times New Roman" w:eastAsia="Yu Gothic UI Semibold" w:hAnsi="Times New Roman" w:cs="Times New Roman"/>
+        </w:rPr>
+        <w:t>D</w:t>
+      </w:r>
+      <w:r>
+        <w:rPr>
+          <w:rFonts w:ascii="Times New Roman" w:eastAsia="Yu Gothic UI Semibold" w:hAnsi="Times New Roman" w:cs="Times New Roman"/>
+        </w:rPr>
+        <w:t xml:space="preserve">oes the site have a purpose? </w:t>
+      </w:r>
+    </w:p>
+    <w:p>
+      <w:pPr>
+        <w:pStyle w:val="ListParagraph"/>
+        <w:numPr>
+          <w:ilvl w:val="1"/>
+          <w:numId w:val="1"/>
+        </w:numPr>
+        <w:ind w:left="2040" w:firstLine="60"/>
+        <w:rPr>
+          <w:rFonts w:ascii="Times New Roman" w:eastAsia="Yu Gothic UI Semibold" w:hAnsi="Times New Roman" w:cs="Times New Roman"/>
+        </w:rPr>
+      </w:pPr>
+      <w:r>
+        <w:rPr>
+          <w:rFonts w:ascii="Times New Roman" w:eastAsia="Yu Gothic UI Semibold" w:hAnsi="Times New Roman" w:cs="Times New Roman"/>
+        </w:rPr>
+        <w:t>T</w:t>
+      </w:r>
+      <w:r>
+        <w:rPr>
+          <w:rFonts w:ascii="Times New Roman" w:eastAsia="Yu Gothic UI Semibold" w:hAnsi="Times New Roman" w:cs="Times New Roman"/>
+        </w:rPr>
+        <w:t>o whom the site is presented (</w:t>
+      </w:r>
+      <w:r>
+        <w:rPr>
+          <w:rFonts w:ascii="Times New Roman" w:eastAsia="Yu Gothic UI Semibold" w:hAnsi="Times New Roman" w:cs="Times New Roman"/>
+        </w:rPr>
+        <w:t>to kids, to Programmers or to D</w:t>
+      </w:r>
+      <w:r>
+        <w:rPr>
+          <w:rFonts w:ascii="Times New Roman" w:eastAsia="Yu Gothic UI Semibold" w:hAnsi="Times New Roman" w:cs="Times New Roman"/>
+        </w:rPr>
+        <w:t xml:space="preserve">octors)? </w:t>
+      </w:r>
+    </w:p>
+    <w:p>
+      <w:pPr>
+        <w:pStyle w:val="ListParagraph"/>
+        <w:numPr>
+          <w:ilvl w:val="1"/>
+          <w:numId w:val="1"/>
+        </w:numPr>
+        <w:ind w:left="2040" w:firstLine="60"/>
+        <w:rPr>
+          <w:rFonts w:ascii="Times New Roman" w:eastAsia="Yu Gothic UI Semibold" w:hAnsi="Times New Roman" w:cs="Times New Roman"/>
+        </w:rPr>
+      </w:pPr>
+      <w:r>
+        <w:rPr>
+          <w:rFonts w:ascii="Times New Roman" w:eastAsia="Yu Gothic UI Semibold" w:hAnsi="Times New Roman" w:cs="Times New Roman"/>
+        </w:rPr>
+        <w:t xml:space="preserve">The </w:t>
+      </w:r>
+      <w:r>
+        <w:rPr>
+          <w:rFonts w:ascii="Times New Roman" w:eastAsia="Yu Gothic UI Semibold" w:hAnsi="Times New Roman" w:cs="Times New Roman"/>
+        </w:rPr>
+        <w:t>link</w:t>
+      </w:r>
+      <w:r>
+        <w:rPr>
+          <w:rFonts w:ascii="Times New Roman" w:eastAsia="Yu Gothic UI Semibold" w:hAnsi="Times New Roman" w:cs="Times New Roman"/>
+        </w:rPr>
+        <w:t>s</w:t>
+      </w:r>
+      <w:r>
+        <w:rPr>
+          <w:rFonts w:ascii="Times New Roman" w:eastAsia="Yu Gothic UI Semibold" w:hAnsi="Times New Roman" w:cs="Times New Roman"/>
+        </w:rPr>
+        <w:t xml:space="preserve"> in the website</w:t>
+      </w:r>
+      <w:r>
+        <w:rPr>
+          <w:rFonts w:ascii="Times New Roman" w:eastAsia="Yu Gothic UI Semibold" w:hAnsi="Times New Roman" w:cs="Times New Roman"/>
+        </w:rPr>
+        <w:t xml:space="preserve"> are</w:t>
+      </w:r>
+      <w:r>
+        <w:rPr>
+          <w:rFonts w:ascii="Times New Roman" w:eastAsia="Yu Gothic UI Semibold" w:hAnsi="Times New Roman" w:cs="Times New Roman"/>
+        </w:rPr>
+        <w:t xml:space="preserve"> placed in purpose? </w:t>
+      </w:r>
+    </w:p>
+    <w:p>
+      <w:pPr>
+        <w:pStyle w:val="ListParagraph"/>
+        <w:numPr>
+          <w:ilvl w:val="1"/>
+          <w:numId w:val="1"/>
+        </w:numPr>
+        <w:ind w:left="2040" w:firstLine="60"/>
+        <w:rPr>
+          <w:rFonts w:ascii="Times New Roman" w:eastAsia="Yu Gothic UI Semibold" w:hAnsi="Times New Roman" w:cs="Times New Roman"/>
+        </w:rPr>
+      </w:pPr>
+      <w:r>
+        <w:rPr>
+          <w:rFonts w:ascii="Times New Roman" w:eastAsia="Yu Gothic UI Semibold" w:hAnsi="Times New Roman" w:cs="Times New Roman"/>
+        </w:rPr>
+        <w:t xml:space="preserve">Are </w:t>
+      </w:r>
+      <w:r>
+        <w:rPr>
+          <w:rFonts w:ascii="Times New Roman" w:eastAsia="Yu Gothic UI Semibold" w:hAnsi="Times New Roman" w:cs="Times New Roman"/>
+        </w:rPr>
+        <w:t>contents of site are organized?</w:t>
+      </w:r>
+    </w:p>
+    <w:p>
+      <w:pPr>
+        <w:pStyle w:val="ListParagraph"/>
+        <w:numPr>
+          <w:ilvl w:val="0"/>
+          <w:numId w:val="22"/>
+        </w:numPr>
+        <w:rPr>
+          <w:rFonts w:ascii="Times New Roman" w:eastAsia="Yu Gothic UI Semibold" w:hAnsi="Times New Roman" w:cs="Times New Roman"/>
+          <w:u w:val="single"/>
+        </w:rPr>
+      </w:pPr>
+      <w:r>
+        <w:rPr>
+          <w:rFonts w:ascii="Times New Roman" w:eastAsia="Yu Gothic UI Semibold" w:hAnsi="Times New Roman" w:cs="Times New Roman"/>
+          <w:u w:val="single"/>
+        </w:rPr>
+        <w:t>Coverage</w:t>
+      </w:r>
+      <w:r>
+        <w:rPr>
+          <w:rFonts w:ascii="Times New Roman" w:eastAsia="Yu Gothic UI Semibold" w:hAnsi="Times New Roman" w:cs="Times New Roman"/>
+        </w:rPr>
+        <w:t>:</w:t>
+      </w:r>
+      <w:r>
+        <w:rPr>
+          <w:rFonts w:ascii="Times New Roman" w:eastAsia="Yu Gothic UI Semibold" w:hAnsi="Times New Roman" w:cs="Times New Roman"/>
+          <w:u w:val="single"/>
+        </w:rPr>
+        <w:t xml:space="preserve"> </w:t>
+      </w:r>
+    </w:p>
+    <w:p>
+      <w:pPr>
+        <w:pStyle w:val="ListParagraph"/>
+        <w:numPr>
+          <w:ilvl w:val="1"/>
+          <w:numId w:val="1"/>
+        </w:numPr>
+        <w:rPr>
+          <w:rFonts w:ascii="Times New Roman" w:eastAsia="Yu Gothic UI Semibold" w:hAnsi="Times New Roman" w:cs="Times New Roman"/>
+        </w:rPr>
+      </w:pPr>
+      <w:r>
+        <w:rPr>
+          <w:rFonts w:ascii="Times New Roman" w:eastAsia="Yu Gothic UI Semibold" w:hAnsi="Times New Roman" w:cs="Times New Roman"/>
+        </w:rPr>
+        <w:t>What topics</w:t>
+      </w:r>
+      <w:r>
+        <w:rPr>
+          <w:rFonts w:ascii="Times New Roman" w:eastAsia="Yu Gothic UI Semibold" w:hAnsi="Times New Roman" w:cs="Times New Roman"/>
+        </w:rPr>
+        <w:t xml:space="preserve"> the site covered?</w:t>
+      </w:r>
+    </w:p>
+    <w:p>
+      <w:pPr>
+        <w:pStyle w:val="ListParagraph"/>
+        <w:numPr>
+          <w:ilvl w:val="1"/>
+          <w:numId w:val="1"/>
+        </w:numPr>
+        <w:rPr>
+          <w:rFonts w:ascii="Times New Roman" w:eastAsia="Yu Gothic UI Semibold" w:hAnsi="Times New Roman" w:cs="Times New Roman"/>
+        </w:rPr>
+      </w:pPr>
+      <w:r>
+        <w:rPr>
+          <w:rFonts w:ascii="Times New Roman" w:eastAsia="Yu Gothic UI Semibold" w:hAnsi="Times New Roman" w:cs="Times New Roman"/>
+        </w:rPr>
+        <w:t xml:space="preserve">Are the topics appropriate and explained in depth? </w:t>
+      </w:r>
+    </w:p>
+    <w:p>
+      <w:pPr>
+        <w:pStyle w:val="ListParagraph"/>
+        <w:numPr>
+          <w:ilvl w:val="0"/>
+          <w:numId w:val="22"/>
+        </w:numPr>
+        <w:rPr>
+          <w:rFonts w:ascii="Times New Roman" w:eastAsia="Yu Gothic UI Semibold" w:hAnsi="Times New Roman" w:cs="Times New Roman"/>
+          <w:u w:val="single"/>
+        </w:rPr>
+      </w:pPr>
+      <w:r>
+        <w:rPr>
+          <w:rFonts w:ascii="Times New Roman" w:eastAsia="Yu Gothic UI Semibold" w:hAnsi="Times New Roman" w:cs="Times New Roman"/>
+          <w:u w:val="single"/>
+        </w:rPr>
+        <w:t>Currency</w:t>
+      </w:r>
+      <w:r>
+        <w:rPr>
+          <w:rFonts w:ascii="Times New Roman" w:eastAsia="Yu Gothic UI Semibold" w:hAnsi="Times New Roman" w:cs="Times New Roman"/>
+        </w:rPr>
+        <w:t xml:space="preserve">: </w:t>
+      </w:r>
+    </w:p>
+    <w:p>
+      <w:pPr>
+        <w:pStyle w:val="ListParagraph"/>
+        <w:numPr>
+          <w:ilvl w:val="1"/>
+          <w:numId w:val="1"/>
+        </w:numPr>
+        <w:rPr>
+          <w:rFonts w:ascii="Times New Roman" w:eastAsia="Yu Gothic UI Semibold" w:hAnsi="Times New Roman" w:cs="Times New Roman"/>
+          <w:u w:val="single"/>
+        </w:rPr>
+      </w:pPr>
+      <w:r>
+        <w:rPr>
+          <w:rFonts w:ascii="Times New Roman" w:eastAsia="Yu Gothic UI Semibold" w:hAnsi="Times New Roman" w:cs="Times New Roman"/>
+        </w:rPr>
+        <w:t>is the site up to date?</w:t>
+      </w:r>
+    </w:p>
+    <w:p>
+      <w:pPr>
+        <w:pStyle w:val="ListParagraph"/>
+        <w:numPr>
+          <w:ilvl w:val="1"/>
+          <w:numId w:val="1"/>
+        </w:numPr>
+        <w:rPr>
+          <w:rFonts w:ascii="Times New Roman" w:eastAsia="Yu Gothic UI Semibold" w:hAnsi="Times New Roman" w:cs="Times New Roman"/>
+          <w:u w:val="single"/>
+        </w:rPr>
+      </w:pPr>
+      <w:r>
+        <w:rPr>
+          <w:rFonts w:ascii="Times New Roman" w:eastAsia="Yu Gothic UI Semibold" w:hAnsi="Times New Roman" w:cs="Times New Roman"/>
+        </w:rPr>
+        <w:t>Is the contents and outside links of the website up to date?</w:t>
+      </w:r>
+    </w:p>
+    <w:p>
+      <w:pPr>
+        <w:pStyle w:val="ListParagraph"/>
+        <w:numPr>
+          <w:ilvl w:val="0"/>
+          <w:numId w:val="22"/>
+        </w:numPr>
+        <w:rPr>
+          <w:rFonts w:ascii="Times New Roman" w:eastAsia="Yu Gothic UI Semibold" w:hAnsi="Times New Roman" w:cs="Times New Roman"/>
+          <w:u w:val="single"/>
+        </w:rPr>
+      </w:pPr>
+      <w:r>
+        <w:rPr>
+          <w:rFonts w:ascii="Times New Roman" w:eastAsia="Yu Gothic UI Semibold" w:hAnsi="Times New Roman" w:cs="Times New Roman"/>
+          <w:u w:val="single"/>
+        </w:rPr>
+        <w:lastRenderedPageBreak/>
+        <w:t>Objectivity</w:t>
+      </w:r>
+      <w:r>
+        <w:rPr>
+          <w:rFonts w:ascii="Times New Roman" w:eastAsia="Yu Gothic UI Semibold" w:hAnsi="Times New Roman" w:cs="Times New Roman"/>
+        </w:rPr>
+        <w:t>:</w:t>
+      </w:r>
+    </w:p>
+    <w:p>
+      <w:pPr>
+        <w:pStyle w:val="ListParagraph"/>
+        <w:numPr>
+          <w:ilvl w:val="1"/>
+          <w:numId w:val="1"/>
+        </w:numPr>
+        <w:rPr>
+          <w:rFonts w:ascii="Times New Roman" w:eastAsia="Yu Gothic UI Semibold" w:hAnsi="Times New Roman" w:cs="Times New Roman"/>
+        </w:rPr>
+      </w:pPr>
+      <w:r>
+        <w:rPr>
+          <w:rFonts w:ascii="Times New Roman" w:eastAsia="Yu Gothic UI Semibold" w:hAnsi="Times New Roman" w:cs="Times New Roman"/>
+        </w:rPr>
+        <w:t>Is the site free from bias?</w:t>
+      </w:r>
+    </w:p>
+    <w:p>
+      <w:pPr>
+        <w:pStyle w:val="ListParagraph"/>
+        <w:numPr>
+          <w:ilvl w:val="1"/>
+          <w:numId w:val="1"/>
+        </w:numPr>
+        <w:rPr>
+          <w:rFonts w:ascii="Times New Roman" w:eastAsia="Yu Gothic UI Semibold" w:hAnsi="Times New Roman" w:cs="Times New Roman"/>
+        </w:rPr>
+      </w:pPr>
+      <w:r>
+        <w:rPr>
+          <w:rFonts w:ascii="Times New Roman" w:eastAsia="Yu Gothic UI Semibold" w:hAnsi="Times New Roman" w:cs="Times New Roman"/>
+        </w:rPr>
+        <w:t>Does the Web site promote a specific product, service, or point of view?</w:t>
+      </w:r>
+    </w:p>
+    <w:p>
+      <w:pPr>
+        <w:pStyle w:val="ListParagraph"/>
+        <w:numPr>
+          <w:ilvl w:val="0"/>
+          <w:numId w:val="22"/>
+        </w:numPr>
+        <w:rPr>
+          <w:rFonts w:ascii="Times New Roman" w:eastAsia="Yu Gothic UI Semibold" w:hAnsi="Times New Roman" w:cs="Times New Roman"/>
+        </w:rPr>
+      </w:pPr>
+      <w:r>
+        <w:rPr>
+          <w:rFonts w:ascii="Times New Roman" w:eastAsia="Yu Gothic UI Semibold" w:hAnsi="Times New Roman" w:cs="Times New Roman"/>
+          <w:u w:val="single"/>
+        </w:rPr>
+        <w:t>Accuracy</w:t>
+      </w:r>
+      <w:r>
+        <w:rPr>
+          <w:rFonts w:ascii="Times New Roman" w:eastAsia="Yu Gothic UI Semibold" w:hAnsi="Times New Roman" w:cs="Times New Roman"/>
+        </w:rPr>
+        <w:t xml:space="preserve">: </w:t>
+      </w:r>
+    </w:p>
+    <w:p>
+      <w:pPr>
+        <w:pStyle w:val="ListParagraph"/>
+        <w:numPr>
+          <w:ilvl w:val="1"/>
+          <w:numId w:val="1"/>
+        </w:numPr>
+        <w:rPr>
+          <w:rFonts w:ascii="Times New Roman" w:eastAsia="Yu Gothic UI Semibold" w:hAnsi="Times New Roman" w:cs="Times New Roman"/>
+        </w:rPr>
+      </w:pPr>
+      <w:r>
+        <w:rPr>
+          <w:rFonts w:ascii="Times New Roman" w:eastAsia="Yu Gothic UI Semibold" w:hAnsi="Times New Roman" w:cs="Times New Roman"/>
+        </w:rPr>
+        <w:t>Is the information’s of the site reliable and do they have references?</w:t>
+      </w:r>
+    </w:p>
+    <w:p>
+      <w:pPr>
+        <w:pStyle w:val="ListParagraph"/>
+        <w:numPr>
+          <w:ilvl w:val="1"/>
+          <w:numId w:val="1"/>
+        </w:numPr>
+        <w:rPr>
+          <w:rFonts w:ascii="Times New Roman" w:eastAsia="Yu Gothic UI Semibold" w:hAnsi="Times New Roman" w:cs="Times New Roman"/>
+        </w:rPr>
+      </w:pPr>
+      <w:r>
+        <w:rPr>
+          <w:rFonts w:ascii="Times New Roman" w:eastAsia="Yu Gothic UI Semibold" w:hAnsi="Times New Roman" w:cs="Times New Roman"/>
+        </w:rPr>
+        <w:t xml:space="preserve">If it has references, are they reliable? </w:t>
+      </w:r>
+    </w:p>
+    <w:p>
+      <w:pPr>
+        <w:pStyle w:val="ListParagraph"/>
+        <w:numPr>
+          <w:ilvl w:val="0"/>
+          <w:numId w:val="22"/>
+        </w:numPr>
+        <w:rPr>
+          <w:rFonts w:ascii="Times New Roman" w:eastAsia="Yu Gothic UI Semibold" w:hAnsi="Times New Roman" w:cs="Times New Roman"/>
+          <w:u w:val="single"/>
+        </w:rPr>
+      </w:pPr>
+      <w:r>
+        <w:rPr>
+          <w:rFonts w:ascii="Times New Roman" w:eastAsia="Yu Gothic UI Semibold" w:hAnsi="Times New Roman" w:cs="Times New Roman"/>
+          <w:u w:val="single"/>
+        </w:rPr>
+        <w:t>Style</w:t>
+      </w:r>
+      <w:r>
+        <w:rPr>
+          <w:rFonts w:ascii="Times New Roman" w:eastAsia="Yu Gothic UI Semibold" w:hAnsi="Times New Roman" w:cs="Times New Roman"/>
+        </w:rPr>
+        <w:t>:</w:t>
+      </w:r>
+    </w:p>
+    <w:p>
+      <w:pPr>
+        <w:pStyle w:val="ListParagraph"/>
+        <w:numPr>
+          <w:ilvl w:val="1"/>
+          <w:numId w:val="1"/>
+        </w:numPr>
+        <w:rPr>
+          <w:rFonts w:ascii="Times New Roman" w:eastAsia="Yu Gothic UI Semibold" w:hAnsi="Times New Roman" w:cs="Times New Roman"/>
+          <w:u w:val="single"/>
+        </w:rPr>
+      </w:pPr>
+      <w:r>
+        <w:rPr>
+          <w:rFonts w:ascii="Times New Roman" w:eastAsia="Yu Gothic UI Semibold" w:hAnsi="Times New Roman" w:cs="Times New Roman"/>
+          <w:color w:val="000000"/>
+          <w:szCs w:val="24"/>
+        </w:rPr>
+        <w:t>Is the design graphically pleasing</w:t>
+      </w:r>
+      <w:r>
+        <w:rPr>
+          <w:rFonts w:ascii="Times New Roman" w:eastAsia="Yu Gothic UI Semibold" w:hAnsi="Times New Roman" w:cs="Times New Roman"/>
+          <w:color w:val="000000"/>
+          <w:sz w:val="27"/>
+          <w:szCs w:val="27"/>
+        </w:rPr>
+        <w:t>?</w:t>
+      </w:r>
+    </w:p>
+    <w:p>
+      <w:pPr>
+        <w:pStyle w:val="ListParagraph"/>
+        <w:numPr>
+          <w:ilvl w:val="1"/>
+          <w:numId w:val="1"/>
+        </w:numPr>
+        <w:rPr>
+          <w:rFonts w:ascii="Times New Roman" w:eastAsia="Yu Gothic UI Semibold" w:hAnsi="Times New Roman" w:cs="Times New Roman"/>
+          <w:u w:val="single"/>
+        </w:rPr>
+      </w:pPr>
+      <w:r>
+        <w:rPr>
+          <w:rFonts w:ascii="Times New Roman" w:eastAsia="Yu Gothic UI Semibold" w:hAnsi="Times New Roman" w:cs="Times New Roman"/>
+        </w:rPr>
+        <w:t>Are the contents’ grammar. Spelling and composition correct?</w:t>
+      </w:r>
+    </w:p>
+    <w:p>
+      <w:pPr>
+        <w:ind w:left="420"/>
+        <w:rPr>
+          <w:rFonts w:ascii="Times New Roman" w:eastAsia="Yu Gothic UI Semibold" w:hAnsi="Times New Roman" w:cs="Times New Roman"/>
+        </w:rPr>
+      </w:pPr>
+    </w:p>
+    <w:p>
+      <w:pPr>
+        <w:ind w:left="420"/>
+        <w:rPr>
+          <w:rFonts w:ascii="Times New Roman" w:eastAsia="Yu Gothic UI Semibold" w:hAnsi="Times New Roman" w:cs="Times New Roman"/>
+        </w:rPr>
+      </w:pPr>
+      <w:r>
+        <w:rPr>
+          <w:rFonts w:ascii="Times New Roman" w:eastAsia="Yu Gothic UI Semibold" w:hAnsi="Times New Roman" w:cs="Times New Roman"/>
+        </w:rPr>
+        <w:t>My evaluation of websites(</w:t>
+      </w:r>
+      <w:hyperlink r:id="rId82" w:history="1">
+        <w:r>
+          <w:rPr>
+            <w:rStyle w:val="Hyperlink"/>
+            <w:rFonts w:ascii="Times New Roman" w:eastAsia="Yu Gothic UI Semibold" w:hAnsi="Times New Roman" w:cs="Times New Roman"/>
+            <w:color w:val="auto"/>
+            <w:u w:val="none"/>
+          </w:rPr>
+          <w:t>CNN</w:t>
+        </w:r>
+      </w:hyperlink>
+      <w:r>
+        <w:rPr>
+          <w:rFonts w:ascii="Times New Roman" w:eastAsia="Yu Gothic UI Semibold" w:hAnsi="Times New Roman" w:cs="Times New Roman"/>
+        </w:rPr>
+        <w:t xml:space="preserve"> and </w:t>
+      </w:r>
+      <w:hyperlink r:id="rId83" w:history="1">
+        <w:r>
+          <w:rPr>
+            <w:rStyle w:val="Hyperlink"/>
+            <w:rFonts w:ascii="Times New Roman" w:eastAsia="Yu Gothic UI Semibold" w:hAnsi="Times New Roman" w:cs="Times New Roman"/>
+            <w:color w:val="auto"/>
+            <w:u w:val="none"/>
+          </w:rPr>
+          <w:t>AAU</w:t>
+        </w:r>
       </w:hyperlink>
       <w:r>
         <w:rPr>
@@ -7878,17 +8350,19 @@
         <w:pStyle w:val="Heading2"/>
         <w:ind w:left="390" w:firstLine="30"/>
         <w:rPr>
+          <w:rFonts w:ascii="Times New Roman" w:hAnsi="Times New Roman" w:cs="Times New Roman"/>
           <w:color w:val="auto"/>
         </w:rPr>
       </w:pPr>
-      <w:bookmarkStart w:id="22" w:name="_Toc33994050"/>
-      <w:r>
-        <w:rPr>
+      <w:bookmarkStart w:id="23" w:name="_Toc34178541"/>
+      <w:r>
+        <w:rPr>
+          <w:rFonts w:ascii="Times New Roman" w:hAnsi="Times New Roman" w:cs="Times New Roman"/>
           <w:color w:val="auto"/>
         </w:rPr>
         <w:t>CNN</w:t>
       </w:r>
-      <w:bookmarkEnd w:id="22"/>
+      <w:bookmarkEnd w:id="23"/>
     </w:p>
     <w:p>
       <w:pPr>
@@ -8164,17 +8638,19 @@
         <w:pStyle w:val="Heading2"/>
         <w:ind w:left="390" w:firstLine="30"/>
         <w:rPr>
+          <w:rFonts w:ascii="Times New Roman" w:hAnsi="Times New Roman" w:cs="Times New Roman"/>
           <w:color w:val="auto"/>
         </w:rPr>
       </w:pPr>
-      <w:bookmarkStart w:id="23" w:name="_Toc33994051"/>
-      <w:r>
-        <w:rPr>
+      <w:bookmarkStart w:id="24" w:name="_Toc34178542"/>
+      <w:r>
+        <w:rPr>
+          <w:rFonts w:ascii="Times New Roman" w:hAnsi="Times New Roman" w:cs="Times New Roman"/>
           <w:color w:val="auto"/>
         </w:rPr>
         <w:t>AAU</w:t>
       </w:r>
-      <w:bookmarkEnd w:id="23"/>
+      <w:bookmarkEnd w:id="24"/>
     </w:p>
     <w:p>
       <w:pPr>
@@ -8383,7 +8859,6 @@
         <w:rPr>
           <w:rFonts w:ascii="Times New Roman" w:eastAsia="Yu Gothic UI Semibold" w:hAnsi="Times New Roman" w:cs="Times New Roman"/>
         </w:rPr>
-        <w:lastRenderedPageBreak/>
         <w:t xml:space="preserve">Most of the </w:t>
       </w:r>
       <w:r>
@@ -8458,6 +8933,7 @@
         <w:rPr>
           <w:rFonts w:ascii="Times New Roman" w:eastAsia="Yu Gothic UI Semibold" w:hAnsi="Times New Roman" w:cs="Times New Roman"/>
         </w:rPr>
+        <w:lastRenderedPageBreak/>
         <w:t>Style</w:t>
       </w:r>
     </w:p>
@@ -8497,7 +8973,7 @@
           <w:color w:val="auto"/>
         </w:rPr>
       </w:pPr>
-      <w:bookmarkStart w:id="24" w:name="_Toc33994052"/>
+      <w:bookmarkStart w:id="25" w:name="_Toc34178543"/>
       <w:r>
         <w:rPr>
           <w:rFonts w:ascii="Times New Roman" w:hAnsi="Times New Roman" w:cs="Times New Roman"/>
@@ -8506,9 +8982,8 @@
         <w:lastRenderedPageBreak/>
         <w:t>References</w:t>
       </w:r>
-      <w:bookmarkEnd w:id="24"/>
-    </w:p>
-    <w:bookmarkStart w:id="25" w:name="_GoBack"/>
+      <w:bookmarkEnd w:id="25"/>
+    </w:p>
     <w:p>
       <w:pPr>
         <w:pStyle w:val="ListParagraph"/>
@@ -8539,11 +9014,6 @@
         <w:rPr>
           <w:rFonts w:ascii="Times New Roman" w:hAnsi="Times New Roman" w:cs="Times New Roman"/>
         </w:rPr>
-      </w:r>
-      <w:r>
-        <w:rPr>
-          <w:rFonts w:ascii="Times New Roman" w:hAnsi="Times New Roman" w:cs="Times New Roman"/>
-        </w:rPr>
         <w:fldChar w:fldCharType="separate"/>
       </w:r>
       <w:r>
@@ -8573,43 +9043,17 @@
         </w:rPr>
         <w:fldChar w:fldCharType="end"/>
       </w:r>
-      <w:bookmarkEnd w:id="25"/>
-      <w:r>
-        <w:rPr>
-          <w:rFonts w:ascii="Times New Roman" w:hAnsi="Times New Roman" w:cs="Times New Roman"/>
-        </w:rPr>
-        <w:fldChar w:fldCharType="begin"/>
-      </w:r>
-      <w:r>
-        <w:rPr>
-          <w:rFonts w:ascii="Times New Roman" w:hAnsi="Times New Roman" w:cs="Times New Roman"/>
-        </w:rPr>
-        <w:instrText xml:space="preserve"> HYPERLINK "https://www.livescience.com/20727-internet-history.html" </w:instrText>
-      </w:r>
-      <w:r>
-        <w:rPr>
-          <w:rFonts w:ascii="Times New Roman" w:hAnsi="Times New Roman" w:cs="Times New Roman"/>
-        </w:rPr>
-        <w:fldChar w:fldCharType="separate"/>
-      </w:r>
-      <w:r>
-        <w:rPr>
-          <w:rStyle w:val="Hyperlink"/>
-          <w:rFonts w:ascii="Times New Roman" w:hAnsi="Times New Roman" w:cs="Times New Roman"/>
-          <w:color w:val="auto"/>
-          <w:u w:val="none"/>
-        </w:rPr>
-        <w:t>https://www.livescience.com/20727-internet-history.html</w:t>
-      </w:r>
-      <w:r>
-        <w:rPr>
-          <w:rStyle w:val="Hyperlink"/>
-          <w:rFonts w:ascii="Times New Roman" w:hAnsi="Times New Roman" w:cs="Times New Roman"/>
-          <w:color w:val="auto"/>
-          <w:u w:val="none"/>
-        </w:rPr>
-        <w:fldChar w:fldCharType="end"/>
-      </w:r>
+      <w:hyperlink r:id="rId84" w:history="1">
+        <w:r>
+          <w:rPr>
+            <w:rStyle w:val="Hyperlink"/>
+            <w:rFonts w:ascii="Times New Roman" w:hAnsi="Times New Roman" w:cs="Times New Roman"/>
+            <w:color w:val="auto"/>
+            <w:u w:val="none"/>
+          </w:rPr>
+          <w:t>https://www.livescience.com/20727-internet-history.html</w:t>
+        </w:r>
+      </w:hyperlink>
     </w:p>
     <w:p>
       <w:pPr>
@@ -8622,7 +9066,7 @@
           <w:rFonts w:ascii="Times New Roman" w:hAnsi="Times New Roman" w:cs="Times New Roman"/>
         </w:rPr>
       </w:pPr>
-      <w:hyperlink r:id="rId82" w:history="1">
+      <w:hyperlink r:id="rId85" w:history="1">
         <w:r>
           <w:rPr>
             <w:rStyle w:val="Hyperlink"/>
@@ -8645,7 +9089,7 @@
           <w:rFonts w:ascii="Times New Roman" w:hAnsi="Times New Roman" w:cs="Times New Roman"/>
         </w:rPr>
       </w:pPr>
-      <w:hyperlink r:id="rId83" w:history="1">
+      <w:hyperlink r:id="rId86" w:history="1">
         <w:r>
           <w:rPr>
             <w:rStyle w:val="Hyperlink"/>
@@ -8668,7 +9112,7 @@
           <w:rFonts w:ascii="Times New Roman" w:hAnsi="Times New Roman" w:cs="Times New Roman"/>
         </w:rPr>
       </w:pPr>
-      <w:hyperlink r:id="rId84" w:history="1">
+      <w:hyperlink r:id="rId87" w:history="1">
         <w:r>
           <w:rPr>
             <w:rStyle w:val="Hyperlink"/>
@@ -8691,7 +9135,7 @@
           <w:rFonts w:ascii="Times New Roman" w:hAnsi="Times New Roman" w:cs="Times New Roman"/>
         </w:rPr>
       </w:pPr>
-      <w:hyperlink r:id="rId85" w:history="1">
+      <w:hyperlink r:id="rId88" w:history="1">
         <w:r>
           <w:rPr>
             <w:rStyle w:val="Hyperlink"/>
@@ -8714,7 +9158,7 @@
           <w:rFonts w:ascii="Times New Roman" w:hAnsi="Times New Roman" w:cs="Times New Roman"/>
         </w:rPr>
       </w:pPr>
-      <w:hyperlink r:id="rId86" w:history="1">
+      <w:hyperlink r:id="rId89" w:history="1">
         <w:r>
           <w:rPr>
             <w:rStyle w:val="Hyperlink"/>
@@ -8737,7 +9181,7 @@
           <w:rFonts w:ascii="Times New Roman" w:hAnsi="Times New Roman" w:cs="Times New Roman"/>
         </w:rPr>
       </w:pPr>
-      <w:hyperlink r:id="rId87" w:history="1">
+      <w:hyperlink r:id="rId90" w:history="1">
         <w:r>
           <w:rPr>
             <w:rStyle w:val="Hyperlink"/>
@@ -8760,7 +9204,7 @@
           <w:rFonts w:ascii="Times New Roman" w:hAnsi="Times New Roman" w:cs="Times New Roman"/>
         </w:rPr>
       </w:pPr>
-      <w:hyperlink r:id="rId88" w:history="1">
+      <w:hyperlink r:id="rId91" w:history="1">
         <w:r>
           <w:rPr>
             <w:rStyle w:val="Hyperlink"/>
@@ -8783,7 +9227,7 @@
           <w:rFonts w:ascii="Times New Roman" w:hAnsi="Times New Roman" w:cs="Times New Roman"/>
         </w:rPr>
       </w:pPr>
-      <w:hyperlink r:id="rId89" w:history="1">
+      <w:hyperlink r:id="rId92" w:history="1">
         <w:r>
           <w:rPr>
             <w:rStyle w:val="Hyperlink"/>
@@ -8806,7 +9250,7 @@
           <w:rFonts w:ascii="Times New Roman" w:hAnsi="Times New Roman" w:cs="Times New Roman"/>
         </w:rPr>
       </w:pPr>
-      <w:hyperlink r:id="rId90" w:history="1">
+      <w:hyperlink r:id="rId93" w:history="1">
         <w:r>
           <w:rPr>
             <w:rStyle w:val="Hyperlink"/>
@@ -8829,7 +9273,7 @@
           <w:rFonts w:ascii="Times New Roman" w:hAnsi="Times New Roman" w:cs="Times New Roman"/>
         </w:rPr>
       </w:pPr>
-      <w:hyperlink r:id="rId91" w:history="1">
+      <w:hyperlink r:id="rId94" w:history="1">
         <w:r>
           <w:rPr>
             <w:rStyle w:val="Hyperlink"/>
@@ -8852,7 +9296,7 @@
           <w:rFonts w:ascii="Times New Roman" w:hAnsi="Times New Roman" w:cs="Times New Roman"/>
         </w:rPr>
       </w:pPr>
-      <w:hyperlink r:id="rId92" w:history="1">
+      <w:hyperlink r:id="rId95" w:history="1">
         <w:r>
           <w:rPr>
             <w:rStyle w:val="Hyperlink"/>
@@ -8875,7 +9319,7 @@
           <w:rFonts w:ascii="Times New Roman" w:hAnsi="Times New Roman" w:cs="Times New Roman"/>
         </w:rPr>
       </w:pPr>
-      <w:hyperlink r:id="rId93" w:history="1">
+      <w:hyperlink r:id="rId96" w:history="1">
         <w:r>
           <w:rPr>
             <w:rStyle w:val="Hyperlink"/>
@@ -8898,7 +9342,7 @@
           <w:rFonts w:ascii="Times New Roman" w:hAnsi="Times New Roman" w:cs="Times New Roman"/>
         </w:rPr>
       </w:pPr>
-      <w:hyperlink r:id="rId94" w:history="1">
+      <w:hyperlink r:id="rId97" w:history="1">
         <w:r>
           <w:rPr>
             <w:rStyle w:val="Hyperlink"/>
@@ -8921,7 +9365,7 @@
           <w:rFonts w:ascii="Times New Roman" w:hAnsi="Times New Roman" w:cs="Times New Roman"/>
         </w:rPr>
       </w:pPr>
-      <w:hyperlink r:id="rId95" w:history="1">
+      <w:hyperlink r:id="rId98" w:history="1">
         <w:r>
           <w:rPr>
             <w:rStyle w:val="Hyperlink"/>
@@ -8944,7 +9388,7 @@
           <w:rFonts w:ascii="Times New Roman" w:hAnsi="Times New Roman" w:cs="Times New Roman"/>
         </w:rPr>
       </w:pPr>
-      <w:hyperlink r:id="rId96" w:history="1">
+      <w:hyperlink r:id="rId99" w:history="1">
         <w:r>
           <w:rPr>
             <w:rStyle w:val="Hyperlink"/>
@@ -8973,7 +9417,7 @@
           <w:rFonts w:ascii="Times New Roman" w:hAnsi="Times New Roman" w:cs="Times New Roman"/>
         </w:rPr>
       </w:pPr>
-      <w:hyperlink r:id="rId97" w:history="1">
+      <w:hyperlink r:id="rId100" w:history="1">
         <w:r>
           <w:rPr>
             <w:rStyle w:val="Hyperlink"/>
@@ -9002,7 +9446,7 @@
           <w:rFonts w:ascii="Times New Roman" w:hAnsi="Times New Roman" w:cs="Times New Roman"/>
         </w:rPr>
       </w:pPr>
-      <w:hyperlink r:id="rId98" w:history="1">
+      <w:hyperlink r:id="rId101" w:history="1">
         <w:r>
           <w:rPr>
             <w:rStyle w:val="Hyperlink"/>
@@ -9031,7 +9475,7 @@
           <w:rFonts w:ascii="Times New Roman" w:hAnsi="Times New Roman" w:cs="Times New Roman"/>
         </w:rPr>
       </w:pPr>
-      <w:hyperlink r:id="rId99" w:history="1">
+      <w:hyperlink r:id="rId102" w:history="1">
         <w:r>
           <w:rPr>
             <w:rStyle w:val="Hyperlink"/>
@@ -9060,7 +9504,7 @@
           <w:rFonts w:ascii="Times New Roman" w:hAnsi="Times New Roman" w:cs="Times New Roman"/>
         </w:rPr>
       </w:pPr>
-      <w:hyperlink r:id="rId100" w:history="1">
+      <w:hyperlink r:id="rId103" w:history="1">
         <w:r>
           <w:rPr>
             <w:rStyle w:val="Hyperlink"/>
@@ -9089,7 +9533,7 @@
           <w:rFonts w:ascii="Times New Roman" w:hAnsi="Times New Roman" w:cs="Times New Roman"/>
         </w:rPr>
       </w:pPr>
-      <w:hyperlink r:id="rId101" w:history="1">
+      <w:hyperlink r:id="rId104" w:history="1">
         <w:r>
           <w:rPr>
             <w:rStyle w:val="Hyperlink"/>
@@ -9112,7 +9556,7 @@
           <w:rFonts w:ascii="Times New Roman" w:hAnsi="Times New Roman" w:cs="Times New Roman"/>
         </w:rPr>
       </w:pPr>
-      <w:hyperlink r:id="rId102" w:history="1">
+      <w:hyperlink r:id="rId105" w:history="1">
         <w:r>
           <w:rPr>
             <w:rStyle w:val="Hyperlink"/>
@@ -9131,8 +9575,8 @@
       </w:r>
     </w:p>
     <w:sectPr>
-      <w:headerReference w:type="default" r:id="rId103"/>
-      <w:footerReference w:type="default" r:id="rId104"/>
+      <w:headerReference w:type="default" r:id="rId106"/>
+      <w:footerReference w:type="default" r:id="rId107"/>
       <w:pgSz w:w="11906" w:h="16838"/>
       <w:pgMar w:top="1134" w:right="1134" w:bottom="1134" w:left="1134" w:header="0" w:footer="0" w:gutter="0"/>
       <w:pgNumType w:start="1"/>
@@ -9213,7 +9657,7 @@
           <w:rPr>
             <w:noProof/>
           </w:rPr>
-          <w:t>7</w:t>
+          <w:t>5</w:t>
         </w:r>
         <w:r>
           <w:rPr>
@@ -13001,6 +13445,7 @@
   <w:style w:type="character" w:default="1" w:styleId="DefaultParagraphFont">
     <w:name w:val="Default Paragraph Font"/>
     <w:uiPriority w:val="1"/>
+    <w:semiHidden/>
     <w:unhideWhenUsed/>
   </w:style>
   <w:style w:type="table" w:default="1" w:styleId="TableNormal">
@@ -13617,7 +14062,7 @@
 </file>
 
 <file path=customXml/itemProps1.xml><?xml version="1.0" encoding="utf-8"?>
-<ds:datastoreItem xmlns:ds="http://schemas.openxmlformats.org/officeDocument/2006/customXml" ds:itemID="{0E91E46D-B076-4D68-8535-F56FE11CD608}">
+<ds:datastoreItem xmlns:ds="http://schemas.openxmlformats.org/officeDocument/2006/customXml" ds:itemID="{14AC0C93-FFD4-45B4-8D66-67287FDA51AE}">
   <ds:schemaRefs>
     <ds:schemaRef ds:uri="http://schemas.openxmlformats.org/officeDocument/2006/bibliography"/>
   </ds:schemaRefs>

</xml_diff>

<commit_message>
finializing the document and pushing to global repository
</commit_message>
<xml_diff>
--- a/Fundamentals of Web Design and Development Assignment 1.docx
+++ b/Fundamentals of Web Design and Development Assignment 1.docx
@@ -452,16 +452,7 @@
               <w:rFonts w:ascii="Times New Roman" w:hAnsi="Times New Roman" w:cs="Times New Roman"/>
               <w:color w:val="auto"/>
             </w:rPr>
-            <w:t>Cont</w:t>
-          </w:r>
-          <w:bookmarkStart w:id="1" w:name="_GoBack"/>
-          <w:bookmarkEnd w:id="1"/>
-          <w:r>
-            <w:rPr>
-              <w:rFonts w:ascii="Times New Roman" w:hAnsi="Times New Roman" w:cs="Times New Roman"/>
-              <w:color w:val="auto"/>
-            </w:rPr>
-            <w:t>ents</w:t>
+            <w:t>Contents</w:t>
           </w:r>
         </w:p>
         <w:p>
@@ -2843,7 +2834,7 @@
           <w:color w:val="auto"/>
         </w:rPr>
       </w:pPr>
-      <w:bookmarkStart w:id="2" w:name="_Toc34195165"/>
+      <w:bookmarkStart w:id="1" w:name="_Toc34195165"/>
       <w:r>
         <w:rPr>
           <w:rFonts w:ascii="Times New Roman" w:hAnsi="Times New Roman" w:cs="Times New Roman"/>
@@ -2852,7 +2843,7 @@
         <w:lastRenderedPageBreak/>
         <w:t>History of the internet (The evolution)</w:t>
       </w:r>
-      <w:bookmarkEnd w:id="2"/>
+      <w:bookmarkEnd w:id="1"/>
     </w:p>
     <w:p>
       <w:pPr>
@@ -3857,7 +3848,7 @@
           <w:u w:val="none"/>
         </w:rPr>
       </w:pPr>
-      <w:bookmarkStart w:id="3" w:name="_Toc34195166"/>
+      <w:bookmarkStart w:id="2" w:name="_Toc34195166"/>
       <w:r>
         <w:rPr>
           <w:rFonts w:ascii="Times New Roman" w:hAnsi="Times New Roman" w:cs="Times New Roman"/>
@@ -3875,7 +3866,7 @@
           </w:rPr>
           <w:t>web Archive</w:t>
         </w:r>
-        <w:bookmarkEnd w:id="3"/>
+        <w:bookmarkEnd w:id="2"/>
       </w:hyperlink>
     </w:p>
     <w:p>
@@ -3896,7 +3887,7 @@
         </w:rPr>
       </w:pPr>
       <w:hyperlink r:id="rId11" w:history="1">
-        <w:bookmarkStart w:id="4" w:name="_Toc34195167"/>
+        <w:bookmarkStart w:id="3" w:name="_Toc34195167"/>
         <w:r>
           <w:rPr>
             <w:rStyle w:val="Hyperlink"/>
@@ -3920,7 +3911,7 @@
         </w:rPr>
         <w:t xml:space="preserve"> – social media to share idea</w:t>
       </w:r>
-      <w:bookmarkEnd w:id="4"/>
+      <w:bookmarkEnd w:id="3"/>
       <w:r>
         <w:rPr>
           <w:rStyle w:val="Hyperlink"/>
@@ -3935,7 +3926,7 @@
     </w:p>
     <w:p>
       <w:pPr>
-        <w:ind w:left="990"/>
+        <w:ind w:left="1260" w:firstLine="420"/>
         <w:jc w:val="both"/>
         <w:rPr>
           <w:rFonts w:ascii="Times New Roman" w:hAnsi="Times New Roman" w:cs="Times New Roman"/>
@@ -3986,7 +3977,22 @@
         <w:rPr>
           <w:rFonts w:ascii="Times New Roman" w:hAnsi="Times New Roman" w:cs="Times New Roman"/>
         </w:rPr>
-        <w:t xml:space="preserve"> only using html. It only has </w:t>
+        <w:t xml:space="preserve"> only</w:t>
+      </w:r>
+    </w:p>
+    <w:p>
+      <w:pPr>
+        <w:ind w:left="1260" w:firstLine="420"/>
+        <w:jc w:val="both"/>
+        <w:rPr>
+          <w:rFonts w:ascii="Times New Roman" w:hAnsi="Times New Roman" w:cs="Times New Roman"/>
+        </w:rPr>
+      </w:pPr>
+      <w:r>
+        <w:rPr>
+          <w:rFonts w:ascii="Times New Roman" w:hAnsi="Times New Roman" w:cs="Times New Roman"/>
+        </w:rPr>
+        <w:t xml:space="preserve">using html. It only has </w:t>
       </w:r>
       <w:r>
         <w:rPr>
@@ -4106,7 +4112,128 @@
         <w:rPr>
           <w:rFonts w:ascii="Times New Roman" w:hAnsi="Times New Roman" w:cs="Times New Roman"/>
         </w:rPr>
-        <w:t xml:space="preserve"> small login box aside</w:t>
+        <w:t xml:space="preserve"> small login</w:t>
+      </w:r>
+    </w:p>
+    <w:p>
+      <w:pPr>
+        <w:ind w:left="1260" w:firstLine="420"/>
+        <w:jc w:val="both"/>
+        <w:rPr>
+          <w:rFonts w:ascii="Times New Roman" w:hAnsi="Times New Roman" w:cs="Times New Roman"/>
+        </w:rPr>
+      </w:pPr>
+      <w:r>
+        <w:rPr>
+          <w:rFonts w:ascii="Times New Roman" w:hAnsi="Times New Roman" w:cs="Times New Roman"/>
+        </w:rPr>
+        <w:lastRenderedPageBreak/>
+        <w:t>box aside</w:t>
+      </w:r>
+      <w:r>
+        <w:rPr>
+          <w:rFonts w:ascii="Times New Roman" w:hAnsi="Times New Roman" w:cs="Times New Roman"/>
+        </w:rPr>
+        <w:t xml:space="preserve">. In 2008 the name of the tabs changed to </w:t>
+      </w:r>
+      <w:r>
+        <w:rPr>
+          <w:rFonts w:ascii="Times New Roman" w:hAnsi="Times New Roman" w:cs="Times New Roman"/>
+        </w:rPr>
+        <w:t>“</w:t>
+      </w:r>
+      <w:r>
+        <w:rPr>
+          <w:rFonts w:ascii="Times New Roman" w:hAnsi="Times New Roman" w:cs="Times New Roman"/>
+        </w:rPr>
+        <w:t>what’s hot</w:t>
+      </w:r>
+      <w:r>
+        <w:rPr>
+          <w:rFonts w:ascii="Times New Roman" w:hAnsi="Times New Roman" w:cs="Times New Roman"/>
+        </w:rPr>
+        <w:t>”</w:t>
+      </w:r>
+      <w:r>
+        <w:rPr>
+          <w:rFonts w:ascii="Times New Roman" w:hAnsi="Times New Roman" w:cs="Times New Roman"/>
+        </w:rPr>
+        <w:t xml:space="preserve">, </w:t>
+      </w:r>
+      <w:r>
+        <w:rPr>
+          <w:rFonts w:ascii="Times New Roman" w:hAnsi="Times New Roman" w:cs="Times New Roman"/>
+        </w:rPr>
+        <w:t>“</w:t>
+      </w:r>
+      <w:r>
+        <w:rPr>
+          <w:rFonts w:ascii="Times New Roman" w:hAnsi="Times New Roman" w:cs="Times New Roman"/>
+        </w:rPr>
+        <w:t>new</w:t>
+      </w:r>
+      <w:r>
+        <w:rPr>
+          <w:rFonts w:ascii="Times New Roman" w:hAnsi="Times New Roman" w:cs="Times New Roman"/>
+        </w:rPr>
+        <w:t>”</w:t>
+      </w:r>
+      <w:r>
+        <w:rPr>
+          <w:rFonts w:ascii="Times New Roman" w:hAnsi="Times New Roman" w:cs="Times New Roman"/>
+        </w:rPr>
+        <w:t>,</w:t>
+      </w:r>
+    </w:p>
+    <w:p>
+      <w:pPr>
+        <w:ind w:left="1260" w:firstLine="420"/>
+        <w:jc w:val="both"/>
+        <w:rPr>
+          <w:rFonts w:ascii="Times New Roman" w:hAnsi="Times New Roman" w:cs="Times New Roman"/>
+        </w:rPr>
+      </w:pPr>
+      <w:r>
+        <w:rPr>
+          <w:rFonts w:ascii="Times New Roman" w:hAnsi="Times New Roman" w:cs="Times New Roman"/>
+        </w:rPr>
+        <w:t>“</w:t>
+      </w:r>
+      <w:r>
+        <w:rPr>
+          <w:rFonts w:ascii="Times New Roman" w:hAnsi="Times New Roman" w:cs="Times New Roman"/>
+        </w:rPr>
+        <w:t>controversial</w:t>
+      </w:r>
+      <w:r>
+        <w:rPr>
+          <w:rFonts w:ascii="Times New Roman" w:hAnsi="Times New Roman" w:cs="Times New Roman"/>
+        </w:rPr>
+        <w:t>”</w:t>
+      </w:r>
+      <w:r>
+        <w:rPr>
+          <w:rFonts w:ascii="Times New Roman" w:hAnsi="Times New Roman" w:cs="Times New Roman"/>
+        </w:rPr>
+        <w:t xml:space="preserve"> and </w:t>
+      </w:r>
+      <w:r>
+        <w:rPr>
+          <w:rFonts w:ascii="Times New Roman" w:hAnsi="Times New Roman" w:cs="Times New Roman"/>
+        </w:rPr>
+        <w:t>“</w:t>
+      </w:r>
+      <w:r>
+        <w:rPr>
+          <w:rFonts w:ascii="Times New Roman" w:hAnsi="Times New Roman" w:cs="Times New Roman"/>
+        </w:rPr>
+        <w:t>top tabs</w:t>
+      </w:r>
+      <w:r>
+        <w:rPr>
+          <w:rFonts w:ascii="Times New Roman" w:hAnsi="Times New Roman" w:cs="Times New Roman"/>
+        </w:rPr>
+        <w:t>”</w:t>
       </w:r>
       <w:r>
         <w:rPr>
@@ -4118,8 +4245,124 @@
         <w:rPr>
           <w:rFonts w:ascii="Times New Roman" w:hAnsi="Times New Roman" w:cs="Times New Roman"/>
         </w:rPr>
-        <w:lastRenderedPageBreak/>
-        <w:t xml:space="preserve">In 2008 the name of the tabs changed to </w:t>
+        <w:t>Additionally,</w:t>
+      </w:r>
+      <w:r>
+        <w:rPr>
+          <w:rFonts w:ascii="Times New Roman" w:hAnsi="Times New Roman" w:cs="Times New Roman"/>
+        </w:rPr>
+        <w:t xml:space="preserve"> it </w:t>
+      </w:r>
+      <w:r>
+        <w:rPr>
+          <w:rFonts w:ascii="Times New Roman" w:hAnsi="Times New Roman" w:cs="Times New Roman"/>
+        </w:rPr>
+        <w:t>adds</w:t>
+      </w:r>
+      <w:r>
+        <w:rPr>
+          <w:rFonts w:ascii="Times New Roman" w:hAnsi="Times New Roman" w:cs="Times New Roman"/>
+        </w:rPr>
+        <w:t xml:space="preserve"> new feature called “customize</w:t>
+      </w:r>
+    </w:p>
+    <w:p>
+      <w:pPr>
+        <w:ind w:left="1260" w:firstLine="420"/>
+        <w:jc w:val="both"/>
+        <w:rPr>
+          <w:rFonts w:ascii="Times New Roman" w:hAnsi="Times New Roman" w:cs="Times New Roman"/>
+        </w:rPr>
+      </w:pPr>
+      <w:r>
+        <w:rPr>
+          <w:rFonts w:ascii="Times New Roman" w:hAnsi="Times New Roman" w:cs="Times New Roman"/>
+        </w:rPr>
+        <w:t>your Reddit”</w:t>
+      </w:r>
+      <w:r>
+        <w:rPr>
+          <w:rFonts w:ascii="Times New Roman" w:hAnsi="Times New Roman" w:cs="Times New Roman"/>
+        </w:rPr>
+        <w:t xml:space="preserve"> </w:t>
+      </w:r>
+      <w:r>
+        <w:rPr>
+          <w:rFonts w:ascii="Times New Roman" w:hAnsi="Times New Roman" w:cs="Times New Roman"/>
+        </w:rPr>
+        <w:t>to select what to see in your reddit page</w:t>
+      </w:r>
+      <w:r>
+        <w:rPr>
+          <w:rFonts w:ascii="Times New Roman" w:hAnsi="Times New Roman" w:cs="Times New Roman"/>
+        </w:rPr>
+        <w:t>s and the web color partially</w:t>
+      </w:r>
+    </w:p>
+    <w:p>
+      <w:pPr>
+        <w:ind w:left="1260" w:firstLine="420"/>
+        <w:jc w:val="both"/>
+        <w:rPr>
+          <w:rFonts w:ascii="Times New Roman" w:hAnsi="Times New Roman" w:cs="Times New Roman"/>
+        </w:rPr>
+      </w:pPr>
+      <w:r>
+        <w:rPr>
+          <w:rFonts w:ascii="Times New Roman" w:hAnsi="Times New Roman" w:cs="Times New Roman"/>
+        </w:rPr>
+        <w:t xml:space="preserve">changed to orange – the color that the website </w:t>
+      </w:r>
+      <w:r>
+        <w:rPr>
+          <w:rFonts w:ascii="Times New Roman" w:hAnsi="Times New Roman" w:cs="Times New Roman"/>
+        </w:rPr>
+        <w:t>has</w:t>
+      </w:r>
+      <w:r>
+        <w:rPr>
+          <w:rFonts w:ascii="Times New Roman" w:hAnsi="Times New Roman" w:cs="Times New Roman"/>
+        </w:rPr>
+        <w:t xml:space="preserve"> right now. </w:t>
+      </w:r>
+    </w:p>
+    <w:p>
+      <w:pPr>
+        <w:ind w:left="1680"/>
+        <w:jc w:val="both"/>
+        <w:rPr>
+          <w:rFonts w:ascii="Times New Roman" w:hAnsi="Times New Roman" w:cs="Times New Roman"/>
+        </w:rPr>
+      </w:pPr>
+      <w:r>
+        <w:rPr>
+          <w:rFonts w:ascii="Times New Roman" w:hAnsi="Times New Roman" w:cs="Times New Roman"/>
+        </w:rPr>
+        <w:t xml:space="preserve">In 2010 </w:t>
+      </w:r>
+      <w:r>
+        <w:rPr>
+          <w:rFonts w:ascii="Times New Roman" w:hAnsi="Times New Roman" w:cs="Times New Roman"/>
+        </w:rPr>
+        <w:t xml:space="preserve">it adds images in the </w:t>
+      </w:r>
+      <w:r>
+        <w:rPr>
+          <w:rFonts w:ascii="Times New Roman" w:hAnsi="Times New Roman" w:cs="Times New Roman"/>
+        </w:rPr>
+        <w:t xml:space="preserve">posts; </w:t>
+      </w:r>
+      <w:r>
+        <w:rPr>
+          <w:rFonts w:ascii="Times New Roman" w:hAnsi="Times New Roman" w:cs="Times New Roman"/>
+        </w:rPr>
+        <w:t>start showing the up vote number</w:t>
+      </w:r>
+      <w:r>
+        <w:rPr>
+          <w:rFonts w:ascii="Times New Roman" w:hAnsi="Times New Roman" w:cs="Times New Roman"/>
+        </w:rPr>
+        <w:t xml:space="preserve"> and the tabs increased by adding </w:t>
       </w:r>
       <w:r>
         <w:rPr>
@@ -4131,7 +4374,7 @@
         <w:rPr>
           <w:rFonts w:ascii="Times New Roman" w:hAnsi="Times New Roman" w:cs="Times New Roman"/>
         </w:rPr>
-        <w:t>what’s hot</w:t>
+        <w:t>gilded</w:t>
       </w:r>
       <w:r>
         <w:rPr>
@@ -4143,7 +4386,7 @@
         <w:rPr>
           <w:rFonts w:ascii="Times New Roman" w:hAnsi="Times New Roman" w:cs="Times New Roman"/>
         </w:rPr>
-        <w:t xml:space="preserve">, </w:t>
+        <w:t xml:space="preserve"> and </w:t>
       </w:r>
       <w:r>
         <w:rPr>
@@ -4155,7 +4398,7 @@
         <w:rPr>
           <w:rFonts w:ascii="Times New Roman" w:hAnsi="Times New Roman" w:cs="Times New Roman"/>
         </w:rPr>
-        <w:t>new</w:t>
+        <w:t>wiki</w:t>
       </w:r>
       <w:r>
         <w:rPr>
@@ -4167,67 +4410,22 @@
         <w:rPr>
           <w:rFonts w:ascii="Times New Roman" w:hAnsi="Times New Roman" w:cs="Times New Roman"/>
         </w:rPr>
-        <w:t xml:space="preserve">, </w:t>
-      </w:r>
-      <w:r>
-        <w:rPr>
-          <w:rFonts w:ascii="Times New Roman" w:hAnsi="Times New Roman" w:cs="Times New Roman"/>
-        </w:rPr>
-        <w:t>“</w:t>
-      </w:r>
-      <w:r>
-        <w:rPr>
-          <w:rFonts w:ascii="Times New Roman" w:hAnsi="Times New Roman" w:cs="Times New Roman"/>
-        </w:rPr>
-        <w:t>controversial</w:t>
-      </w:r>
-      <w:r>
-        <w:rPr>
-          <w:rFonts w:ascii="Times New Roman" w:hAnsi="Times New Roman" w:cs="Times New Roman"/>
-        </w:rPr>
-        <w:t>”</w:t>
-      </w:r>
-      <w:r>
-        <w:rPr>
-          <w:rFonts w:ascii="Times New Roman" w:hAnsi="Times New Roman" w:cs="Times New Roman"/>
-        </w:rPr>
-        <w:t xml:space="preserve"> and </w:t>
-      </w:r>
-      <w:r>
-        <w:rPr>
-          <w:rFonts w:ascii="Times New Roman" w:hAnsi="Times New Roman" w:cs="Times New Roman"/>
-        </w:rPr>
-        <w:t>“</w:t>
-      </w:r>
-      <w:r>
-        <w:rPr>
-          <w:rFonts w:ascii="Times New Roman" w:hAnsi="Times New Roman" w:cs="Times New Roman"/>
-        </w:rPr>
-        <w:t>top tabs</w:t>
-      </w:r>
-      <w:r>
-        <w:rPr>
-          <w:rFonts w:ascii="Times New Roman" w:hAnsi="Times New Roman" w:cs="Times New Roman"/>
-        </w:rPr>
-        <w:t>”</w:t>
-      </w:r>
-      <w:r>
-        <w:rPr>
-          <w:rFonts w:ascii="Times New Roman" w:hAnsi="Times New Roman" w:cs="Times New Roman"/>
-        </w:rPr>
-        <w:t xml:space="preserve">. </w:t>
-      </w:r>
-      <w:r>
-        <w:rPr>
-          <w:rFonts w:ascii="Times New Roman" w:hAnsi="Times New Roman" w:cs="Times New Roman"/>
-        </w:rPr>
-        <w:t>Additionally,</w:t>
-      </w:r>
-      <w:r>
-        <w:rPr>
-          <w:rFonts w:ascii="Times New Roman" w:hAnsi="Times New Roman" w:cs="Times New Roman"/>
-        </w:rPr>
-        <w:t xml:space="preserve"> it </w:t>
+        <w:t xml:space="preserve"> tabs.</w:t>
+      </w:r>
+    </w:p>
+    <w:p>
+      <w:pPr>
+        <w:ind w:left="1680"/>
+        <w:jc w:val="both"/>
+        <w:rPr>
+          <w:rFonts w:ascii="Times New Roman" w:hAnsi="Times New Roman" w:cs="Times New Roman"/>
+        </w:rPr>
+      </w:pPr>
+      <w:r>
+        <w:rPr>
+          <w:rFonts w:ascii="Times New Roman" w:hAnsi="Times New Roman" w:cs="Times New Roman"/>
+        </w:rPr>
+        <w:t xml:space="preserve">Now, in 2020 it </w:t>
       </w:r>
       <w:r>
         <w:rPr>
@@ -4239,37 +4437,13 @@
         <w:rPr>
           <w:rFonts w:ascii="Times New Roman" w:hAnsi="Times New Roman" w:cs="Times New Roman"/>
         </w:rPr>
-        <w:t xml:space="preserve"> new feature called “customize your Reddit”</w:t>
-      </w:r>
-      <w:r>
-        <w:rPr>
-          <w:rFonts w:ascii="Times New Roman" w:hAnsi="Times New Roman" w:cs="Times New Roman"/>
-        </w:rPr>
-        <w:t xml:space="preserve"> </w:t>
-      </w:r>
-      <w:r>
-        <w:rPr>
-          <w:rFonts w:ascii="Times New Roman" w:hAnsi="Times New Roman" w:cs="Times New Roman"/>
-        </w:rPr>
-        <w:t>to select what to see in your reddit page</w:t>
-      </w:r>
-      <w:r>
-        <w:rPr>
-          <w:rFonts w:ascii="Times New Roman" w:hAnsi="Times New Roman" w:cs="Times New Roman"/>
-        </w:rPr>
-        <w:t xml:space="preserve">s and the web color partially changed to orange – the color that the website </w:t>
-      </w:r>
-      <w:r>
-        <w:rPr>
-          <w:rFonts w:ascii="Times New Roman" w:hAnsi="Times New Roman" w:cs="Times New Roman"/>
-        </w:rPr>
-        <w:t>has</w:t>
-      </w:r>
-      <w:r>
-        <w:rPr>
-          <w:rFonts w:ascii="Times New Roman" w:hAnsi="Times New Roman" w:cs="Times New Roman"/>
-        </w:rPr>
-        <w:t xml:space="preserve"> right now. </w:t>
+        <w:t xml:space="preserve"> a new feature “Reddit premier”</w:t>
+      </w:r>
+      <w:r>
+        <w:rPr>
+          <w:rFonts w:ascii="Times New Roman" w:hAnsi="Times New Roman" w:cs="Times New Roman"/>
+        </w:rPr>
+        <w:t>.</w:t>
       </w:r>
     </w:p>
     <w:p>
@@ -4280,130 +4454,10 @@
           <w:rFonts w:ascii="Times New Roman" w:hAnsi="Times New Roman" w:cs="Times New Roman"/>
         </w:rPr>
       </w:pPr>
-      <w:r>
-        <w:rPr>
-          <w:rFonts w:ascii="Times New Roman" w:hAnsi="Times New Roman" w:cs="Times New Roman"/>
-        </w:rPr>
-        <w:t xml:space="preserve">In 2010 </w:t>
-      </w:r>
-      <w:r>
-        <w:rPr>
-          <w:rFonts w:ascii="Times New Roman" w:hAnsi="Times New Roman" w:cs="Times New Roman"/>
-        </w:rPr>
-        <w:t xml:space="preserve">it adds images in the </w:t>
-      </w:r>
-      <w:r>
-        <w:rPr>
-          <w:rFonts w:ascii="Times New Roman" w:hAnsi="Times New Roman" w:cs="Times New Roman"/>
-        </w:rPr>
-        <w:t xml:space="preserve">posts; </w:t>
-      </w:r>
-      <w:r>
-        <w:rPr>
-          <w:rFonts w:ascii="Times New Roman" w:hAnsi="Times New Roman" w:cs="Times New Roman"/>
-        </w:rPr>
-        <w:t>start showing the up vote number</w:t>
-      </w:r>
-      <w:r>
-        <w:rPr>
-          <w:rFonts w:ascii="Times New Roman" w:hAnsi="Times New Roman" w:cs="Times New Roman"/>
-        </w:rPr>
-        <w:t xml:space="preserve"> and the tabs increased by adding </w:t>
-      </w:r>
-      <w:r>
-        <w:rPr>
-          <w:rFonts w:ascii="Times New Roman" w:hAnsi="Times New Roman" w:cs="Times New Roman"/>
-        </w:rPr>
-        <w:t>“</w:t>
-      </w:r>
-      <w:r>
-        <w:rPr>
-          <w:rFonts w:ascii="Times New Roman" w:hAnsi="Times New Roman" w:cs="Times New Roman"/>
-        </w:rPr>
-        <w:t>gilded</w:t>
-      </w:r>
-      <w:r>
-        <w:rPr>
-          <w:rFonts w:ascii="Times New Roman" w:hAnsi="Times New Roman" w:cs="Times New Roman"/>
-        </w:rPr>
-        <w:t>”</w:t>
-      </w:r>
-      <w:r>
-        <w:rPr>
-          <w:rFonts w:ascii="Times New Roman" w:hAnsi="Times New Roman" w:cs="Times New Roman"/>
-        </w:rPr>
-        <w:t xml:space="preserve"> and </w:t>
-      </w:r>
-      <w:r>
-        <w:rPr>
-          <w:rFonts w:ascii="Times New Roman" w:hAnsi="Times New Roman" w:cs="Times New Roman"/>
-        </w:rPr>
-        <w:t>“</w:t>
-      </w:r>
-      <w:r>
-        <w:rPr>
-          <w:rFonts w:ascii="Times New Roman" w:hAnsi="Times New Roman" w:cs="Times New Roman"/>
-        </w:rPr>
-        <w:t>wiki</w:t>
-      </w:r>
-      <w:r>
-        <w:rPr>
-          <w:rFonts w:ascii="Times New Roman" w:hAnsi="Times New Roman" w:cs="Times New Roman"/>
-        </w:rPr>
-        <w:t>”</w:t>
-      </w:r>
-      <w:r>
-        <w:rPr>
-          <w:rFonts w:ascii="Times New Roman" w:hAnsi="Times New Roman" w:cs="Times New Roman"/>
-        </w:rPr>
-        <w:t xml:space="preserve"> tabs.</w:t>
-      </w:r>
-    </w:p>
-    <w:p>
-      <w:pPr>
-        <w:ind w:left="990"/>
-        <w:jc w:val="both"/>
-        <w:rPr>
-          <w:rFonts w:ascii="Times New Roman" w:hAnsi="Times New Roman" w:cs="Times New Roman"/>
-        </w:rPr>
-      </w:pPr>
-      <w:r>
-        <w:rPr>
-          <w:rFonts w:ascii="Times New Roman" w:hAnsi="Times New Roman" w:cs="Times New Roman"/>
-        </w:rPr>
-        <w:t xml:space="preserve">Now, in 2020 it </w:t>
-      </w:r>
-      <w:r>
-        <w:rPr>
-          <w:rFonts w:ascii="Times New Roman" w:hAnsi="Times New Roman" w:cs="Times New Roman"/>
-        </w:rPr>
-        <w:t>adds</w:t>
-      </w:r>
-      <w:r>
-        <w:rPr>
-          <w:rFonts w:ascii="Times New Roman" w:hAnsi="Times New Roman" w:cs="Times New Roman"/>
-        </w:rPr>
-        <w:t xml:space="preserve"> a new feature “Reddit premier”</w:t>
-      </w:r>
-      <w:r>
-        <w:rPr>
-          <w:rFonts w:ascii="Times New Roman" w:hAnsi="Times New Roman" w:cs="Times New Roman"/>
-        </w:rPr>
-        <w:t>.</w:t>
-      </w:r>
-    </w:p>
-    <w:p>
-      <w:pPr>
-        <w:ind w:left="990"/>
-        <w:jc w:val="both"/>
-        <w:rPr>
-          <w:rFonts w:ascii="Times New Roman" w:hAnsi="Times New Roman" w:cs="Times New Roman"/>
-        </w:rPr>
-      </w:pPr>
-    </w:p>
-    <w:p>
-      <w:pPr>
-        <w:ind w:left="990"/>
+    </w:p>
+    <w:p>
+      <w:pPr>
+        <w:ind w:left="1680"/>
         <w:jc w:val="both"/>
         <w:rPr>
           <w:rFonts w:ascii="Times New Roman" w:hAnsi="Times New Roman" w:cs="Times New Roman"/>
@@ -4486,7 +4540,7 @@
         </w:rPr>
         <w:fldChar w:fldCharType="separate"/>
       </w:r>
-      <w:bookmarkStart w:id="5" w:name="_Toc34195168"/>
+      <w:bookmarkStart w:id="4" w:name="_Toc34195168"/>
       <w:r>
         <w:rPr>
           <w:rStyle w:val="Hyperlink"/>
@@ -4509,11 +4563,11 @@
         </w:rPr>
         <w:t xml:space="preserve"> – news website</w:t>
       </w:r>
-      <w:bookmarkEnd w:id="5"/>
-    </w:p>
-    <w:p>
-      <w:pPr>
-        <w:ind w:left="990"/>
+      <w:bookmarkEnd w:id="4"/>
+    </w:p>
+    <w:p>
+      <w:pPr>
+        <w:ind w:left="1680"/>
         <w:jc w:val="both"/>
         <w:rPr>
           <w:rFonts w:ascii="Times New Roman" w:hAnsi="Times New Roman" w:cs="Times New Roman"/>
@@ -4596,64 +4650,64 @@
     </w:p>
     <w:p>
       <w:pPr>
+        <w:ind w:left="1680"/>
+        <w:jc w:val="both"/>
+        <w:rPr>
+          <w:rFonts w:ascii="Times New Roman" w:hAnsi="Times New Roman" w:cs="Times New Roman"/>
+        </w:rPr>
+      </w:pPr>
+      <w:r>
+        <w:rPr>
+          <w:rFonts w:ascii="Times New Roman" w:hAnsi="Times New Roman" w:cs="Times New Roman"/>
+        </w:rPr>
+        <w:t>In 2015, the website looks more pleasing, the layout to display the news changed to table structure, all the aside sub lists removed except the “most seen” list</w:t>
+      </w:r>
+      <w:r>
+        <w:rPr>
+          <w:rFonts w:ascii="Times New Roman" w:hAnsi="Times New Roman" w:cs="Times New Roman"/>
+        </w:rPr>
+        <w:t xml:space="preserve"> and it </w:t>
+      </w:r>
+      <w:r>
+        <w:rPr>
+          <w:rFonts w:ascii="Times New Roman" w:hAnsi="Times New Roman" w:cs="Times New Roman"/>
+        </w:rPr>
+        <w:t>had</w:t>
+      </w:r>
+      <w:r>
+        <w:rPr>
+          <w:rFonts w:ascii="Times New Roman" w:hAnsi="Times New Roman" w:cs="Times New Roman"/>
+        </w:rPr>
+        <w:t xml:space="preserve"> small number of functionalities in the footer.</w:t>
+      </w:r>
+    </w:p>
+    <w:p>
+      <w:pPr>
+        <w:ind w:left="1680"/>
+        <w:jc w:val="both"/>
+        <w:rPr>
+          <w:rFonts w:ascii="Times New Roman" w:hAnsi="Times New Roman" w:cs="Times New Roman"/>
+        </w:rPr>
+      </w:pPr>
+      <w:r>
+        <w:rPr>
+          <w:rFonts w:ascii="Times New Roman" w:hAnsi="Times New Roman" w:cs="Times New Roman"/>
+        </w:rPr>
+        <w:t>In 2020, the website adds more tabs, the footer functionality increased in number, the website looks more pleasing.</w:t>
+      </w:r>
+    </w:p>
+    <w:p>
+      <w:pPr>
         <w:ind w:left="990"/>
         <w:jc w:val="both"/>
         <w:rPr>
           <w:rFonts w:ascii="Times New Roman" w:hAnsi="Times New Roman" w:cs="Times New Roman"/>
         </w:rPr>
       </w:pPr>
-      <w:r>
-        <w:rPr>
-          <w:rFonts w:ascii="Times New Roman" w:hAnsi="Times New Roman" w:cs="Times New Roman"/>
-        </w:rPr>
-        <w:t>In 2015, the website looks more pleasing, the layout to display the news changed to table structure, all the aside sub lists removed except the “most seen” list</w:t>
-      </w:r>
-      <w:r>
-        <w:rPr>
-          <w:rFonts w:ascii="Times New Roman" w:hAnsi="Times New Roman" w:cs="Times New Roman"/>
-        </w:rPr>
-        <w:t xml:space="preserve"> and it </w:t>
-      </w:r>
-      <w:r>
-        <w:rPr>
-          <w:rFonts w:ascii="Times New Roman" w:hAnsi="Times New Roman" w:cs="Times New Roman"/>
-        </w:rPr>
-        <w:t>had</w:t>
-      </w:r>
-      <w:r>
-        <w:rPr>
-          <w:rFonts w:ascii="Times New Roman" w:hAnsi="Times New Roman" w:cs="Times New Roman"/>
-        </w:rPr>
-        <w:t xml:space="preserve"> small number of functionalities in the footer.</w:t>
-      </w:r>
-    </w:p>
-    <w:p>
-      <w:pPr>
-        <w:ind w:left="990"/>
-        <w:jc w:val="both"/>
-        <w:rPr>
-          <w:rFonts w:ascii="Times New Roman" w:hAnsi="Times New Roman" w:cs="Times New Roman"/>
-        </w:rPr>
-      </w:pPr>
-      <w:r>
-        <w:rPr>
-          <w:rFonts w:ascii="Times New Roman" w:hAnsi="Times New Roman" w:cs="Times New Roman"/>
-        </w:rPr>
-        <w:t>In 2020, the website adds more tabs, the footer functionality increased in number, the website looks more pleasing.</w:t>
-      </w:r>
-    </w:p>
-    <w:p>
-      <w:pPr>
-        <w:ind w:left="990"/>
-        <w:jc w:val="both"/>
-        <w:rPr>
-          <w:rFonts w:ascii="Times New Roman" w:hAnsi="Times New Roman" w:cs="Times New Roman"/>
-        </w:rPr>
-      </w:pPr>
-    </w:p>
-    <w:p>
-      <w:pPr>
-        <w:ind w:left="990"/>
+    </w:p>
+    <w:p>
+      <w:pPr>
+        <w:ind w:left="1680"/>
         <w:jc w:val="both"/>
         <w:rPr>
           <w:rFonts w:ascii="Times New Roman" w:hAnsi="Times New Roman" w:cs="Times New Roman"/>
@@ -4768,7 +4822,7 @@
         </w:rPr>
       </w:pPr>
       <w:hyperlink r:id="rId15" w:history="1">
-        <w:bookmarkStart w:id="6" w:name="_Toc34195169"/>
+        <w:bookmarkStart w:id="5" w:name="_Toc34195169"/>
         <w:r>
           <w:rPr>
             <w:rStyle w:val="Hyperlink"/>
@@ -4792,7 +4846,7 @@
         </w:rPr>
         <w:t xml:space="preserve"> – a website to exercise competitive programming.</w:t>
       </w:r>
-      <w:bookmarkEnd w:id="6"/>
+      <w:bookmarkEnd w:id="5"/>
       <w:r>
         <w:rPr>
           <w:rStyle w:val="Hyperlink"/>
@@ -4807,7 +4861,7 @@
     </w:p>
     <w:p>
       <w:pPr>
-        <w:ind w:left="990"/>
+        <w:ind w:left="1680"/>
         <w:jc w:val="both"/>
         <w:rPr>
           <w:rFonts w:ascii="Times New Roman" w:hAnsi="Times New Roman" w:cs="Times New Roman"/>
@@ -4822,7 +4876,7 @@
     </w:p>
     <w:p>
       <w:pPr>
-        <w:ind w:left="990"/>
+        <w:ind w:left="1680"/>
         <w:jc w:val="both"/>
         <w:rPr>
           <w:rFonts w:ascii="Times New Roman" w:hAnsi="Times New Roman" w:cs="Times New Roman"/>
@@ -4843,7 +4897,7 @@
     </w:p>
     <w:p>
       <w:pPr>
-        <w:ind w:left="990"/>
+        <w:ind w:left="1680"/>
         <w:jc w:val="both"/>
         <w:rPr>
           <w:rFonts w:ascii="Times New Roman" w:hAnsi="Times New Roman" w:cs="Times New Roman"/>
@@ -4858,16 +4912,16 @@
     </w:p>
     <w:p>
       <w:pPr>
-        <w:ind w:left="990"/>
-        <w:jc w:val="both"/>
-        <w:rPr>
-          <w:rFonts w:ascii="Times New Roman" w:hAnsi="Times New Roman" w:cs="Times New Roman"/>
-        </w:rPr>
-      </w:pPr>
-    </w:p>
-    <w:p>
-      <w:pPr>
-        <w:ind w:left="990"/>
+        <w:ind w:left="1680"/>
+        <w:jc w:val="both"/>
+        <w:rPr>
+          <w:rFonts w:ascii="Times New Roman" w:hAnsi="Times New Roman" w:cs="Times New Roman"/>
+        </w:rPr>
+      </w:pPr>
+    </w:p>
+    <w:p>
+      <w:pPr>
+        <w:ind w:left="1680"/>
         <w:jc w:val="both"/>
         <w:rPr>
           <w:rFonts w:ascii="Times New Roman" w:hAnsi="Times New Roman" w:cs="Times New Roman"/>
@@ -4882,7 +4936,7 @@
     </w:p>
     <w:p>
       <w:pPr>
-        <w:ind w:left="990"/>
+        <w:ind w:left="1680"/>
         <w:jc w:val="both"/>
         <w:rPr>
           <w:rFonts w:ascii="Times New Roman" w:hAnsi="Times New Roman" w:cs="Times New Roman"/>
@@ -4919,7 +4973,7 @@
         </w:rPr>
       </w:pPr>
       <w:hyperlink r:id="rId16" w:history="1">
-        <w:bookmarkStart w:id="7" w:name="_Toc34195170"/>
+        <w:bookmarkStart w:id="6" w:name="_Toc34195170"/>
         <w:r>
           <w:rPr>
             <w:rStyle w:val="Hyperlink"/>
@@ -4943,11 +4997,11 @@
         </w:rPr>
         <w:t xml:space="preserve"> – search engine</w:t>
       </w:r>
-      <w:bookmarkEnd w:id="7"/>
-    </w:p>
-    <w:p>
-      <w:pPr>
-        <w:ind w:left="990"/>
+      <w:bookmarkEnd w:id="6"/>
+    </w:p>
+    <w:p>
+      <w:pPr>
+        <w:ind w:left="1680"/>
         <w:jc w:val="both"/>
         <w:rPr>
           <w:rFonts w:ascii="Times New Roman" w:hAnsi="Times New Roman" w:cs="Times New Roman"/>
@@ -5010,7 +5064,7 @@
     </w:p>
     <w:p>
       <w:pPr>
-        <w:ind w:left="990"/>
+        <w:ind w:left="1680"/>
         <w:jc w:val="both"/>
         <w:rPr>
           <w:rFonts w:ascii="Times New Roman" w:hAnsi="Times New Roman" w:cs="Times New Roman"/>
@@ -5067,7 +5121,7 @@
     </w:p>
     <w:p>
       <w:pPr>
-        <w:ind w:left="990"/>
+        <w:ind w:left="1680"/>
         <w:jc w:val="both"/>
         <w:rPr>
           <w:rFonts w:ascii="Times New Roman" w:hAnsi="Times New Roman" w:cs="Times New Roman"/>
@@ -5100,7 +5154,7 @@
     </w:p>
     <w:p>
       <w:pPr>
-        <w:ind w:left="990"/>
+        <w:ind w:left="1680"/>
         <w:jc w:val="both"/>
         <w:rPr>
           <w:rFonts w:ascii="Times New Roman" w:hAnsi="Times New Roman" w:cs="Times New Roman"/>
@@ -5127,16 +5181,16 @@
     </w:p>
     <w:p>
       <w:pPr>
-        <w:ind w:left="990"/>
-        <w:jc w:val="both"/>
-        <w:rPr>
-          <w:rFonts w:ascii="Times New Roman" w:hAnsi="Times New Roman" w:cs="Times New Roman"/>
-        </w:rPr>
-      </w:pPr>
-    </w:p>
-    <w:p>
-      <w:pPr>
-        <w:ind w:left="990"/>
+        <w:ind w:left="1680"/>
+        <w:jc w:val="both"/>
+        <w:rPr>
+          <w:rFonts w:ascii="Times New Roman" w:hAnsi="Times New Roman" w:cs="Times New Roman"/>
+        </w:rPr>
+      </w:pPr>
+    </w:p>
+    <w:p>
+      <w:pPr>
+        <w:ind w:left="1680"/>
         <w:jc w:val="both"/>
         <w:rPr>
           <w:rFonts w:ascii="Times New Roman" w:hAnsi="Times New Roman" w:cs="Times New Roman"/>
@@ -5173,7 +5227,7 @@
         </w:rPr>
       </w:pPr>
       <w:hyperlink r:id="rId17" w:history="1">
-        <w:bookmarkStart w:id="8" w:name="_Toc34195171"/>
+        <w:bookmarkStart w:id="7" w:name="_Toc34195171"/>
         <w:r>
           <w:rPr>
             <w:rStyle w:val="Hyperlink"/>
@@ -5197,21 +5251,29 @@
         </w:rPr>
         <w:t xml:space="preserve"> – search engine</w:t>
       </w:r>
+      <w:bookmarkEnd w:id="7"/>
+    </w:p>
+    <w:p>
+      <w:pPr>
+        <w:ind w:left="1680"/>
+        <w:jc w:val="both"/>
+        <w:rPr>
+          <w:rFonts w:ascii="Times New Roman" w:hAnsi="Times New Roman" w:cs="Times New Roman"/>
+        </w:rPr>
+      </w:pPr>
+      <w:r>
+        <w:rPr>
+          <w:rFonts w:ascii="Times New Roman" w:hAnsi="Times New Roman" w:cs="Times New Roman"/>
+        </w:rPr>
+        <w:t>In 2008, when the web</w:t>
+      </w:r>
+      <w:bookmarkStart w:id="8" w:name="_GoBack"/>
       <w:bookmarkEnd w:id="8"/>
-    </w:p>
-    <w:p>
-      <w:pPr>
-        <w:ind w:left="990"/>
-        <w:jc w:val="both"/>
-        <w:rPr>
-          <w:rFonts w:ascii="Times New Roman" w:hAnsi="Times New Roman" w:cs="Times New Roman"/>
-        </w:rPr>
-      </w:pPr>
-      <w:r>
-        <w:rPr>
-          <w:rFonts w:ascii="Times New Roman" w:hAnsi="Times New Roman" w:cs="Times New Roman"/>
-        </w:rPr>
-        <w:t xml:space="preserve">In 2008, when the website launched, it only had image with text “Duck Duck Go” it </w:t>
+      <w:r>
+        <w:rPr>
+          <w:rFonts w:ascii="Times New Roman" w:hAnsi="Times New Roman" w:cs="Times New Roman"/>
+        </w:rPr>
+        <w:t xml:space="preserve">site launched, it only had image with text “Duck Duck Go” it </w:t>
       </w:r>
       <w:r>
         <w:rPr>
@@ -5252,7 +5314,7 @@
     </w:p>
     <w:p>
       <w:pPr>
-        <w:ind w:left="990"/>
+        <w:ind w:left="1680"/>
         <w:jc w:val="both"/>
         <w:rPr>
           <w:rFonts w:ascii="Times New Roman" w:hAnsi="Times New Roman" w:cs="Times New Roman"/>
@@ -5274,7 +5336,7 @@
     </w:p>
     <w:p>
       <w:pPr>
-        <w:ind w:left="990"/>
+        <w:ind w:left="1680"/>
         <w:jc w:val="both"/>
         <w:rPr>
           <w:rFonts w:ascii="Times New Roman" w:hAnsi="Times New Roman" w:cs="Times New Roman"/>
@@ -5289,7 +5351,7 @@
     </w:p>
     <w:p>
       <w:pPr>
-        <w:ind w:left="990"/>
+        <w:ind w:left="1680"/>
         <w:jc w:val="both"/>
         <w:rPr>
           <w:rFonts w:ascii="Times New Roman" w:hAnsi="Times New Roman" w:cs="Times New Roman"/>
@@ -5322,16 +5384,16 @@
     </w:p>
     <w:p>
       <w:pPr>
-        <w:ind w:left="990"/>
-        <w:jc w:val="both"/>
-        <w:rPr>
-          <w:rFonts w:ascii="Times New Roman" w:hAnsi="Times New Roman" w:cs="Times New Roman"/>
-        </w:rPr>
-      </w:pPr>
-    </w:p>
-    <w:p>
-      <w:pPr>
-        <w:ind w:left="990"/>
+        <w:ind w:left="1680"/>
+        <w:jc w:val="both"/>
+        <w:rPr>
+          <w:rFonts w:ascii="Times New Roman" w:hAnsi="Times New Roman" w:cs="Times New Roman"/>
+        </w:rPr>
+      </w:pPr>
+    </w:p>
+    <w:p>
+      <w:pPr>
+        <w:ind w:left="1680"/>
         <w:jc w:val="both"/>
         <w:rPr>
           <w:rFonts w:ascii="Times New Roman" w:hAnsi="Times New Roman" w:cs="Times New Roman"/>
@@ -11047,7 +11109,7 @@
           <w:rPr>
             <w:noProof/>
           </w:rPr>
-          <w:t>1</w:t>
+          <w:t>3</w:t>
         </w:r>
         <w:r>
           <w:rPr>
@@ -15503,7 +15565,7 @@
 </file>
 
 <file path=customXml/itemProps1.xml><?xml version="1.0" encoding="utf-8"?>
-<ds:datastoreItem xmlns:ds="http://schemas.openxmlformats.org/officeDocument/2006/customXml" ds:itemID="{0D1DE7CD-CFE0-4860-911A-CB89721EC612}">
+<ds:datastoreItem xmlns:ds="http://schemas.openxmlformats.org/officeDocument/2006/customXml" ds:itemID="{BF80F40E-84C2-4FF7-A477-B82DB6F111D3}">
   <ds:schemaRefs>
     <ds:schemaRef ds:uri="http://schemas.openxmlformats.org/officeDocument/2006/bibliography"/>
   </ds:schemaRefs>

</xml_diff>